<commit_message>
Last edit at work for 7/27
</commit_message>
<xml_diff>
--- a/Drafts/Crash Reduction Analysis of Friction Improvement Surface Treatments in Georgia.docx
+++ b/Drafts/Crash Reduction Analysis of Friction Improvement Surface Treatments in Georgia.docx
@@ -15012,13 +15012,19 @@
         <w:rPr>
           <w:lang w:val="en"/>
         </w:rPr>
-        <w:t xml:space="preserve">The main challenge for this study was that the analysis for phonolite and LWA could not be as robust as the analysis for HFST due their comparatively small sample sizes. </w:t>
-      </w:r>
-      <w:r>
-        <w:rPr>
-          <w:lang w:val="en"/>
-        </w:rPr>
-        <w:t xml:space="preserve">Future studies will benefit from </w:t>
+        <w:t>The main challenge for this study was that the analysis for phonolite and LWA could not be as robust as the analysis for HFST due their comparatively small sample sizes</w:t>
+      </w:r>
+      <w:r>
+        <w:rPr>
+          <w:lang w:val="en"/>
+        </w:rPr>
+        <w:t>, and f</w:t>
+      </w:r>
+      <w:r>
+        <w:rPr>
+          <w:lang w:val="en"/>
+        </w:rPr>
+        <w:t xml:space="preserve">uture studies will benefit from </w:t>
       </w:r>
       <w:r>
         <w:rPr>
@@ -15304,6 +15310,18 @@
           <w:lang w:val="en"/>
         </w:rPr>
         <w:t>.</w:t>
+      </w:r>
+      <w:r>
+        <w:rPr>
+          <w:lang w:val="en"/>
+        </w:rPr>
+        <w:t xml:space="preserve"> The deterioration of the friction performance of the FISTs over time leads to opportunities for future studies to </w:t>
+      </w:r>
+      <w:r>
+        <w:rPr>
+          <w:lang w:val="en"/>
+        </w:rPr>
+        <w:t>investigate the crash reduction efficacy of the FISTs over time as well</w:t>
       </w:r>
     </w:p>
     <w:p>
@@ -15387,7 +15405,7 @@
         <w:rPr>
           <w:lang w:val="en"/>
         </w:rPr>
-        <w:t xml:space="preserve"> Lastly, the authors are thankful for the suggestions provided by the Dr. Maria Guercio.</w:t>
+        <w:t xml:space="preserve"> Lastly, the authors are thankful for the suggestions provided by Dr. Maria Guercio.</w:t>
       </w:r>
     </w:p>
     <w:p>
@@ -16392,7 +16410,7 @@
   <w15:commentEx w15:paraId="569360A1" w15:done="0"/>
   <w15:commentEx w15:paraId="0A4CE832" w15:paraIdParent="569360A1" w15:done="0"/>
   <w15:commentEx w15:paraId="17F00F26" w15:done="0"/>
-  <w15:commentEx w15:paraId="37EA6CD0" w15:done="0"/>
+  <w15:commentEx w15:paraId="37EA6CD0" w15:done="1"/>
   <w15:commentEx w15:paraId="7A04E43D" w15:done="0"/>
   <w15:commentEx w15:paraId="5A7D7E54" w15:done="0"/>
 </w15:commentsEx>
@@ -19587,6 +19605,15 @@
 </file>
 
 <file path=customXml/item1.xml><?xml version="1.0" encoding="utf-8"?>
+<?mso-contentType ?>
+<FormTemplates xmlns="http://schemas.microsoft.com/sharepoint/v3/contenttype/forms">
+  <Display>DocumentLibraryForm</Display>
+  <Edit>DocumentLibraryForm</Edit>
+  <New>DocumentLibraryForm</New>
+</FormTemplates>
+</file>
+
+<file path=customXml/item2.xml><?xml version="1.0" encoding="utf-8"?>
 <ct:contentTypeSchema xmlns:ct="http://schemas.microsoft.com/office/2006/metadata/contentType" xmlns:ma="http://schemas.microsoft.com/office/2006/metadata/properties/metaAttributes" ct:_="" ma:_="" ma:contentTypeName="Document" ma:contentTypeID="0x0101004647E1C7814E0047A529D2071B87AF3F" ma:contentTypeVersion="4" ma:contentTypeDescription="Create a new document." ma:contentTypeScope="" ma:versionID="bec56d68cb23a08493a80bcc29a1fdcd">
   <xsd:schema xmlns:xsd="http://www.w3.org/2001/XMLSchema" xmlns:xs="http://www.w3.org/2001/XMLSchema" xmlns:p="http://schemas.microsoft.com/office/2006/metadata/properties" xmlns:ns2="24a624a1-885d-41d2-bfbd-1b6ab86382ab" targetNamespace="http://schemas.microsoft.com/office/2006/metadata/properties" ma:root="true" ma:fieldsID="9eb68943956227e459636ccadc70c750" ns2:_="">
     <xsd:import namespace="24a624a1-885d-41d2-bfbd-1b6ab86382ab"/>
@@ -19732,26 +19759,25 @@
 </ct:contentTypeSchema>
 </file>
 
-<file path=customXml/item2.xml><?xml version="1.0" encoding="utf-8"?>
-<?mso-contentType ?>
-<FormTemplates xmlns="http://schemas.microsoft.com/sharepoint/v3/contenttype/forms">
-  <Display>DocumentLibraryForm</Display>
-  <Edit>DocumentLibraryForm</Edit>
-  <New>DocumentLibraryForm</New>
-</FormTemplates>
-</file>
-
 <file path=customXml/item3.xml><?xml version="1.0" encoding="utf-8"?>
-<b:Sources xmlns:b="http://schemas.openxmlformats.org/officeDocument/2006/bibliography" xmlns="http://schemas.openxmlformats.org/officeDocument/2006/bibliography" SelectedStyle="\APASixthEditionOfficeOnline.xsl" StyleName="APA" Version="6"/>
-</file>
-
-<file path=customXml/item4.xml><?xml version="1.0" encoding="utf-8"?>
 <p:properties xmlns:p="http://schemas.microsoft.com/office/2006/metadata/properties" xmlns:xsi="http://www.w3.org/2001/XMLSchema-instance" xmlns:pc="http://schemas.microsoft.com/office/infopath/2007/PartnerControls">
   <documentManagement/>
 </p:properties>
 </file>
 
+<file path=customXml/item4.xml><?xml version="1.0" encoding="utf-8"?>
+<b:Sources xmlns:b="http://schemas.openxmlformats.org/officeDocument/2006/bibliography" xmlns="http://schemas.openxmlformats.org/officeDocument/2006/bibliography" SelectedStyle="\APASixthEditionOfficeOnline.xsl" StyleName="APA" Version="6"/>
+</file>
+
 <file path=customXml/itemProps1.xml><?xml version="1.0" encoding="utf-8"?>
+<ds:datastoreItem xmlns:ds="http://schemas.openxmlformats.org/officeDocument/2006/customXml" ds:itemID="{AF95D857-C357-43C6-820D-8423A8169D73}">
+  <ds:schemaRefs>
+    <ds:schemaRef ds:uri="http://schemas.microsoft.com/sharepoint/v3/contenttype/forms"/>
+  </ds:schemaRefs>
+</ds:datastoreItem>
+</file>
+
+<file path=customXml/itemProps2.xml><?xml version="1.0" encoding="utf-8"?>
 <ds:datastoreItem xmlns:ds="http://schemas.openxmlformats.org/officeDocument/2006/customXml" ds:itemID="{7E7B58A7-DEA4-408D-9DD6-44A5588B1A46}">
   <ds:schemaRefs>
     <ds:schemaRef ds:uri="http://schemas.microsoft.com/office/2006/metadata/contentType"/>
@@ -19769,27 +19795,19 @@
 </ds:datastoreItem>
 </file>
 
-<file path=customXml/itemProps2.xml><?xml version="1.0" encoding="utf-8"?>
-<ds:datastoreItem xmlns:ds="http://schemas.openxmlformats.org/officeDocument/2006/customXml" ds:itemID="{AF95D857-C357-43C6-820D-8423A8169D73}">
-  <ds:schemaRefs>
-    <ds:schemaRef ds:uri="http://schemas.microsoft.com/sharepoint/v3/contenttype/forms"/>
-  </ds:schemaRefs>
-</ds:datastoreItem>
-</file>
-
 <file path=customXml/itemProps3.xml><?xml version="1.0" encoding="utf-8"?>
-<ds:datastoreItem xmlns:ds="http://schemas.openxmlformats.org/officeDocument/2006/customXml" ds:itemID="{BCBD1332-7062-4C91-AA7E-FFBC8253605F}">
-  <ds:schemaRefs>
-    <ds:schemaRef ds:uri="http://schemas.openxmlformats.org/officeDocument/2006/bibliography"/>
-  </ds:schemaRefs>
-</ds:datastoreItem>
-</file>
-
-<file path=customXml/itemProps4.xml><?xml version="1.0" encoding="utf-8"?>
 <ds:datastoreItem xmlns:ds="http://schemas.openxmlformats.org/officeDocument/2006/customXml" ds:itemID="{33C039FA-B067-46BA-80B9-AA9C4A07E1D4}">
   <ds:schemaRefs>
     <ds:schemaRef ds:uri="http://schemas.microsoft.com/office/2006/metadata/properties"/>
     <ds:schemaRef ds:uri="http://schemas.microsoft.com/office/infopath/2007/PartnerControls"/>
   </ds:schemaRefs>
 </ds:datastoreItem>
+</file>
+
+<file path=customXml/itemProps4.xml><?xml version="1.0" encoding="utf-8"?>
+<ds:datastoreItem xmlns:ds="http://schemas.openxmlformats.org/officeDocument/2006/customXml" ds:itemID="{BCBD1332-7062-4C91-AA7E-FFBC8253605F}">
+  <ds:schemaRefs>
+    <ds:schemaRef ds:uri="http://schemas.openxmlformats.org/officeDocument/2006/bibliography"/>
+  </ds:schemaRefs>
+</ds:datastoreItem>
 </file>
</xml_diff>

<commit_message>
Update Crash Reduction Analysis of Friction Improvement Surface Treatments in Georgia.docx
Included edits from night of 7/27
</commit_message>
<xml_diff>
--- a/Drafts/Crash Reduction Analysis of Friction Improvement Surface Treatments in Georgia.docx
+++ b/Drafts/Crash Reduction Analysis of Friction Improvement Surface Treatments in Georgia.docx
@@ -1,6 +1,6 @@
 
 <file path=word/document.xml><?xml version="1.0" encoding="utf-8"?>
-<w:document xmlns:wpc="http://schemas.microsoft.com/office/word/2010/wordprocessingCanvas" xmlns:cx="http://schemas.microsoft.com/office/drawing/2014/chartex" xmlns:cx1="http://schemas.microsoft.com/office/drawing/2015/9/8/chartex" xmlns:cx2="http://schemas.microsoft.com/office/drawing/2015/10/21/chartex" xmlns:cx3="http://schemas.microsoft.com/office/drawing/2016/5/9/chartex" xmlns:cx4="http://schemas.microsoft.com/office/drawing/2016/5/10/chartex" xmlns:cx5="http://schemas.microsoft.com/office/drawing/2016/5/11/chartex" xmlns:cx6="http://schemas.microsoft.com/office/drawing/2016/5/12/chartex" xmlns:cx7="http://schemas.microsoft.com/office/drawing/2016/5/13/chartex" xmlns:cx8="http://schemas.microsoft.com/office/drawing/2016/5/14/chartex" xmlns:mc="http://schemas.openxmlformats.org/markup-compatibility/2006" xmlns:aink="http://schemas.microsoft.com/office/drawing/2016/ink" xmlns:am3d="http://schemas.microsoft.com/office/drawing/2017/model3d" xmlns:o="urn:schemas-microsoft-com:office:office" xmlns:r="http://schemas.openxmlformats.org/officeDocument/2006/relationships" xmlns:m="http://schemas.openxmlformats.org/officeDocument/2006/math" xmlns:v="urn:schemas-microsoft-com:vml" xmlns:wp14="http://schemas.microsoft.com/office/word/2010/wordprocessingDrawing" xmlns:wp="http://schemas.openxmlformats.org/drawingml/2006/wordprocessingDrawing" xmlns:w10="urn:schemas-microsoft-com:office:word" xmlns:w="http://schemas.openxmlformats.org/wordprocessingml/2006/main" xmlns:w14="http://schemas.microsoft.com/office/word/2010/wordml" xmlns:w15="http://schemas.microsoft.com/office/word/2012/wordml" xmlns:w16cex="http://schemas.microsoft.com/office/word/2018/wordml/cex" xmlns:w16cid="http://schemas.microsoft.com/office/word/2016/wordml/cid" xmlns:w16="http://schemas.microsoft.com/office/word/2018/wordml" xmlns:w16sdtdh="http://schemas.microsoft.com/office/word/2020/wordml/sdtdatahash" xmlns:w16se="http://schemas.microsoft.com/office/word/2015/wordml/symex" xmlns:wpg="http://schemas.microsoft.com/office/word/2010/wordprocessingGroup" xmlns:wpi="http://schemas.microsoft.com/office/word/2010/wordprocessingInk" xmlns:wne="http://schemas.microsoft.com/office/word/2006/wordml" xmlns:wps="http://schemas.microsoft.com/office/word/2010/wordprocessingShape" mc:Ignorable="w14 w15 w16se w16cid w16 w16cex w16sdtdh wp14">
+<w:document xmlns:wpc="http://schemas.microsoft.com/office/word/2010/wordprocessingCanvas" xmlns:cx="http://schemas.microsoft.com/office/drawing/2014/chartex" xmlns:cx1="http://schemas.microsoft.com/office/drawing/2015/9/8/chartex" xmlns:cx2="http://schemas.microsoft.com/office/drawing/2015/10/21/chartex" xmlns:cx3="http://schemas.microsoft.com/office/drawing/2016/5/9/chartex" xmlns:cx4="http://schemas.microsoft.com/office/drawing/2016/5/10/chartex" xmlns:cx5="http://schemas.microsoft.com/office/drawing/2016/5/11/chartex" xmlns:cx6="http://schemas.microsoft.com/office/drawing/2016/5/12/chartex" xmlns:cx7="http://schemas.microsoft.com/office/drawing/2016/5/13/chartex" xmlns:cx8="http://schemas.microsoft.com/office/drawing/2016/5/14/chartex" xmlns:mc="http://schemas.openxmlformats.org/markup-compatibility/2006" xmlns:aink="http://schemas.microsoft.com/office/drawing/2016/ink" xmlns:am3d="http://schemas.microsoft.com/office/drawing/2017/model3d" xmlns:o="urn:schemas-microsoft-com:office:office" xmlns:oel="http://schemas.microsoft.com/office/2019/extlst" xmlns:r="http://schemas.openxmlformats.org/officeDocument/2006/relationships" xmlns:m="http://schemas.openxmlformats.org/officeDocument/2006/math" xmlns:v="urn:schemas-microsoft-com:vml" xmlns:wp14="http://schemas.microsoft.com/office/word/2010/wordprocessingDrawing" xmlns:wp="http://schemas.openxmlformats.org/drawingml/2006/wordprocessingDrawing" xmlns:w10="urn:schemas-microsoft-com:office:word" xmlns:w="http://schemas.openxmlformats.org/wordprocessingml/2006/main" xmlns:w14="http://schemas.microsoft.com/office/word/2010/wordml" xmlns:w15="http://schemas.microsoft.com/office/word/2012/wordml" xmlns:w16cex="http://schemas.microsoft.com/office/word/2018/wordml/cex" xmlns:w16cid="http://schemas.microsoft.com/office/word/2016/wordml/cid" xmlns:w16="http://schemas.microsoft.com/office/word/2018/wordml" xmlns:w16sdtdh="http://schemas.microsoft.com/office/word/2020/wordml/sdtdatahash" xmlns:w16se="http://schemas.microsoft.com/office/word/2015/wordml/symex" xmlns:wpg="http://schemas.microsoft.com/office/word/2010/wordprocessingGroup" xmlns:wpi="http://schemas.microsoft.com/office/word/2010/wordprocessingInk" xmlns:wne="http://schemas.microsoft.com/office/word/2006/wordml" xmlns:wps="http://schemas.microsoft.com/office/word/2010/wordprocessingShape" mc:Ignorable="w14 w15 w16se w16cid w16 w16cex w16sdtdh wp14">
   <w:body>
     <w:p>
       <w:pPr>
@@ -145,11 +145,19 @@
           <w:lang w:val="en"/>
         </w:rPr>
       </w:pPr>
-      <w:r>
-        <w:rPr>
-          <w:lang w:val="en"/>
-        </w:rPr>
-        <w:t xml:space="preserve">ORCiD: </w:t>
+      <w:proofErr w:type="spellStart"/>
+      <w:r>
+        <w:rPr>
+          <w:lang w:val="en"/>
+        </w:rPr>
+        <w:t>ORCiD</w:t>
+      </w:r>
+      <w:proofErr w:type="spellEnd"/>
+      <w:r>
+        <w:rPr>
+          <w:lang w:val="en"/>
+        </w:rPr>
+        <w:t xml:space="preserve">: </w:t>
       </w:r>
       <w:hyperlink r:id="rId16" w:history="1">
         <w:r>
@@ -177,11 +185,19 @@
           <w:lang w:val="en"/>
         </w:rPr>
       </w:pPr>
-      <w:r>
-        <w:rPr>
-          <w:lang w:val="en"/>
-        </w:rPr>
-        <w:t>Jiashu Li</w:t>
+      <w:proofErr w:type="spellStart"/>
+      <w:r>
+        <w:rPr>
+          <w:lang w:val="en"/>
+        </w:rPr>
+        <w:t>Jiashu</w:t>
+      </w:r>
+      <w:proofErr w:type="spellEnd"/>
+      <w:r>
+        <w:rPr>
+          <w:lang w:val="en"/>
+        </w:rPr>
+        <w:t xml:space="preserve"> Li</w:t>
       </w:r>
     </w:p>
     <w:p>
@@ -195,13 +211,7 @@
         <w:rPr>
           <w:lang w:val="en"/>
         </w:rPr>
-        <w:t>School of Industrial</w:t>
-      </w:r>
-      <w:r>
-        <w:rPr>
-          <w:lang w:val="en"/>
-        </w:rPr>
-        <w:t xml:space="preserve"> and System Engineering</w:t>
+        <w:t>School of Industrial and System Engineering</w:t>
       </w:r>
     </w:p>
     <w:p>
@@ -220,6 +230,9 @@
     </w:p>
     <w:p>
       <w:pPr>
+        <w:tabs>
+          <w:tab w:val="center" w:pos="4680"/>
+        </w:tabs>
         <w:spacing w:after="0"/>
         <w:rPr>
           <w:lang w:val="en"/>
@@ -230,6 +243,12 @@
           <w:lang w:val="en"/>
         </w:rPr>
         <w:t>Undergraduate Research Assistant</w:t>
+      </w:r>
+      <w:r>
+        <w:rPr>
+          <w:lang w:val="en"/>
+        </w:rPr>
+        <w:tab/>
       </w:r>
     </w:p>
     <w:p>
@@ -278,11 +297,19 @@
           <w:lang w:val="en"/>
         </w:rPr>
       </w:pPr>
-      <w:r>
-        <w:rPr>
-          <w:lang w:val="en"/>
-        </w:rPr>
-        <w:t>ORCiD:</w:t>
+      <w:proofErr w:type="spellStart"/>
+      <w:r>
+        <w:rPr>
+          <w:lang w:val="en"/>
+        </w:rPr>
+        <w:t>ORCiD</w:t>
+      </w:r>
+      <w:proofErr w:type="spellEnd"/>
+      <w:r>
+        <w:rPr>
+          <w:lang w:val="en"/>
+        </w:rPr>
+        <w:t>:</w:t>
       </w:r>
       <w:r>
         <w:rPr>
@@ -396,11 +423,19 @@
           <w:lang w:val="en"/>
         </w:rPr>
       </w:pPr>
-      <w:r>
-        <w:rPr>
-          <w:lang w:val="en"/>
-        </w:rPr>
-        <w:t xml:space="preserve">ORCiD: </w:t>
+      <w:proofErr w:type="spellStart"/>
+      <w:r>
+        <w:rPr>
+          <w:lang w:val="en"/>
+        </w:rPr>
+        <w:t>ORCiD</w:t>
+      </w:r>
+      <w:proofErr w:type="spellEnd"/>
+      <w:r>
+        <w:rPr>
+          <w:lang w:val="en"/>
+        </w:rPr>
+        <w:t xml:space="preserve">: </w:t>
       </w:r>
       <w:hyperlink r:id="rId20" w:history="1">
         <w:r>
@@ -507,11 +542,19 @@
           <w:lang w:val="en"/>
         </w:rPr>
       </w:pPr>
-      <w:r>
-        <w:rPr>
-          <w:lang w:val="en"/>
-        </w:rPr>
-        <w:t xml:space="preserve">ORCiD: </w:t>
+      <w:proofErr w:type="spellStart"/>
+      <w:r>
+        <w:rPr>
+          <w:lang w:val="en"/>
+        </w:rPr>
+        <w:t>ORCiD</w:t>
+      </w:r>
+      <w:proofErr w:type="spellEnd"/>
+      <w:r>
+        <w:rPr>
+          <w:lang w:val="en"/>
+        </w:rPr>
+        <w:t xml:space="preserve">: </w:t>
       </w:r>
       <w:hyperlink r:id="rId22" w:history="1">
         <w:r>
@@ -622,49 +665,27 @@
         <w:rPr>
           <w:lang w:val="en"/>
         </w:rPr>
-        <w:t xml:space="preserve">Crashes on curves represent 25 % of all roadway fatalities and the vast majority of these crashes are due to roadway departures. An effective treatment to mitigate lane departures is HFST. </w:t>
-      </w:r>
-      <w:r>
-        <w:rPr>
-          <w:lang w:val="en"/>
-        </w:rPr>
-        <w:t>The Georgia Department of Transportation (GDOT) has implemented friction improvements on greater than 400 curves.</w:t>
-      </w:r>
-      <w:r>
-        <w:rPr>
-          <w:lang w:val="en"/>
-        </w:rPr>
-        <w:t xml:space="preserve"> Currently there are no </w:t>
-      </w:r>
-      <w:r>
-        <w:rPr>
-          <w:lang w:val="en"/>
-        </w:rPr>
-        <w:t>crash modification factor</w:t>
-      </w:r>
-      <w:r>
-        <w:rPr>
-          <w:lang w:val="en"/>
-        </w:rPr>
-        <w:t xml:space="preserve">s </w:t>
-      </w:r>
-      <w:r>
-        <w:rPr>
-          <w:lang w:val="en"/>
-        </w:rPr>
-        <w:t xml:space="preserve">(CMFs) </w:t>
-      </w:r>
-      <w:r>
-        <w:rPr>
-          <w:lang w:val="en"/>
-        </w:rPr>
-        <w:t xml:space="preserve">for HFST </w:t>
-      </w:r>
-      <w:r>
-        <w:rPr>
-          <w:lang w:val="en"/>
-        </w:rPr>
-        <w:t>on Georgia roadways.</w:t>
+        <w:t xml:space="preserve">Crashes on curves represent 25 % of all roadway fatalities and </w:t>
+      </w:r>
+      <w:proofErr w:type="gramStart"/>
+      <w:r>
+        <w:rPr>
+          <w:lang w:val="en"/>
+        </w:rPr>
+        <w:t>the vast majority of</w:t>
+      </w:r>
+      <w:proofErr w:type="gramEnd"/>
+      <w:r>
+        <w:rPr>
+          <w:lang w:val="en"/>
+        </w:rPr>
+        <w:t xml:space="preserve"> these crashes are due to roadway departures. An effective treatment to mitigate lane departures is HFST. The Georgia Department of Transportation (GDOT) has implemented friction improvements on greater than 400 curves. Currently there are no crash modification factors (CMFs) for HFST on Georgia roadways. </w:t>
+      </w:r>
+      <w:r>
+        <w:rPr>
+          <w:lang w:val="en"/>
+        </w:rPr>
+        <w:t>The objective of this study was to analyze the effectiveness of three friction improvement surface treatments (FISTs)</w:t>
       </w:r>
       <w:r>
         <w:rPr>
@@ -676,7 +697,61 @@
         <w:rPr>
           <w:lang w:val="en"/>
         </w:rPr>
-        <w:t>The objective of this study was to analyze the effectiveness of three friction improvement surface treatments (FISTs)</w:t>
+        <w:t>in reducing horizontal curve road departure crashes in Georgia</w:t>
+      </w:r>
+      <w:r>
+        <w:rPr>
+          <w:lang w:val="en"/>
+        </w:rPr>
+        <w:t xml:space="preserve">. These materials include </w:t>
+      </w:r>
+      <w:r>
+        <w:rPr>
+          <w:lang w:val="en"/>
+        </w:rPr>
+        <w:t>phonolite, lightweight aggregate (LWA), and high friction surface treatment (HFST</w:t>
+      </w:r>
+      <w:r>
+        <w:rPr>
+          <w:lang w:val="en"/>
+        </w:rPr>
+        <w:t>, or calcined bauxite)</w:t>
+      </w:r>
+      <w:r>
+        <w:rPr>
+          <w:lang w:val="en"/>
+        </w:rPr>
+        <w:t xml:space="preserve">. This objective was achieved by using </w:t>
+      </w:r>
+      <w:r>
+        <w:rPr>
+          <w:lang w:val="en"/>
+        </w:rPr>
+        <w:t xml:space="preserve">naïve </w:t>
+      </w:r>
+      <w:r>
+        <w:rPr>
+          <w:lang w:val="en"/>
+        </w:rPr>
+        <w:t>Bayes and empirical Bayes methods to develop CMFs for the three treatments based on crash and curve data provided by GDOT. The calculated CMFs show that HFST significantly reduces curve crashes</w:t>
+      </w:r>
+      <w:r>
+        <w:rPr>
+          <w:lang w:val="en"/>
+        </w:rPr>
+        <w:t xml:space="preserve"> with an overall CMF of </w:t>
+      </w:r>
+      <w:r>
+        <w:rPr>
+          <w:lang w:val="en"/>
+        </w:rPr>
+        <w:t>0.67</w:t>
+      </w:r>
+      <w:r>
+        <w:rPr>
+          <w:lang w:val="en"/>
+        </w:rPr>
+        <w:t>2. HFST</w:t>
       </w:r>
       <w:r>
         <w:rPr>
@@ -688,19 +763,43 @@
         <w:rPr>
           <w:lang w:val="en"/>
         </w:rPr>
-        <w:t>in reducing horizontal curve road departure crashes in Georgia</w:t>
-      </w:r>
-      <w:r>
-        <w:rPr>
-          <w:lang w:val="en"/>
-        </w:rPr>
-        <w:t xml:space="preserve">. These materials include </w:t>
-      </w:r>
-      <w:r>
-        <w:rPr>
-          <w:lang w:val="en"/>
-        </w:rPr>
-        <w:t>phonolite, lightweight aggregate (LWA), and high friction surface treatment (HFST</w:t>
+        <w:t xml:space="preserve">is the only material implemented where the calculated CMFs provided significant evidence for crash reduction. Crash types that were reduced significantly were single vehicle, those labeled as negotiating a curve, and wet road. The CMF was then modeled as a function of the roadway environment. It was found that </w:t>
+      </w:r>
+      <w:r>
+        <w:rPr>
+          <w:lang w:val="en"/>
+        </w:rPr>
+        <w:t xml:space="preserve">significant curve </w:t>
+      </w:r>
+      <w:r>
+        <w:rPr>
+          <w:lang w:val="en"/>
+        </w:rPr>
+        <w:t xml:space="preserve">site </w:t>
+      </w:r>
+      <w:r>
+        <w:rPr>
+          <w:lang w:val="en"/>
+        </w:rPr>
+        <w:t xml:space="preserve">characteristics </w:t>
+      </w:r>
+      <w:r>
+        <w:rPr>
+          <w:lang w:val="en"/>
+        </w:rPr>
+        <w:t xml:space="preserve">that led to more reduction in crashes were 1) prior </w:t>
+      </w:r>
+      <w:r>
+        <w:rPr>
+          <w:lang w:val="en"/>
+        </w:rPr>
+        <w:t>crash frequenc</w:t>
+      </w:r>
+      <w:r>
+        <w:rPr>
+          <w:lang w:val="en"/>
+        </w:rPr>
+        <w:t>y</w:t>
       </w:r>
       <w:r>
         <w:rPr>
@@ -712,229 +811,7 @@
         <w:rPr>
           <w:lang w:val="en"/>
         </w:rPr>
-        <w:t>or calcined bauxite</w:t>
-      </w:r>
-      <w:r>
-        <w:rPr>
-          <w:lang w:val="en"/>
-        </w:rPr>
-        <w:t>)</w:t>
-      </w:r>
-      <w:r>
-        <w:rPr>
-          <w:lang w:val="en"/>
-        </w:rPr>
-        <w:t xml:space="preserve">. This objective was achieved by using </w:t>
-      </w:r>
-      <w:r>
-        <w:rPr>
-          <w:lang w:val="en"/>
-        </w:rPr>
-        <w:t xml:space="preserve">naïve </w:t>
-      </w:r>
-      <w:r>
-        <w:rPr>
-          <w:lang w:val="en"/>
-        </w:rPr>
-        <w:t>Bayes and empirical Bayes methods to develop CMFs for the three treatments based on crash and curve data provided by GDOT. The calculated CMFs show that HFST significantly reduces curve crashes</w:t>
-      </w:r>
-      <w:r>
-        <w:rPr>
-          <w:lang w:val="en"/>
-        </w:rPr>
-        <w:t xml:space="preserve"> with an overall CMF of </w:t>
-      </w:r>
-      <w:r>
-        <w:rPr>
-          <w:lang w:val="en"/>
-        </w:rPr>
-        <w:t>0.67</w:t>
-      </w:r>
-      <w:r>
-        <w:rPr>
-          <w:lang w:val="en"/>
-        </w:rPr>
-        <w:t>2</w:t>
-      </w:r>
-      <w:r>
-        <w:rPr>
-          <w:lang w:val="en"/>
-        </w:rPr>
-        <w:t xml:space="preserve">. </w:t>
-      </w:r>
-      <w:r>
-        <w:rPr>
-          <w:lang w:val="en"/>
-        </w:rPr>
-        <w:t>HFST</w:t>
-      </w:r>
-      <w:r>
-        <w:rPr>
-          <w:lang w:val="en"/>
-        </w:rPr>
-        <w:t xml:space="preserve"> </w:t>
-      </w:r>
-      <w:r>
-        <w:rPr>
-          <w:lang w:val="en"/>
-        </w:rPr>
-        <w:t>is</w:t>
-      </w:r>
-      <w:r>
-        <w:rPr>
-          <w:lang w:val="en"/>
-        </w:rPr>
-        <w:t xml:space="preserve"> the only material </w:t>
-      </w:r>
-      <w:r>
-        <w:rPr>
-          <w:lang w:val="en"/>
-        </w:rPr>
-        <w:t xml:space="preserve">implemented where </w:t>
-      </w:r>
-      <w:r>
-        <w:rPr>
-          <w:lang w:val="en"/>
-        </w:rPr>
-        <w:t xml:space="preserve">the calculated CMFs provided </w:t>
-      </w:r>
-      <w:r>
-        <w:rPr>
-          <w:lang w:val="en"/>
-        </w:rPr>
-        <w:t xml:space="preserve">significant evidence </w:t>
-      </w:r>
-      <w:r>
-        <w:rPr>
-          <w:lang w:val="en"/>
-        </w:rPr>
-        <w:t>for crash reduction</w:t>
-      </w:r>
-      <w:r>
-        <w:rPr>
-          <w:lang w:val="en"/>
-        </w:rPr>
-        <w:t xml:space="preserve">. Crash types that were reduced significantly were single vehicle, those labeled as negotiating a curve, and wet road. </w:t>
-      </w:r>
-      <w:r>
-        <w:rPr>
-          <w:lang w:val="en"/>
-        </w:rPr>
-        <w:t xml:space="preserve">The CMF was then modeled as a function of the roadway environment. It was found that </w:t>
-      </w:r>
-      <w:r>
-        <w:rPr>
-          <w:lang w:val="en"/>
-        </w:rPr>
-        <w:t xml:space="preserve">significant curve </w:t>
-      </w:r>
-      <w:r>
-        <w:rPr>
-          <w:lang w:val="en"/>
-        </w:rPr>
-        <w:t xml:space="preserve">site </w:t>
-      </w:r>
-      <w:r>
-        <w:rPr>
-          <w:lang w:val="en"/>
-        </w:rPr>
-        <w:t xml:space="preserve">characteristics </w:t>
-      </w:r>
-      <w:r>
-        <w:rPr>
-          <w:lang w:val="en"/>
-        </w:rPr>
-        <w:t xml:space="preserve">that led to more reduction in crashes </w:t>
-      </w:r>
-      <w:r>
-        <w:rPr>
-          <w:lang w:val="en"/>
-        </w:rPr>
-        <w:t>were</w:t>
-      </w:r>
-      <w:r>
-        <w:rPr>
-          <w:lang w:val="en"/>
-        </w:rPr>
-        <w:t xml:space="preserve"> 1) prior </w:t>
-      </w:r>
-      <w:r>
-        <w:rPr>
-          <w:lang w:val="en"/>
-        </w:rPr>
-        <w:t>crash frequenc</w:t>
-      </w:r>
-      <w:r>
-        <w:rPr>
-          <w:lang w:val="en"/>
-        </w:rPr>
-        <w:t>y</w:t>
-      </w:r>
-      <w:r>
-        <w:rPr>
-          <w:lang w:val="en"/>
-        </w:rPr>
-        <w:t xml:space="preserve">, </w:t>
-      </w:r>
-      <w:r>
-        <w:rPr>
-          <w:lang w:val="en"/>
-        </w:rPr>
-        <w:t>2)</w:t>
-      </w:r>
-      <w:r>
-        <w:rPr>
-          <w:lang w:val="en"/>
-        </w:rPr>
-        <w:t xml:space="preserve"> </w:t>
-      </w:r>
-      <w:r>
-        <w:rPr>
-          <w:lang w:val="en"/>
-        </w:rPr>
-        <w:t xml:space="preserve">absence of an intersection, and 3) </w:t>
-      </w:r>
-      <w:r>
-        <w:rPr>
-          <w:lang w:val="en"/>
-        </w:rPr>
-        <w:t>lower traffic volumes.</w:t>
-      </w:r>
-      <w:r>
-        <w:rPr>
-          <w:lang w:val="en"/>
-        </w:rPr>
-        <w:t xml:space="preserve"> These findings are used to display CMFs for different site </w:t>
-      </w:r>
-      <w:r>
-        <w:rPr>
-          <w:lang w:val="en"/>
-        </w:rPr>
-        <w:t>characteristics and</w:t>
-      </w:r>
-      <w:r>
-        <w:rPr>
-          <w:lang w:val="en"/>
-        </w:rPr>
-        <w:t xml:space="preserve"> </w:t>
-      </w:r>
-      <w:r>
-        <w:rPr>
-          <w:lang w:val="en"/>
-        </w:rPr>
-        <w:t xml:space="preserve">can be used to </w:t>
-      </w:r>
-      <w:r>
-        <w:rPr>
-          <w:lang w:val="en"/>
-        </w:rPr>
-        <w:t>strategize</w:t>
-      </w:r>
-      <w:r>
-        <w:rPr>
-          <w:lang w:val="en"/>
-        </w:rPr>
-        <w:t xml:space="preserve"> implementation of HFST on curves in the future. </w:t>
+        <w:t xml:space="preserve">2) absence of an intersection, and 3) lower traffic volumes. These findings are used to display CMFs for different site characteristics and can be used to strategize implementation of HFST on curves in the future. </w:t>
       </w:r>
       <w:commentRangeEnd w:id="2"/>
       <w:r>
@@ -1016,7 +893,35 @@
         <w:rPr>
           <w:lang w:val="en"/>
         </w:rPr>
-        <w:t>). A majority of these curve related crashes are road departure crashes (FHWA 2022), and an available preventative measure against these types of crashes is the use of friction improvement surface treatments (FISTs). This study in particular focuses on the three FISTs implemented in Georgia: phonolite thin polymer overlay (also referred to as phonolite or as Wyoming bauxite), lightweight aggregate (LWA), and high friction surface treatment (HFST). While all three FISTs work towards the same goal of improving friction on road surfaces in order to reduce the chances of roadway departures, the three FISTs are intrinsically different in material makeup, durability, and cost. Phonolite is an epoxy-based friction improvement where phonolite aggregate is used in an epoxy-binder (Tsai et al. 2022). Light weight aggregate is a low-cost alternative aggregate being explored by Georgia Department of Transportation (GDOT) that does not require the use of a binding epoxy and is used as a resurfacing material (Tsai et al. 2022). Lastly, HFST is comprised of rough aggregates bonded to a roadway surface with an epoxy known as calcined bauxite. HFST is a proven safety measure supported by the FHWA since its addition to the Every Day Counts 2 Program list of innovations (Merritt et al. 2020), and it is usually implemented alongside other safety treatments such as signage and rumble strips.</w:t>
+        <w:t xml:space="preserve">). A majority of these curve related crashes are road departure crashes (FHWA 2022), and an available preventative measure against these types of crashes is the use of friction improvement surface treatments (FISTs). This study in particular focuses on the three FISTs implemented in Georgia: phonolite thin polymer overlay (also referred to as phonolite or as Wyoming bauxite), lightweight aggregate (LWA), and high friction surface treatment (HFST). While all three FISTs work towards the same goal of improving friction on road surfaces </w:t>
+      </w:r>
+      <w:proofErr w:type="gramStart"/>
+      <w:r>
+        <w:rPr>
+          <w:lang w:val="en"/>
+        </w:rPr>
+        <w:t>in order to</w:t>
+      </w:r>
+      <w:proofErr w:type="gramEnd"/>
+      <w:r>
+        <w:rPr>
+          <w:lang w:val="en"/>
+        </w:rPr>
+        <w:t xml:space="preserve"> reduce the chances of roadway departures, the three FISTs are intrinsically different in material makeup, durability, and cost. Phonolite is an epoxy-based friction improvement where phonolite aggregate is used in an epoxy-binder (Tsai et al. 2022). Light weight aggregate is a low-cost alternative aggregate being explored by Georgia Department of Transportation (GDOT) that does not require the use of a binding epoxy and is used as a resurfacing material (Tsai et al. 2022). Lastly, HFST is comprised of rough aggregates bonded to a roadway surface with an epoxy known as calcined bauxite. HFST is a proven safety measure supported by the FHWA since its addition to the </w:t>
+      </w:r>
+      <w:proofErr w:type="gramStart"/>
+      <w:r>
+        <w:rPr>
+          <w:lang w:val="en"/>
+        </w:rPr>
+        <w:t>Every Day</w:t>
+      </w:r>
+      <w:proofErr w:type="gramEnd"/>
+      <w:r>
+        <w:rPr>
+          <w:lang w:val="en"/>
+        </w:rPr>
+        <w:t xml:space="preserve"> Counts 2 Program list of innovations (Merritt et al. 2020), and it is usually implemented alongside other safety treatments such as signage and rumble strips.</w:t>
       </w:r>
     </w:p>
     <w:p>
@@ -1036,13 +941,7 @@
         <w:rPr>
           <w:lang w:val="en"/>
         </w:rPr>
-        <w:t>GDOT</w:t>
-      </w:r>
-      <w:r>
-        <w:rPr>
-          <w:lang w:val="en"/>
-        </w:rPr>
-        <w:t xml:space="preserve"> </w:t>
+        <w:t xml:space="preserve">GDOT </w:t>
       </w:r>
       <w:r>
         <w:rPr>
@@ -1152,7 +1051,7 @@
         </w:rPr>
         <w:lastRenderedPageBreak/>
         <w:drawing>
-          <wp:inline distT="0" distB="0" distL="0" distR="0" wp14:anchorId="38DB3D05" wp14:editId="4DC0BA90">
+          <wp:inline distT="0" distB="0" distL="0" distR="0" wp14:anchorId="71842A5C" wp14:editId="765A07E0">
             <wp:extent cx="3182406" cy="4295775"/>
             <wp:effectExtent l="0" t="0" r="0" b="0"/>
             <wp:docPr id="2" name="Picture 2" descr="Map&#10;&#10;Description automatically generated"/>
@@ -1236,16 +1135,10 @@
       </w:r>
       <w:bookmarkEnd w:id="9"/>
       <w:r>
-        <w:t>:</w:t>
-      </w:r>
-      <w:r>
-        <w:t xml:space="preserve"> </w:t>
-      </w:r>
-      <w:r>
-        <w:t>Locations and times of implementations of phonolite, LWA, and HFST in Georgia</w:t>
-      </w:r>
-      <w:r>
-        <w:t xml:space="preserve"> </w:t>
+        <w:t xml:space="preserve">: </w:t>
+      </w:r>
+      <w:r>
+        <w:t xml:space="preserve">Locations and times of implementations of phonolite, LWA, and HFST in Georgia </w:t>
       </w:r>
     </w:p>
     <w:p>
@@ -1296,28 +1189,49 @@
           <w:szCs w:val="24"/>
           <w:lang w:val="en"/>
         </w:rPr>
-        <w:t>is about a fifth of the cost</w:t>
+        <w:t xml:space="preserve">is </w:t>
       </w:r>
       <w:r>
         <w:rPr>
           <w:szCs w:val="24"/>
           <w:lang w:val="en"/>
         </w:rPr>
-        <w:t xml:space="preserve"> of HFST, and thus </w:t>
+        <w:t>“at least</w:t>
       </w:r>
       <w:r>
         <w:rPr>
           <w:szCs w:val="24"/>
           <w:lang w:val="en"/>
         </w:rPr>
-        <w:t>it is necessary to identify which FIST out of the two is more cost-effective</w:t>
+        <w:t xml:space="preserve"> </w:t>
       </w:r>
       <w:r>
         <w:rPr>
           <w:szCs w:val="24"/>
           <w:lang w:val="en"/>
         </w:rPr>
-        <w:t xml:space="preserve"> </w:t>
+        <w:t>one-</w:t>
+      </w:r>
+      <w:r>
+        <w:rPr>
+          <w:szCs w:val="24"/>
+          <w:lang w:val="en"/>
+        </w:rPr>
+        <w:t>fifth of the cost of HFST</w:t>
+      </w:r>
+      <w:r>
+        <w:rPr>
+          <w:szCs w:val="24"/>
+          <w:lang w:val="en"/>
+        </w:rPr>
+        <w:t>”</w:t>
+      </w:r>
+      <w:r>
+        <w:rPr>
+          <w:szCs w:val="24"/>
+          <w:lang w:val="en"/>
+        </w:rPr>
+        <w:t xml:space="preserve">, and thus it is necessary to identify which FIST out of the two is more cost-effective </w:t>
       </w:r>
       <w:r>
         <w:rPr>
@@ -1547,6 +1461,7 @@
         </w:rPr>
         <w:t xml:space="preserve">crash data was provided by the </w:t>
       </w:r>
+      <w:proofErr w:type="spellStart"/>
       <w:r>
         <w:rPr>
           <w:i/>
@@ -1556,6 +1471,7 @@
         </w:rPr>
         <w:t>Numetric</w:t>
       </w:r>
+      <w:proofErr w:type="spellEnd"/>
       <w:r>
         <w:rPr>
           <w:szCs w:val="24"/>
@@ -1607,19 +1523,7 @@
         <w:rPr>
           <w:lang w:val="en"/>
         </w:rPr>
-        <w:t xml:space="preserve">The curve data included curve locations that implemented phonolite in district 1, LWA in district 2, and HFST in district </w:t>
-      </w:r>
-      <w:r>
-        <w:rPr>
-          <w:lang w:val="en"/>
-        </w:rPr>
-        <w:t>6, and</w:t>
-      </w:r>
-      <w:r>
-        <w:rPr>
-          <w:lang w:val="en"/>
-        </w:rPr>
-        <w:t xml:space="preserve"> was formatted as a collection of polylines—best described as connected lines that form the approximate shapes of a road curve, and included information such as the curve location, length, radius, deflection angle, ball-bank indicator reading, speed limit, advisory speed, and </w:t>
+        <w:t xml:space="preserve">The curve data included curve locations that implemented phonolite in district 1, LWA in district 2, and HFST in district 6, and was formatted as a collection of polylines—best described as connected lines that form the approximate shapes of a road curve, and included information such as the curve location, length, radius, deflection angle, ball-bank indicator reading, speed limit, advisory speed, and </w:t>
       </w:r>
       <w:r>
         <w:rPr>
@@ -1740,15 +1644,21 @@
         <w:rPr>
           <w:lang w:val="en"/>
         </w:rPr>
-        <w:t xml:space="preserve"> count stations</w:t>
-      </w:r>
-      <w:r>
-        <w:rPr>
-          <w:lang w:val="en"/>
-        </w:rPr>
-        <w:t>.</w:t>
+        <w:t xml:space="preserve"> count stations.</w:t>
       </w:r>
       <w:commentRangeEnd w:id="15"/>
+      <w:r>
+        <w:rPr>
+          <w:lang w:val="en"/>
+        </w:rPr>
+        <w:t xml:space="preserve"> This count station data was provided by GDOT’s </w:t>
+      </w:r>
+      <w:r>
+        <w:rPr>
+          <w:lang w:val="en"/>
+        </w:rPr>
+        <w:t>Traffic Analysis &amp; Data Application (TADA).</w:t>
+      </w:r>
       <w:r>
         <w:rPr>
           <w:rStyle w:val="CommentReference"/>
@@ -1788,10 +1698,10 @@
           <w:lang w:val="en"/>
         </w:rPr>
         <w:drawing>
-          <wp:inline distT="0" distB="0" distL="0" distR="0" wp14:anchorId="143660A8" wp14:editId="4B7C25A8">
+          <wp:inline distT="0" distB="0" distL="0" distR="0" wp14:anchorId="76ED1156" wp14:editId="7FBEFEE8">
             <wp:extent cx="2987040" cy="3670300"/>
             <wp:effectExtent l="0" t="0" r="3810" b="0"/>
-            <wp:docPr id="3" name="Picture 3"/>
+            <wp:docPr id="3" name="Picture 3" descr="Diagram&#10;&#10;Description automatically generated"/>
             <wp:cNvGraphicFramePr>
               <a:graphicFrameLocks xmlns:a="http://schemas.openxmlformats.org/drawingml/2006/main" noChangeAspect="1"/>
             </wp:cNvGraphicFramePr>
@@ -1799,7 +1709,7 @@
               <a:graphicData uri="http://schemas.openxmlformats.org/drawingml/2006/picture">
                 <pic:pic xmlns:pic="http://schemas.openxmlformats.org/drawingml/2006/picture">
                   <pic:nvPicPr>
-                    <pic:cNvPr id="3" name="Picture 3"/>
+                    <pic:cNvPr id="3" name="Picture 3" descr="Diagram&#10;&#10;Description automatically generated"/>
                     <pic:cNvPicPr>
                       <a:picLocks noChangeAspect="1" noChangeArrowheads="1"/>
                     </pic:cNvPicPr>
@@ -1860,27 +1770,10 @@
         <w:fldChar w:fldCharType="end"/>
       </w:r>
       <w:r>
-        <w:t>: Crash Selection Boundary</w:t>
-      </w:r>
-      <w:r>
-        <w:t xml:space="preserve"> </w:t>
-      </w:r>
-      <w:commentRangeStart w:id="17"/>
-      <w:r>
-        <w:rPr>
-          <w:color w:val="FF0000"/>
-        </w:rPr>
-        <w:t>reference to my thesis</w:t>
-      </w:r>
-      <w:commentRangeEnd w:id="17"/>
-      <w:r>
-        <w:rPr>
-          <w:rStyle w:val="CommentReference"/>
-          <w:b w:val="0"/>
-          <w:iCs w:val="0"/>
-          <w:lang w:val="en-US"/>
-        </w:rPr>
-        <w:commentReference w:id="17"/>
+        <w:t xml:space="preserve">: Crash Selection Boundary </w:t>
+      </w:r>
+      <w:r>
+        <w:t>(Knezevich 2022)</w:t>
       </w:r>
     </w:p>
     <w:p>
@@ -1895,7 +1788,7 @@
         </w:rPr>
         <w:lastRenderedPageBreak/>
         <w:drawing>
-          <wp:inline distT="0" distB="0" distL="0" distR="0" wp14:anchorId="626FE65F" wp14:editId="79E5C637">
+          <wp:inline distT="0" distB="0" distL="0" distR="0" wp14:anchorId="5D46156C" wp14:editId="64B0B5E9">
             <wp:extent cx="5443434" cy="3705367"/>
             <wp:effectExtent l="0" t="0" r="5080" b="0"/>
             <wp:docPr id="45" name="Picture 45" descr="Map&#10;&#10;Description automatically generated"/>
@@ -1975,22 +1868,8 @@
         </w:rPr>
         <w:t xml:space="preserve"> </w:t>
       </w:r>
-      <w:commentRangeStart w:id="18"/>
-      <w:r>
-        <w:rPr>
-          <w:color w:val="FF0000"/>
-        </w:rPr>
-        <w:t>reference to my thesis</w:t>
-      </w:r>
-      <w:commentRangeEnd w:id="18"/>
-      <w:r>
-        <w:rPr>
-          <w:rStyle w:val="CommentReference"/>
-          <w:b w:val="0"/>
-          <w:iCs w:val="0"/>
-          <w:lang w:val="en-US"/>
-        </w:rPr>
-        <w:commentReference w:id="18"/>
+      <w:r>
+        <w:t>(Knezevich 2022)</w:t>
       </w:r>
     </w:p>
     <w:p>
@@ -2007,7 +1886,7 @@
           <w:lang w:val="en"/>
         </w:rPr>
       </w:pPr>
-      <w:bookmarkStart w:id="19" w:name="_Toc109304584"/>
+      <w:bookmarkStart w:id="17" w:name="_Toc109304584"/>
       <w:r>
         <w:rPr>
           <w:rFonts w:eastAsiaTheme="majorEastAsia" w:cstheme="majorBidi"/>
@@ -2018,7 +1897,7 @@
         </w:rPr>
         <w:t>Naïve Bayes Approach to Developing CMFs</w:t>
       </w:r>
-      <w:bookmarkEnd w:id="19"/>
+      <w:bookmarkEnd w:id="17"/>
     </w:p>
     <w:p>
       <w:pPr>
@@ -2055,7 +1934,7 @@
           <w:lang w:val="en"/>
         </w:rPr>
       </w:pPr>
-      <w:commentRangeStart w:id="20"/>
+      <w:commentRangeStart w:id="18"/>
       <m:oMath>
         <m:r>
           <m:rPr>
@@ -2102,12 +1981,12 @@
           </m:den>
         </m:f>
       </m:oMath>
-      <w:commentRangeEnd w:id="20"/>
+      <w:commentRangeEnd w:id="18"/>
       <w:r>
         <w:rPr>
           <w:rStyle w:val="CommentReference"/>
         </w:rPr>
-        <w:commentReference w:id="20"/>
+        <w:commentReference w:id="18"/>
       </w:r>
       <w:r>
         <w:rPr>
@@ -2151,7 +2030,7 @@
           <w:lang w:val="en"/>
         </w:rPr>
       </w:pPr>
-      <w:bookmarkStart w:id="21" w:name="_Toc109304585"/>
+      <w:bookmarkStart w:id="19" w:name="_Toc109304585"/>
       <w:r>
         <w:rPr>
           <w:rFonts w:eastAsiaTheme="majorEastAsia" w:cstheme="majorBidi"/>
@@ -2162,7 +2041,7 @@
         </w:rPr>
         <w:t>Empirical Bayes Method to Developing High Quality CMFs</w:t>
       </w:r>
-      <w:bookmarkEnd w:id="21"/>
+      <w:bookmarkEnd w:id="19"/>
     </w:p>
     <w:p>
       <w:pPr>
@@ -2263,7 +2142,7 @@
           <w:lang w:val="en"/>
         </w:rPr>
       </w:pPr>
-      <w:bookmarkStart w:id="22" w:name="_Toc109304586"/>
+      <w:bookmarkStart w:id="20" w:name="_Toc109304586"/>
       <w:r>
         <w:rPr>
           <w:rFonts w:eastAsiaTheme="majorEastAsia" w:cstheme="majorBidi"/>
@@ -2274,7 +2153,7 @@
         </w:rPr>
         <w:t>Development of Safety Performance Function Prediction Models</w:t>
       </w:r>
-      <w:bookmarkEnd w:id="22"/>
+      <w:bookmarkEnd w:id="20"/>
     </w:p>
     <w:p>
       <w:pPr>
@@ -2287,7 +2166,21 @@
         <w:rPr>
           <w:lang w:val="en"/>
         </w:rPr>
-        <w:t>As noted in the previous section, the safety performance function (SPF) is used to calculate the predicted number of crashes needed in order to calculate the EB CMF. The predicted crashes are calculated based on the curve characteristics, which for this study includes whether the road is divided, the natural log</w:t>
+        <w:t xml:space="preserve">As noted in the previous section, the safety performance function (SPF) is used to calculate the predicted number of crashes needed </w:t>
+      </w:r>
+      <w:proofErr w:type="gramStart"/>
+      <w:r>
+        <w:rPr>
+          <w:lang w:val="en"/>
+        </w:rPr>
+        <w:t>in order to</w:t>
+      </w:r>
+      <w:proofErr w:type="gramEnd"/>
+      <w:r>
+        <w:rPr>
+          <w:lang w:val="en"/>
+        </w:rPr>
+        <w:t xml:space="preserve"> calculate the EB CMF. The predicted crashes are calculated based on the curve characteristics, which for this study includes whether the road is divided, the natural log</w:t>
       </w:r>
       <w:r>
         <w:rPr>
@@ -2353,31 +2246,21 @@
         <w:rPr>
           <w:lang w:val="en"/>
         </w:rPr>
-        <w:t xml:space="preserve">BBI </w:t>
-      </w:r>
-      <w:r>
-        <w:rPr>
-          <w:lang w:val="en"/>
-        </w:rPr>
-        <w:t xml:space="preserve">measurements </w:t>
-      </w:r>
-      <w:r>
-        <w:rPr>
-          <w:lang w:val="en"/>
-        </w:rPr>
-        <w:t>w</w:t>
-      </w:r>
-      <w:r>
-        <w:rPr>
-          <w:lang w:val="en"/>
-        </w:rPr>
-        <w:t>ere</w:t>
-      </w:r>
-      <w:r>
-        <w:rPr>
-          <w:lang w:val="en"/>
-        </w:rPr>
-        <w:t xml:space="preserve"> obtained by a Rieker Inc. Survey of GDOT state routes, and this data was used to calculate advisory speed limit. </w:t>
+        <w:t xml:space="preserve">BBI measurements were obtained by a </w:t>
+      </w:r>
+      <w:proofErr w:type="spellStart"/>
+      <w:r>
+        <w:rPr>
+          <w:lang w:val="en"/>
+        </w:rPr>
+        <w:t>Rieker</w:t>
+      </w:r>
+      <w:proofErr w:type="spellEnd"/>
+      <w:r>
+        <w:rPr>
+          <w:lang w:val="en"/>
+        </w:rPr>
+        <w:t xml:space="preserve"> Inc. Survey of GDOT state routes, and this data was used to calculate advisory speed limit. </w:t>
       </w:r>
     </w:p>
     <w:p>
@@ -2416,7 +2299,14 @@
         <w:rPr>
           <w:lang w:val="en"/>
         </w:rPr>
-        <w:t>coefficients for those characteristics (Y</w:t>
+        <w:t>coefficients for those characteristics (</w:t>
+      </w:r>
+      <w:proofErr w:type="spellStart"/>
+      <w:r>
+        <w:rPr>
+          <w:lang w:val="en"/>
+        </w:rPr>
+        <w:t>Y</w:t>
       </w:r>
       <w:r>
         <w:rPr>
@@ -2425,6 +2315,7 @@
         </w:rPr>
         <w:t>n</w:t>
       </w:r>
+      <w:proofErr w:type="spellEnd"/>
       <w:r>
         <w:rPr>
           <w:lang w:val="en"/>
@@ -2435,13 +2326,7 @@
         <w:rPr>
           <w:lang w:val="en"/>
         </w:rPr>
-        <w:t>, and an intercept</w:t>
-      </w:r>
-      <w:r>
-        <w:rPr>
-          <w:lang w:val="en"/>
-        </w:rPr>
-        <w:t xml:space="preserve"> C</w:t>
+        <w:t>, and an intercept C</w:t>
       </w:r>
       <w:r>
         <w:rPr>
@@ -2958,7 +2843,7 @@
         </w:rPr>
         <w:t xml:space="preserve">methodology to develop these SPFS can be found </w:t>
       </w:r>
-      <w:commentRangeStart w:id="23"/>
+      <w:commentRangeStart w:id="21"/>
       <w:r>
         <w:rPr>
           <w:lang w:val="en"/>
@@ -2967,24 +2852,9 @@
       </w:r>
       <w:r>
         <w:rPr>
-          <w:color w:val="FF0000"/>
-          <w:lang w:val="en"/>
-        </w:rPr>
-        <w:t>reference</w:t>
-      </w:r>
-      <w:r>
-        <w:rPr>
-          <w:color w:val="FF0000"/>
-          <w:lang w:val="en"/>
-        </w:rPr>
-        <w:t xml:space="preserve"> </w:t>
-      </w:r>
-      <w:r>
-        <w:rPr>
-          <w:color w:val="FF0000"/>
-          <w:lang w:val="en"/>
-        </w:rPr>
-        <w:t>thesis</w:t>
+          <w:lang w:val="en"/>
+        </w:rPr>
+        <w:t>Knezevich 2022</w:t>
       </w:r>
       <w:r>
         <w:rPr>
@@ -2992,42 +2862,18 @@
         </w:rPr>
         <w:t xml:space="preserve">). </w:t>
       </w:r>
-      <w:commentRangeEnd w:id="23"/>
+      <w:commentRangeEnd w:id="21"/>
       <w:r>
         <w:rPr>
           <w:rStyle w:val="CommentReference"/>
         </w:rPr>
-        <w:commentReference w:id="23"/>
-      </w:r>
-      <w:r>
-        <w:rPr>
-          <w:lang w:val="en"/>
-        </w:rPr>
-        <w:t xml:space="preserve">A separate </w:t>
-      </w:r>
-      <w:r>
-        <w:rPr>
-          <w:lang w:val="en"/>
-        </w:rPr>
-        <w:t xml:space="preserve">model and </w:t>
-      </w:r>
-      <w:r>
-        <w:rPr>
-          <w:lang w:val="en"/>
-        </w:rPr>
-        <w:t xml:space="preserve">set of coefficients </w:t>
-      </w:r>
-      <w:r>
-        <w:rPr>
-          <w:lang w:val="en"/>
-        </w:rPr>
-        <w:t>are</w:t>
-      </w:r>
-      <w:r>
-        <w:rPr>
-          <w:lang w:val="en"/>
-        </w:rPr>
-        <w:t xml:space="preserve"> created for each crash type identified after the calculation of the naïve Bayes CMFs.</w:t>
+        <w:commentReference w:id="21"/>
+      </w:r>
+      <w:r>
+        <w:rPr>
+          <w:lang w:val="en"/>
+        </w:rPr>
+        <w:t>A separate model and set of coefficients are created for each crash type identified after the calculation of the naïve Bayes CMFs.</w:t>
       </w:r>
     </w:p>
     <w:p>
@@ -3044,7 +2890,7 @@
           <w:lang w:val="en"/>
         </w:rPr>
       </w:pPr>
-      <w:bookmarkStart w:id="24" w:name="_Toc109304587"/>
+      <w:bookmarkStart w:id="22" w:name="_Toc109304587"/>
       <w:r>
         <w:rPr>
           <w:rFonts w:eastAsiaTheme="majorEastAsia" w:cstheme="majorBidi"/>
@@ -3055,7 +2901,7 @@
         </w:rPr>
         <w:t>Calculation of the EB CMF</w:t>
       </w:r>
-      <w:bookmarkEnd w:id="24"/>
+      <w:bookmarkEnd w:id="22"/>
     </w:p>
     <w:p>
       <w:pPr>
@@ -3080,7 +2926,14 @@
         <w:rPr>
           <w:lang w:val="en"/>
         </w:rPr>
-        <w:t>crashes before FIST implementation (E</w:t>
+        <w:t>crashes before FIST implementation (</w:t>
+      </w:r>
+      <w:proofErr w:type="spellStart"/>
+      <w:r>
+        <w:rPr>
+          <w:lang w:val="en"/>
+        </w:rPr>
+        <w:t>E</w:t>
       </w:r>
       <w:r>
         <w:rPr>
@@ -3089,6 +2942,7 @@
         </w:rPr>
         <w:t>before</w:t>
       </w:r>
+      <w:proofErr w:type="spellEnd"/>
       <w:r>
         <w:rPr>
           <w:lang w:val="en"/>
@@ -4982,7 +4836,7 @@
           <w:lang w:val="en"/>
         </w:rPr>
       </w:pPr>
-      <w:bookmarkStart w:id="25" w:name="_Toc109304588"/>
+      <w:bookmarkStart w:id="23" w:name="_Toc109304588"/>
       <w:r>
         <w:rPr>
           <w:rFonts w:eastAsiaTheme="majorEastAsia" w:cstheme="majorBidi"/>
@@ -4993,7 +4847,7 @@
         </w:rPr>
         <w:t xml:space="preserve">Modeling naïve CMFs as functions of </w:t>
       </w:r>
-      <w:bookmarkEnd w:id="25"/>
+      <w:bookmarkEnd w:id="23"/>
       <w:r>
         <w:rPr>
           <w:rFonts w:eastAsiaTheme="majorEastAsia" w:cstheme="majorBidi"/>
@@ -5065,13 +4919,7 @@
         <w:rPr>
           <w:lang w:val="en"/>
         </w:rPr>
-        <w:t xml:space="preserve"> </w:t>
-      </w:r>
-      <w:r>
-        <w:rPr>
-          <w:lang w:val="en"/>
-        </w:rPr>
-        <w:t xml:space="preserve">used for this analysis are selected on the basis that these </w:t>
+        <w:t xml:space="preserve"> used for this analysis are selected on the basis that these </w:t>
       </w:r>
       <w:r>
         <w:rPr>
@@ -5083,13 +4931,7 @@
         <w:rPr>
           <w:lang w:val="en"/>
         </w:rPr>
-        <w:t xml:space="preserve"> </w:t>
-      </w:r>
-      <w:r>
-        <w:rPr>
-          <w:lang w:val="en"/>
-        </w:rPr>
-        <w:t xml:space="preserve">should be accessible to engineers before implementing the FIST. Thus, the roadway </w:t>
+        <w:t xml:space="preserve"> should be accessible to engineers before implementing the FIST. Thus, the roadway </w:t>
       </w:r>
       <w:r>
         <w:rPr>
@@ -5101,13 +4943,7 @@
         <w:rPr>
           <w:lang w:val="en"/>
         </w:rPr>
-        <w:t xml:space="preserve"> </w:t>
-      </w:r>
-      <w:r>
-        <w:rPr>
-          <w:lang w:val="en"/>
-        </w:rPr>
-        <w:t xml:space="preserve">selected for the analysis are the speed limit of the curve, the curve length, the BBI measurement of the curve, the average AADT of the curve before HFST implementation, the intersection-related crash frequency of the before HFST implementation, and the crash frequency of the curve before HFST implementation. A multiple linear regression model that uses the calculated naïve CMFs as the dependent variable and the selected </w:t>
+        <w:t xml:space="preserve"> selected for the analysis are the speed limit of the curve, the curve length, the BBI measurement of the curve, the average AADT of the curve before HFST implementation, the intersection-related crash frequency of the before HFST implementation, and the crash frequency of the curve before HFST implementation. A multiple linear regression model that uses the calculated naïve CMFs as the dependent variable and the selected </w:t>
       </w:r>
       <w:r>
         <w:rPr>
@@ -5119,13 +4955,7 @@
         <w:rPr>
           <w:lang w:val="en"/>
         </w:rPr>
-        <w:t xml:space="preserve"> </w:t>
-      </w:r>
-      <w:r>
-        <w:rPr>
-          <w:lang w:val="en"/>
-        </w:rPr>
-        <w:t xml:space="preserve">as the independent variables is generated, and a backward and forward feature selection process is performed to find the significant </w:t>
+        <w:t xml:space="preserve"> as the independent variables is generated, and a backward and forward feature selection process is performed to find the significant </w:t>
       </w:r>
       <w:r>
         <w:rPr>
@@ -5539,7 +5369,7 @@
           <w:lang w:val="en"/>
         </w:rPr>
       </w:pPr>
-      <w:bookmarkStart w:id="26" w:name="_Toc109304589"/>
+      <w:bookmarkStart w:id="24" w:name="_Toc109304589"/>
       <w:r>
         <w:rPr>
           <w:rFonts w:eastAsiaTheme="majorEastAsia" w:cstheme="majorBidi"/>
@@ -5551,7 +5381,7 @@
         <w:lastRenderedPageBreak/>
         <w:t>RESULTS</w:t>
       </w:r>
-      <w:bookmarkEnd w:id="26"/>
+      <w:bookmarkEnd w:id="24"/>
     </w:p>
     <w:p>
       <w:pPr>
@@ -5567,7 +5397,7 @@
           <w:lang w:val="en"/>
         </w:rPr>
       </w:pPr>
-      <w:bookmarkStart w:id="27" w:name="_Toc109304590"/>
+      <w:bookmarkStart w:id="25" w:name="_Toc109304590"/>
       <w:r>
         <w:rPr>
           <w:rFonts w:eastAsiaTheme="majorEastAsia" w:cstheme="majorBidi"/>
@@ -5578,7 +5408,7 @@
         </w:rPr>
         <w:t>Naïve Bayes CMFs</w:t>
       </w:r>
-      <w:bookmarkEnd w:id="27"/>
+      <w:bookmarkEnd w:id="25"/>
     </w:p>
     <w:p>
       <w:pPr>
@@ -5667,7 +5497,7 @@
         <w:pStyle w:val="Caption"/>
         <w:keepNext/>
       </w:pPr>
-      <w:bookmarkStart w:id="28" w:name="_Ref109806328"/>
+      <w:bookmarkStart w:id="26" w:name="_Ref109806328"/>
       <w:r>
         <w:t xml:space="preserve">Table </w:t>
       </w:r>
@@ -5689,7 +5519,7 @@
       <w:r>
         <w:fldChar w:fldCharType="end"/>
       </w:r>
-      <w:bookmarkEnd w:id="28"/>
+      <w:bookmarkEnd w:id="26"/>
       <w:r>
         <w:t xml:space="preserve">: </w:t>
       </w:r>
@@ -6134,13 +5964,13 @@
               </w:rPr>
               <w:t>”</w:t>
             </w:r>
-            <w:commentRangeStart w:id="29"/>
-            <w:commentRangeEnd w:id="29"/>
+            <w:commentRangeStart w:id="27"/>
+            <w:commentRangeEnd w:id="27"/>
             <w:r>
               <w:rPr>
                 <w:rStyle w:val="CommentReference"/>
               </w:rPr>
-              <w:commentReference w:id="29"/>
+              <w:commentReference w:id="27"/>
             </w:r>
           </w:p>
         </w:tc>
@@ -7185,7 +7015,7 @@
           <w:lang w:val="en"/>
         </w:rPr>
       </w:pPr>
-      <w:bookmarkStart w:id="30" w:name="_Toc109304591"/>
+      <w:bookmarkStart w:id="28" w:name="_Toc109304591"/>
       <w:r>
         <w:rPr>
           <w:rFonts w:eastAsiaTheme="majorEastAsia" w:cstheme="majorBidi"/>
@@ -7197,7 +7027,7 @@
         <w:lastRenderedPageBreak/>
         <w:t>Developed SPFs</w:t>
       </w:r>
-      <w:bookmarkEnd w:id="30"/>
+      <w:bookmarkEnd w:id="28"/>
     </w:p>
     <w:p>
       <w:pPr>
@@ -7290,7 +7120,7 @@
         <w:pStyle w:val="Caption"/>
         <w:keepNext/>
       </w:pPr>
-      <w:bookmarkStart w:id="31" w:name="_Ref109806392"/>
+      <w:bookmarkStart w:id="29" w:name="_Ref109806392"/>
       <w:r>
         <w:t xml:space="preserve">Table </w:t>
       </w:r>
@@ -7312,15 +7142,15 @@
       <w:r>
         <w:fldChar w:fldCharType="end"/>
       </w:r>
-      <w:bookmarkEnd w:id="31"/>
+      <w:bookmarkEnd w:id="29"/>
       <w:r>
         <w:t xml:space="preserve">: SPFs </w:t>
       </w:r>
-      <w:commentRangeStart w:id="32"/>
+      <w:commentRangeStart w:id="30"/>
       <w:r>
         <w:t>Used</w:t>
       </w:r>
-      <w:commentRangeEnd w:id="32"/>
+      <w:commentRangeEnd w:id="30"/>
       <w:r>
         <w:rPr>
           <w:rStyle w:val="CommentReference"/>
@@ -7328,16 +7158,16 @@
           <w:iCs w:val="0"/>
           <w:lang w:val="en-US"/>
         </w:rPr>
-        <w:commentReference w:id="32"/>
+        <w:commentReference w:id="30"/>
       </w:r>
       <w:r>
         <w:t xml:space="preserve"> for CMF </w:t>
       </w:r>
-      <w:commentRangeStart w:id="33"/>
+      <w:commentRangeStart w:id="31"/>
       <w:r>
         <w:t>Calculation</w:t>
       </w:r>
-      <w:commentRangeEnd w:id="33"/>
+      <w:commentRangeEnd w:id="31"/>
       <w:r>
         <w:rPr>
           <w:rStyle w:val="CommentReference"/>
@@ -7345,7 +7175,7 @@
           <w:iCs w:val="0"/>
           <w:lang w:val="en-US"/>
         </w:rPr>
-        <w:commentReference w:id="33"/>
+        <w:commentReference w:id="31"/>
       </w:r>
     </w:p>
     <w:tbl>
@@ -7520,16 +7350,7 @@
                 <w:sz w:val="20"/>
                 <w:szCs w:val="20"/>
               </w:rPr>
-              <w:t>Labeled</w:t>
-            </w:r>
-            <w:r>
-              <w:rPr>
-                <w:rFonts w:eastAsia="Times New Roman" w:cs="Times New Roman"/>
-                <w:color w:val="000000"/>
-                <w:sz w:val="20"/>
-                <w:szCs w:val="20"/>
-              </w:rPr>
-              <w:t xml:space="preserve"> as</w:t>
+              <w:t>Labeled as</w:t>
             </w:r>
             <w:r>
               <w:rPr>
@@ -8166,25 +7987,7 @@
                 <w:sz w:val="20"/>
                 <w:szCs w:val="20"/>
               </w:rPr>
-              <w:t>&lt;</w:t>
-            </w:r>
-            <w:r>
-              <w:rPr>
-                <w:rFonts w:eastAsia="Times New Roman" w:cs="Times New Roman"/>
-                <w:color w:val="000000"/>
-                <w:sz w:val="20"/>
-                <w:szCs w:val="20"/>
-              </w:rPr>
-              <w:t xml:space="preserve"> </w:t>
-            </w:r>
-            <w:r>
-              <w:rPr>
-                <w:rFonts w:eastAsia="Times New Roman" w:cs="Times New Roman"/>
-                <w:color w:val="000000"/>
-                <w:sz w:val="20"/>
-                <w:szCs w:val="20"/>
-              </w:rPr>
-              <w:t>2E-16</w:t>
+              <w:t>&lt; 2E-16</w:t>
             </w:r>
           </w:p>
         </w:tc>
@@ -8810,6 +8613,7 @@
                 <w:lang w:val="en"/>
               </w:rPr>
             </w:pPr>
+            <w:proofErr w:type="gramStart"/>
             <w:r>
               <w:rPr>
                 <w:rFonts w:eastAsia="Times New Roman" w:cs="Times New Roman"/>
@@ -8818,7 +8622,18 @@
                 <w:szCs w:val="20"/>
                 <w:lang w:val="en"/>
               </w:rPr>
-              <w:t>Ln(deflection angle)</w:t>
+              <w:t>Ln(</w:t>
+            </w:r>
+            <w:proofErr w:type="gramEnd"/>
+            <w:r>
+              <w:rPr>
+                <w:rFonts w:eastAsia="Times New Roman" w:cs="Times New Roman"/>
+                <w:color w:val="000000"/>
+                <w:sz w:val="20"/>
+                <w:szCs w:val="20"/>
+                <w:lang w:val="en"/>
+              </w:rPr>
+              <w:t>deflection angle)</w:t>
             </w:r>
           </w:p>
           <w:p>
@@ -9559,7 +9374,28 @@
                 <w:lang w:val="en"/>
               </w:rPr>
               <w:br/>
-              <w:t>veh/day</w:t>
+            </w:r>
+            <w:proofErr w:type="spellStart"/>
+            <w:r>
+              <w:rPr>
+                <w:rFonts w:eastAsia="Times New Roman" w:cs="Times New Roman"/>
+                <w:color w:val="000000"/>
+                <w:sz w:val="20"/>
+                <w:szCs w:val="20"/>
+                <w:lang w:val="en"/>
+              </w:rPr>
+              <w:t>veh</w:t>
+            </w:r>
+            <w:proofErr w:type="spellEnd"/>
+            <w:r>
+              <w:rPr>
+                <w:rFonts w:eastAsia="Times New Roman" w:cs="Times New Roman"/>
+                <w:color w:val="000000"/>
+                <w:sz w:val="20"/>
+                <w:szCs w:val="20"/>
+                <w:lang w:val="en"/>
+              </w:rPr>
+              <w:t>/day</w:t>
             </w:r>
           </w:p>
         </w:tc>
@@ -9631,25 +9467,7 @@
                 <w:sz w:val="20"/>
                 <w:szCs w:val="20"/>
               </w:rPr>
-              <w:t>&lt;</w:t>
-            </w:r>
-            <w:r>
-              <w:rPr>
-                <w:rFonts w:eastAsia="Times New Roman" w:cs="Times New Roman"/>
-                <w:color w:val="000000"/>
-                <w:sz w:val="20"/>
-                <w:szCs w:val="20"/>
-              </w:rPr>
-              <w:t xml:space="preserve"> </w:t>
-            </w:r>
-            <w:r>
-              <w:rPr>
-                <w:rFonts w:eastAsia="Times New Roman" w:cs="Times New Roman"/>
-                <w:color w:val="000000"/>
-                <w:sz w:val="20"/>
-                <w:szCs w:val="20"/>
-              </w:rPr>
-              <w:t>2E-16</w:t>
+              <w:t>&lt; 2E-16</w:t>
             </w:r>
           </w:p>
         </w:tc>
@@ -9918,6 +9736,7 @@
                 <w:lang w:val="en"/>
               </w:rPr>
             </w:pPr>
+            <w:proofErr w:type="gramStart"/>
             <w:r>
               <w:rPr>
                 <w:rFonts w:eastAsia="Times New Roman" w:cs="Times New Roman"/>
@@ -9926,7 +9745,18 @@
                 <w:szCs w:val="20"/>
                 <w:lang w:val="en"/>
               </w:rPr>
-              <w:t>Ln(BBI)</w:t>
+              <w:t>Ln(</w:t>
+            </w:r>
+            <w:proofErr w:type="gramEnd"/>
+            <w:r>
+              <w:rPr>
+                <w:rFonts w:eastAsia="Times New Roman" w:cs="Times New Roman"/>
+                <w:color w:val="000000"/>
+                <w:sz w:val="20"/>
+                <w:szCs w:val="20"/>
+                <w:lang w:val="en"/>
+              </w:rPr>
+              <w:t>BBI)</w:t>
             </w:r>
           </w:p>
           <w:p>
@@ -10301,7 +10131,29 @@
                 <w:szCs w:val="20"/>
                 <w:lang w:val="en"/>
               </w:rPr>
-              <w:t>(regulatory – advisory speed limit)</w:t>
+              <w:t>(</w:t>
+            </w:r>
+            <w:proofErr w:type="gramStart"/>
+            <w:r>
+              <w:rPr>
+                <w:rFonts w:eastAsia="Times New Roman" w:cs="Times New Roman"/>
+                <w:color w:val="000000"/>
+                <w:sz w:val="20"/>
+                <w:szCs w:val="20"/>
+                <w:lang w:val="en"/>
+              </w:rPr>
+              <w:t>regulatory</w:t>
+            </w:r>
+            <w:proofErr w:type="gramEnd"/>
+            <w:r>
+              <w:rPr>
+                <w:rFonts w:eastAsia="Times New Roman" w:cs="Times New Roman"/>
+                <w:color w:val="000000"/>
+                <w:sz w:val="20"/>
+                <w:szCs w:val="20"/>
+                <w:lang w:val="en"/>
+              </w:rPr>
+              <w:t xml:space="preserve"> – advisory speed limit)</w:t>
             </w:r>
           </w:p>
           <w:p>
@@ -11121,8 +10973,9 @@
                 <w:sz w:val="20"/>
                 <w:szCs w:val="20"/>
               </w:rPr>
-              <w:t>(Nagle</w:t>
-            </w:r>
+              <w:t>(</w:t>
+            </w:r>
+            <w:proofErr w:type="spellStart"/>
             <w:r>
               <w:rPr>
                 <w:rFonts w:eastAsia="Times New Roman" w:cs="Times New Roman"/>
@@ -11130,7 +10983,7 @@
                 <w:sz w:val="20"/>
                 <w:szCs w:val="20"/>
               </w:rPr>
-              <w:t>ker</w:t>
+              <w:t>Nagle</w:t>
             </w:r>
             <w:r>
               <w:rPr>
@@ -11139,7 +10992,26 @@
                 <w:sz w:val="20"/>
                 <w:szCs w:val="20"/>
               </w:rPr>
-              <w:t>ke)</w:t>
+              <w:t>ker</w:t>
+            </w:r>
+            <w:r>
+              <w:rPr>
+                <w:rFonts w:eastAsia="Times New Roman" w:cs="Times New Roman"/>
+                <w:color w:val="000000"/>
+                <w:sz w:val="20"/>
+                <w:szCs w:val="20"/>
+              </w:rPr>
+              <w:t>ke</w:t>
+            </w:r>
+            <w:proofErr w:type="spellEnd"/>
+            <w:r>
+              <w:rPr>
+                <w:rFonts w:eastAsia="Times New Roman" w:cs="Times New Roman"/>
+                <w:color w:val="000000"/>
+                <w:sz w:val="20"/>
+                <w:szCs w:val="20"/>
+              </w:rPr>
+              <w:t>)</w:t>
             </w:r>
           </w:p>
         </w:tc>
@@ -11314,7 +11186,7 @@
           <w:lang w:val="en"/>
         </w:rPr>
       </w:pPr>
-      <w:bookmarkStart w:id="34" w:name="_Toc109304592"/>
+      <w:bookmarkStart w:id="32" w:name="_Toc109304592"/>
       <w:r>
         <w:rPr>
           <w:rFonts w:eastAsiaTheme="majorEastAsia" w:cstheme="majorBidi"/>
@@ -11326,7 +11198,7 @@
         <w:lastRenderedPageBreak/>
         <w:t>Empirical Bayes CMFs</w:t>
       </w:r>
-      <w:bookmarkEnd w:id="34"/>
+      <w:bookmarkEnd w:id="32"/>
     </w:p>
     <w:p>
       <w:pPr>
@@ -11415,7 +11287,7 @@
         <w:pStyle w:val="Caption"/>
         <w:keepNext/>
       </w:pPr>
-      <w:bookmarkStart w:id="35" w:name="_Ref109806712"/>
+      <w:bookmarkStart w:id="33" w:name="_Ref109806712"/>
       <w:r>
         <w:t xml:space="preserve">Table </w:t>
       </w:r>
@@ -11437,7 +11309,7 @@
       <w:r>
         <w:fldChar w:fldCharType="end"/>
       </w:r>
-      <w:bookmarkEnd w:id="35"/>
+      <w:bookmarkEnd w:id="33"/>
       <w:r>
         <w:t xml:space="preserve">: Summary </w:t>
       </w:r>
@@ -12282,17 +12154,12 @@
                 <w:lang w:val="en"/>
               </w:rPr>
             </w:pPr>
-            <w:r>
-              <w:rPr>
-                <w:lang w:val="en"/>
-              </w:rPr>
-              <w:t>Intersection crashes</w:t>
-            </w:r>
-            <w:r>
-              <w:rPr>
-                <w:lang w:val="en"/>
-              </w:rPr>
-              <w:t>*</w:t>
+            <w:commentRangeStart w:id="34"/>
+            <w:r>
+              <w:rPr>
+                <w:lang w:val="en"/>
+              </w:rPr>
+              <w:t>Intersection crashes*</w:t>
             </w:r>
           </w:p>
         </w:tc>
@@ -12333,6 +12200,13 @@
                 <w:lang w:val="en"/>
               </w:rPr>
               <w:t>0.226</w:t>
+            </w:r>
+            <w:commentRangeEnd w:id="34"/>
+            <w:r>
+              <w:rPr>
+                <w:rStyle w:val="CommentReference"/>
+              </w:rPr>
+              <w:commentReference w:id="34"/>
             </w:r>
           </w:p>
         </w:tc>
@@ -12346,7 +12220,7 @@
           <w:lang w:val="en"/>
         </w:rPr>
       </w:pPr>
-      <w:bookmarkStart w:id="36" w:name="_Toc109304593"/>
+      <w:bookmarkStart w:id="35" w:name="_Toc109304593"/>
       <w:r>
         <w:rPr>
           <w:rFonts w:eastAsiaTheme="majorEastAsia" w:cstheme="majorBidi"/>
@@ -12377,7 +12251,7 @@
         <w:lastRenderedPageBreak/>
         <w:t>Significant Factors of HFST CMFs</w:t>
       </w:r>
-      <w:bookmarkEnd w:id="36"/>
+      <w:bookmarkEnd w:id="35"/>
     </w:p>
     <w:p>
       <w:pPr>
@@ -12402,13 +12276,7 @@
         <w:rPr>
           <w:lang w:val="en"/>
         </w:rPr>
-        <w:t xml:space="preserve"> </w:t>
-      </w:r>
-      <w:r>
-        <w:rPr>
-          <w:lang w:val="en"/>
-        </w:rPr>
-        <w:t xml:space="preserve">to the calculated CMFs for HFST are below in </w:t>
+        <w:t xml:space="preserve"> to the calculated CMFs for HFST are below in </w:t>
       </w:r>
       <w:r>
         <w:rPr>
@@ -12514,7 +12382,7 @@
         <w:pStyle w:val="Caption"/>
         <w:keepNext/>
       </w:pPr>
-      <w:bookmarkStart w:id="37" w:name="_Ref109806693"/>
+      <w:bookmarkStart w:id="36" w:name="_Ref109806693"/>
       <w:r>
         <w:t xml:space="preserve">Table </w:t>
       </w:r>
@@ -12536,15 +12404,9 @@
       <w:r>
         <w:fldChar w:fldCharType="end"/>
       </w:r>
-      <w:bookmarkEnd w:id="37"/>
-      <w:r>
-        <w:t xml:space="preserve">: Significant Curve Site Characteristics </w:t>
-      </w:r>
-      <w:r>
-        <w:t>Before HFST in</w:t>
-      </w:r>
-      <w:r>
-        <w:t xml:space="preserve"> CMF Model</w:t>
+      <w:bookmarkEnd w:id="36"/>
+      <w:r>
+        <w:t>: Significant Curve Site Characteristics Before HFST in CMF Model</w:t>
       </w:r>
     </w:p>
     <w:tbl>
@@ -13177,10 +13039,10 @@
           <w:noProof/>
         </w:rPr>
         <w:drawing>
-          <wp:inline distT="0" distB="0" distL="0" distR="0" wp14:anchorId="4A12D8AC" wp14:editId="658E235C">
+          <wp:inline distT="0" distB="0" distL="0" distR="0" wp14:anchorId="6A3F9823" wp14:editId="24BC7785">
             <wp:extent cx="4048125" cy="2403574"/>
             <wp:effectExtent l="0" t="0" r="0" b="0"/>
-            <wp:docPr id="1691266719" name="Picture 1691266719"/>
+            <wp:docPr id="1691266719" name="Picture 1691266719" descr="Chart, scatter chart&#10;&#10;Description automatically generated"/>
             <wp:cNvGraphicFramePr>
               <a:graphicFrameLocks xmlns:a="http://schemas.openxmlformats.org/drawingml/2006/main" noChangeAspect="1"/>
             </wp:cNvGraphicFramePr>
@@ -13188,7 +13050,7 @@
               <a:graphicData uri="http://schemas.openxmlformats.org/drawingml/2006/picture">
                 <pic:pic xmlns:pic="http://schemas.openxmlformats.org/drawingml/2006/picture">
                   <pic:nvPicPr>
-                    <pic:cNvPr id="0" name=""/>
+                    <pic:cNvPr id="1691266719" name="Picture 1691266719" descr="Chart, scatter chart&#10;&#10;Description automatically generated"/>
                     <pic:cNvPicPr/>
                   </pic:nvPicPr>
                   <pic:blipFill>
@@ -13245,10 +13107,10 @@
         </w:rPr>
         <w:lastRenderedPageBreak/>
         <w:drawing>
-          <wp:inline distT="0" distB="0" distL="0" distR="0" wp14:anchorId="6CF89F2A" wp14:editId="567735EC">
+          <wp:inline distT="0" distB="0" distL="0" distR="0" wp14:anchorId="6D41E602" wp14:editId="1421B984">
             <wp:extent cx="3886200" cy="2291238"/>
             <wp:effectExtent l="0" t="0" r="0" b="0"/>
-            <wp:docPr id="1600300157" name="Picture 1600300157"/>
+            <wp:docPr id="1600300157" name="Picture 1600300157" descr="Chart, scatter chart&#10;&#10;Description automatically generated"/>
             <wp:cNvGraphicFramePr>
               <a:graphicFrameLocks xmlns:a="http://schemas.openxmlformats.org/drawingml/2006/main" noChangeAspect="1"/>
             </wp:cNvGraphicFramePr>
@@ -13256,7 +13118,7 @@
               <a:graphicData uri="http://schemas.openxmlformats.org/drawingml/2006/picture">
                 <pic:pic xmlns:pic="http://schemas.openxmlformats.org/drawingml/2006/picture">
                   <pic:nvPicPr>
-                    <pic:cNvPr id="0" name=""/>
+                    <pic:cNvPr id="1600300157" name="Picture 1600300157" descr="Chart, scatter chart&#10;&#10;Description automatically generated"/>
                     <pic:cNvPicPr/>
                   </pic:nvPicPr>
                   <pic:blipFill>
@@ -13306,10 +13168,10 @@
           <w:noProof/>
         </w:rPr>
         <w:drawing>
-          <wp:inline distT="0" distB="0" distL="0" distR="0" wp14:anchorId="7A1F2AE9" wp14:editId="321A468F">
+          <wp:inline distT="0" distB="0" distL="0" distR="0" wp14:anchorId="6CD6A7E2" wp14:editId="01F38C61">
             <wp:extent cx="3600450" cy="2122765"/>
             <wp:effectExtent l="0" t="0" r="0" b="0"/>
-            <wp:docPr id="576610893" name="Picture 576610893"/>
+            <wp:docPr id="576610893" name="Picture 576610893" descr="Chart, scatter chart&#10;&#10;Description automatically generated"/>
             <wp:cNvGraphicFramePr>
               <a:graphicFrameLocks xmlns:a="http://schemas.openxmlformats.org/drawingml/2006/main" noChangeAspect="1"/>
             </wp:cNvGraphicFramePr>
@@ -13317,7 +13179,7 @@
               <a:graphicData uri="http://schemas.openxmlformats.org/drawingml/2006/picture">
                 <pic:pic xmlns:pic="http://schemas.openxmlformats.org/drawingml/2006/picture">
                   <pic:nvPicPr>
-                    <pic:cNvPr id="0" name=""/>
+                    <pic:cNvPr id="576610893" name="Picture 576610893" descr="Chart, scatter chart&#10;&#10;Description automatically generated"/>
                     <pic:cNvPicPr/>
                   </pic:nvPicPr>
                   <pic:blipFill>
@@ -13361,7 +13223,7 @@
       <w:pPr>
         <w:pStyle w:val="Caption"/>
       </w:pPr>
-      <w:bookmarkStart w:id="38" w:name="_Ref109588530"/>
+      <w:bookmarkStart w:id="37" w:name="_Ref109588530"/>
       <w:r>
         <w:t xml:space="preserve">Figure </w:t>
       </w:r>
@@ -13383,27 +13245,12 @@
       <w:r>
         <w:fldChar w:fldCharType="end"/>
       </w:r>
-      <w:bookmarkEnd w:id="38"/>
+      <w:bookmarkEnd w:id="37"/>
       <w:r>
         <w:t xml:space="preserve"> </w:t>
       </w:r>
       <w:r>
-        <w:t>Regression plots of CMF vs. Site Characteristics</w:t>
-      </w:r>
-      <w:r>
-        <w:t>; a</w:t>
-      </w:r>
-      <w:r>
-        <w:t xml:space="preserve"> </w:t>
-      </w:r>
-      <w:r>
-        <w:t>= CMF value vs crash frequency, b</w:t>
-      </w:r>
-      <w:r>
-        <w:t xml:space="preserve"> </w:t>
-      </w:r>
-      <w:r>
-        <w:t>= CMF value vs intersection crash frequency, c = CMF value vs AADT</w:t>
+        <w:t>Regression plots of CMF vs. Site Characteristics; a = CMF value vs crash frequency, b = CMF value vs intersection crash frequency, c = CMF value vs AADT</w:t>
       </w:r>
     </w:p>
     <w:p>
@@ -13499,7 +13346,7 @@
         <w:pStyle w:val="Caption"/>
         <w:keepNext/>
       </w:pPr>
-      <w:bookmarkStart w:id="39" w:name="_Ref109806665"/>
+      <w:bookmarkStart w:id="38" w:name="_Ref109806665"/>
       <w:r>
         <w:lastRenderedPageBreak/>
         <w:t xml:space="preserve">Table </w:t>
@@ -13522,7 +13369,7 @@
       <w:r>
         <w:fldChar w:fldCharType="end"/>
       </w:r>
-      <w:bookmarkEnd w:id="39"/>
+      <w:bookmarkEnd w:id="38"/>
       <w:r>
         <w:t xml:space="preserve">: </w:t>
       </w:r>
@@ -13536,10 +13383,7 @@
         <w:t xml:space="preserve">iffering </w:t>
       </w:r>
       <w:r>
-        <w:t>AADT and Crash Frequency Before</w:t>
-      </w:r>
-      <w:r>
-        <w:t xml:space="preserve"> Implementation</w:t>
+        <w:t>AADT and Crash Frequency Before Implementation</w:t>
       </w:r>
     </w:p>
     <w:tbl>
@@ -13689,13 +13533,7 @@
               <w:rPr>
                 <w:lang w:val="en"/>
               </w:rPr>
-              <w:t xml:space="preserve">Crash frequency </w:t>
-            </w:r>
-            <w:r>
-              <w:rPr>
-                <w:lang w:val="en"/>
-              </w:rPr>
-              <w:t>b</w:t>
+              <w:t>Crash frequency b</w:t>
             </w:r>
             <w:r>
               <w:rPr>
@@ -13753,19 +13591,7 @@
               <w:rPr>
                 <w:lang w:val="en"/>
               </w:rPr>
-              <w:t>(Crashes/y</w:t>
-            </w:r>
-            <w:r>
-              <w:rPr>
-                <w:lang w:val="en"/>
-              </w:rPr>
-              <w:t>ea</w:t>
-            </w:r>
-            <w:r>
-              <w:rPr>
-                <w:lang w:val="en"/>
-              </w:rPr>
-              <w:t>r)</w:t>
+              <w:t>(Crashes/year)</w:t>
             </w:r>
           </w:p>
         </w:tc>
@@ -13891,19 +13717,7 @@
               <w:rPr>
                 <w:lang w:val="en"/>
               </w:rPr>
-              <w:t>(Crashes/y</w:t>
-            </w:r>
-            <w:r>
-              <w:rPr>
-                <w:lang w:val="en"/>
-              </w:rPr>
-              <w:t>ea</w:t>
-            </w:r>
-            <w:r>
-              <w:rPr>
-                <w:lang w:val="en"/>
-              </w:rPr>
-              <w:t>r))</w:t>
+              <w:t>(Crashes/year))</w:t>
             </w:r>
           </w:p>
         </w:tc>
@@ -13983,7 +13797,7 @@
           <w:lang w:val="en"/>
         </w:rPr>
       </w:pPr>
-      <w:bookmarkStart w:id="40" w:name="_Toc109304594"/>
+      <w:bookmarkStart w:id="39" w:name="_Toc109304594"/>
       <w:r>
         <w:rPr>
           <w:rFonts w:eastAsiaTheme="majorEastAsia" w:cstheme="majorBidi"/>
@@ -14020,7 +13834,7 @@
         <w:lastRenderedPageBreak/>
         <w:t>DISCUSSION</w:t>
       </w:r>
-      <w:bookmarkEnd w:id="40"/>
+      <w:bookmarkEnd w:id="39"/>
     </w:p>
     <w:p>
       <w:pPr>
@@ -14036,7 +13850,7 @@
           <w:lang w:val="en"/>
         </w:rPr>
       </w:pPr>
-      <w:bookmarkStart w:id="41" w:name="_Toc109304595"/>
+      <w:bookmarkStart w:id="40" w:name="_Toc109304595"/>
       <w:r>
         <w:rPr>
           <w:rFonts w:eastAsiaTheme="majorEastAsia" w:cstheme="majorBidi"/>
@@ -14047,7 +13861,7 @@
         </w:rPr>
         <w:t>Use of Empirical Bayes Method</w:t>
       </w:r>
-      <w:bookmarkEnd w:id="41"/>
+      <w:bookmarkEnd w:id="40"/>
     </w:p>
     <w:p>
       <w:pPr>
@@ -14206,9 +14020,9 @@
           <w:lang w:val="en"/>
         </w:rPr>
       </w:pPr>
+      <w:commentRangeStart w:id="41"/>
       <w:commentRangeStart w:id="42"/>
       <w:commentRangeStart w:id="43"/>
-      <w:commentRangeStart w:id="44"/>
       <w:r>
         <w:rPr>
           <w:highlight w:val="yellow"/>
@@ -14244,6 +14058,13 @@
         </w:rPr>
         <w:t>for all HFST EB CMFs are well under 1.0 and therefore still show that the implementation of HFST led to a crash reduction.</w:t>
       </w:r>
+      <w:commentRangeEnd w:id="41"/>
+      <w:r>
+        <w:rPr>
+          <w:rStyle w:val="CommentReference"/>
+        </w:rPr>
+        <w:commentReference w:id="41"/>
+      </w:r>
       <w:commentRangeEnd w:id="42"/>
       <w:r>
         <w:rPr>
@@ -14257,13 +14078,6 @@
           <w:rStyle w:val="CommentReference"/>
         </w:rPr>
         <w:commentReference w:id="43"/>
-      </w:r>
-      <w:commentRangeEnd w:id="44"/>
-      <w:r>
-        <w:rPr>
-          <w:rStyle w:val="CommentReference"/>
-        </w:rPr>
-        <w:commentReference w:id="44"/>
       </w:r>
     </w:p>
     <w:p>
@@ -14280,7 +14094,7 @@
           <w:lang w:val="en"/>
         </w:rPr>
       </w:pPr>
-      <w:bookmarkStart w:id="45" w:name="_Toc109304596"/>
+      <w:bookmarkStart w:id="44" w:name="_Toc109304596"/>
       <w:r>
         <w:rPr>
           <w:rFonts w:eastAsiaTheme="majorEastAsia" w:cstheme="majorBidi"/>
@@ -14291,7 +14105,7 @@
         </w:rPr>
         <w:t>Crash Types</w:t>
       </w:r>
-      <w:bookmarkEnd w:id="45"/>
+      <w:bookmarkEnd w:id="44"/>
       <w:r>
         <w:rPr>
           <w:rFonts w:eastAsiaTheme="majorEastAsia" w:cstheme="majorBidi"/>
@@ -14314,19 +14128,7 @@
         <w:rPr>
           <w:lang w:val="en"/>
         </w:rPr>
-        <w:t xml:space="preserve">Because not all crashes on curves are necessarily affected by or related to the FIST implemented there—such as crashes caused by driver error or distraction—three distinct filters were applied to the crashes for each FIST to gain a clearer perspective of the FISTs effect on crashes where FIST does have relevance. These filters were single vehicle crashes, related crashes (where the vehicle maneuver(s) include a vehicle that is “Negotiating a curve” in the data), and wet road crashes. These filters revealed significant trends in their respective CMFs: for example, for HFST, the single vehicle crash CMF and wet road crash CMF are lower than </w:t>
-      </w:r>
-      <w:r>
-        <w:rPr>
-          <w:lang w:val="en"/>
-        </w:rPr>
-        <w:t>all</w:t>
-      </w:r>
-      <w:r>
-        <w:rPr>
-          <w:lang w:val="en"/>
-        </w:rPr>
-        <w:t xml:space="preserve"> crashes CMF, regardless of whether the CMF was calculated using the naïve Bayes or empirical Bayes method. This indicates that HFST is especially effective in reducing single vehicle and wet road crashes on curves. Similar trends are not seen in neither the naïve or the empirical CMFs for phonolite and LWA.</w:t>
+        <w:t>Because not all crashes on curves are necessarily affected by or related to the FIST implemented there—such as crashes caused by driver error or distraction—three distinct filters were applied to the crashes for each FIST to gain a clearer perspective of the FISTs effect on crashes where FIST does have relevance. These filters were single vehicle crashes, related crashes (where the vehicle maneuver(s) include a vehicle that is “Negotiating a curve” in the data), and wet road crashes. These filters revealed significant trends in their respective CMFs: for example, for HFST, the single vehicle crash CMF and wet road crash CMF are lower than all crashes CMF, regardless of whether the CMF was calculated using the naïve Bayes or empirical Bayes method. This indicates that HFST is especially effective in reducing single vehicle and wet road crashes on curves. Similar trends are not seen in neither the naïve or the empirical CMFs for phonolite and LWA.</w:t>
       </w:r>
     </w:p>
     <w:p>
@@ -14353,7 +14155,7 @@
         </w:rPr>
         <w:t xml:space="preserve">Curve </w:t>
       </w:r>
-      <w:commentRangeStart w:id="46"/>
+      <w:commentRangeStart w:id="45"/>
       <w:r>
         <w:rPr>
           <w:rFonts w:eastAsiaTheme="majorEastAsia" w:cstheme="majorBidi"/>
@@ -14364,12 +14166,12 @@
         </w:rPr>
         <w:t>Site Characteristics</w:t>
       </w:r>
-      <w:commentRangeEnd w:id="46"/>
+      <w:commentRangeEnd w:id="45"/>
       <w:r>
         <w:rPr>
           <w:rStyle w:val="CommentReference"/>
         </w:rPr>
-        <w:commentReference w:id="46"/>
+        <w:commentReference w:id="45"/>
       </w:r>
       <w:r>
         <w:rPr>
@@ -14628,27 +14430,27 @@
           <w:lang w:val="en"/>
         </w:rPr>
       </w:pPr>
+      <w:commentRangeStart w:id="46"/>
       <w:commentRangeStart w:id="47"/>
-      <w:commentRangeStart w:id="48"/>
       <w:r>
         <w:rPr>
           <w:lang w:val="en"/>
         </w:rPr>
         <w:t>Lastly, to confirm the positive relationship between intersection-related crash frequency before HFST implementation and the calculated CMF, the crash data was classified as either intersection related or not intersection related based on whether the crash included the term “Turning” anywhere in the vehicle maneuvers field. The trend also held true in this case, as table 9 shows that the CMF calculated for intersection related crashes is significantly higher than the CMF calculated for not intersection related crashes.</w:t>
       </w:r>
+      <w:commentRangeEnd w:id="46"/>
+      <w:r>
+        <w:rPr>
+          <w:rStyle w:val="CommentReference"/>
+        </w:rPr>
+        <w:commentReference w:id="46"/>
+      </w:r>
       <w:commentRangeEnd w:id="47"/>
       <w:r>
         <w:rPr>
           <w:rStyle w:val="CommentReference"/>
         </w:rPr>
         <w:commentReference w:id="47"/>
-      </w:r>
-      <w:commentRangeEnd w:id="48"/>
-      <w:r>
-        <w:rPr>
-          <w:rStyle w:val="CommentReference"/>
-        </w:rPr>
-        <w:commentReference w:id="48"/>
       </w:r>
     </w:p>
     <w:p>
@@ -14760,8 +14562,8 @@
           <w:lang w:val="en"/>
         </w:rPr>
       </w:pPr>
-      <w:bookmarkStart w:id="49" w:name="_Toc109304598"/>
-      <w:commentRangeStart w:id="50"/>
+      <w:bookmarkStart w:id="48" w:name="_Toc109304598"/>
+      <w:commentRangeStart w:id="49"/>
       <w:r>
         <w:rPr>
           <w:rFonts w:eastAsiaTheme="majorEastAsia" w:cstheme="majorBidi"/>
@@ -14772,13 +14574,13 @@
         </w:rPr>
         <w:t>Performance Comparison of the FISTs</w:t>
       </w:r>
-      <w:bookmarkEnd w:id="49"/>
-      <w:commentRangeEnd w:id="50"/>
+      <w:bookmarkEnd w:id="48"/>
+      <w:commentRangeEnd w:id="49"/>
       <w:r>
         <w:rPr>
           <w:rStyle w:val="CommentReference"/>
         </w:rPr>
-        <w:commentReference w:id="50"/>
+        <w:commentReference w:id="49"/>
       </w:r>
     </w:p>
     <w:p>
@@ -14798,13 +14600,7 @@
         <w:rPr>
           <w:lang w:val="en"/>
         </w:rPr>
-        <w:t>is the only treatment where the CMFs provided significant evidence for its crash reduction</w:t>
-      </w:r>
-      <w:r>
-        <w:rPr>
-          <w:lang w:val="en"/>
-        </w:rPr>
-        <w:t xml:space="preserve"> capabilities</w:t>
+        <w:t>is the only treatment where the CMFs provided significant evidence for its crash reduction capabilities</w:t>
       </w:r>
       <w:r>
         <w:rPr>
@@ -14840,31 +14636,7 @@
         <w:rPr>
           <w:lang w:val="en"/>
         </w:rPr>
-        <w:t xml:space="preserve">Even the maximum value of the 95% confidence interval for </w:t>
-      </w:r>
-      <w:r>
-        <w:rPr>
-          <w:lang w:val="en"/>
-        </w:rPr>
-        <w:t>all</w:t>
-      </w:r>
-      <w:r>
-        <w:rPr>
-          <w:lang w:val="en"/>
-        </w:rPr>
-        <w:t xml:space="preserve"> crashes </w:t>
-      </w:r>
-      <w:r>
-        <w:rPr>
-          <w:lang w:val="en"/>
-        </w:rPr>
-        <w:t xml:space="preserve">CMF </w:t>
-      </w:r>
-      <w:r>
-        <w:rPr>
-          <w:lang w:val="en"/>
-        </w:rPr>
-        <w:t>leads to a CMF of 0.774, which still reduces crashes by about 23%. On the other hand, p</w:t>
+        <w:t>Even the maximum value of the 95% confidence interval for all crashes CMF leads to a CMF of 0.774, which still reduces crashes by about 23%. On the other hand, p</w:t>
       </w:r>
       <w:r>
         <w:rPr>
@@ -14918,7 +14690,7 @@
           <w:lang w:val="en"/>
         </w:rPr>
       </w:pPr>
-      <w:bookmarkStart w:id="51" w:name="_Toc109304599"/>
+      <w:bookmarkStart w:id="50" w:name="_Toc109304599"/>
       <w:r>
         <w:rPr>
           <w:rFonts w:eastAsiaTheme="majorEastAsia" w:cstheme="majorBidi"/>
@@ -14929,7 +14701,7 @@
         </w:rPr>
         <w:t>COVID-19 Impact on EB CMFs</w:t>
       </w:r>
-      <w:bookmarkEnd w:id="51"/>
+      <w:bookmarkEnd w:id="50"/>
     </w:p>
     <w:p>
       <w:pPr>
@@ -14959,7 +14731,7 @@
           <w:lang w:val="en"/>
         </w:rPr>
       </w:pPr>
-      <w:bookmarkStart w:id="52" w:name="_Toc109304600"/>
+      <w:bookmarkStart w:id="51" w:name="_Toc109304600"/>
       <w:r>
         <w:rPr>
           <w:rFonts w:eastAsiaTheme="majorEastAsia" w:cstheme="majorBidi"/>
@@ -14970,7 +14742,7 @@
         </w:rPr>
         <w:t>CONCLUSION</w:t>
       </w:r>
-      <w:bookmarkEnd w:id="52"/>
+      <w:bookmarkEnd w:id="51"/>
     </w:p>
     <w:p>
       <w:pPr>
@@ -14983,7 +14755,21 @@
         <w:rPr>
           <w:lang w:val="en"/>
         </w:rPr>
-        <w:t>The naïve Bayes and empirical Bayes method was used in order to calculate the CMFs of phonolite, LWA, and HFST curve sites in Georgia. For both naïve and empirical Bayes CMFs, HFST performs the best out of the three FISTs, which correlate with its superior friction performance found in other studies (Tsai et al. 2022). While curves with phonolite did observe some crash reduction, the statistical significance of these observations is tenuous due to a small sample size. LWA did not have a large enough sample size to make any proper observations.</w:t>
+        <w:t xml:space="preserve">The naïve Bayes and empirical Bayes method was used </w:t>
+      </w:r>
+      <w:proofErr w:type="gramStart"/>
+      <w:r>
+        <w:rPr>
+          <w:lang w:val="en"/>
+        </w:rPr>
+        <w:t>in order to</w:t>
+      </w:r>
+      <w:proofErr w:type="gramEnd"/>
+      <w:r>
+        <w:rPr>
+          <w:lang w:val="en"/>
+        </w:rPr>
+        <w:t xml:space="preserve"> calculate the CMFs of phonolite, LWA, and HFST curve sites in Georgia. For both naïve and empirical Bayes CMFs, HFST performs the best out of the three FISTs, which correlate with its superior friction performance found in other studies (Tsai et al. 2022). While curves with phonolite did observe some crash reduction, the statistical significance of these observations is tenuous due to a small sample size. LWA did not have a large enough sample size to make any proper observations.</w:t>
       </w:r>
     </w:p>
     <w:p>
@@ -15018,37 +14804,7 @@
         <w:rPr>
           <w:lang w:val="en"/>
         </w:rPr>
-        <w:t>, and f</w:t>
-      </w:r>
-      <w:r>
-        <w:rPr>
-          <w:lang w:val="en"/>
-        </w:rPr>
-        <w:t xml:space="preserve">uture studies will benefit from </w:t>
-      </w:r>
-      <w:r>
-        <w:rPr>
-          <w:lang w:val="en"/>
-        </w:rPr>
-        <w:t>more</w:t>
-      </w:r>
-      <w:r>
-        <w:rPr>
-          <w:lang w:val="en"/>
-        </w:rPr>
-        <w:t xml:space="preserve"> crash data on curves with phonolite and LWA. In addition,</w:t>
-      </w:r>
-      <w:r>
-        <w:rPr>
-          <w:lang w:val="en"/>
-        </w:rPr>
-        <w:t xml:space="preserve"> </w:t>
-      </w:r>
-      <w:r>
-        <w:rPr>
-          <w:lang w:val="en"/>
-        </w:rPr>
-        <w:t xml:space="preserve">the differences in </w:t>
+        <w:t xml:space="preserve">, and future studies will benefit from more crash data on curves with phonolite and LWA. In addition, the differences in </w:t>
       </w:r>
       <w:r>
         <w:rPr>
@@ -15285,7 +15041,7 @@
         </w:rPr>
         <w:t xml:space="preserve"> the</w:t>
       </w:r>
-      <w:commentRangeStart w:id="53"/>
+      <w:commentRangeStart w:id="52"/>
       <w:r>
         <w:rPr>
           <w:lang w:val="en"/>
@@ -15298,12 +15054,12 @@
         </w:rPr>
         <w:t>observed curve</w:t>
       </w:r>
-      <w:commentRangeEnd w:id="53"/>
+      <w:commentRangeEnd w:id="52"/>
       <w:r>
         <w:rPr>
           <w:rStyle w:val="CommentReference"/>
         </w:rPr>
-        <w:commentReference w:id="53"/>
+        <w:commentReference w:id="52"/>
       </w:r>
       <w:r>
         <w:rPr>
@@ -15315,13 +15071,7 @@
         <w:rPr>
           <w:lang w:val="en"/>
         </w:rPr>
-        <w:t xml:space="preserve"> The deterioration of the friction performance of the FISTs over time leads to opportunities for future studies to </w:t>
-      </w:r>
-      <w:r>
-        <w:rPr>
-          <w:lang w:val="en"/>
-        </w:rPr>
-        <w:t>investigate the crash reduction efficacy of the FISTs over time as well</w:t>
+        <w:t xml:space="preserve"> The deterioration of the friction performance of the FISTs over time leads to opportunities for future studies to investigate the crash reduction efficacy of the FISTs over time as well</w:t>
       </w:r>
     </w:p>
     <w:p>
@@ -15338,7 +15088,7 @@
           <w:lang w:val="en"/>
         </w:rPr>
       </w:pPr>
-      <w:bookmarkStart w:id="54" w:name="_Toc109304601"/>
+      <w:bookmarkStart w:id="53" w:name="_Toc109304601"/>
       <w:r>
         <w:rPr>
           <w:rFonts w:eastAsiaTheme="majorEastAsia" w:cstheme="majorBidi"/>
@@ -15349,7 +15099,7 @@
         </w:rPr>
         <w:t>ACKNOWLEDGMENTS</w:t>
       </w:r>
-      <w:bookmarkEnd w:id="54"/>
+      <w:bookmarkEnd w:id="53"/>
     </w:p>
     <w:p>
       <w:pPr>
@@ -15387,25 +15137,21 @@
         <w:rPr>
           <w:lang w:val="en"/>
         </w:rPr>
-        <w:t xml:space="preserve"> Additionally, students that contributed to the data preparation of this paper include Jared Kofsky, Sidney Miller, and Benjamin </w:t>
-      </w:r>
-      <w:r>
-        <w:rPr>
-          <w:lang w:val="en"/>
-        </w:rPr>
-        <w:t>F</w:t>
-      </w:r>
-      <w:r>
-        <w:rPr>
-          <w:lang w:val="en"/>
-        </w:rPr>
-        <w:t>an.</w:t>
-      </w:r>
-      <w:r>
-        <w:rPr>
-          <w:lang w:val="en"/>
-        </w:rPr>
-        <w:t xml:space="preserve"> Lastly, the authors are thankful for the suggestions provided by Dr. Maria Guercio.</w:t>
+        <w:t xml:space="preserve"> Additionally, students that contributed to the data preparation of this paper include Jared </w:t>
+      </w:r>
+      <w:proofErr w:type="spellStart"/>
+      <w:r>
+        <w:rPr>
+          <w:lang w:val="en"/>
+        </w:rPr>
+        <w:t>Kofsky</w:t>
+      </w:r>
+      <w:proofErr w:type="spellEnd"/>
+      <w:r>
+        <w:rPr>
+          <w:lang w:val="en"/>
+        </w:rPr>
+        <w:t>, Sidney Miller, and Benjamin Fan. Lastly, the authors are thankful for the suggestions provided by Dr. Maria Guercio.</w:t>
       </w:r>
     </w:p>
     <w:p>
@@ -15421,7 +15167,7 @@
           <w:lang w:val="en"/>
         </w:rPr>
       </w:pPr>
-      <w:bookmarkStart w:id="55" w:name="_Toc109304602"/>
+      <w:bookmarkStart w:id="54" w:name="_Toc109304602"/>
       <w:r>
         <w:rPr>
           <w:rFonts w:eastAsiaTheme="majorEastAsia" w:cstheme="majorBidi"/>
@@ -15432,7 +15178,7 @@
         </w:rPr>
         <w:t>AUTHOR CONTRIBUTIONS</w:t>
       </w:r>
-      <w:bookmarkEnd w:id="55"/>
+      <w:bookmarkEnd w:id="54"/>
     </w:p>
     <w:p>
       <w:pPr>
@@ -15468,7 +15214,7 @@
           <w:lang w:val="en"/>
         </w:rPr>
       </w:pPr>
-      <w:bookmarkStart w:id="56" w:name="_Toc109304603"/>
+      <w:bookmarkStart w:id="55" w:name="_Toc109304603"/>
       <w:r>
         <w:rPr>
           <w:rFonts w:eastAsiaTheme="majorEastAsia" w:cstheme="majorBidi"/>
@@ -15480,7 +15226,7 @@
         <w:lastRenderedPageBreak/>
         <w:t>REFERENCES</w:t>
       </w:r>
-      <w:bookmarkEnd w:id="56"/>
+      <w:bookmarkEnd w:id="55"/>
     </w:p>
     <w:p>
       <w:pPr>
@@ -15496,23 +15242,35 @@
       </w:pPr>
       <w:r>
         <w:rPr>
-          <w:lang w:val="en"/>
-        </w:rPr>
-        <w:t xml:space="preserve">Federal Highway Administration (FHWA). </w:t>
-      </w:r>
-      <w:r>
-        <w:rPr>
           <w:i/>
           <w:iCs/>
           <w:lang w:val="en"/>
         </w:rPr>
-        <w:t>Horizontal Curve Safety</w:t>
-      </w:r>
-      <w:r>
-        <w:rPr>
-          <w:lang w:val="en"/>
-        </w:rPr>
-        <w:t>. https://safety.fhwa.dot.gov/roadway_dept/countermeasures/horicurves/ Accessed 20 July 2022</w:t>
+        <w:t>Design Policy Manual</w:t>
+      </w:r>
+      <w:r>
+        <w:rPr>
+          <w:lang w:val="en"/>
+        </w:rPr>
+        <w:t xml:space="preserve">. Georgia Department of Transportation (GDOT), Atlanta, GA, 2022, pp. 103. </w:t>
+      </w:r>
+      <w:r>
+        <w:rPr>
+          <w:lang w:val="en"/>
+        </w:rPr>
+        <w:t>http://www.dot.ga.gov/PartnerSmart/DesignManuals/DesignPolicy/GDOT-DPM.pdf</w:t>
+      </w:r>
+      <w:r>
+        <w:rPr>
+          <w:lang w:val="en"/>
+        </w:rPr>
+        <w:t xml:space="preserve">. </w:t>
+      </w:r>
+      <w:r>
+        <w:rPr>
+          <w:lang w:val="en"/>
+        </w:rPr>
+        <w:t>Accessed 21 July 2022</w:t>
       </w:r>
     </w:p>
     <w:p>
@@ -15537,34 +15295,25 @@
           <w:lang w:val="en"/>
         </w:rPr>
       </w:pPr>
-      <w:commentRangeStart w:id="57"/>
-      <w:r>
-        <w:rPr>
-          <w:lang w:val="en"/>
-        </w:rPr>
-        <w:t xml:space="preserve">Tsai, Y., Z. Wang, C. Pranav, P. Yu, and R.W. Knezevich. Critical Assessment of HFST’s Long-Term Performance in Georgia Under Different Roadway Conditions. Publication </w:t>
-      </w:r>
-      <w:r>
-        <w:rPr>
-          <w:color w:val="FF0000"/>
-          <w:lang w:val="en"/>
-        </w:rPr>
-        <w:t>report no</w:t>
-      </w:r>
-      <w:r>
-        <w:rPr>
-          <w:lang w:val="en"/>
-        </w:rPr>
-        <w:t>. Georgia Department of Transportation, 2022.</w:t>
-      </w:r>
-      <w:commentRangeEnd w:id="57"/>
-      <w:r>
-        <w:rPr>
-          <w:sz w:val="16"/>
-          <w:szCs w:val="16"/>
-          <w:lang w:val="en"/>
-        </w:rPr>
-        <w:commentReference w:id="57"/>
+      <w:r>
+        <w:rPr>
+          <w:lang w:val="en"/>
+        </w:rPr>
+        <w:t xml:space="preserve">Federal Highway Administration (FHWA). </w:t>
+      </w:r>
+      <w:r>
+        <w:rPr>
+          <w:i/>
+          <w:iCs/>
+          <w:lang w:val="en"/>
+        </w:rPr>
+        <w:t>Horizontal Curve Safety</w:t>
+      </w:r>
+      <w:r>
+        <w:rPr>
+          <w:lang w:val="en"/>
+        </w:rPr>
+        <w:t>. https://safety.fhwa.dot.gov/roadway_dept/countermeasures/horicurves/ Accessed 20 July 2022</w:t>
       </w:r>
     </w:p>
     <w:p>
@@ -15593,27 +15342,28 @@
         <w:rPr>
           <w:lang w:val="en"/>
         </w:rPr>
-        <w:t xml:space="preserve">Merritt, D., C.A. Lyon, B.N. Persaud, and H.N. Torres. </w:t>
-      </w:r>
+        <w:t xml:space="preserve">Georgia Department of Transportation (GDOT). </w:t>
+      </w:r>
+      <w:proofErr w:type="spellStart"/>
       <w:r>
         <w:rPr>
           <w:i/>
           <w:iCs/>
           <w:lang w:val="en"/>
         </w:rPr>
-        <w:t>Developing Crash-Modification Factors for High-Friction Surface Treatments</w:t>
-      </w:r>
-      <w:r>
-        <w:rPr>
-          <w:lang w:val="en"/>
-        </w:rPr>
-        <w:t>. Publication FHWA-HRT-20-061. FHWA, U.S. Department of Transportation, 2020. https://rosap.ntl.bts.gov/view/dot/54072. Accessed 21 July 2022</w:t>
+        <w:t>Numetric</w:t>
+      </w:r>
+      <w:proofErr w:type="spellEnd"/>
+      <w:r>
+        <w:rPr>
+          <w:lang w:val="en"/>
+        </w:rPr>
+        <w:t>, https://gdot.numetric.com/ Accessed 21 July 2022</w:t>
       </w:r>
     </w:p>
     <w:p>
       <w:pPr>
         <w:spacing w:after="240"/>
-        <w:ind w:left="360"/>
         <w:contextualSpacing/>
         <w:rPr>
           <w:lang w:val="en"/>
@@ -15636,7 +15386,7 @@
         <w:rPr>
           <w:lang w:val="en"/>
         </w:rPr>
-        <w:t xml:space="preserve">Lyon, C.A., B.N. Persaud, D.K. Merritt, and J. Cheung. Empirical Bayes Before-After Study to Develop Crash Modification Factors and Functions for High Friction Surface Treatments on Curves and Ramps. In </w:t>
+        <w:t xml:space="preserve">Georgia Department of Transportation (GDOT). </w:t>
       </w:r>
       <w:r>
         <w:rPr>
@@ -15644,19 +15394,30 @@
           <w:iCs/>
           <w:lang w:val="en"/>
         </w:rPr>
-        <w:t>Transportation Research Record: Journal of the Transportation Research Board</w:t>
-      </w:r>
-      <w:r>
-        <w:rPr>
-          <w:lang w:val="en"/>
-        </w:rPr>
-        <w:t>, No. 2674, Transportation Research Board of the National Academies, Washington, D.C., 2020. pp. 505-514</w:t>
+        <w:t>Traffic Analysis &amp; Data Application (TADA)</w:t>
+      </w:r>
+      <w:r>
+        <w:rPr>
+          <w:lang w:val="en"/>
+        </w:rPr>
+        <w:t xml:space="preserve">. </w:t>
+      </w:r>
+      <w:r>
+        <w:rPr>
+          <w:lang w:val="en"/>
+        </w:rPr>
+        <w:t>https://gdottrafficdata.drakewell.com/publicmultinodemap.asp</w:t>
+      </w:r>
+      <w:r>
+        <w:rPr>
+          <w:lang w:val="en"/>
+        </w:rPr>
+        <w:t>. Accessed 27 July 2022</w:t>
       </w:r>
     </w:p>
     <w:p>
       <w:pPr>
         <w:spacing w:after="240"/>
-        <w:ind w:left="360"/>
         <w:contextualSpacing/>
         <w:rPr>
           <w:lang w:val="en"/>
@@ -15679,7 +15440,7 @@
         <w:rPr>
           <w:lang w:val="en"/>
         </w:rPr>
-        <w:t xml:space="preserve">Georgia Department of Transportation (GDOT). </w:t>
+        <w:t xml:space="preserve">Gross, F., B.N. Persaud, C. Lyon. </w:t>
       </w:r>
       <w:r>
         <w:rPr>
@@ -15687,13 +15448,13 @@
           <w:iCs/>
           <w:lang w:val="en"/>
         </w:rPr>
-        <w:t>Numetric</w:t>
-      </w:r>
-      <w:r>
-        <w:rPr>
-          <w:lang w:val="en"/>
-        </w:rPr>
-        <w:t>, https://gdot.numetric.com/ Accessed 21 July 2022</w:t>
+        <w:t>A Guide to Developing Quality Crash Modification Factors</w:t>
+      </w:r>
+      <w:r>
+        <w:rPr>
+          <w:lang w:val="en"/>
+        </w:rPr>
+        <w:t>. Publication FHWA-SA-10-032. FHWA, U.S. Department of Transportation, 2010. https://rosap.ntl.bts.gov/view/dot/41025. Accessed 21 July 2022.</w:t>
       </w:r>
     </w:p>
     <w:p>
@@ -15722,7 +15483,7 @@
         <w:rPr>
           <w:lang w:val="en"/>
         </w:rPr>
-        <w:t xml:space="preserve">Gross, F., B.N. Persaud, C. Lyon. </w:t>
+        <w:t xml:space="preserve">Knezevich, R.W., Y. Tsai, and Z. Yang. </w:t>
       </w:r>
       <w:r>
         <w:rPr>
@@ -15730,13 +15491,19 @@
           <w:iCs/>
           <w:lang w:val="en"/>
         </w:rPr>
-        <w:t>A Guide to Developing Quality Crash Modification Factors</w:t>
-      </w:r>
-      <w:r>
-        <w:rPr>
-          <w:lang w:val="en"/>
-        </w:rPr>
-        <w:t>. Publication FHWA-SA-10-032. FHWA, U.S. Department of Transportation, 2010. https://rosap.ntl.bts.gov/view/dot/41025. Accessed 21 July 2022.</w:t>
+        <w:t>Critical Assessment of Influential Risk Factors with BBI for Enhancing Curve SPFs in Systemic Analysis</w:t>
+      </w:r>
+      <w:r>
+        <w:rPr>
+          <w:lang w:val="en"/>
+        </w:rPr>
+        <w:t>. Mast</w:t>
+      </w:r>
+      <w:r>
+        <w:rPr>
+          <w:lang w:val="en"/>
+        </w:rPr>
+        <w:t>er’s Thesis, Georgia Institute of Technology, Atlanta, GA, 2022.</w:t>
       </w:r>
     </w:p>
     <w:p>
@@ -15763,17 +15530,23 @@
       </w:pPr>
       <w:r>
         <w:rPr>
+          <w:lang w:val="en"/>
+        </w:rPr>
+        <w:t xml:space="preserve">Lyon, C.A., B.N. Persaud, D.K. Merritt, and J. Cheung. Empirical Bayes Before-After Study to Develop Crash Modification Factors and Functions for High Friction Surface Treatments on Curves and Ramps. In </w:t>
+      </w:r>
+      <w:r>
+        <w:rPr>
           <w:i/>
           <w:iCs/>
           <w:lang w:val="en"/>
         </w:rPr>
-        <w:t>Design Policy Manual</w:t>
-      </w:r>
-      <w:r>
-        <w:rPr>
-          <w:lang w:val="en"/>
-        </w:rPr>
-        <w:t>. Georgia Department of Transportation (GDOT), Atlanta, GA, 2022, pp. 103. http://www.dot.ga.gov/PartnerSmart/DesignManuals/DesignPolicy/GDOT-DPM.pdf Accessed 21 July 2022</w:t>
+        <w:t>Transportation Research Record: Journal of the Transportation Research Board</w:t>
+      </w:r>
+      <w:r>
+        <w:rPr>
+          <w:lang w:val="en"/>
+        </w:rPr>
+        <w:t>, No. 2674, Transportation Research Board of the National Academies, Washington, D.C., 2020. pp. 505-514</w:t>
       </w:r>
     </w:p>
     <w:p>
@@ -15795,29 +15568,34 @@
         <w:spacing w:after="240"/>
         <w:contextualSpacing/>
         <w:rPr>
-          <w:highlight w:val="yellow"/>
-          <w:lang w:val="en"/>
-        </w:rPr>
-      </w:pPr>
-      <w:commentRangeStart w:id="58"/>
-      <w:r>
-        <w:rPr>
-          <w:highlight w:val="yellow"/>
-          <w:lang w:val="en"/>
-        </w:rPr>
-        <w:t>Knezevich, R.W., Y. Tsai, and Z. Yang. Critical Assessment of Influential Risk Factors with BBI for Enhancing Curve SPFs in Systemic Analysis.</w:t>
-      </w:r>
-      <w:commentRangeEnd w:id="58"/>
-      <w:r>
-        <w:rPr>
-          <w:rStyle w:val="CommentReference"/>
-        </w:rPr>
-        <w:commentReference w:id="58"/>
+          <w:lang w:val="en"/>
+        </w:rPr>
+      </w:pPr>
+      <w:r>
+        <w:rPr>
+          <w:lang w:val="en"/>
+        </w:rPr>
+        <w:t xml:space="preserve">Merritt, D., C.A. Lyon, B.N. Persaud, and H.N. Torres. </w:t>
+      </w:r>
+      <w:r>
+        <w:rPr>
+          <w:i/>
+          <w:iCs/>
+          <w:lang w:val="en"/>
+        </w:rPr>
+        <w:t>Developing Crash-Modification Factors for High-Friction Surface Treatments</w:t>
+      </w:r>
+      <w:r>
+        <w:rPr>
+          <w:lang w:val="en"/>
+        </w:rPr>
+        <w:t>. Publication FHWA-HRT-20-061. FHWA, U.S. Department of Transportation, 2020. https://rosap.ntl.bts.gov/view/dot/54072. Accessed 21 July 2022</w:t>
       </w:r>
     </w:p>
     <w:p>
       <w:pPr>
-        <w:spacing w:after="0"/>
+        <w:spacing w:after="240"/>
+        <w:contextualSpacing/>
         <w:rPr>
           <w:lang w:val="en"/>
         </w:rPr>
@@ -15839,13 +15617,7 @@
         <w:rPr>
           <w:lang w:val="en"/>
         </w:rPr>
-        <w:t>Tsai</w:t>
-      </w:r>
-      <w:r>
-        <w:rPr>
-          <w:lang w:val="en"/>
-        </w:rPr>
-        <w:t xml:space="preserve">, Y., C. Ai, and Y. Wu. </w:t>
+        <w:t xml:space="preserve">Tsai, Y., C. Ai, and Y. Wu. </w:t>
       </w:r>
       <w:r>
         <w:rPr>
@@ -15855,22 +15627,88 @@
         <w:t>Curve Identification for High Friction Surface Treatment (HFST) Installation Recommendation</w:t>
       </w:r>
       <w:r>
+        <w:t xml:space="preserve">. Publication FHWA-GA-17-1505. Georgia Department of Transportation, 2016. </w:t>
+      </w:r>
+      <w:r>
+        <w:t>https://rosap.ntl.bts.gov/view/dot/32777/dot_32777_DS1.pdf. Accessed 21 July 2022</w:t>
+      </w:r>
+    </w:p>
+    <w:p>
+      <w:pPr>
+        <w:spacing w:after="240"/>
+        <w:ind w:left="360"/>
+        <w:contextualSpacing/>
+        <w:rPr>
+          <w:lang w:val="en"/>
+        </w:rPr>
+      </w:pPr>
+    </w:p>
+    <w:p>
+      <w:pPr>
+        <w:numPr>
+          <w:ilvl w:val="0"/>
+          <w:numId w:val="13"/>
+        </w:numPr>
+        <w:spacing w:after="240"/>
+        <w:contextualSpacing/>
+        <w:rPr>
+          <w:lang w:val="en"/>
+        </w:rPr>
+      </w:pPr>
+      <w:commentRangeStart w:id="56"/>
+      <w:r>
+        <w:rPr>
+          <w:lang w:val="en"/>
+        </w:rPr>
+        <w:lastRenderedPageBreak/>
+        <w:t xml:space="preserve">Tsai, Y., Z. Wang, C. Pranav, P. Yu, and R.W. Knezevich. </w:t>
+      </w:r>
+      <w:r>
+        <w:rPr>
+          <w:i/>
+          <w:iCs/>
+          <w:lang w:val="en"/>
+        </w:rPr>
+        <w:t>Critical Assessment of HFST’s Long-Term Performance in Georgia Under Different Roadway Conditions</w:t>
+      </w:r>
+      <w:r>
+        <w:rPr>
+          <w:lang w:val="en"/>
+        </w:rPr>
         <w:t xml:space="preserve">. Publication </w:t>
       </w:r>
       <w:r>
-        <w:t xml:space="preserve">FHWA-GA-17-1505. Georgia Department of Transportation, </w:t>
-      </w:r>
-      <w:r>
-        <w:t>2016.</w:t>
-      </w:r>
-      <w:r>
+        <w:rPr>
+          <w:lang w:val="en"/>
+        </w:rPr>
+        <w:t>FHWA-GA-22-1719</w:t>
+      </w:r>
+      <w:r>
+        <w:rPr>
+          <w:lang w:val="en"/>
+        </w:rPr>
+        <w:t>.</w:t>
+      </w:r>
+      <w:r>
+        <w:rPr>
+          <w:lang w:val="en"/>
+        </w:rPr>
         <w:t xml:space="preserve"> </w:t>
       </w:r>
       <w:r>
-        <w:t>https://rosap.ntl.bts.gov/view/dot/32777/dot_32777_DS1.pdf</w:t>
-      </w:r>
-      <w:r>
-        <w:t>. Accessed 21 July 2022</w:t>
+        <w:rPr>
+          <w:lang w:val="en"/>
+        </w:rPr>
+        <w:t>Georgia Department of Transportation, 2022.</w:t>
+      </w:r>
+      <w:commentRangeEnd w:id="56"/>
+      <w:r>
+        <w:rPr>
+          <w:sz w:val="16"/>
+          <w:szCs w:val="16"/>
+          <w:lang w:val="en"/>
+        </w:rPr>
+        <w:commentReference w:id="56"/>
       </w:r>
     </w:p>
     <w:sectPr>
@@ -15890,7 +15728,7 @@
 </file>
 
 <file path=word/comments.xml><?xml version="1.0" encoding="utf-8"?>
-<w:comments xmlns:wpc="http://schemas.microsoft.com/office/word/2010/wordprocessingCanvas" xmlns:cx="http://schemas.microsoft.com/office/drawing/2014/chartex" xmlns:cx1="http://schemas.microsoft.com/office/drawing/2015/9/8/chartex" xmlns:cx2="http://schemas.microsoft.com/office/drawing/2015/10/21/chartex" xmlns:cx3="http://schemas.microsoft.com/office/drawing/2016/5/9/chartex" xmlns:cx4="http://schemas.microsoft.com/office/drawing/2016/5/10/chartex" xmlns:cx5="http://schemas.microsoft.com/office/drawing/2016/5/11/chartex" xmlns:cx6="http://schemas.microsoft.com/office/drawing/2016/5/12/chartex" xmlns:cx7="http://schemas.microsoft.com/office/drawing/2016/5/13/chartex" xmlns:cx8="http://schemas.microsoft.com/office/drawing/2016/5/14/chartex" xmlns:mc="http://schemas.openxmlformats.org/markup-compatibility/2006" xmlns:aink="http://schemas.microsoft.com/office/drawing/2016/ink" xmlns:am3d="http://schemas.microsoft.com/office/drawing/2017/model3d" xmlns:o="urn:schemas-microsoft-com:office:office" xmlns:r="http://schemas.openxmlformats.org/officeDocument/2006/relationships" xmlns:m="http://schemas.openxmlformats.org/officeDocument/2006/math" xmlns:v="urn:schemas-microsoft-com:vml" xmlns:wp14="http://schemas.microsoft.com/office/word/2010/wordprocessingDrawing" xmlns:wp="http://schemas.openxmlformats.org/drawingml/2006/wordprocessingDrawing" xmlns:w10="urn:schemas-microsoft-com:office:word" xmlns:w="http://schemas.openxmlformats.org/wordprocessingml/2006/main" xmlns:w14="http://schemas.microsoft.com/office/word/2010/wordml" xmlns:w15="http://schemas.microsoft.com/office/word/2012/wordml" xmlns:w16cex="http://schemas.microsoft.com/office/word/2018/wordml/cex" xmlns:w16cid="http://schemas.microsoft.com/office/word/2016/wordml/cid" xmlns:w16="http://schemas.microsoft.com/office/word/2018/wordml" xmlns:w16sdtdh="http://schemas.microsoft.com/office/word/2020/wordml/sdtdatahash" xmlns:w16se="http://schemas.microsoft.com/office/word/2015/wordml/symex" xmlns:wpg="http://schemas.microsoft.com/office/word/2010/wordprocessingGroup" xmlns:wpi="http://schemas.microsoft.com/office/word/2010/wordprocessingInk" xmlns:wne="http://schemas.microsoft.com/office/word/2006/wordml" xmlns:wps="http://schemas.microsoft.com/office/word/2010/wordprocessingShape" mc:Ignorable="w14 w15 w16se w16cid w16 w16cex w16sdtdh wp14">
+<w:comments xmlns:wpc="http://schemas.microsoft.com/office/word/2010/wordprocessingCanvas" xmlns:cx="http://schemas.microsoft.com/office/drawing/2014/chartex" xmlns:cx1="http://schemas.microsoft.com/office/drawing/2015/9/8/chartex" xmlns:cx2="http://schemas.microsoft.com/office/drawing/2015/10/21/chartex" xmlns:cx3="http://schemas.microsoft.com/office/drawing/2016/5/9/chartex" xmlns:cx4="http://schemas.microsoft.com/office/drawing/2016/5/10/chartex" xmlns:cx5="http://schemas.microsoft.com/office/drawing/2016/5/11/chartex" xmlns:cx6="http://schemas.microsoft.com/office/drawing/2016/5/12/chartex" xmlns:cx7="http://schemas.microsoft.com/office/drawing/2016/5/13/chartex" xmlns:cx8="http://schemas.microsoft.com/office/drawing/2016/5/14/chartex" xmlns:mc="http://schemas.openxmlformats.org/markup-compatibility/2006" xmlns:aink="http://schemas.microsoft.com/office/drawing/2016/ink" xmlns:am3d="http://schemas.microsoft.com/office/drawing/2017/model3d" xmlns:o="urn:schemas-microsoft-com:office:office" xmlns:oel="http://schemas.microsoft.com/office/2019/extlst" xmlns:r="http://schemas.openxmlformats.org/officeDocument/2006/relationships" xmlns:m="http://schemas.openxmlformats.org/officeDocument/2006/math" xmlns:v="urn:schemas-microsoft-com:vml" xmlns:wp14="http://schemas.microsoft.com/office/word/2010/wordprocessingDrawing" xmlns:wp="http://schemas.openxmlformats.org/drawingml/2006/wordprocessingDrawing" xmlns:w10="urn:schemas-microsoft-com:office:word" xmlns:w="http://schemas.openxmlformats.org/wordprocessingml/2006/main" xmlns:w14="http://schemas.microsoft.com/office/word/2010/wordml" xmlns:w15="http://schemas.microsoft.com/office/word/2012/wordml" xmlns:w16cex="http://schemas.microsoft.com/office/word/2018/wordml/cex" xmlns:w16cid="http://schemas.microsoft.com/office/word/2016/wordml/cid" xmlns:w16="http://schemas.microsoft.com/office/word/2018/wordml" xmlns:w16sdtdh="http://schemas.microsoft.com/office/word/2020/wordml/sdtdatahash" xmlns:w16se="http://schemas.microsoft.com/office/word/2015/wordml/symex" xmlns:wpg="http://schemas.microsoft.com/office/word/2010/wordprocessingGroup" xmlns:wpi="http://schemas.microsoft.com/office/word/2010/wordprocessingInk" xmlns:wne="http://schemas.microsoft.com/office/word/2006/wordml" xmlns:wps="http://schemas.microsoft.com/office/word/2010/wordprocessingShape" mc:Ignorable="w14 w15 w16se w16cid w16 w16cex w16sdtdh wp14">
   <w:comment w:id="0" w:author="Knezevich, Ronald" w:date="2022-07-24T19:26:00Z" w:initials="KR">
     <w:p>
       <w:pPr>
@@ -16096,23 +15934,23 @@
       </w:r>
     </w:p>
   </w:comment>
-  <w:comment w:id="17" w:author="Matthew" w:date="2022-07-26T22:32:00Z" w:initials="ML">
+  <w:comment w:id="18" w:author="Liu, Matthew S" w:date="2022-07-26T18:19:00Z" w:initials="LS">
     <w:p>
       <w:pPr>
         <w:pStyle w:val="CommentText"/>
       </w:pPr>
       <w:r>
+        <w:t>consistent spelling of naive</w:t>
+      </w:r>
+      <w:r>
         <w:rPr>
           <w:rStyle w:val="CommentReference"/>
         </w:rPr>
         <w:annotationRef/>
-      </w:r>
-      <w:r>
-        <w:t>Complete reference</w:t>
       </w:r>
     </w:p>
   </w:comment>
-  <w:comment w:id="18" w:author="Matthew" w:date="2022-07-26T22:31:00Z" w:initials="ML">
+  <w:comment w:id="21" w:author="Matthew" w:date="2022-07-26T22:31:00Z" w:initials="ML">
     <w:p>
       <w:pPr>
         <w:pStyle w:val="CommentText"/>
@@ -16128,13 +15966,13 @@
       </w:r>
     </w:p>
   </w:comment>
-  <w:comment w:id="20" w:author="Liu, Matthew S" w:date="2022-07-26T18:19:00Z" w:initials="LS">
+  <w:comment w:id="27" w:author="Liu, Matthew S" w:date="2022-07-26T18:23:00Z" w:initials="LS">
     <w:p>
       <w:pPr>
         <w:pStyle w:val="CommentText"/>
       </w:pPr>
       <w:r>
-        <w:t>consistent spelling of naive</w:t>
+        <w:t>"Negotiating a curve"</w:t>
       </w:r>
       <w:r>
         <w:rPr>
@@ -16144,7 +15982,7 @@
       </w:r>
     </w:p>
   </w:comment>
-  <w:comment w:id="23" w:author="Matthew" w:date="2022-07-26T22:31:00Z" w:initials="ML">
+  <w:comment w:id="30" w:author="Knezevich, Ronald" w:date="2022-07-24T20:10:00Z" w:initials="KR">
     <w:p>
       <w:pPr>
         <w:pStyle w:val="CommentText"/>
@@ -16156,27 +15994,27 @@
         <w:annotationRef/>
       </w:r>
       <w:r>
-        <w:t>Complete reference</w:t>
+        <w:t>Would someone fill this out and remove the other tables.  Use  a capital E for scientific notation where appropriate</w:t>
       </w:r>
     </w:p>
   </w:comment>
-  <w:comment w:id="29" w:author="Liu, Matthew S" w:date="2022-07-26T18:23:00Z" w:initials="LS">
+  <w:comment w:id="31" w:author="Matthew" w:date="2022-07-26T22:30:00Z" w:initials="ML">
     <w:p>
       <w:pPr>
         <w:pStyle w:val="CommentText"/>
       </w:pPr>
       <w:r>
-        <w:t>"Negotiating a curve"</w:t>
-      </w:r>
-      <w:r>
         <w:rPr>
           <w:rStyle w:val="CommentReference"/>
         </w:rPr>
         <w:annotationRef/>
+      </w:r>
+      <w:r>
+        <w:t>Improving formatting</w:t>
       </w:r>
     </w:p>
   </w:comment>
-  <w:comment w:id="32" w:author="Knezevich, Ronald" w:date="2022-07-24T20:10:00Z" w:initials="KR">
+  <w:comment w:id="34" w:author="Matthew" w:date="2022-07-27T22:35:00Z" w:initials="ML">
     <w:p>
       <w:pPr>
         <w:pStyle w:val="CommentText"/>
@@ -16188,11 +16026,11 @@
         <w:annotationRef/>
       </w:r>
       <w:r>
-        <w:t>Would someone fill this out and remove the other tables.  Use  a capital E for scientific notation where appropriate</w:t>
+        <w:t>Have to explain why it's here</w:t>
       </w:r>
     </w:p>
   </w:comment>
-  <w:comment w:id="33" w:author="Matthew" w:date="2022-07-26T22:30:00Z" w:initials="ML">
+  <w:comment w:id="41" w:author="Liu, Matthew (FHWA)" w:date="2022-07-21T14:30:00Z" w:initials="LM(">
     <w:p>
       <w:pPr>
         <w:pStyle w:val="CommentText"/>
@@ -16204,48 +16042,48 @@
         <w:annotationRef/>
       </w:r>
       <w:r>
-        <w:t>Improving formatting</w:t>
+        <w:t>What’s the name of the range of the standard values?</w:t>
       </w:r>
     </w:p>
   </w:comment>
-  <w:comment w:id="42" w:author="Liu, Matthew (FHWA)" w:date="2022-07-21T14:30:00Z" w:initials="LM(">
+  <w:comment w:id="42" w:author="Li, Jiashu" w:date="2022-07-23T15:01:00Z" w:initials="LJ">
     <w:p>
       <w:pPr>
         <w:pStyle w:val="CommentText"/>
       </w:pPr>
       <w:r>
+        <w:t>Confidence interval?</w:t>
+      </w:r>
+      <w:r>
         <w:rPr>
           <w:rStyle w:val="CommentReference"/>
         </w:rPr>
         <w:annotationRef/>
       </w:r>
-      <w:r>
-        <w:t>What’s the name of the range of the standard values?</w:t>
-      </w:r>
+    </w:p>
+    <w:p>
+      <w:pPr>
+        <w:pStyle w:val="CommentText"/>
+      </w:pPr>
     </w:p>
   </w:comment>
-  <w:comment w:id="43" w:author="Li, Jiashu" w:date="2022-07-23T15:01:00Z" w:initials="LJ">
+  <w:comment w:id="43" w:author="Knezevich, Ronald" w:date="2022-07-24T21:05:00Z" w:initials="KR">
     <w:p>
       <w:pPr>
         <w:pStyle w:val="CommentText"/>
       </w:pPr>
       <w:r>
-        <w:t>Confidence interval?</w:t>
-      </w:r>
-      <w:r>
         <w:rPr>
           <w:rStyle w:val="CommentReference"/>
         </w:rPr>
         <w:annotationRef/>
       </w:r>
-    </w:p>
-    <w:p>
-      <w:pPr>
-        <w:pStyle w:val="CommentText"/>
-      </w:pPr>
+      <w:r>
+        <w:t xml:space="preserve">Ya confidence interval or standard error works. </w:t>
+      </w:r>
     </w:p>
   </w:comment>
-  <w:comment w:id="44" w:author="Knezevich, Ronald" w:date="2022-07-24T21:05:00Z" w:initials="KR">
+  <w:comment w:id="45" w:author="Knezevich, Ronald" w:date="2022-07-24T21:03:00Z" w:initials="KR">
     <w:p>
       <w:pPr>
         <w:pStyle w:val="CommentText"/>
@@ -16257,11 +16095,11 @@
         <w:annotationRef/>
       </w:r>
       <w:r>
-        <w:t xml:space="preserve">Ya confidence interval or standard error works. </w:t>
+        <w:t>Can we use this terminology throughout the paper</w:t>
       </w:r>
     </w:p>
   </w:comment>
-  <w:comment w:id="46" w:author="Knezevich, Ronald" w:date="2022-07-24T21:03:00Z" w:initials="KR">
+  <w:comment w:id="46" w:author="Liu, Matthew (FHWA)" w:date="2022-07-27T09:34:00Z" w:initials="LM(">
     <w:p>
       <w:pPr>
         <w:pStyle w:val="CommentText"/>
@@ -16273,11 +16111,11 @@
         <w:annotationRef/>
       </w:r>
       <w:r>
-        <w:t>Can we use this terminology throughout the paper</w:t>
+        <w:t>Got rid of this table and added a new EB CMF, figure something out</w:t>
       </w:r>
     </w:p>
   </w:comment>
-  <w:comment w:id="47" w:author="Liu, Matthew (FHWA)" w:date="2022-07-27T09:34:00Z" w:initials="LM(">
+  <w:comment w:id="47" w:author="Liu, Matthew (FHWA)" w:date="2022-07-27T10:14:00Z" w:initials="LM(">
     <w:p>
       <w:pPr>
         <w:pStyle w:val="CommentText"/>
@@ -16289,17 +16127,11 @@
         <w:annotationRef/>
       </w:r>
       <w:r>
-        <w:t>Got rid of this table</w:t>
-      </w:r>
-      <w:r>
-        <w:t xml:space="preserve"> and added a new EB CMF</w:t>
-      </w:r>
-      <w:r>
-        <w:t>, figure something out</w:t>
+        <w:t>Also need to talk about why we didn’t remove outliers from CMF model</w:t>
       </w:r>
     </w:p>
   </w:comment>
-  <w:comment w:id="48" w:author="Liu, Matthew (FHWA)" w:date="2022-07-27T10:14:00Z" w:initials="LM(">
+  <w:comment w:id="49" w:author="Liu, Matthew (FHWA)" w:date="2022-07-27T10:01:00Z" w:initials="LM(">
     <w:p>
       <w:pPr>
         <w:pStyle w:val="CommentText"/>
@@ -16311,71 +16143,39 @@
         <w:annotationRef/>
       </w:r>
       <w:r>
-        <w:t>Also need to talk about why we didn’t remove outliers from CMF model</w:t>
+        <w:t>Coworker: “After reading the title of this section, I was expecting a comparison of the actual “material” composition and how it affected performance. Consider removing this section (and include the findings in other sections of the paper) or expend on the material composition. What makes each treatment “better” than the others.”</w:t>
       </w:r>
     </w:p>
   </w:comment>
-  <w:comment w:id="50" w:author="Liu, Matthew (FHWA)" w:date="2022-07-27T10:01:00Z" w:initials="LM(">
+  <w:comment w:id="52" w:author="Liu, Matthew S" w:date="2022-07-26T19:01:00Z" w:initials="LS">
     <w:p>
       <w:pPr>
         <w:pStyle w:val="CommentText"/>
       </w:pPr>
       <w:r>
+        <w:t>driver behavior</w:t>
+      </w:r>
+      <w:r>
         <w:rPr>
           <w:rStyle w:val="CommentReference"/>
         </w:rPr>
         <w:annotationRef/>
-      </w:r>
-      <w:r>
-        <w:t>Coworker: “After reading the title of this section, I was expecting a comparison of the actual “material” composition and how it affected performance. Consider removing this section (and include the findings in other sections of the paper) or expend on the material composition. What makes each treatment “better” than the others.”</w:t>
       </w:r>
     </w:p>
   </w:comment>
-  <w:comment w:id="53" w:author="Liu, Matthew S" w:date="2022-07-26T19:01:00Z" w:initials="LS">
+  <w:comment w:id="56" w:author="Liu, Matthew (FHWA)" w:date="2022-07-21T10:04:00Z" w:initials="LM(">
     <w:p>
       <w:pPr>
         <w:pStyle w:val="CommentText"/>
       </w:pPr>
       <w:r>
-        <w:t>driver behavior</w:t>
-      </w:r>
-      <w:r>
         <w:rPr>
           <w:rStyle w:val="CommentReference"/>
         </w:rPr>
         <w:annotationRef/>
       </w:r>
-    </w:p>
-  </w:comment>
-  <w:comment w:id="57" w:author="Liu, Matthew (FHWA)" w:date="2022-07-21T10:04:00Z" w:initials="LM(">
-    <w:p>
-      <w:pPr>
-        <w:pStyle w:val="CommentText"/>
-      </w:pPr>
-      <w:r>
-        <w:rPr>
-          <w:rStyle w:val="CommentReference"/>
-        </w:rPr>
-        <w:annotationRef/>
-      </w:r>
       <w:r>
         <w:t>missing report number</w:t>
-      </w:r>
-    </w:p>
-  </w:comment>
-  <w:comment w:id="58" w:author="Knezevich, Ronald" w:date="2022-07-24T20:12:00Z" w:initials="KR">
-    <w:p>
-      <w:pPr>
-        <w:pStyle w:val="CommentText"/>
-      </w:pPr>
-      <w:r>
-        <w:rPr>
-          <w:rStyle w:val="CommentReference"/>
-        </w:rPr>
-        <w:annotationRef/>
-      </w:r>
-      <w:r>
-        <w:t>This will be thesis reference</w:t>
       </w:r>
     </w:p>
   </w:comment>
@@ -16383,41 +16183,39 @@
 </file>
 
 <file path=word/commentsExtended.xml><?xml version="1.0" encoding="utf-8"?>
-<w15:commentsEx xmlns:wpc="http://schemas.microsoft.com/office/word/2010/wordprocessingCanvas" xmlns:cx="http://schemas.microsoft.com/office/drawing/2014/chartex" xmlns:cx1="http://schemas.microsoft.com/office/drawing/2015/9/8/chartex" xmlns:cx2="http://schemas.microsoft.com/office/drawing/2015/10/21/chartex" xmlns:cx3="http://schemas.microsoft.com/office/drawing/2016/5/9/chartex" xmlns:cx4="http://schemas.microsoft.com/office/drawing/2016/5/10/chartex" xmlns:cx5="http://schemas.microsoft.com/office/drawing/2016/5/11/chartex" xmlns:cx6="http://schemas.microsoft.com/office/drawing/2016/5/12/chartex" xmlns:cx7="http://schemas.microsoft.com/office/drawing/2016/5/13/chartex" xmlns:cx8="http://schemas.microsoft.com/office/drawing/2016/5/14/chartex" xmlns:mc="http://schemas.openxmlformats.org/markup-compatibility/2006" xmlns:aink="http://schemas.microsoft.com/office/drawing/2016/ink" xmlns:am3d="http://schemas.microsoft.com/office/drawing/2017/model3d" xmlns:o="urn:schemas-microsoft-com:office:office" xmlns:r="http://schemas.openxmlformats.org/officeDocument/2006/relationships" xmlns:m="http://schemas.openxmlformats.org/officeDocument/2006/math" xmlns:v="urn:schemas-microsoft-com:vml" xmlns:wp14="http://schemas.microsoft.com/office/word/2010/wordprocessingDrawing" xmlns:wp="http://schemas.openxmlformats.org/drawingml/2006/wordprocessingDrawing" xmlns:w10="urn:schemas-microsoft-com:office:word" xmlns:w="http://schemas.openxmlformats.org/wordprocessingml/2006/main" xmlns:w14="http://schemas.microsoft.com/office/word/2010/wordml" xmlns:w15="http://schemas.microsoft.com/office/word/2012/wordml" xmlns:w16cex="http://schemas.microsoft.com/office/word/2018/wordml/cex" xmlns:w16cid="http://schemas.microsoft.com/office/word/2016/wordml/cid" xmlns:w16="http://schemas.microsoft.com/office/word/2018/wordml" xmlns:w16sdtdh="http://schemas.microsoft.com/office/word/2020/wordml/sdtdatahash" xmlns:w16se="http://schemas.microsoft.com/office/word/2015/wordml/symex" xmlns:wpg="http://schemas.microsoft.com/office/word/2010/wordprocessingGroup" xmlns:wpi="http://schemas.microsoft.com/office/word/2010/wordprocessingInk" xmlns:wne="http://schemas.microsoft.com/office/word/2006/wordml" xmlns:wps="http://schemas.microsoft.com/office/word/2010/wordprocessingShape" mc:Ignorable="w14 w15 w16se w16cid w16 w16cex w16sdtdh wp14">
-  <w15:commentEx w15:paraId="2B358ED9" w15:done="1"/>
-  <w15:commentEx w15:paraId="6772A193" w15:done="0"/>
-  <w15:commentEx w15:paraId="354113A3" w15:paraIdParent="6772A193" w15:done="0"/>
-  <w15:commentEx w15:paraId="3039B7ED" w15:done="0"/>
-  <w15:commentEx w15:paraId="1EEF13A9" w15:done="1"/>
-  <w15:commentEx w15:paraId="214B283F" w15:done="0"/>
-  <w15:commentEx w15:paraId="1B2B619F" w15:done="0"/>
-  <w15:commentEx w15:paraId="16655B22" w15:done="0"/>
-  <w15:commentEx w15:paraId="6838BA23" w15:paraIdParent="16655B22" w15:done="0"/>
-  <w15:commentEx w15:paraId="196862C7" w15:done="1"/>
-  <w15:commentEx w15:paraId="7C7E39A5" w15:done="0"/>
-  <w15:commentEx w15:paraId="525D7ADB" w15:paraIdParent="7C7E39A5" w15:done="0"/>
-  <w15:commentEx w15:paraId="23C19101" w15:done="0"/>
-  <w15:commentEx w15:paraId="6609AD33" w15:done="0"/>
-  <w15:commentEx w15:paraId="32D689CF" w15:done="1"/>
-  <w15:commentEx w15:paraId="327AE591" w15:done="0"/>
-  <w15:commentEx w15:paraId="6D596D30" w15:done="1"/>
-  <w15:commentEx w15:paraId="4EB84807" w15:done="1"/>
-  <w15:commentEx w15:paraId="079B9558" w15:done="1"/>
-  <w15:commentEx w15:paraId="7FA9A47C" w15:done="1"/>
-  <w15:commentEx w15:paraId="3A054B83" w15:paraIdParent="7FA9A47C" w15:done="1"/>
-  <w15:commentEx w15:paraId="065BD971" w15:paraIdParent="7FA9A47C" w15:done="1"/>
-  <w15:commentEx w15:paraId="4B1CCE12" w15:done="1"/>
-  <w15:commentEx w15:paraId="569360A1" w15:done="0"/>
-  <w15:commentEx w15:paraId="0A4CE832" w15:paraIdParent="569360A1" w15:done="0"/>
-  <w15:commentEx w15:paraId="17F00F26" w15:done="0"/>
-  <w15:commentEx w15:paraId="37EA6CD0" w15:done="1"/>
-  <w15:commentEx w15:paraId="7A04E43D" w15:done="0"/>
-  <w15:commentEx w15:paraId="5A7D7E54" w15:done="0"/>
+<w15:commentsEx xmlns:wpc="http://schemas.microsoft.com/office/word/2010/wordprocessingCanvas" xmlns:cx="http://schemas.microsoft.com/office/drawing/2014/chartex" xmlns:cx1="http://schemas.microsoft.com/office/drawing/2015/9/8/chartex" xmlns:cx2="http://schemas.microsoft.com/office/drawing/2015/10/21/chartex" xmlns:cx3="http://schemas.microsoft.com/office/drawing/2016/5/9/chartex" xmlns:cx4="http://schemas.microsoft.com/office/drawing/2016/5/10/chartex" xmlns:cx5="http://schemas.microsoft.com/office/drawing/2016/5/11/chartex" xmlns:cx6="http://schemas.microsoft.com/office/drawing/2016/5/12/chartex" xmlns:cx7="http://schemas.microsoft.com/office/drawing/2016/5/13/chartex" xmlns:cx8="http://schemas.microsoft.com/office/drawing/2016/5/14/chartex" xmlns:mc="http://schemas.openxmlformats.org/markup-compatibility/2006" xmlns:aink="http://schemas.microsoft.com/office/drawing/2016/ink" xmlns:am3d="http://schemas.microsoft.com/office/drawing/2017/model3d" xmlns:o="urn:schemas-microsoft-com:office:office" xmlns:oel="http://schemas.microsoft.com/office/2019/extlst" xmlns:r="http://schemas.openxmlformats.org/officeDocument/2006/relationships" xmlns:m="http://schemas.openxmlformats.org/officeDocument/2006/math" xmlns:v="urn:schemas-microsoft-com:vml" xmlns:wp14="http://schemas.microsoft.com/office/word/2010/wordprocessingDrawing" xmlns:wp="http://schemas.openxmlformats.org/drawingml/2006/wordprocessingDrawing" xmlns:w10="urn:schemas-microsoft-com:office:word" xmlns:w="http://schemas.openxmlformats.org/wordprocessingml/2006/main" xmlns:w14="http://schemas.microsoft.com/office/word/2010/wordml" xmlns:w15="http://schemas.microsoft.com/office/word/2012/wordml" xmlns:w16cex="http://schemas.microsoft.com/office/word/2018/wordml/cex" xmlns:w16cid="http://schemas.microsoft.com/office/word/2016/wordml/cid" xmlns:w16="http://schemas.microsoft.com/office/word/2018/wordml" xmlns:w16sdtdh="http://schemas.microsoft.com/office/word/2020/wordml/sdtdatahash" xmlns:w16se="http://schemas.microsoft.com/office/word/2015/wordml/symex" xmlns:wpg="http://schemas.microsoft.com/office/word/2010/wordprocessingGroup" xmlns:wpi="http://schemas.microsoft.com/office/word/2010/wordprocessingInk" xmlns:wne="http://schemas.microsoft.com/office/word/2006/wordml" xmlns:wps="http://schemas.microsoft.com/office/word/2010/wordprocessingShape" mc:Ignorable="w14 w15 w16se w16cid w16 w16cex w16sdtdh wp14">
+  <w15:commentEx w15:paraId="775D21B4" w15:done="1"/>
+  <w15:commentEx w15:paraId="4AE2E6A3" w15:done="0"/>
+  <w15:commentEx w15:paraId="7DB6C983" w15:paraIdParent="4AE2E6A3" w15:done="0"/>
+  <w15:commentEx w15:paraId="685D9FAC" w15:done="0"/>
+  <w15:commentEx w15:paraId="4E4F524D" w15:done="1"/>
+  <w15:commentEx w15:paraId="54153B5F" w15:done="0"/>
+  <w15:commentEx w15:paraId="4D939ED3" w15:done="0"/>
+  <w15:commentEx w15:paraId="3340F366" w15:done="1"/>
+  <w15:commentEx w15:paraId="5DC6555D" w15:paraIdParent="3340F366" w15:done="1"/>
+  <w15:commentEx w15:paraId="1CC5AB4D" w15:done="1"/>
+  <w15:commentEx w15:paraId="66496CA2" w15:done="1"/>
+  <w15:commentEx w15:paraId="29D95D84" w15:paraIdParent="66496CA2" w15:done="1"/>
+  <w15:commentEx w15:paraId="4E00C549" w15:done="1"/>
+  <w15:commentEx w15:paraId="0E9D7344" w15:done="1"/>
+  <w15:commentEx w15:paraId="495BA0D7" w15:done="1"/>
+  <w15:commentEx w15:paraId="5B36273A" w15:done="1"/>
+  <w15:commentEx w15:paraId="478BD514" w15:done="1"/>
+  <w15:commentEx w15:paraId="3F4AC5EF" w15:done="0"/>
+  <w15:commentEx w15:paraId="5A7A4784" w15:done="1"/>
+  <w15:commentEx w15:paraId="19132581" w15:paraIdParent="5A7A4784" w15:done="1"/>
+  <w15:commentEx w15:paraId="0E928A6D" w15:paraIdParent="5A7A4784" w15:done="1"/>
+  <w15:commentEx w15:paraId="26D532CB" w15:done="1"/>
+  <w15:commentEx w15:paraId="5C0A5C41" w15:done="0"/>
+  <w15:commentEx w15:paraId="14820088" w15:paraIdParent="5C0A5C41" w15:done="0"/>
+  <w15:commentEx w15:paraId="5A5B2FDB" w15:done="0"/>
+  <w15:commentEx w15:paraId="7747C537" w15:done="1"/>
+  <w15:commentEx w15:paraId="1765B4F6" w15:done="1"/>
 </w15:commentsEx>
 </file>
 
 <file path=word/commentsExtensible.xml><?xml version="1.0" encoding="utf-8"?>
-<w16cex:commentsExtensible xmlns:wpc="http://schemas.microsoft.com/office/word/2010/wordprocessingCanvas" xmlns:cx="http://schemas.microsoft.com/office/drawing/2014/chartex" xmlns:cx1="http://schemas.microsoft.com/office/drawing/2015/9/8/chartex" xmlns:cx2="http://schemas.microsoft.com/office/drawing/2015/10/21/chartex" xmlns:cx3="http://schemas.microsoft.com/office/drawing/2016/5/9/chartex" xmlns:cx4="http://schemas.microsoft.com/office/drawing/2016/5/10/chartex" xmlns:cx5="http://schemas.microsoft.com/office/drawing/2016/5/11/chartex" xmlns:cx6="http://schemas.microsoft.com/office/drawing/2016/5/12/chartex" xmlns:cx7="http://schemas.microsoft.com/office/drawing/2016/5/13/chartex" xmlns:cx8="http://schemas.microsoft.com/office/drawing/2016/5/14/chartex" xmlns:mc="http://schemas.openxmlformats.org/markup-compatibility/2006" xmlns:aink="http://schemas.microsoft.com/office/drawing/2016/ink" xmlns:am3d="http://schemas.microsoft.com/office/drawing/2017/model3d" xmlns:o="urn:schemas-microsoft-com:office:office" xmlns:r="http://schemas.openxmlformats.org/officeDocument/2006/relationships" xmlns:m="http://schemas.openxmlformats.org/officeDocument/2006/math" xmlns:v="urn:schemas-microsoft-com:vml" xmlns:wp14="http://schemas.microsoft.com/office/word/2010/wordprocessingDrawing" xmlns:wp="http://schemas.openxmlformats.org/drawingml/2006/wordprocessingDrawing" xmlns:w10="urn:schemas-microsoft-com:office:word" xmlns:w="http://schemas.openxmlformats.org/wordprocessingml/2006/main" xmlns:w14="http://schemas.microsoft.com/office/word/2010/wordml" xmlns:w15="http://schemas.microsoft.com/office/word/2012/wordml" xmlns:w16cex="http://schemas.microsoft.com/office/word/2018/wordml/cex" xmlns:w16cid="http://schemas.microsoft.com/office/word/2016/wordml/cid" xmlns:w16="http://schemas.microsoft.com/office/word/2018/wordml" xmlns:w16sdtdh="http://schemas.microsoft.com/office/word/2020/wordml/sdtdatahash" xmlns:w16se="http://schemas.microsoft.com/office/word/2015/wordml/symex" xmlns:wpg="http://schemas.microsoft.com/office/word/2010/wordprocessingGroup" xmlns:wpi="http://schemas.microsoft.com/office/word/2010/wordprocessingInk" xmlns:wne="http://schemas.microsoft.com/office/word/2006/wordml" xmlns:wps="http://schemas.microsoft.com/office/word/2010/wordprocessingShape" mc:Ignorable="w14 w15 w16se w16cid w16 w16cex w16sdtdh wp14">
+<w16cex:commentsExtensible xmlns:wpc="http://schemas.microsoft.com/office/word/2010/wordprocessingCanvas" xmlns:cx="http://schemas.microsoft.com/office/drawing/2014/chartex" xmlns:cx1="http://schemas.microsoft.com/office/drawing/2015/9/8/chartex" xmlns:cx2="http://schemas.microsoft.com/office/drawing/2015/10/21/chartex" xmlns:cx3="http://schemas.microsoft.com/office/drawing/2016/5/9/chartex" xmlns:cx4="http://schemas.microsoft.com/office/drawing/2016/5/10/chartex" xmlns:cx5="http://schemas.microsoft.com/office/drawing/2016/5/11/chartex" xmlns:cx6="http://schemas.microsoft.com/office/drawing/2016/5/12/chartex" xmlns:cx7="http://schemas.microsoft.com/office/drawing/2016/5/13/chartex" xmlns:cx8="http://schemas.microsoft.com/office/drawing/2016/5/14/chartex" xmlns:mc="http://schemas.openxmlformats.org/markup-compatibility/2006" xmlns:aink="http://schemas.microsoft.com/office/drawing/2016/ink" xmlns:am3d="http://schemas.microsoft.com/office/drawing/2017/model3d" xmlns:o="urn:schemas-microsoft-com:office:office" xmlns:oel="http://schemas.microsoft.com/office/2019/extlst" xmlns:r="http://schemas.openxmlformats.org/officeDocument/2006/relationships" xmlns:m="http://schemas.openxmlformats.org/officeDocument/2006/math" xmlns:v="urn:schemas-microsoft-com:vml" xmlns:wp14="http://schemas.microsoft.com/office/word/2010/wordprocessingDrawing" xmlns:wp="http://schemas.openxmlformats.org/drawingml/2006/wordprocessingDrawing" xmlns:w10="urn:schemas-microsoft-com:office:word" xmlns:w="http://schemas.openxmlformats.org/wordprocessingml/2006/main" xmlns:w14="http://schemas.microsoft.com/office/word/2010/wordml" xmlns:w15="http://schemas.microsoft.com/office/word/2012/wordml" xmlns:w16cex="http://schemas.microsoft.com/office/word/2018/wordml/cex" xmlns:w16cid="http://schemas.microsoft.com/office/word/2016/wordml/cid" xmlns:w16="http://schemas.microsoft.com/office/word/2018/wordml" xmlns:w16sdtdh="http://schemas.microsoft.com/office/word/2020/wordml/sdtdatahash" xmlns:w16se="http://schemas.microsoft.com/office/word/2015/wordml/symex" xmlns:wpg="http://schemas.microsoft.com/office/word/2010/wordprocessingGroup" xmlns:wpi="http://schemas.microsoft.com/office/word/2010/wordprocessingInk" xmlns:wne="http://schemas.microsoft.com/office/word/2006/wordml" xmlns:wps="http://schemas.microsoft.com/office/word/2010/wordprocessingShape" mc:Ignorable="w14 w15 w16se w16cid w16 w16cex w16sdtdh wp14">
   <w16cex:commentExtensible w16cex:durableId="26881B55" w16cex:dateUtc="2022-07-24T23:26:00Z"/>
   <w16cex:commentExtensible w16cex:durableId="26882B97" w16cex:dateUtc="2022-07-25T00:35:00Z"/>
   <w16cex:commentExtensible w16cex:durableId="26882B9F" w16cex:dateUtc="2022-07-25T00:35:00Z"/>
@@ -16430,13 +16228,12 @@
   <w16cex:commentExtensible w16cex:durableId="26881ED8" w16cex:dateUtc="2022-07-24T23:41:00Z"/>
   <w16cex:commentExtensible w16cex:durableId="3FE0CDFC" w16cex:dateUtc="2022-07-26T22:14:00Z"/>
   <w16cex:commentExtensible w16cex:durableId="268B8088" w16cex:dateUtc="2022-07-27T13:14:00Z"/>
-  <w16cex:commentExtensible w16cex:durableId="268AE9E0" w16cex:dateUtc="2022-07-27T02:32:00Z"/>
-  <w16cex:commentExtensible w16cex:durableId="268AE9D5" w16cex:dateUtc="2022-07-27T02:31:00Z"/>
   <w16cex:commentExtensible w16cex:durableId="25F1CFBD" w16cex:dateUtc="2022-07-26T22:19:00Z"/>
   <w16cex:commentExtensible w16cex:durableId="268AE9BE" w16cex:dateUtc="2022-07-27T02:31:00Z"/>
   <w16cex:commentExtensible w16cex:durableId="73481AD0" w16cex:dateUtc="2022-07-26T22:23:00Z"/>
   <w16cex:commentExtensible w16cex:durableId="268825A1" w16cex:dateUtc="2022-07-25T00:10:00Z"/>
   <w16cex:commentExtensible w16cex:durableId="268AE981" w16cex:dateUtc="2022-07-27T02:30:00Z"/>
+  <w16cex:commentExtensible w16cex:durableId="268C3C39" w16cex:dateUtc="2022-07-28T02:35:00Z"/>
   <w16cex:commentExtensible w16cex:durableId="2683E19D" w16cex:dateUtc="2022-07-21T18:30:00Z"/>
   <w16cex:commentExtensible w16cex:durableId="031FD1AD" w16cex:dateUtc="2022-07-23T19:01:00Z"/>
   <w16cex:commentExtensible w16cex:durableId="2688328E" w16cex:dateUtc="2022-07-25T01:05:00Z"/>
@@ -16446,46 +16243,43 @@
   <w16cex:commentExtensible w16cex:durableId="268B8B76" w16cex:dateUtc="2022-07-27T14:01:00Z"/>
   <w16cex:commentExtensible w16cex:durableId="16E8398F" w16cex:dateUtc="2022-07-26T23:01:00Z"/>
   <w16cex:commentExtensible w16cex:durableId="2683A332" w16cex:dateUtc="2022-07-21T14:04:00Z"/>
-  <w16cex:commentExtensible w16cex:durableId="26882625" w16cex:dateUtc="2022-07-25T00:12:00Z"/>
 </w16cex:commentsExtensible>
 </file>
 
 <file path=word/commentsIds.xml><?xml version="1.0" encoding="utf-8"?>
-<w16cid:commentsIds xmlns:wpc="http://schemas.microsoft.com/office/word/2010/wordprocessingCanvas" xmlns:cx="http://schemas.microsoft.com/office/drawing/2014/chartex" xmlns:cx1="http://schemas.microsoft.com/office/drawing/2015/9/8/chartex" xmlns:cx2="http://schemas.microsoft.com/office/drawing/2015/10/21/chartex" xmlns:cx3="http://schemas.microsoft.com/office/drawing/2016/5/9/chartex" xmlns:cx4="http://schemas.microsoft.com/office/drawing/2016/5/10/chartex" xmlns:cx5="http://schemas.microsoft.com/office/drawing/2016/5/11/chartex" xmlns:cx6="http://schemas.microsoft.com/office/drawing/2016/5/12/chartex" xmlns:cx7="http://schemas.microsoft.com/office/drawing/2016/5/13/chartex" xmlns:cx8="http://schemas.microsoft.com/office/drawing/2016/5/14/chartex" xmlns:mc="http://schemas.openxmlformats.org/markup-compatibility/2006" xmlns:aink="http://schemas.microsoft.com/office/drawing/2016/ink" xmlns:am3d="http://schemas.microsoft.com/office/drawing/2017/model3d" xmlns:o="urn:schemas-microsoft-com:office:office" xmlns:r="http://schemas.openxmlformats.org/officeDocument/2006/relationships" xmlns:m="http://schemas.openxmlformats.org/officeDocument/2006/math" xmlns:v="urn:schemas-microsoft-com:vml" xmlns:wp14="http://schemas.microsoft.com/office/word/2010/wordprocessingDrawing" xmlns:wp="http://schemas.openxmlformats.org/drawingml/2006/wordprocessingDrawing" xmlns:w10="urn:schemas-microsoft-com:office:word" xmlns:w="http://schemas.openxmlformats.org/wordprocessingml/2006/main" xmlns:w14="http://schemas.microsoft.com/office/word/2010/wordml" xmlns:w15="http://schemas.microsoft.com/office/word/2012/wordml" xmlns:w16cex="http://schemas.microsoft.com/office/word/2018/wordml/cex" xmlns:w16cid="http://schemas.microsoft.com/office/word/2016/wordml/cid" xmlns:w16="http://schemas.microsoft.com/office/word/2018/wordml" xmlns:w16sdtdh="http://schemas.microsoft.com/office/word/2020/wordml/sdtdatahash" xmlns:w16se="http://schemas.microsoft.com/office/word/2015/wordml/symex" xmlns:wpg="http://schemas.microsoft.com/office/word/2010/wordprocessingGroup" xmlns:wpi="http://schemas.microsoft.com/office/word/2010/wordprocessingInk" xmlns:wne="http://schemas.microsoft.com/office/word/2006/wordml" xmlns:wps="http://schemas.microsoft.com/office/word/2010/wordprocessingShape" mc:Ignorable="w14 w15 w16se w16cid w16 w16cex w16sdtdh wp14">
-  <w16cid:commentId w16cid:paraId="2B358ED9" w16cid:durableId="26881B55"/>
-  <w16cid:commentId w16cid:paraId="6772A193" w16cid:durableId="26882B97"/>
-  <w16cid:commentId w16cid:paraId="354113A3" w16cid:durableId="26882B9F"/>
-  <w16cid:commentId w16cid:paraId="3039B7ED" w16cid:durableId="26881C12"/>
-  <w16cid:commentId w16cid:paraId="1EEF13A9" w16cid:durableId="26881E0C"/>
-  <w16cid:commentId w16cid:paraId="214B283F" w16cid:durableId="26881E53"/>
-  <w16cid:commentId w16cid:paraId="1B2B619F" w16cid:durableId="26881E35"/>
-  <w16cid:commentId w16cid:paraId="16655B22" w16cid:durableId="26881BCC"/>
-  <w16cid:commentId w16cid:paraId="6838BA23" w16cid:durableId="26895048"/>
-  <w16cid:commentId w16cid:paraId="196862C7" w16cid:durableId="26881ED8"/>
-  <w16cid:commentId w16cid:paraId="7C7E39A5" w16cid:durableId="3FE0CDFC"/>
-  <w16cid:commentId w16cid:paraId="525D7ADB" w16cid:durableId="268B8088"/>
-  <w16cid:commentId w16cid:paraId="23C19101" w16cid:durableId="268AE9E0"/>
-  <w16cid:commentId w16cid:paraId="6609AD33" w16cid:durableId="268AE9D5"/>
-  <w16cid:commentId w16cid:paraId="32D689CF" w16cid:durableId="25F1CFBD"/>
-  <w16cid:commentId w16cid:paraId="327AE591" w16cid:durableId="268AE9BE"/>
-  <w16cid:commentId w16cid:paraId="6D596D30" w16cid:durableId="73481AD0"/>
-  <w16cid:commentId w16cid:paraId="4EB84807" w16cid:durableId="268825A1"/>
-  <w16cid:commentId w16cid:paraId="079B9558" w16cid:durableId="268AE981"/>
-  <w16cid:commentId w16cid:paraId="7FA9A47C" w16cid:durableId="2683E19D"/>
-  <w16cid:commentId w16cid:paraId="3A054B83" w16cid:durableId="031FD1AD"/>
-  <w16cid:commentId w16cid:paraId="065BD971" w16cid:durableId="2688328E"/>
-  <w16cid:commentId w16cid:paraId="4B1CCE12" w16cid:durableId="26883235"/>
-  <w16cid:commentId w16cid:paraId="569360A1" w16cid:durableId="268B850F"/>
-  <w16cid:commentId w16cid:paraId="0A4CE832" w16cid:durableId="268B8E77"/>
-  <w16cid:commentId w16cid:paraId="17F00F26" w16cid:durableId="268B8B76"/>
-  <w16cid:commentId w16cid:paraId="37EA6CD0" w16cid:durableId="16E8398F"/>
-  <w16cid:commentId w16cid:paraId="7A04E43D" w16cid:durableId="2683A332"/>
-  <w16cid:commentId w16cid:paraId="5A7D7E54" w16cid:durableId="26882625"/>
+<w16cid:commentsIds xmlns:wpc="http://schemas.microsoft.com/office/word/2010/wordprocessingCanvas" xmlns:cx="http://schemas.microsoft.com/office/drawing/2014/chartex" xmlns:cx1="http://schemas.microsoft.com/office/drawing/2015/9/8/chartex" xmlns:cx2="http://schemas.microsoft.com/office/drawing/2015/10/21/chartex" xmlns:cx3="http://schemas.microsoft.com/office/drawing/2016/5/9/chartex" xmlns:cx4="http://schemas.microsoft.com/office/drawing/2016/5/10/chartex" xmlns:cx5="http://schemas.microsoft.com/office/drawing/2016/5/11/chartex" xmlns:cx6="http://schemas.microsoft.com/office/drawing/2016/5/12/chartex" xmlns:cx7="http://schemas.microsoft.com/office/drawing/2016/5/13/chartex" xmlns:cx8="http://schemas.microsoft.com/office/drawing/2016/5/14/chartex" xmlns:mc="http://schemas.openxmlformats.org/markup-compatibility/2006" xmlns:aink="http://schemas.microsoft.com/office/drawing/2016/ink" xmlns:am3d="http://schemas.microsoft.com/office/drawing/2017/model3d" xmlns:o="urn:schemas-microsoft-com:office:office" xmlns:oel="http://schemas.microsoft.com/office/2019/extlst" xmlns:r="http://schemas.openxmlformats.org/officeDocument/2006/relationships" xmlns:m="http://schemas.openxmlformats.org/officeDocument/2006/math" xmlns:v="urn:schemas-microsoft-com:vml" xmlns:wp14="http://schemas.microsoft.com/office/word/2010/wordprocessingDrawing" xmlns:wp="http://schemas.openxmlformats.org/drawingml/2006/wordprocessingDrawing" xmlns:w10="urn:schemas-microsoft-com:office:word" xmlns:w="http://schemas.openxmlformats.org/wordprocessingml/2006/main" xmlns:w14="http://schemas.microsoft.com/office/word/2010/wordml" xmlns:w15="http://schemas.microsoft.com/office/word/2012/wordml" xmlns:w16cex="http://schemas.microsoft.com/office/word/2018/wordml/cex" xmlns:w16cid="http://schemas.microsoft.com/office/word/2016/wordml/cid" xmlns:w16="http://schemas.microsoft.com/office/word/2018/wordml" xmlns:w16sdtdh="http://schemas.microsoft.com/office/word/2020/wordml/sdtdatahash" xmlns:w16se="http://schemas.microsoft.com/office/word/2015/wordml/symex" xmlns:wpg="http://schemas.microsoft.com/office/word/2010/wordprocessingGroup" xmlns:wpi="http://schemas.microsoft.com/office/word/2010/wordprocessingInk" xmlns:wne="http://schemas.microsoft.com/office/word/2006/wordml" xmlns:wps="http://schemas.microsoft.com/office/word/2010/wordprocessingShape" mc:Ignorable="w14 w15 w16se w16cid w16 w16cex w16sdtdh wp14">
+  <w16cid:commentId w16cid:paraId="775D21B4" w16cid:durableId="26881B55"/>
+  <w16cid:commentId w16cid:paraId="4AE2E6A3" w16cid:durableId="26882B97"/>
+  <w16cid:commentId w16cid:paraId="7DB6C983" w16cid:durableId="26882B9F"/>
+  <w16cid:commentId w16cid:paraId="685D9FAC" w16cid:durableId="26881C12"/>
+  <w16cid:commentId w16cid:paraId="4E4F524D" w16cid:durableId="26881E0C"/>
+  <w16cid:commentId w16cid:paraId="54153B5F" w16cid:durableId="26881E53"/>
+  <w16cid:commentId w16cid:paraId="4D939ED3" w16cid:durableId="26881E35"/>
+  <w16cid:commentId w16cid:paraId="3340F366" w16cid:durableId="26881BCC"/>
+  <w16cid:commentId w16cid:paraId="5DC6555D" w16cid:durableId="26895048"/>
+  <w16cid:commentId w16cid:paraId="1CC5AB4D" w16cid:durableId="26881ED8"/>
+  <w16cid:commentId w16cid:paraId="66496CA2" w16cid:durableId="3FE0CDFC"/>
+  <w16cid:commentId w16cid:paraId="29D95D84" w16cid:durableId="268B8088"/>
+  <w16cid:commentId w16cid:paraId="4E00C549" w16cid:durableId="25F1CFBD"/>
+  <w16cid:commentId w16cid:paraId="0E9D7344" w16cid:durableId="268AE9BE"/>
+  <w16cid:commentId w16cid:paraId="495BA0D7" w16cid:durableId="73481AD0"/>
+  <w16cid:commentId w16cid:paraId="5B36273A" w16cid:durableId="268825A1"/>
+  <w16cid:commentId w16cid:paraId="478BD514" w16cid:durableId="268AE981"/>
+  <w16cid:commentId w16cid:paraId="3F4AC5EF" w16cid:durableId="268C3C39"/>
+  <w16cid:commentId w16cid:paraId="5A7A4784" w16cid:durableId="2683E19D"/>
+  <w16cid:commentId w16cid:paraId="19132581" w16cid:durableId="031FD1AD"/>
+  <w16cid:commentId w16cid:paraId="0E928A6D" w16cid:durableId="2688328E"/>
+  <w16cid:commentId w16cid:paraId="26D532CB" w16cid:durableId="26883235"/>
+  <w16cid:commentId w16cid:paraId="5C0A5C41" w16cid:durableId="268B850F"/>
+  <w16cid:commentId w16cid:paraId="14820088" w16cid:durableId="268B8E77"/>
+  <w16cid:commentId w16cid:paraId="5A5B2FDB" w16cid:durableId="268B8B76"/>
+  <w16cid:commentId w16cid:paraId="7747C537" w16cid:durableId="16E8398F"/>
+  <w16cid:commentId w16cid:paraId="1765B4F6" w16cid:durableId="2683A332"/>
 </w16cid:commentsIds>
 </file>
 
 <file path=word/endnotes.xml><?xml version="1.0" encoding="utf-8"?>
-<w:endnotes xmlns:wpc="http://schemas.microsoft.com/office/word/2010/wordprocessingCanvas" xmlns:cx="http://schemas.microsoft.com/office/drawing/2014/chartex" xmlns:cx1="http://schemas.microsoft.com/office/drawing/2015/9/8/chartex" xmlns:cx2="http://schemas.microsoft.com/office/drawing/2015/10/21/chartex" xmlns:cx3="http://schemas.microsoft.com/office/drawing/2016/5/9/chartex" xmlns:cx4="http://schemas.microsoft.com/office/drawing/2016/5/10/chartex" xmlns:cx5="http://schemas.microsoft.com/office/drawing/2016/5/11/chartex" xmlns:cx6="http://schemas.microsoft.com/office/drawing/2016/5/12/chartex" xmlns:cx7="http://schemas.microsoft.com/office/drawing/2016/5/13/chartex" xmlns:cx8="http://schemas.microsoft.com/office/drawing/2016/5/14/chartex" xmlns:mc="http://schemas.openxmlformats.org/markup-compatibility/2006" xmlns:aink="http://schemas.microsoft.com/office/drawing/2016/ink" xmlns:am3d="http://schemas.microsoft.com/office/drawing/2017/model3d" xmlns:o="urn:schemas-microsoft-com:office:office" xmlns:r="http://schemas.openxmlformats.org/officeDocument/2006/relationships" xmlns:m="http://schemas.openxmlformats.org/officeDocument/2006/math" xmlns:v="urn:schemas-microsoft-com:vml" xmlns:wp14="http://schemas.microsoft.com/office/word/2010/wordprocessingDrawing" xmlns:wp="http://schemas.openxmlformats.org/drawingml/2006/wordprocessingDrawing" xmlns:w10="urn:schemas-microsoft-com:office:word" xmlns:w="http://schemas.openxmlformats.org/wordprocessingml/2006/main" xmlns:w14="http://schemas.microsoft.com/office/word/2010/wordml" xmlns:w15="http://schemas.microsoft.com/office/word/2012/wordml" xmlns:w16cex="http://schemas.microsoft.com/office/word/2018/wordml/cex" xmlns:w16cid="http://schemas.microsoft.com/office/word/2016/wordml/cid" xmlns:w16="http://schemas.microsoft.com/office/word/2018/wordml" xmlns:w16sdtdh="http://schemas.microsoft.com/office/word/2020/wordml/sdtdatahash" xmlns:w16se="http://schemas.microsoft.com/office/word/2015/wordml/symex" xmlns:wpg="http://schemas.microsoft.com/office/word/2010/wordprocessingGroup" xmlns:wpi="http://schemas.microsoft.com/office/word/2010/wordprocessingInk" xmlns:wne="http://schemas.microsoft.com/office/word/2006/wordml" xmlns:wps="http://schemas.microsoft.com/office/word/2010/wordprocessingShape" mc:Ignorable="w14 w15 w16se w16cid w16 w16cex w16sdtdh wp14">
+<w:endnotes xmlns:wpc="http://schemas.microsoft.com/office/word/2010/wordprocessingCanvas" xmlns:cx="http://schemas.microsoft.com/office/drawing/2014/chartex" xmlns:cx1="http://schemas.microsoft.com/office/drawing/2015/9/8/chartex" xmlns:cx2="http://schemas.microsoft.com/office/drawing/2015/10/21/chartex" xmlns:cx3="http://schemas.microsoft.com/office/drawing/2016/5/9/chartex" xmlns:cx4="http://schemas.microsoft.com/office/drawing/2016/5/10/chartex" xmlns:cx5="http://schemas.microsoft.com/office/drawing/2016/5/11/chartex" xmlns:cx6="http://schemas.microsoft.com/office/drawing/2016/5/12/chartex" xmlns:cx7="http://schemas.microsoft.com/office/drawing/2016/5/13/chartex" xmlns:cx8="http://schemas.microsoft.com/office/drawing/2016/5/14/chartex" xmlns:mc="http://schemas.openxmlformats.org/markup-compatibility/2006" xmlns:aink="http://schemas.microsoft.com/office/drawing/2016/ink" xmlns:am3d="http://schemas.microsoft.com/office/drawing/2017/model3d" xmlns:o="urn:schemas-microsoft-com:office:office" xmlns:oel="http://schemas.microsoft.com/office/2019/extlst" xmlns:r="http://schemas.openxmlformats.org/officeDocument/2006/relationships" xmlns:m="http://schemas.openxmlformats.org/officeDocument/2006/math" xmlns:v="urn:schemas-microsoft-com:vml" xmlns:wp14="http://schemas.microsoft.com/office/word/2010/wordprocessingDrawing" xmlns:wp="http://schemas.openxmlformats.org/drawingml/2006/wordprocessingDrawing" xmlns:w10="urn:schemas-microsoft-com:office:word" xmlns:w="http://schemas.openxmlformats.org/wordprocessingml/2006/main" xmlns:w14="http://schemas.microsoft.com/office/word/2010/wordml" xmlns:w15="http://schemas.microsoft.com/office/word/2012/wordml" xmlns:w16cex="http://schemas.microsoft.com/office/word/2018/wordml/cex" xmlns:w16cid="http://schemas.microsoft.com/office/word/2016/wordml/cid" xmlns:w16="http://schemas.microsoft.com/office/word/2018/wordml" xmlns:w16sdtdh="http://schemas.microsoft.com/office/word/2020/wordml/sdtdatahash" xmlns:w16se="http://schemas.microsoft.com/office/word/2015/wordml/symex" xmlns:wpg="http://schemas.microsoft.com/office/word/2010/wordprocessingGroup" xmlns:wpi="http://schemas.microsoft.com/office/word/2010/wordprocessingInk" xmlns:wne="http://schemas.microsoft.com/office/word/2006/wordml" xmlns:wps="http://schemas.microsoft.com/office/word/2010/wordprocessingShape" mc:Ignorable="w14 w15 w16se w16cid w16 w16cex w16sdtdh wp14">
   <w:endnote w:type="separator" w:id="-1">
     <w:p>
       <w:pPr>
@@ -16517,7 +16311,7 @@
 </file>
 
 <file path=word/footer1.xml><?xml version="1.0" encoding="utf-8"?>
-<w:ftr xmlns:wpc="http://schemas.microsoft.com/office/word/2010/wordprocessingCanvas" xmlns:cx="http://schemas.microsoft.com/office/drawing/2014/chartex" xmlns:cx1="http://schemas.microsoft.com/office/drawing/2015/9/8/chartex" xmlns:cx2="http://schemas.microsoft.com/office/drawing/2015/10/21/chartex" xmlns:cx3="http://schemas.microsoft.com/office/drawing/2016/5/9/chartex" xmlns:cx4="http://schemas.microsoft.com/office/drawing/2016/5/10/chartex" xmlns:cx5="http://schemas.microsoft.com/office/drawing/2016/5/11/chartex" xmlns:cx6="http://schemas.microsoft.com/office/drawing/2016/5/12/chartex" xmlns:cx7="http://schemas.microsoft.com/office/drawing/2016/5/13/chartex" xmlns:cx8="http://schemas.microsoft.com/office/drawing/2016/5/14/chartex" xmlns:mc="http://schemas.openxmlformats.org/markup-compatibility/2006" xmlns:aink="http://schemas.microsoft.com/office/drawing/2016/ink" xmlns:am3d="http://schemas.microsoft.com/office/drawing/2017/model3d" xmlns:o="urn:schemas-microsoft-com:office:office" xmlns:r="http://schemas.openxmlformats.org/officeDocument/2006/relationships" xmlns:m="http://schemas.openxmlformats.org/officeDocument/2006/math" xmlns:v="urn:schemas-microsoft-com:vml" xmlns:wp14="http://schemas.microsoft.com/office/word/2010/wordprocessingDrawing" xmlns:wp="http://schemas.openxmlformats.org/drawingml/2006/wordprocessingDrawing" xmlns:w10="urn:schemas-microsoft-com:office:word" xmlns:w="http://schemas.openxmlformats.org/wordprocessingml/2006/main" xmlns:w14="http://schemas.microsoft.com/office/word/2010/wordml" xmlns:w15="http://schemas.microsoft.com/office/word/2012/wordml" xmlns:w16cex="http://schemas.microsoft.com/office/word/2018/wordml/cex" xmlns:w16cid="http://schemas.microsoft.com/office/word/2016/wordml/cid" xmlns:w16="http://schemas.microsoft.com/office/word/2018/wordml" xmlns:w16sdtdh="http://schemas.microsoft.com/office/word/2020/wordml/sdtdatahash" xmlns:w16se="http://schemas.microsoft.com/office/word/2015/wordml/symex" xmlns:wpg="http://schemas.microsoft.com/office/word/2010/wordprocessingGroup" xmlns:wpi="http://schemas.microsoft.com/office/word/2010/wordprocessingInk" xmlns:wne="http://schemas.microsoft.com/office/word/2006/wordml" xmlns:wps="http://schemas.microsoft.com/office/word/2010/wordprocessingShape" mc:Ignorable="w14 w15 w16se w16cid w16 w16cex w16sdtdh wp14">
+<w:ftr xmlns:wpc="http://schemas.microsoft.com/office/word/2010/wordprocessingCanvas" xmlns:cx="http://schemas.microsoft.com/office/drawing/2014/chartex" xmlns:cx1="http://schemas.microsoft.com/office/drawing/2015/9/8/chartex" xmlns:cx2="http://schemas.microsoft.com/office/drawing/2015/10/21/chartex" xmlns:cx3="http://schemas.microsoft.com/office/drawing/2016/5/9/chartex" xmlns:cx4="http://schemas.microsoft.com/office/drawing/2016/5/10/chartex" xmlns:cx5="http://schemas.microsoft.com/office/drawing/2016/5/11/chartex" xmlns:cx6="http://schemas.microsoft.com/office/drawing/2016/5/12/chartex" xmlns:cx7="http://schemas.microsoft.com/office/drawing/2016/5/13/chartex" xmlns:cx8="http://schemas.microsoft.com/office/drawing/2016/5/14/chartex" xmlns:mc="http://schemas.openxmlformats.org/markup-compatibility/2006" xmlns:aink="http://schemas.microsoft.com/office/drawing/2016/ink" xmlns:am3d="http://schemas.microsoft.com/office/drawing/2017/model3d" xmlns:o="urn:schemas-microsoft-com:office:office" xmlns:oel="http://schemas.microsoft.com/office/2019/extlst" xmlns:r="http://schemas.openxmlformats.org/officeDocument/2006/relationships" xmlns:m="http://schemas.openxmlformats.org/officeDocument/2006/math" xmlns:v="urn:schemas-microsoft-com:vml" xmlns:wp14="http://schemas.microsoft.com/office/word/2010/wordprocessingDrawing" xmlns:wp="http://schemas.openxmlformats.org/drawingml/2006/wordprocessingDrawing" xmlns:w10="urn:schemas-microsoft-com:office:word" xmlns:w="http://schemas.openxmlformats.org/wordprocessingml/2006/main" xmlns:w14="http://schemas.microsoft.com/office/word/2010/wordml" xmlns:w15="http://schemas.microsoft.com/office/word/2012/wordml" xmlns:w16cex="http://schemas.microsoft.com/office/word/2018/wordml/cex" xmlns:w16cid="http://schemas.microsoft.com/office/word/2016/wordml/cid" xmlns:w16="http://schemas.microsoft.com/office/word/2018/wordml" xmlns:w16sdtdh="http://schemas.microsoft.com/office/word/2020/wordml/sdtdatahash" xmlns:w16se="http://schemas.microsoft.com/office/word/2015/wordml/symex" xmlns:wpg="http://schemas.microsoft.com/office/word/2010/wordprocessingGroup" xmlns:wpi="http://schemas.microsoft.com/office/word/2010/wordprocessingInk" xmlns:wne="http://schemas.microsoft.com/office/word/2006/wordml" xmlns:wps="http://schemas.microsoft.com/office/word/2010/wordprocessingShape" mc:Ignorable="w14 w15 w16se w16cid w16 w16cex w16sdtdh wp14">
   <w:sdt>
     <w:sdtPr>
       <w:id w:val="693501234"/>
@@ -16572,7 +16366,7 @@
 </file>
 
 <file path=word/footer2.xml><?xml version="1.0" encoding="utf-8"?>
-<w:ftr xmlns:wpc="http://schemas.microsoft.com/office/word/2010/wordprocessingCanvas" xmlns:cx="http://schemas.microsoft.com/office/drawing/2014/chartex" xmlns:cx1="http://schemas.microsoft.com/office/drawing/2015/9/8/chartex" xmlns:cx2="http://schemas.microsoft.com/office/drawing/2015/10/21/chartex" xmlns:cx3="http://schemas.microsoft.com/office/drawing/2016/5/9/chartex" xmlns:cx4="http://schemas.microsoft.com/office/drawing/2016/5/10/chartex" xmlns:cx5="http://schemas.microsoft.com/office/drawing/2016/5/11/chartex" xmlns:cx6="http://schemas.microsoft.com/office/drawing/2016/5/12/chartex" xmlns:cx7="http://schemas.microsoft.com/office/drawing/2016/5/13/chartex" xmlns:cx8="http://schemas.microsoft.com/office/drawing/2016/5/14/chartex" xmlns:mc="http://schemas.openxmlformats.org/markup-compatibility/2006" xmlns:aink="http://schemas.microsoft.com/office/drawing/2016/ink" xmlns:am3d="http://schemas.microsoft.com/office/drawing/2017/model3d" xmlns:o="urn:schemas-microsoft-com:office:office" xmlns:r="http://schemas.openxmlformats.org/officeDocument/2006/relationships" xmlns:m="http://schemas.openxmlformats.org/officeDocument/2006/math" xmlns:v="urn:schemas-microsoft-com:vml" xmlns:wp14="http://schemas.microsoft.com/office/word/2010/wordprocessingDrawing" xmlns:wp="http://schemas.openxmlformats.org/drawingml/2006/wordprocessingDrawing" xmlns:w10="urn:schemas-microsoft-com:office:word" xmlns:w="http://schemas.openxmlformats.org/wordprocessingml/2006/main" xmlns:w14="http://schemas.microsoft.com/office/word/2010/wordml" xmlns:w15="http://schemas.microsoft.com/office/word/2012/wordml" xmlns:w16cex="http://schemas.microsoft.com/office/word/2018/wordml/cex" xmlns:w16cid="http://schemas.microsoft.com/office/word/2016/wordml/cid" xmlns:w16="http://schemas.microsoft.com/office/word/2018/wordml" xmlns:w16sdtdh="http://schemas.microsoft.com/office/word/2020/wordml/sdtdatahash" xmlns:w16se="http://schemas.microsoft.com/office/word/2015/wordml/symex" xmlns:wpg="http://schemas.microsoft.com/office/word/2010/wordprocessingGroup" xmlns:wpi="http://schemas.microsoft.com/office/word/2010/wordprocessingInk" xmlns:wne="http://schemas.microsoft.com/office/word/2006/wordml" xmlns:wps="http://schemas.microsoft.com/office/word/2010/wordprocessingShape" mc:Ignorable="w14 w15 w16se w16cid w16 w16cex w16sdtdh wp14">
+<w:ftr xmlns:wpc="http://schemas.microsoft.com/office/word/2010/wordprocessingCanvas" xmlns:cx="http://schemas.microsoft.com/office/drawing/2014/chartex" xmlns:cx1="http://schemas.microsoft.com/office/drawing/2015/9/8/chartex" xmlns:cx2="http://schemas.microsoft.com/office/drawing/2015/10/21/chartex" xmlns:cx3="http://schemas.microsoft.com/office/drawing/2016/5/9/chartex" xmlns:cx4="http://schemas.microsoft.com/office/drawing/2016/5/10/chartex" xmlns:cx5="http://schemas.microsoft.com/office/drawing/2016/5/11/chartex" xmlns:cx6="http://schemas.microsoft.com/office/drawing/2016/5/12/chartex" xmlns:cx7="http://schemas.microsoft.com/office/drawing/2016/5/13/chartex" xmlns:cx8="http://schemas.microsoft.com/office/drawing/2016/5/14/chartex" xmlns:mc="http://schemas.openxmlformats.org/markup-compatibility/2006" xmlns:aink="http://schemas.microsoft.com/office/drawing/2016/ink" xmlns:am3d="http://schemas.microsoft.com/office/drawing/2017/model3d" xmlns:o="urn:schemas-microsoft-com:office:office" xmlns:oel="http://schemas.microsoft.com/office/2019/extlst" xmlns:r="http://schemas.openxmlformats.org/officeDocument/2006/relationships" xmlns:m="http://schemas.openxmlformats.org/officeDocument/2006/math" xmlns:v="urn:schemas-microsoft-com:vml" xmlns:wp14="http://schemas.microsoft.com/office/word/2010/wordprocessingDrawing" xmlns:wp="http://schemas.openxmlformats.org/drawingml/2006/wordprocessingDrawing" xmlns:w10="urn:schemas-microsoft-com:office:word" xmlns:w="http://schemas.openxmlformats.org/wordprocessingml/2006/main" xmlns:w14="http://schemas.microsoft.com/office/word/2010/wordml" xmlns:w15="http://schemas.microsoft.com/office/word/2012/wordml" xmlns:w16cex="http://schemas.microsoft.com/office/word/2018/wordml/cex" xmlns:w16cid="http://schemas.microsoft.com/office/word/2016/wordml/cid" xmlns:w16="http://schemas.microsoft.com/office/word/2018/wordml" xmlns:w16sdtdh="http://schemas.microsoft.com/office/word/2020/wordml/sdtdatahash" xmlns:w16se="http://schemas.microsoft.com/office/word/2015/wordml/symex" xmlns:wpg="http://schemas.microsoft.com/office/word/2010/wordprocessingGroup" xmlns:wpi="http://schemas.microsoft.com/office/word/2010/wordprocessingInk" xmlns:wne="http://schemas.microsoft.com/office/word/2006/wordml" xmlns:wps="http://schemas.microsoft.com/office/word/2010/wordprocessingShape" mc:Ignorable="w14 w15 w16se w16cid w16 w16cex w16sdtdh wp14">
   <w:p>
     <w:pPr>
       <w:pStyle w:val="Footer"/>
@@ -16583,7 +16377,7 @@
 </file>
 
 <file path=word/footnotes.xml><?xml version="1.0" encoding="utf-8"?>
-<w:footnotes xmlns:wpc="http://schemas.microsoft.com/office/word/2010/wordprocessingCanvas" xmlns:cx="http://schemas.microsoft.com/office/drawing/2014/chartex" xmlns:cx1="http://schemas.microsoft.com/office/drawing/2015/9/8/chartex" xmlns:cx2="http://schemas.microsoft.com/office/drawing/2015/10/21/chartex" xmlns:cx3="http://schemas.microsoft.com/office/drawing/2016/5/9/chartex" xmlns:cx4="http://schemas.microsoft.com/office/drawing/2016/5/10/chartex" xmlns:cx5="http://schemas.microsoft.com/office/drawing/2016/5/11/chartex" xmlns:cx6="http://schemas.microsoft.com/office/drawing/2016/5/12/chartex" xmlns:cx7="http://schemas.microsoft.com/office/drawing/2016/5/13/chartex" xmlns:cx8="http://schemas.microsoft.com/office/drawing/2016/5/14/chartex" xmlns:mc="http://schemas.openxmlformats.org/markup-compatibility/2006" xmlns:aink="http://schemas.microsoft.com/office/drawing/2016/ink" xmlns:am3d="http://schemas.microsoft.com/office/drawing/2017/model3d" xmlns:o="urn:schemas-microsoft-com:office:office" xmlns:r="http://schemas.openxmlformats.org/officeDocument/2006/relationships" xmlns:m="http://schemas.openxmlformats.org/officeDocument/2006/math" xmlns:v="urn:schemas-microsoft-com:vml" xmlns:wp14="http://schemas.microsoft.com/office/word/2010/wordprocessingDrawing" xmlns:wp="http://schemas.openxmlformats.org/drawingml/2006/wordprocessingDrawing" xmlns:w10="urn:schemas-microsoft-com:office:word" xmlns:w="http://schemas.openxmlformats.org/wordprocessingml/2006/main" xmlns:w14="http://schemas.microsoft.com/office/word/2010/wordml" xmlns:w15="http://schemas.microsoft.com/office/word/2012/wordml" xmlns:w16cex="http://schemas.microsoft.com/office/word/2018/wordml/cex" xmlns:w16cid="http://schemas.microsoft.com/office/word/2016/wordml/cid" xmlns:w16="http://schemas.microsoft.com/office/word/2018/wordml" xmlns:w16sdtdh="http://schemas.microsoft.com/office/word/2020/wordml/sdtdatahash" xmlns:w16se="http://schemas.microsoft.com/office/word/2015/wordml/symex" xmlns:wpg="http://schemas.microsoft.com/office/word/2010/wordprocessingGroup" xmlns:wpi="http://schemas.microsoft.com/office/word/2010/wordprocessingInk" xmlns:wne="http://schemas.microsoft.com/office/word/2006/wordml" xmlns:wps="http://schemas.microsoft.com/office/word/2010/wordprocessingShape" mc:Ignorable="w14 w15 w16se w16cid w16 w16cex w16sdtdh wp14">
+<w:footnotes xmlns:wpc="http://schemas.microsoft.com/office/word/2010/wordprocessingCanvas" xmlns:cx="http://schemas.microsoft.com/office/drawing/2014/chartex" xmlns:cx1="http://schemas.microsoft.com/office/drawing/2015/9/8/chartex" xmlns:cx2="http://schemas.microsoft.com/office/drawing/2015/10/21/chartex" xmlns:cx3="http://schemas.microsoft.com/office/drawing/2016/5/9/chartex" xmlns:cx4="http://schemas.microsoft.com/office/drawing/2016/5/10/chartex" xmlns:cx5="http://schemas.microsoft.com/office/drawing/2016/5/11/chartex" xmlns:cx6="http://schemas.microsoft.com/office/drawing/2016/5/12/chartex" xmlns:cx7="http://schemas.microsoft.com/office/drawing/2016/5/13/chartex" xmlns:cx8="http://schemas.microsoft.com/office/drawing/2016/5/14/chartex" xmlns:mc="http://schemas.openxmlformats.org/markup-compatibility/2006" xmlns:aink="http://schemas.microsoft.com/office/drawing/2016/ink" xmlns:am3d="http://schemas.microsoft.com/office/drawing/2017/model3d" xmlns:o="urn:schemas-microsoft-com:office:office" xmlns:oel="http://schemas.microsoft.com/office/2019/extlst" xmlns:r="http://schemas.openxmlformats.org/officeDocument/2006/relationships" xmlns:m="http://schemas.openxmlformats.org/officeDocument/2006/math" xmlns:v="urn:schemas-microsoft-com:vml" xmlns:wp14="http://schemas.microsoft.com/office/word/2010/wordprocessingDrawing" xmlns:wp="http://schemas.openxmlformats.org/drawingml/2006/wordprocessingDrawing" xmlns:w10="urn:schemas-microsoft-com:office:word" xmlns:w="http://schemas.openxmlformats.org/wordprocessingml/2006/main" xmlns:w14="http://schemas.microsoft.com/office/word/2010/wordml" xmlns:w15="http://schemas.microsoft.com/office/word/2012/wordml" xmlns:w16cex="http://schemas.microsoft.com/office/word/2018/wordml/cex" xmlns:w16cid="http://schemas.microsoft.com/office/word/2016/wordml/cid" xmlns:w16="http://schemas.microsoft.com/office/word/2018/wordml" xmlns:w16sdtdh="http://schemas.microsoft.com/office/word/2020/wordml/sdtdatahash" xmlns:w16se="http://schemas.microsoft.com/office/word/2015/wordml/symex" xmlns:wpg="http://schemas.microsoft.com/office/word/2010/wordprocessingGroup" xmlns:wpi="http://schemas.microsoft.com/office/word/2010/wordprocessingInk" xmlns:wne="http://schemas.microsoft.com/office/word/2006/wordml" xmlns:wps="http://schemas.microsoft.com/office/word/2010/wordprocessingShape" mc:Ignorable="w14 w15 w16se w16cid w16 w16cex w16sdtdh wp14">
   <w:footnote w:type="separator" w:id="-1">
     <w:p>
       <w:pPr>
@@ -16615,7 +16409,7 @@
 </file>
 
 <file path=word/header1.xml><?xml version="1.0" encoding="utf-8"?>
-<w:hdr xmlns:wpc="http://schemas.microsoft.com/office/word/2010/wordprocessingCanvas" xmlns:cx="http://schemas.microsoft.com/office/drawing/2014/chartex" xmlns:cx1="http://schemas.microsoft.com/office/drawing/2015/9/8/chartex" xmlns:cx2="http://schemas.microsoft.com/office/drawing/2015/10/21/chartex" xmlns:cx3="http://schemas.microsoft.com/office/drawing/2016/5/9/chartex" xmlns:cx4="http://schemas.microsoft.com/office/drawing/2016/5/10/chartex" xmlns:cx5="http://schemas.microsoft.com/office/drawing/2016/5/11/chartex" xmlns:cx6="http://schemas.microsoft.com/office/drawing/2016/5/12/chartex" xmlns:cx7="http://schemas.microsoft.com/office/drawing/2016/5/13/chartex" xmlns:cx8="http://schemas.microsoft.com/office/drawing/2016/5/14/chartex" xmlns:mc="http://schemas.openxmlformats.org/markup-compatibility/2006" xmlns:aink="http://schemas.microsoft.com/office/drawing/2016/ink" xmlns:am3d="http://schemas.microsoft.com/office/drawing/2017/model3d" xmlns:o="urn:schemas-microsoft-com:office:office" xmlns:r="http://schemas.openxmlformats.org/officeDocument/2006/relationships" xmlns:m="http://schemas.openxmlformats.org/officeDocument/2006/math" xmlns:v="urn:schemas-microsoft-com:vml" xmlns:wp14="http://schemas.microsoft.com/office/word/2010/wordprocessingDrawing" xmlns:wp="http://schemas.openxmlformats.org/drawingml/2006/wordprocessingDrawing" xmlns:w10="urn:schemas-microsoft-com:office:word" xmlns:w="http://schemas.openxmlformats.org/wordprocessingml/2006/main" xmlns:w14="http://schemas.microsoft.com/office/word/2010/wordml" xmlns:w15="http://schemas.microsoft.com/office/word/2012/wordml" xmlns:w16cex="http://schemas.microsoft.com/office/word/2018/wordml/cex" xmlns:w16cid="http://schemas.microsoft.com/office/word/2016/wordml/cid" xmlns:w16="http://schemas.microsoft.com/office/word/2018/wordml" xmlns:w16sdtdh="http://schemas.microsoft.com/office/word/2020/wordml/sdtdatahash" xmlns:w16se="http://schemas.microsoft.com/office/word/2015/wordml/symex" xmlns:wpg="http://schemas.microsoft.com/office/word/2010/wordprocessingGroup" xmlns:wpi="http://schemas.microsoft.com/office/word/2010/wordprocessingInk" xmlns:wne="http://schemas.microsoft.com/office/word/2006/wordml" xmlns:wps="http://schemas.microsoft.com/office/word/2010/wordprocessingShape" mc:Ignorable="w14 w15 w16se w16cid w16 w16cex w16sdtdh wp14">
+<w:hdr xmlns:wpc="http://schemas.microsoft.com/office/word/2010/wordprocessingCanvas" xmlns:cx="http://schemas.microsoft.com/office/drawing/2014/chartex" xmlns:cx1="http://schemas.microsoft.com/office/drawing/2015/9/8/chartex" xmlns:cx2="http://schemas.microsoft.com/office/drawing/2015/10/21/chartex" xmlns:cx3="http://schemas.microsoft.com/office/drawing/2016/5/9/chartex" xmlns:cx4="http://schemas.microsoft.com/office/drawing/2016/5/10/chartex" xmlns:cx5="http://schemas.microsoft.com/office/drawing/2016/5/11/chartex" xmlns:cx6="http://schemas.microsoft.com/office/drawing/2016/5/12/chartex" xmlns:cx7="http://schemas.microsoft.com/office/drawing/2016/5/13/chartex" xmlns:cx8="http://schemas.microsoft.com/office/drawing/2016/5/14/chartex" xmlns:mc="http://schemas.openxmlformats.org/markup-compatibility/2006" xmlns:aink="http://schemas.microsoft.com/office/drawing/2016/ink" xmlns:am3d="http://schemas.microsoft.com/office/drawing/2017/model3d" xmlns:o="urn:schemas-microsoft-com:office:office" xmlns:oel="http://schemas.microsoft.com/office/2019/extlst" xmlns:r="http://schemas.openxmlformats.org/officeDocument/2006/relationships" xmlns:m="http://schemas.openxmlformats.org/officeDocument/2006/math" xmlns:v="urn:schemas-microsoft-com:vml" xmlns:wp14="http://schemas.microsoft.com/office/word/2010/wordprocessingDrawing" xmlns:wp="http://schemas.openxmlformats.org/drawingml/2006/wordprocessingDrawing" xmlns:w10="urn:schemas-microsoft-com:office:word" xmlns:w="http://schemas.openxmlformats.org/wordprocessingml/2006/main" xmlns:w14="http://schemas.microsoft.com/office/word/2010/wordml" xmlns:w15="http://schemas.microsoft.com/office/word/2012/wordml" xmlns:w16cex="http://schemas.microsoft.com/office/word/2018/wordml/cex" xmlns:w16cid="http://schemas.microsoft.com/office/word/2016/wordml/cid" xmlns:w16="http://schemas.microsoft.com/office/word/2018/wordml" xmlns:w16sdtdh="http://schemas.microsoft.com/office/word/2020/wordml/sdtdatahash" xmlns:w16se="http://schemas.microsoft.com/office/word/2015/wordml/symex" xmlns:wpg="http://schemas.microsoft.com/office/word/2010/wordprocessingGroup" xmlns:wpi="http://schemas.microsoft.com/office/word/2010/wordprocessingInk" xmlns:wne="http://schemas.microsoft.com/office/word/2006/wordml" xmlns:wps="http://schemas.microsoft.com/office/word/2010/wordprocessingShape" mc:Ignorable="w14 w15 w16se w16cid w16 w16cex w16sdtdh wp14">
   <w:p>
     <w:pPr>
       <w:pStyle w:val="Header"/>
@@ -16644,7 +16438,7 @@
 </file>
 
 <file path=word/header2.xml><?xml version="1.0" encoding="utf-8"?>
-<w:hdr xmlns:wpc="http://schemas.microsoft.com/office/word/2010/wordprocessingCanvas" xmlns:cx="http://schemas.microsoft.com/office/drawing/2014/chartex" xmlns:cx1="http://schemas.microsoft.com/office/drawing/2015/9/8/chartex" xmlns:cx2="http://schemas.microsoft.com/office/drawing/2015/10/21/chartex" xmlns:cx3="http://schemas.microsoft.com/office/drawing/2016/5/9/chartex" xmlns:cx4="http://schemas.microsoft.com/office/drawing/2016/5/10/chartex" xmlns:cx5="http://schemas.microsoft.com/office/drawing/2016/5/11/chartex" xmlns:cx6="http://schemas.microsoft.com/office/drawing/2016/5/12/chartex" xmlns:cx7="http://schemas.microsoft.com/office/drawing/2016/5/13/chartex" xmlns:cx8="http://schemas.microsoft.com/office/drawing/2016/5/14/chartex" xmlns:mc="http://schemas.openxmlformats.org/markup-compatibility/2006" xmlns:aink="http://schemas.microsoft.com/office/drawing/2016/ink" xmlns:am3d="http://schemas.microsoft.com/office/drawing/2017/model3d" xmlns:o="urn:schemas-microsoft-com:office:office" xmlns:r="http://schemas.openxmlformats.org/officeDocument/2006/relationships" xmlns:m="http://schemas.openxmlformats.org/officeDocument/2006/math" xmlns:v="urn:schemas-microsoft-com:vml" xmlns:wp14="http://schemas.microsoft.com/office/word/2010/wordprocessingDrawing" xmlns:wp="http://schemas.openxmlformats.org/drawingml/2006/wordprocessingDrawing" xmlns:w10="urn:schemas-microsoft-com:office:word" xmlns:w="http://schemas.openxmlformats.org/wordprocessingml/2006/main" xmlns:w14="http://schemas.microsoft.com/office/word/2010/wordml" xmlns:w15="http://schemas.microsoft.com/office/word/2012/wordml" xmlns:w16cex="http://schemas.microsoft.com/office/word/2018/wordml/cex" xmlns:w16cid="http://schemas.microsoft.com/office/word/2016/wordml/cid" xmlns:w16="http://schemas.microsoft.com/office/word/2018/wordml" xmlns:w16sdtdh="http://schemas.microsoft.com/office/word/2020/wordml/sdtdatahash" xmlns:w16se="http://schemas.microsoft.com/office/word/2015/wordml/symex" xmlns:wpg="http://schemas.microsoft.com/office/word/2010/wordprocessingGroup" xmlns:wpi="http://schemas.microsoft.com/office/word/2010/wordprocessingInk" xmlns:wne="http://schemas.microsoft.com/office/word/2006/wordml" xmlns:wps="http://schemas.microsoft.com/office/word/2010/wordprocessingShape" mc:Ignorable="w14 w15 w16se w16cid w16 w16cex w16sdtdh wp14">
+<w:hdr xmlns:wpc="http://schemas.microsoft.com/office/word/2010/wordprocessingCanvas" xmlns:cx="http://schemas.microsoft.com/office/drawing/2014/chartex" xmlns:cx1="http://schemas.microsoft.com/office/drawing/2015/9/8/chartex" xmlns:cx2="http://schemas.microsoft.com/office/drawing/2015/10/21/chartex" xmlns:cx3="http://schemas.microsoft.com/office/drawing/2016/5/9/chartex" xmlns:cx4="http://schemas.microsoft.com/office/drawing/2016/5/10/chartex" xmlns:cx5="http://schemas.microsoft.com/office/drawing/2016/5/11/chartex" xmlns:cx6="http://schemas.microsoft.com/office/drawing/2016/5/12/chartex" xmlns:cx7="http://schemas.microsoft.com/office/drawing/2016/5/13/chartex" xmlns:cx8="http://schemas.microsoft.com/office/drawing/2016/5/14/chartex" xmlns:mc="http://schemas.openxmlformats.org/markup-compatibility/2006" xmlns:aink="http://schemas.microsoft.com/office/drawing/2016/ink" xmlns:am3d="http://schemas.microsoft.com/office/drawing/2017/model3d" xmlns:o="urn:schemas-microsoft-com:office:office" xmlns:oel="http://schemas.microsoft.com/office/2019/extlst" xmlns:r="http://schemas.openxmlformats.org/officeDocument/2006/relationships" xmlns:m="http://schemas.openxmlformats.org/officeDocument/2006/math" xmlns:v="urn:schemas-microsoft-com:vml" xmlns:wp14="http://schemas.microsoft.com/office/word/2010/wordprocessingDrawing" xmlns:wp="http://schemas.openxmlformats.org/drawingml/2006/wordprocessingDrawing" xmlns:w10="urn:schemas-microsoft-com:office:word" xmlns:w="http://schemas.openxmlformats.org/wordprocessingml/2006/main" xmlns:w14="http://schemas.microsoft.com/office/word/2010/wordml" xmlns:w15="http://schemas.microsoft.com/office/word/2012/wordml" xmlns:w16cex="http://schemas.microsoft.com/office/word/2018/wordml/cex" xmlns:w16cid="http://schemas.microsoft.com/office/word/2016/wordml/cid" xmlns:w16="http://schemas.microsoft.com/office/word/2018/wordml" xmlns:w16sdtdh="http://schemas.microsoft.com/office/word/2020/wordml/sdtdatahash" xmlns:w16se="http://schemas.microsoft.com/office/word/2015/wordml/symex" xmlns:wpg="http://schemas.microsoft.com/office/word/2010/wordprocessingGroup" xmlns:wpi="http://schemas.microsoft.com/office/word/2010/wordprocessingInk" xmlns:wne="http://schemas.microsoft.com/office/word/2006/wordml" xmlns:wps="http://schemas.microsoft.com/office/word/2010/wordprocessingShape" mc:Ignorable="w14 w15 w16se w16cid w16 w16cex w16sdtdh wp14">
   <w:p>
     <w:pPr>
       <w:pStyle w:val="Header"/>
@@ -16668,7 +16462,7 @@
 </file>
 
 <file path=word/numbering.xml><?xml version="1.0" encoding="utf-8"?>
-<w:numbering xmlns:wpc="http://schemas.microsoft.com/office/word/2010/wordprocessingCanvas" xmlns:cx="http://schemas.microsoft.com/office/drawing/2014/chartex" xmlns:cx1="http://schemas.microsoft.com/office/drawing/2015/9/8/chartex" xmlns:cx2="http://schemas.microsoft.com/office/drawing/2015/10/21/chartex" xmlns:cx3="http://schemas.microsoft.com/office/drawing/2016/5/9/chartex" xmlns:cx4="http://schemas.microsoft.com/office/drawing/2016/5/10/chartex" xmlns:cx5="http://schemas.microsoft.com/office/drawing/2016/5/11/chartex" xmlns:cx6="http://schemas.microsoft.com/office/drawing/2016/5/12/chartex" xmlns:cx7="http://schemas.microsoft.com/office/drawing/2016/5/13/chartex" xmlns:cx8="http://schemas.microsoft.com/office/drawing/2016/5/14/chartex" xmlns:mc="http://schemas.openxmlformats.org/markup-compatibility/2006" xmlns:aink="http://schemas.microsoft.com/office/drawing/2016/ink" xmlns:am3d="http://schemas.microsoft.com/office/drawing/2017/model3d" xmlns:o="urn:schemas-microsoft-com:office:office" xmlns:r="http://schemas.openxmlformats.org/officeDocument/2006/relationships" xmlns:m="http://schemas.openxmlformats.org/officeDocument/2006/math" xmlns:v="urn:schemas-microsoft-com:vml" xmlns:wp14="http://schemas.microsoft.com/office/word/2010/wordprocessingDrawing" xmlns:wp="http://schemas.openxmlformats.org/drawingml/2006/wordprocessingDrawing" xmlns:w10="urn:schemas-microsoft-com:office:word" xmlns:w="http://schemas.openxmlformats.org/wordprocessingml/2006/main" xmlns:w14="http://schemas.microsoft.com/office/word/2010/wordml" xmlns:w15="http://schemas.microsoft.com/office/word/2012/wordml" xmlns:w16cex="http://schemas.microsoft.com/office/word/2018/wordml/cex" xmlns:w16cid="http://schemas.microsoft.com/office/word/2016/wordml/cid" xmlns:w16="http://schemas.microsoft.com/office/word/2018/wordml" xmlns:w16sdtdh="http://schemas.microsoft.com/office/word/2020/wordml/sdtdatahash" xmlns:w16se="http://schemas.microsoft.com/office/word/2015/wordml/symex" xmlns:wpg="http://schemas.microsoft.com/office/word/2010/wordprocessingGroup" xmlns:wpi="http://schemas.microsoft.com/office/word/2010/wordprocessingInk" xmlns:wne="http://schemas.microsoft.com/office/word/2006/wordml" xmlns:wps="http://schemas.microsoft.com/office/word/2010/wordprocessingShape" mc:Ignorable="w14 w15 w16se w16cid w16 w16cex w16sdtdh wp14">
+<w:numbering xmlns:wpc="http://schemas.microsoft.com/office/word/2010/wordprocessingCanvas" xmlns:cx="http://schemas.microsoft.com/office/drawing/2014/chartex" xmlns:cx1="http://schemas.microsoft.com/office/drawing/2015/9/8/chartex" xmlns:cx2="http://schemas.microsoft.com/office/drawing/2015/10/21/chartex" xmlns:cx3="http://schemas.microsoft.com/office/drawing/2016/5/9/chartex" xmlns:cx4="http://schemas.microsoft.com/office/drawing/2016/5/10/chartex" xmlns:cx5="http://schemas.microsoft.com/office/drawing/2016/5/11/chartex" xmlns:cx6="http://schemas.microsoft.com/office/drawing/2016/5/12/chartex" xmlns:cx7="http://schemas.microsoft.com/office/drawing/2016/5/13/chartex" xmlns:cx8="http://schemas.microsoft.com/office/drawing/2016/5/14/chartex" xmlns:mc="http://schemas.openxmlformats.org/markup-compatibility/2006" xmlns:aink="http://schemas.microsoft.com/office/drawing/2016/ink" xmlns:am3d="http://schemas.microsoft.com/office/drawing/2017/model3d" xmlns:o="urn:schemas-microsoft-com:office:office" xmlns:oel="http://schemas.microsoft.com/office/2019/extlst" xmlns:r="http://schemas.openxmlformats.org/officeDocument/2006/relationships" xmlns:m="http://schemas.openxmlformats.org/officeDocument/2006/math" xmlns:v="urn:schemas-microsoft-com:vml" xmlns:wp14="http://schemas.microsoft.com/office/word/2010/wordprocessingDrawing" xmlns:wp="http://schemas.openxmlformats.org/drawingml/2006/wordprocessingDrawing" xmlns:w10="urn:schemas-microsoft-com:office:word" xmlns:w="http://schemas.openxmlformats.org/wordprocessingml/2006/main" xmlns:w14="http://schemas.microsoft.com/office/word/2010/wordml" xmlns:w15="http://schemas.microsoft.com/office/word/2012/wordml" xmlns:w16cex="http://schemas.microsoft.com/office/word/2018/wordml/cex" xmlns:w16cid="http://schemas.microsoft.com/office/word/2016/wordml/cid" xmlns:w16="http://schemas.microsoft.com/office/word/2018/wordml" xmlns:w16sdtdh="http://schemas.microsoft.com/office/word/2020/wordml/sdtdatahash" xmlns:w16se="http://schemas.microsoft.com/office/word/2015/wordml/symex" xmlns:wpg="http://schemas.microsoft.com/office/word/2010/wordprocessingGroup" xmlns:wpi="http://schemas.microsoft.com/office/word/2010/wordprocessingInk" xmlns:wne="http://schemas.microsoft.com/office/word/2006/wordml" xmlns:wps="http://schemas.microsoft.com/office/word/2010/wordprocessingShape" mc:Ignorable="w14 w15 w16se w16cid w16 w16cex w16sdtdh wp14">
   <w:abstractNum w:abstractNumId="0" w15:restartNumberingAfterBreak="0">
     <w:nsid w:val="0B2075D6"/>
     <w:multiLevelType w:val="hybridMultilevel"/>
@@ -18214,74 +18008,74 @@
       </w:rPr>
     </w:lvl>
   </w:abstractNum>
-  <w:num w:numId="1">
+  <w:num w:numId="1" w16cid:durableId="1715545611">
     <w:abstractNumId w:val="13"/>
   </w:num>
-  <w:num w:numId="2">
+  <w:num w:numId="2" w16cid:durableId="1075787286">
     <w:abstractNumId w:val="1"/>
   </w:num>
-  <w:num w:numId="3">
+  <w:num w:numId="3" w16cid:durableId="1906836422">
     <w:abstractNumId w:val="0"/>
   </w:num>
-  <w:num w:numId="4">
+  <w:num w:numId="4" w16cid:durableId="580797873">
     <w:abstractNumId w:val="14"/>
   </w:num>
-  <w:num w:numId="5">
+  <w:num w:numId="5" w16cid:durableId="1133249582">
     <w:abstractNumId w:val="12"/>
   </w:num>
-  <w:num w:numId="6">
+  <w:num w:numId="6" w16cid:durableId="1470397309">
     <w:abstractNumId w:val="6"/>
   </w:num>
-  <w:num w:numId="7">
+  <w:num w:numId="7" w16cid:durableId="324942357">
     <w:abstractNumId w:val="7"/>
   </w:num>
-  <w:num w:numId="8">
+  <w:num w:numId="8" w16cid:durableId="1171221237">
     <w:abstractNumId w:val="11"/>
   </w:num>
-  <w:num w:numId="9">
+  <w:num w:numId="9" w16cid:durableId="572618047">
     <w:abstractNumId w:val="5"/>
   </w:num>
-  <w:num w:numId="10">
+  <w:num w:numId="10" w16cid:durableId="1047951429">
     <w:abstractNumId w:val="9"/>
   </w:num>
-  <w:num w:numId="11">
+  <w:num w:numId="11" w16cid:durableId="1315530453">
     <w:abstractNumId w:val="10"/>
   </w:num>
-  <w:num w:numId="12">
+  <w:num w:numId="12" w16cid:durableId="2035692344">
     <w:abstractNumId w:val="3"/>
   </w:num>
-  <w:num w:numId="13">
+  <w:num w:numId="13" w16cid:durableId="607353419">
     <w:abstractNumId w:val="4"/>
   </w:num>
-  <w:num w:numId="14">
+  <w:num w:numId="14" w16cid:durableId="1832674586">
     <w:abstractNumId w:val="6"/>
     <w:lvlOverride w:ilvl="0">
       <w:startOverride w:val="1"/>
     </w:lvlOverride>
   </w:num>
-  <w:num w:numId="15">
+  <w:num w:numId="15" w16cid:durableId="773131458">
     <w:abstractNumId w:val="6"/>
     <w:lvlOverride w:ilvl="0">
       <w:startOverride w:val="1"/>
     </w:lvlOverride>
   </w:num>
-  <w:num w:numId="16">
+  <w:num w:numId="16" w16cid:durableId="861741833">
     <w:abstractNumId w:val="8"/>
   </w:num>
-  <w:num w:numId="17">
+  <w:num w:numId="17" w16cid:durableId="342519154">
     <w:abstractNumId w:val="6"/>
     <w:lvlOverride w:ilvl="0">
       <w:startOverride w:val="1"/>
     </w:lvlOverride>
   </w:num>
-  <w:num w:numId="18">
+  <w:num w:numId="18" w16cid:durableId="489758642">
     <w:abstractNumId w:val="2"/>
   </w:num>
 </w:numbering>
 </file>
 
 <file path=word/people.xml><?xml version="1.0" encoding="utf-8"?>
-<w15:people xmlns:wpc="http://schemas.microsoft.com/office/word/2010/wordprocessingCanvas" xmlns:cx="http://schemas.microsoft.com/office/drawing/2014/chartex" xmlns:cx1="http://schemas.microsoft.com/office/drawing/2015/9/8/chartex" xmlns:cx2="http://schemas.microsoft.com/office/drawing/2015/10/21/chartex" xmlns:cx3="http://schemas.microsoft.com/office/drawing/2016/5/9/chartex" xmlns:cx4="http://schemas.microsoft.com/office/drawing/2016/5/10/chartex" xmlns:cx5="http://schemas.microsoft.com/office/drawing/2016/5/11/chartex" xmlns:cx6="http://schemas.microsoft.com/office/drawing/2016/5/12/chartex" xmlns:cx7="http://schemas.microsoft.com/office/drawing/2016/5/13/chartex" xmlns:cx8="http://schemas.microsoft.com/office/drawing/2016/5/14/chartex" xmlns:mc="http://schemas.openxmlformats.org/markup-compatibility/2006" xmlns:aink="http://schemas.microsoft.com/office/drawing/2016/ink" xmlns:am3d="http://schemas.microsoft.com/office/drawing/2017/model3d" xmlns:o="urn:schemas-microsoft-com:office:office" xmlns:r="http://schemas.openxmlformats.org/officeDocument/2006/relationships" xmlns:m="http://schemas.openxmlformats.org/officeDocument/2006/math" xmlns:v="urn:schemas-microsoft-com:vml" xmlns:wp14="http://schemas.microsoft.com/office/word/2010/wordprocessingDrawing" xmlns:wp="http://schemas.openxmlformats.org/drawingml/2006/wordprocessingDrawing" xmlns:w10="urn:schemas-microsoft-com:office:word" xmlns:w="http://schemas.openxmlformats.org/wordprocessingml/2006/main" xmlns:w14="http://schemas.microsoft.com/office/word/2010/wordml" xmlns:w15="http://schemas.microsoft.com/office/word/2012/wordml" xmlns:w16cex="http://schemas.microsoft.com/office/word/2018/wordml/cex" xmlns:w16cid="http://schemas.microsoft.com/office/word/2016/wordml/cid" xmlns:w16="http://schemas.microsoft.com/office/word/2018/wordml" xmlns:w16sdtdh="http://schemas.microsoft.com/office/word/2020/wordml/sdtdatahash" xmlns:w16se="http://schemas.microsoft.com/office/word/2015/wordml/symex" xmlns:wpg="http://schemas.microsoft.com/office/word/2010/wordprocessingGroup" xmlns:wpi="http://schemas.microsoft.com/office/word/2010/wordprocessingInk" xmlns:wne="http://schemas.microsoft.com/office/word/2006/wordml" xmlns:wps="http://schemas.microsoft.com/office/word/2010/wordprocessingShape" mc:Ignorable="w14 w15 w16se w16cid w16 w16cex w16sdtdh wp14">
+<w15:people xmlns:wpc="http://schemas.microsoft.com/office/word/2010/wordprocessingCanvas" xmlns:cx="http://schemas.microsoft.com/office/drawing/2014/chartex" xmlns:cx1="http://schemas.microsoft.com/office/drawing/2015/9/8/chartex" xmlns:cx2="http://schemas.microsoft.com/office/drawing/2015/10/21/chartex" xmlns:cx3="http://schemas.microsoft.com/office/drawing/2016/5/9/chartex" xmlns:cx4="http://schemas.microsoft.com/office/drawing/2016/5/10/chartex" xmlns:cx5="http://schemas.microsoft.com/office/drawing/2016/5/11/chartex" xmlns:cx6="http://schemas.microsoft.com/office/drawing/2016/5/12/chartex" xmlns:cx7="http://schemas.microsoft.com/office/drawing/2016/5/13/chartex" xmlns:cx8="http://schemas.microsoft.com/office/drawing/2016/5/14/chartex" xmlns:mc="http://schemas.openxmlformats.org/markup-compatibility/2006" xmlns:aink="http://schemas.microsoft.com/office/drawing/2016/ink" xmlns:am3d="http://schemas.microsoft.com/office/drawing/2017/model3d" xmlns:o="urn:schemas-microsoft-com:office:office" xmlns:oel="http://schemas.microsoft.com/office/2019/extlst" xmlns:r="http://schemas.openxmlformats.org/officeDocument/2006/relationships" xmlns:m="http://schemas.openxmlformats.org/officeDocument/2006/math" xmlns:v="urn:schemas-microsoft-com:vml" xmlns:wp14="http://schemas.microsoft.com/office/word/2010/wordprocessingDrawing" xmlns:wp="http://schemas.openxmlformats.org/drawingml/2006/wordprocessingDrawing" xmlns:w10="urn:schemas-microsoft-com:office:word" xmlns:w="http://schemas.openxmlformats.org/wordprocessingml/2006/main" xmlns:w14="http://schemas.microsoft.com/office/word/2010/wordml" xmlns:w15="http://schemas.microsoft.com/office/word/2012/wordml" xmlns:w16cex="http://schemas.microsoft.com/office/word/2018/wordml/cex" xmlns:w16cid="http://schemas.microsoft.com/office/word/2016/wordml/cid" xmlns:w16="http://schemas.microsoft.com/office/word/2018/wordml" xmlns:w16sdtdh="http://schemas.microsoft.com/office/word/2020/wordml/sdtdatahash" xmlns:w16se="http://schemas.microsoft.com/office/word/2015/wordml/symex" xmlns:wpg="http://schemas.microsoft.com/office/word/2010/wordprocessingGroup" xmlns:wpi="http://schemas.microsoft.com/office/word/2010/wordprocessingInk" xmlns:wne="http://schemas.microsoft.com/office/word/2006/wordml" xmlns:wps="http://schemas.microsoft.com/office/word/2010/wordprocessingShape" mc:Ignorable="w14 w15 w16se w16cid w16 w16cex w16sdtdh wp14">
   <w15:person w15:author="Matthew">
     <w15:presenceInfo w15:providerId="None" w15:userId="Matthew"/>
   </w15:person>
@@ -19605,6 +19399,10 @@
 </file>
 
 <file path=customXml/item1.xml><?xml version="1.0" encoding="utf-8"?>
+<b:Sources xmlns:b="http://schemas.openxmlformats.org/officeDocument/2006/bibliography" xmlns="http://schemas.openxmlformats.org/officeDocument/2006/bibliography" SelectedStyle="\APASixthEditionOfficeOnline.xsl" StyleName="APA" Version="6"/>
+</file>
+
+<file path=customXml/item2.xml><?xml version="1.0" encoding="utf-8"?>
 <?mso-contentType ?>
 <FormTemplates xmlns="http://schemas.microsoft.com/sharepoint/v3/contenttype/forms">
   <Display>DocumentLibraryForm</Display>
@@ -19613,7 +19411,7 @@
 </FormTemplates>
 </file>
 
-<file path=customXml/item2.xml><?xml version="1.0" encoding="utf-8"?>
+<file path=customXml/item3.xml><?xml version="1.0" encoding="utf-8"?>
 <ct:contentTypeSchema xmlns:ct="http://schemas.microsoft.com/office/2006/metadata/contentType" xmlns:ma="http://schemas.microsoft.com/office/2006/metadata/properties/metaAttributes" ct:_="" ma:_="" ma:contentTypeName="Document" ma:contentTypeID="0x0101004647E1C7814E0047A529D2071B87AF3F" ma:contentTypeVersion="4" ma:contentTypeDescription="Create a new document." ma:contentTypeScope="" ma:versionID="bec56d68cb23a08493a80bcc29a1fdcd">
   <xsd:schema xmlns:xsd="http://www.w3.org/2001/XMLSchema" xmlns:xs="http://www.w3.org/2001/XMLSchema" xmlns:p="http://schemas.microsoft.com/office/2006/metadata/properties" xmlns:ns2="24a624a1-885d-41d2-bfbd-1b6ab86382ab" targetNamespace="http://schemas.microsoft.com/office/2006/metadata/properties" ma:root="true" ma:fieldsID="9eb68943956227e459636ccadc70c750" ns2:_="">
     <xsd:import namespace="24a624a1-885d-41d2-bfbd-1b6ab86382ab"/>
@@ -19759,17 +19557,21 @@
 </ct:contentTypeSchema>
 </file>
 
-<file path=customXml/item3.xml><?xml version="1.0" encoding="utf-8"?>
+<file path=customXml/item4.xml><?xml version="1.0" encoding="utf-8"?>
 <p:properties xmlns:p="http://schemas.microsoft.com/office/2006/metadata/properties" xmlns:xsi="http://www.w3.org/2001/XMLSchema-instance" xmlns:pc="http://schemas.microsoft.com/office/infopath/2007/PartnerControls">
   <documentManagement/>
 </p:properties>
 </file>
 
-<file path=customXml/item4.xml><?xml version="1.0" encoding="utf-8"?>
-<b:Sources xmlns:b="http://schemas.openxmlformats.org/officeDocument/2006/bibliography" xmlns="http://schemas.openxmlformats.org/officeDocument/2006/bibliography" SelectedStyle="\APASixthEditionOfficeOnline.xsl" StyleName="APA" Version="6"/>
+<file path=customXml/itemProps1.xml><?xml version="1.0" encoding="utf-8"?>
+<ds:datastoreItem xmlns:ds="http://schemas.openxmlformats.org/officeDocument/2006/customXml" ds:itemID="{BCBD1332-7062-4C91-AA7E-FFBC8253605F}">
+  <ds:schemaRefs>
+    <ds:schemaRef ds:uri="http://schemas.openxmlformats.org/officeDocument/2006/bibliography"/>
+  </ds:schemaRefs>
+</ds:datastoreItem>
 </file>
 
-<file path=customXml/itemProps1.xml><?xml version="1.0" encoding="utf-8"?>
+<file path=customXml/itemProps2.xml><?xml version="1.0" encoding="utf-8"?>
 <ds:datastoreItem xmlns:ds="http://schemas.openxmlformats.org/officeDocument/2006/customXml" ds:itemID="{AF95D857-C357-43C6-820D-8423A8169D73}">
   <ds:schemaRefs>
     <ds:schemaRef ds:uri="http://schemas.microsoft.com/sharepoint/v3/contenttype/forms"/>
@@ -19777,7 +19579,7 @@
 </ds:datastoreItem>
 </file>
 
-<file path=customXml/itemProps2.xml><?xml version="1.0" encoding="utf-8"?>
+<file path=customXml/itemProps3.xml><?xml version="1.0" encoding="utf-8"?>
 <ds:datastoreItem xmlns:ds="http://schemas.openxmlformats.org/officeDocument/2006/customXml" ds:itemID="{7E7B58A7-DEA4-408D-9DD6-44A5588B1A46}">
   <ds:schemaRefs>
     <ds:schemaRef ds:uri="http://schemas.microsoft.com/office/2006/metadata/contentType"/>
@@ -19795,19 +19597,11 @@
 </ds:datastoreItem>
 </file>
 
-<file path=customXml/itemProps3.xml><?xml version="1.0" encoding="utf-8"?>
+<file path=customXml/itemProps4.xml><?xml version="1.0" encoding="utf-8"?>
 <ds:datastoreItem xmlns:ds="http://schemas.openxmlformats.org/officeDocument/2006/customXml" ds:itemID="{33C039FA-B067-46BA-80B9-AA9C4A07E1D4}">
   <ds:schemaRefs>
     <ds:schemaRef ds:uri="http://schemas.microsoft.com/office/2006/metadata/properties"/>
     <ds:schemaRef ds:uri="http://schemas.microsoft.com/office/infopath/2007/PartnerControls"/>
   </ds:schemaRefs>
 </ds:datastoreItem>
-</file>
-
-<file path=customXml/itemProps4.xml><?xml version="1.0" encoding="utf-8"?>
-<ds:datastoreItem xmlns:ds="http://schemas.openxmlformats.org/officeDocument/2006/customXml" ds:itemID="{BCBD1332-7062-4C91-AA7E-FFBC8253605F}">
-  <ds:schemaRefs>
-    <ds:schemaRef ds:uri="http://schemas.openxmlformats.org/officeDocument/2006/bibliography"/>
-  </ds:schemaRefs>
-</ds:datastoreItem>
 </file>
</xml_diff>

<commit_message>
Looking kinda good, edits done at work 7/28
</commit_message>
<xml_diff>
--- a/Drafts/Crash Reduction Analysis of Friction Improvement Surface Treatments in Georgia.docx
+++ b/Drafts/Crash Reduction Analysis of Friction Improvement Surface Treatments in Georgia.docx
@@ -1,6 +1,6 @@
 
 <file path=word/document.xml><?xml version="1.0" encoding="utf-8"?>
-<w:document xmlns:wpc="http://schemas.microsoft.com/office/word/2010/wordprocessingCanvas" xmlns:cx="http://schemas.microsoft.com/office/drawing/2014/chartex" xmlns:cx1="http://schemas.microsoft.com/office/drawing/2015/9/8/chartex" xmlns:cx2="http://schemas.microsoft.com/office/drawing/2015/10/21/chartex" xmlns:cx3="http://schemas.microsoft.com/office/drawing/2016/5/9/chartex" xmlns:cx4="http://schemas.microsoft.com/office/drawing/2016/5/10/chartex" xmlns:cx5="http://schemas.microsoft.com/office/drawing/2016/5/11/chartex" xmlns:cx6="http://schemas.microsoft.com/office/drawing/2016/5/12/chartex" xmlns:cx7="http://schemas.microsoft.com/office/drawing/2016/5/13/chartex" xmlns:cx8="http://schemas.microsoft.com/office/drawing/2016/5/14/chartex" xmlns:mc="http://schemas.openxmlformats.org/markup-compatibility/2006" xmlns:aink="http://schemas.microsoft.com/office/drawing/2016/ink" xmlns:am3d="http://schemas.microsoft.com/office/drawing/2017/model3d" xmlns:o="urn:schemas-microsoft-com:office:office" xmlns:oel="http://schemas.microsoft.com/office/2019/extlst" xmlns:r="http://schemas.openxmlformats.org/officeDocument/2006/relationships" xmlns:m="http://schemas.openxmlformats.org/officeDocument/2006/math" xmlns:v="urn:schemas-microsoft-com:vml" xmlns:wp14="http://schemas.microsoft.com/office/word/2010/wordprocessingDrawing" xmlns:wp="http://schemas.openxmlformats.org/drawingml/2006/wordprocessingDrawing" xmlns:w10="urn:schemas-microsoft-com:office:word" xmlns:w="http://schemas.openxmlformats.org/wordprocessingml/2006/main" xmlns:w14="http://schemas.microsoft.com/office/word/2010/wordml" xmlns:w15="http://schemas.microsoft.com/office/word/2012/wordml" xmlns:w16cex="http://schemas.microsoft.com/office/word/2018/wordml/cex" xmlns:w16cid="http://schemas.microsoft.com/office/word/2016/wordml/cid" xmlns:w16="http://schemas.microsoft.com/office/word/2018/wordml" xmlns:w16sdtdh="http://schemas.microsoft.com/office/word/2020/wordml/sdtdatahash" xmlns:w16se="http://schemas.microsoft.com/office/word/2015/wordml/symex" xmlns:wpg="http://schemas.microsoft.com/office/word/2010/wordprocessingGroup" xmlns:wpi="http://schemas.microsoft.com/office/word/2010/wordprocessingInk" xmlns:wne="http://schemas.microsoft.com/office/word/2006/wordml" xmlns:wps="http://schemas.microsoft.com/office/word/2010/wordprocessingShape" mc:Ignorable="w14 w15 w16se w16cid w16 w16cex w16sdtdh wp14">
+<w:document xmlns:wpc="http://schemas.microsoft.com/office/word/2010/wordprocessingCanvas" xmlns:cx="http://schemas.microsoft.com/office/drawing/2014/chartex" xmlns:cx1="http://schemas.microsoft.com/office/drawing/2015/9/8/chartex" xmlns:cx2="http://schemas.microsoft.com/office/drawing/2015/10/21/chartex" xmlns:cx3="http://schemas.microsoft.com/office/drawing/2016/5/9/chartex" xmlns:cx4="http://schemas.microsoft.com/office/drawing/2016/5/10/chartex" xmlns:cx5="http://schemas.microsoft.com/office/drawing/2016/5/11/chartex" xmlns:cx6="http://schemas.microsoft.com/office/drawing/2016/5/12/chartex" xmlns:cx7="http://schemas.microsoft.com/office/drawing/2016/5/13/chartex" xmlns:cx8="http://schemas.microsoft.com/office/drawing/2016/5/14/chartex" xmlns:mc="http://schemas.openxmlformats.org/markup-compatibility/2006" xmlns:aink="http://schemas.microsoft.com/office/drawing/2016/ink" xmlns:am3d="http://schemas.microsoft.com/office/drawing/2017/model3d" xmlns:o="urn:schemas-microsoft-com:office:office" xmlns:r="http://schemas.openxmlformats.org/officeDocument/2006/relationships" xmlns:m="http://schemas.openxmlformats.org/officeDocument/2006/math" xmlns:v="urn:schemas-microsoft-com:vml" xmlns:wp14="http://schemas.microsoft.com/office/word/2010/wordprocessingDrawing" xmlns:wp="http://schemas.openxmlformats.org/drawingml/2006/wordprocessingDrawing" xmlns:w10="urn:schemas-microsoft-com:office:word" xmlns:w="http://schemas.openxmlformats.org/wordprocessingml/2006/main" xmlns:w14="http://schemas.microsoft.com/office/word/2010/wordml" xmlns:w15="http://schemas.microsoft.com/office/word/2012/wordml" xmlns:w16cex="http://schemas.microsoft.com/office/word/2018/wordml/cex" xmlns:w16cid="http://schemas.microsoft.com/office/word/2016/wordml/cid" xmlns:w16="http://schemas.microsoft.com/office/word/2018/wordml" xmlns:w16sdtdh="http://schemas.microsoft.com/office/word/2020/wordml/sdtdatahash" xmlns:w16se="http://schemas.microsoft.com/office/word/2015/wordml/symex" xmlns:wpg="http://schemas.microsoft.com/office/word/2010/wordprocessingGroup" xmlns:wpi="http://schemas.microsoft.com/office/word/2010/wordprocessingInk" xmlns:wne="http://schemas.microsoft.com/office/word/2006/wordml" xmlns:wps="http://schemas.microsoft.com/office/word/2010/wordprocessingShape" mc:Ignorable="w14 w15 w16se w16cid w16 w16cex w16sdtdh wp14">
   <w:body>
     <w:p>
       <w:pPr>
@@ -145,19 +145,11 @@
           <w:lang w:val="en"/>
         </w:rPr>
       </w:pPr>
-      <w:proofErr w:type="spellStart"/>
-      <w:r>
-        <w:rPr>
-          <w:lang w:val="en"/>
-        </w:rPr>
-        <w:t>ORCiD</w:t>
-      </w:r>
-      <w:proofErr w:type="spellEnd"/>
-      <w:r>
-        <w:rPr>
-          <w:lang w:val="en"/>
-        </w:rPr>
-        <w:t xml:space="preserve">: </w:t>
+      <w:r>
+        <w:rPr>
+          <w:lang w:val="en"/>
+        </w:rPr>
+        <w:t xml:space="preserve">ORCiD: </w:t>
       </w:r>
       <w:hyperlink r:id="rId16" w:history="1">
         <w:r>
@@ -185,19 +177,11 @@
           <w:lang w:val="en"/>
         </w:rPr>
       </w:pPr>
-      <w:proofErr w:type="spellStart"/>
-      <w:r>
-        <w:rPr>
-          <w:lang w:val="en"/>
-        </w:rPr>
-        <w:t>Jiashu</w:t>
-      </w:r>
-      <w:proofErr w:type="spellEnd"/>
-      <w:r>
-        <w:rPr>
-          <w:lang w:val="en"/>
-        </w:rPr>
-        <w:t xml:space="preserve"> Li</w:t>
+      <w:r>
+        <w:rPr>
+          <w:lang w:val="en"/>
+        </w:rPr>
+        <w:t>Jiashu Li</w:t>
       </w:r>
     </w:p>
     <w:p>
@@ -297,19 +281,11 @@
           <w:lang w:val="en"/>
         </w:rPr>
       </w:pPr>
-      <w:proofErr w:type="spellStart"/>
-      <w:r>
-        <w:rPr>
-          <w:lang w:val="en"/>
-        </w:rPr>
-        <w:t>ORCiD</w:t>
-      </w:r>
-      <w:proofErr w:type="spellEnd"/>
-      <w:r>
-        <w:rPr>
-          <w:lang w:val="en"/>
-        </w:rPr>
-        <w:t>:</w:t>
+      <w:r>
+        <w:rPr>
+          <w:lang w:val="en"/>
+        </w:rPr>
+        <w:t>ORCiD:</w:t>
       </w:r>
       <w:r>
         <w:rPr>
@@ -423,19 +399,11 @@
           <w:lang w:val="en"/>
         </w:rPr>
       </w:pPr>
-      <w:proofErr w:type="spellStart"/>
-      <w:r>
-        <w:rPr>
-          <w:lang w:val="en"/>
-        </w:rPr>
-        <w:t>ORCiD</w:t>
-      </w:r>
-      <w:proofErr w:type="spellEnd"/>
-      <w:r>
-        <w:rPr>
-          <w:lang w:val="en"/>
-        </w:rPr>
-        <w:t xml:space="preserve">: </w:t>
+      <w:r>
+        <w:rPr>
+          <w:lang w:val="en"/>
+        </w:rPr>
+        <w:t xml:space="preserve">ORCiD: </w:t>
       </w:r>
       <w:hyperlink r:id="rId20" w:history="1">
         <w:r>
@@ -542,19 +510,11 @@
           <w:lang w:val="en"/>
         </w:rPr>
       </w:pPr>
-      <w:proofErr w:type="spellStart"/>
-      <w:r>
-        <w:rPr>
-          <w:lang w:val="en"/>
-        </w:rPr>
-        <w:t>ORCiD</w:t>
-      </w:r>
-      <w:proofErr w:type="spellEnd"/>
-      <w:r>
-        <w:rPr>
-          <w:lang w:val="en"/>
-        </w:rPr>
-        <w:t xml:space="preserve">: </w:t>
+      <w:r>
+        <w:rPr>
+          <w:lang w:val="en"/>
+        </w:rPr>
+        <w:t xml:space="preserve">ORCiD: </w:t>
       </w:r>
       <w:hyperlink r:id="rId22" w:history="1">
         <w:r>
@@ -626,27 +586,10 @@
     </w:p>
     <w:p>
       <w:pPr>
-        <w:keepNext/>
-        <w:keepLines/>
-        <w:spacing w:after="240"/>
-        <w:outlineLvl w:val="0"/>
-        <w:rPr>
-          <w:rFonts w:eastAsiaTheme="majorEastAsia" w:cstheme="majorBidi"/>
-          <w:b/>
-          <w:sz w:val="28"/>
-          <w:szCs w:val="32"/>
-          <w:lang w:val="en"/>
-        </w:rPr>
+        <w:pStyle w:val="Heading1"/>
       </w:pPr>
       <w:bookmarkStart w:id="1" w:name="_Toc109304580"/>
       <w:r>
-        <w:rPr>
-          <w:rFonts w:eastAsiaTheme="majorEastAsia" w:cstheme="majorBidi"/>
-          <w:b/>
-          <w:sz w:val="28"/>
-          <w:szCs w:val="32"/>
-          <w:lang w:val="en"/>
-        </w:rPr>
         <w:lastRenderedPageBreak/>
         <w:t>ABSTRACT</w:t>
       </w:r>
@@ -665,21 +608,7 @@
         <w:rPr>
           <w:lang w:val="en"/>
         </w:rPr>
-        <w:t xml:space="preserve">Crashes on curves represent 25 % of all roadway fatalities and </w:t>
-      </w:r>
-      <w:proofErr w:type="gramStart"/>
-      <w:r>
-        <w:rPr>
-          <w:lang w:val="en"/>
-        </w:rPr>
-        <w:t>the vast majority of</w:t>
-      </w:r>
-      <w:proofErr w:type="gramEnd"/>
-      <w:r>
-        <w:rPr>
-          <w:lang w:val="en"/>
-        </w:rPr>
-        <w:t xml:space="preserve"> these crashes are due to roadway departures. An effective treatment to mitigate lane departures is HFST. The Georgia Department of Transportation (GDOT) has implemented friction improvements on greater than 400 curves. Currently there are no crash modification factors (CMFs) for HFST on Georgia roadways. </w:t>
+        <w:t xml:space="preserve">Crashes on curves represent 25 % of all roadway fatalities and the vast majority of these crashes are due to roadway departures. An effective treatment to mitigate lane departures is HFST. The Georgia Department of Transportation (GDOT) has implemented friction improvements on greater than 400 curves. Currently there are no crash modification factors (CMFs) for HFST on Georgia roadways. </w:t>
       </w:r>
       <w:r>
         <w:rPr>
@@ -836,27 +765,10 @@
     </w:p>
     <w:p>
       <w:pPr>
-        <w:keepNext/>
-        <w:keepLines/>
-        <w:spacing w:after="240"/>
-        <w:outlineLvl w:val="0"/>
-        <w:rPr>
-          <w:rFonts w:eastAsiaTheme="majorEastAsia" w:cstheme="majorBidi"/>
-          <w:b/>
-          <w:sz w:val="28"/>
-          <w:szCs w:val="32"/>
-          <w:lang w:val="en"/>
-        </w:rPr>
+        <w:pStyle w:val="Heading1"/>
       </w:pPr>
       <w:bookmarkStart w:id="4" w:name="_Toc109304581"/>
       <w:r>
-        <w:rPr>
-          <w:rFonts w:eastAsiaTheme="majorEastAsia" w:cstheme="majorBidi"/>
-          <w:b/>
-          <w:sz w:val="28"/>
-          <w:szCs w:val="32"/>
-          <w:lang w:val="en"/>
-        </w:rPr>
         <w:lastRenderedPageBreak/>
         <w:t>INTRODUCTION</w:t>
       </w:r>
@@ -893,35 +805,7 @@
         <w:rPr>
           <w:lang w:val="en"/>
         </w:rPr>
-        <w:t xml:space="preserve">). A majority of these curve related crashes are road departure crashes (FHWA 2022), and an available preventative measure against these types of crashes is the use of friction improvement surface treatments (FISTs). This study in particular focuses on the three FISTs implemented in Georgia: phonolite thin polymer overlay (also referred to as phonolite or as Wyoming bauxite), lightweight aggregate (LWA), and high friction surface treatment (HFST). While all three FISTs work towards the same goal of improving friction on road surfaces </w:t>
-      </w:r>
-      <w:proofErr w:type="gramStart"/>
-      <w:r>
-        <w:rPr>
-          <w:lang w:val="en"/>
-        </w:rPr>
-        <w:t>in order to</w:t>
-      </w:r>
-      <w:proofErr w:type="gramEnd"/>
-      <w:r>
-        <w:rPr>
-          <w:lang w:val="en"/>
-        </w:rPr>
-        <w:t xml:space="preserve"> reduce the chances of roadway departures, the three FISTs are intrinsically different in material makeup, durability, and cost. Phonolite is an epoxy-based friction improvement where phonolite aggregate is used in an epoxy-binder (Tsai et al. 2022). Light weight aggregate is a low-cost alternative aggregate being explored by Georgia Department of Transportation (GDOT) that does not require the use of a binding epoxy and is used as a resurfacing material (Tsai et al. 2022). Lastly, HFST is comprised of rough aggregates bonded to a roadway surface with an epoxy known as calcined bauxite. HFST is a proven safety measure supported by the FHWA since its addition to the </w:t>
-      </w:r>
-      <w:proofErr w:type="gramStart"/>
-      <w:r>
-        <w:rPr>
-          <w:lang w:val="en"/>
-        </w:rPr>
-        <w:t>Every Day</w:t>
-      </w:r>
-      <w:proofErr w:type="gramEnd"/>
-      <w:r>
-        <w:rPr>
-          <w:lang w:val="en"/>
-        </w:rPr>
-        <w:t xml:space="preserve"> Counts 2 Program list of innovations (Merritt et al. 2020), and it is usually implemented alongside other safety treatments such as signage and rumble strips.</w:t>
+        <w:t>). A majority of these curve related crashes are road departure crashes (FHWA 2022), and an available preventative measure against these types of crashes is the use of friction improvement surface treatments (FISTs). This study in particular focuses on the three FISTs implemented in Georgia: phonolite thin polymer overlay (also referred to as phonolite or as Wyoming bauxite), lightweight aggregate (LWA), and high friction surface treatment (HFST). While all three FISTs work towards the same goal of improving friction on road surfaces in order to reduce the chances of roadway departures, the three FISTs are intrinsically different in material makeup, durability, and cost. Phonolite is an epoxy-based friction improvement where phonolite aggregate is used in an epoxy-binder (Tsai et al. 2022). Light weight aggregate is a low-cost alternative aggregate being explored by Georgia Department of Transportation (GDOT) that does not require the use of a binding epoxy and is used as a resurfacing material (Tsai et al. 2022). Lastly, HFST is comprised of rough aggregates bonded to a roadway surface with an epoxy known as calcined bauxite. HFST is a proven safety measure supported by the FHWA since its addition to the Every Day Counts 2 Program list of innovations (Merritt et al. 2020), and it is usually implemented alongside other safety treatments such as signage and rumble strips.</w:t>
       </w:r>
     </w:p>
     <w:p>
@@ -1224,6 +1108,13 @@
           <w:szCs w:val="24"/>
           <w:lang w:val="en"/>
         </w:rPr>
+        <w:t>,</w:t>
+      </w:r>
+      <w:r>
+        <w:rPr>
+          <w:szCs w:val="24"/>
+          <w:lang w:val="en"/>
+        </w:rPr>
         <w:t>”</w:t>
       </w:r>
       <w:r>
@@ -1231,7 +1122,7 @@
           <w:szCs w:val="24"/>
           <w:lang w:val="en"/>
         </w:rPr>
-        <w:t xml:space="preserve">, and thus it is necessary to identify which FIST out of the two is more cost-effective </w:t>
+        <w:t xml:space="preserve"> and thus it is necessary to identify which FIST out of the two is more cost-effective </w:t>
       </w:r>
       <w:r>
         <w:rPr>
@@ -1308,7 +1199,43 @@
           <w:lang w:val="en"/>
         </w:rPr>
         <w:lastRenderedPageBreak/>
-        <w:t xml:space="preserve"> An available way to quantify the crash reduction efficacy of each FIST is through the calculation of a crash modification factor (CMF). CMFs are used to assess the efficacy of different FISTs in terms of the proportion of the crash frequency after FIST implementation to the crash frequency before FIST implementation. For example, a CMF of 0.75 means that the FIST reduces crashes by 25% at a given location, and a CMF greater than 1.0 means this FIST is increasing the number of crashes at a given location. There are multiple methods of calculating a CMF for a FIST, and in this study the two methods used are the naïve Bayes method and the empirical Bayes (EB) method. The difference between the two methods is that the empirical Bayes method provides a higher-quality CMF which accounts for the effect of variations in other </w:t>
+        <w:t xml:space="preserve"> An available way to quantify the crash reduction efficacy of each FIST is through the calculation of a crash modification factor (CMF). CMFs are used to assess the efficacy of different FISTs in terms of the proportion of the crash frequency after FIST implementation to the crash frequency before FIST implementation. For example, a CMF of 0.75 means that the FIST </w:t>
+      </w:r>
+      <w:r>
+        <w:rPr>
+          <w:lang w:val="en"/>
+        </w:rPr>
+        <w:t xml:space="preserve">is </w:t>
+      </w:r>
+      <w:r>
+        <w:rPr>
+          <w:lang w:val="en"/>
+        </w:rPr>
+        <w:t>reduc</w:t>
+      </w:r>
+      <w:r>
+        <w:rPr>
+          <w:lang w:val="en"/>
+        </w:rPr>
+        <w:t>ing</w:t>
+      </w:r>
+      <w:r>
+        <w:rPr>
+          <w:lang w:val="en"/>
+        </w:rPr>
+        <w:t xml:space="preserve"> crashes by 25% at a given location, and a CMF greater than 1.0 means th</w:t>
+      </w:r>
+      <w:r>
+        <w:rPr>
+          <w:lang w:val="en"/>
+        </w:rPr>
+        <w:t>at the</w:t>
+      </w:r>
+      <w:r>
+        <w:rPr>
+          <w:lang w:val="en"/>
+        </w:rPr>
+        <w:t xml:space="preserve"> FIST is increasing the number of crashes at a given location. There are multiple methods of calculating a CMF for a FIST, and in this study the two methods used are the naïve Bayes method and the empirical Bayes (EB) method. The difference between the two methods is that the empirical Bayes method provides a higher-quality CMF which accounts for the effect of variations in other </w:t>
       </w:r>
       <w:r>
         <w:rPr>
@@ -1351,99 +1278,46 @@
     </w:p>
     <w:p>
       <w:pPr>
-        <w:keepNext/>
-        <w:keepLines/>
+        <w:pStyle w:val="Heading1"/>
+      </w:pPr>
+      <w:bookmarkStart w:id="12" w:name="_Toc109304582"/>
+      <w:r>
+        <w:t>METHODOLOGY</w:t>
+      </w:r>
+      <w:bookmarkEnd w:id="12"/>
+    </w:p>
+    <w:p>
+      <w:pPr>
+        <w:pStyle w:val="Heading2"/>
+      </w:pPr>
+      <w:bookmarkStart w:id="13" w:name="_Toc109304583"/>
+      <w:r>
+        <w:t>Data</w:t>
+      </w:r>
+      <w:r>
+        <w:t xml:space="preserve">set </w:t>
+      </w:r>
+      <w:commentRangeStart w:id="14"/>
+      <w:r>
+        <w:t>Description</w:t>
+      </w:r>
+      <w:commentRangeEnd w:id="14"/>
+      <w:r>
+        <w:rPr>
+          <w:rStyle w:val="CommentReference"/>
+          <w:sz w:val="24"/>
+          <w:szCs w:val="26"/>
+        </w:rPr>
+        <w:commentReference w:id="14"/>
+      </w:r>
+      <w:r>
+        <w:t xml:space="preserve"> </w:t>
+      </w:r>
+      <w:bookmarkEnd w:id="13"/>
+    </w:p>
+    <w:p>
+      <w:pPr>
         <w:spacing w:after="240"/>
-        <w:outlineLvl w:val="0"/>
-        <w:rPr>
-          <w:rFonts w:eastAsiaTheme="majorEastAsia" w:cstheme="majorBidi"/>
-          <w:b/>
-          <w:sz w:val="28"/>
-          <w:szCs w:val="32"/>
-          <w:lang w:val="en"/>
-        </w:rPr>
-      </w:pPr>
-      <w:bookmarkStart w:id="12" w:name="_Toc109304582"/>
-      <w:r>
-        <w:rPr>
-          <w:rFonts w:eastAsiaTheme="majorEastAsia" w:cstheme="majorBidi"/>
-          <w:b/>
-          <w:sz w:val="28"/>
-          <w:szCs w:val="32"/>
-          <w:lang w:val="en"/>
-        </w:rPr>
-        <w:t>METHODOLOGY</w:t>
-      </w:r>
-      <w:bookmarkEnd w:id="12"/>
-    </w:p>
-    <w:p>
-      <w:pPr>
-        <w:keepNext/>
-        <w:keepLines/>
-        <w:spacing w:before="240" w:after="0"/>
-        <w:outlineLvl w:val="1"/>
-        <w:rPr>
-          <w:rFonts w:eastAsiaTheme="majorEastAsia" w:cstheme="majorBidi"/>
-          <w:b/>
-          <w:iCs/>
-          <w:szCs w:val="26"/>
-          <w:lang w:val="en"/>
-        </w:rPr>
-      </w:pPr>
-      <w:bookmarkStart w:id="13" w:name="_Toc109304583"/>
-      <w:r>
-        <w:rPr>
-          <w:rFonts w:eastAsiaTheme="majorEastAsia" w:cstheme="majorBidi"/>
-          <w:b/>
-          <w:iCs/>
-          <w:szCs w:val="26"/>
-          <w:lang w:val="en"/>
-        </w:rPr>
-        <w:t>Data</w:t>
-      </w:r>
-      <w:r>
-        <w:rPr>
-          <w:rFonts w:eastAsiaTheme="majorEastAsia" w:cstheme="majorBidi"/>
-          <w:b/>
-          <w:iCs/>
-          <w:szCs w:val="26"/>
-          <w:lang w:val="en"/>
-        </w:rPr>
-        <w:t xml:space="preserve">set </w:t>
-      </w:r>
-      <w:commentRangeStart w:id="14"/>
-      <w:r>
-        <w:rPr>
-          <w:rFonts w:eastAsiaTheme="majorEastAsia" w:cstheme="majorBidi"/>
-          <w:b/>
-          <w:iCs/>
-          <w:szCs w:val="26"/>
-          <w:lang w:val="en"/>
-        </w:rPr>
-        <w:t>Description</w:t>
-      </w:r>
-      <w:commentRangeEnd w:id="14"/>
-      <w:r>
-        <w:rPr>
-          <w:rStyle w:val="CommentReference"/>
-        </w:rPr>
-        <w:commentReference w:id="14"/>
-      </w:r>
-      <w:r>
-        <w:rPr>
-          <w:rFonts w:eastAsiaTheme="majorEastAsia" w:cstheme="majorBidi"/>
-          <w:b/>
-          <w:iCs/>
-          <w:szCs w:val="26"/>
-          <w:lang w:val="en"/>
-        </w:rPr>
-        <w:t xml:space="preserve"> </w:t>
-      </w:r>
-      <w:bookmarkEnd w:id="13"/>
-    </w:p>
-    <w:p>
-      <w:pPr>
-        <w:spacing w:after="240"/>
         <w:rPr>
           <w:lang w:val="en"/>
         </w:rPr>
@@ -1461,7 +1335,6 @@
         </w:rPr>
         <w:t xml:space="preserve">crash data was provided by the </w:t>
       </w:r>
-      <w:proofErr w:type="spellStart"/>
       <w:r>
         <w:rPr>
           <w:i/>
@@ -1471,7 +1344,6 @@
         </w:rPr>
         <w:t>Numetric</w:t>
       </w:r>
-      <w:proofErr w:type="spellEnd"/>
       <w:r>
         <w:rPr>
           <w:szCs w:val="24"/>
@@ -1523,7 +1395,31 @@
         <w:rPr>
           <w:lang w:val="en"/>
         </w:rPr>
-        <w:t xml:space="preserve">The curve data included curve locations that implemented phonolite in district 1, LWA in district 2, and HFST in district 6, and was formatted as a collection of polylines—best described as connected lines that form the approximate shapes of a road curve, and included information such as the curve location, length, radius, deflection angle, ball-bank indicator reading, speed limit, advisory speed, and </w:t>
+        <w:t xml:space="preserve">The curve data included curve locations that implemented phonolite in district 1, LWA in district 2, and HFST in district 6, and was formatted as a collection of polylines—best described as connected lines that form the approximate shapes of a road curve, and included information such as the curve location, length, radius, deflection angle, ball-bank indicator </w:t>
+      </w:r>
+      <w:r>
+        <w:rPr>
+          <w:lang w:val="en"/>
+        </w:rPr>
+        <w:t xml:space="preserve">(BBI) </w:t>
+      </w:r>
+      <w:r>
+        <w:rPr>
+          <w:lang w:val="en"/>
+        </w:rPr>
+        <w:t xml:space="preserve">reading, speed limit, </w:t>
+      </w:r>
+      <w:r>
+        <w:rPr>
+          <w:lang w:val="en"/>
+        </w:rPr>
+        <w:t xml:space="preserve">curve </w:t>
+      </w:r>
+      <w:r>
+        <w:rPr>
+          <w:lang w:val="en"/>
+        </w:rPr>
+        <w:t xml:space="preserve">advisory speed, and </w:t>
       </w:r>
       <w:r>
         <w:rPr>
@@ -1566,19 +1462,9 @@
     </w:p>
     <w:p>
       <w:pPr>
-        <w:spacing w:after="240"/>
-        <w:rPr>
-          <w:lang w:val="en"/>
-        </w:rPr>
-      </w:pPr>
-      <w:r>
-        <w:rPr>
-          <w:rFonts w:eastAsiaTheme="majorEastAsia" w:cstheme="majorBidi"/>
-          <w:b/>
-          <w:iCs/>
-          <w:szCs w:val="26"/>
-          <w:lang w:val="en"/>
-        </w:rPr>
+        <w:pStyle w:val="Heading2"/>
+      </w:pPr>
+      <w:r>
         <w:lastRenderedPageBreak/>
         <w:t>Spatial Analysis</w:t>
       </w:r>
@@ -2013,32 +1899,27 @@
         <w:rPr>
           <w:lang w:val="en"/>
         </w:rPr>
-        <w:t>The naïve CMFs in this study are calculated using the cumulative crash frequencies of all curves which each FIST. These cumulative naïve Bayes CMFs are then used to find which crash types should be used for the calculation of the empirical Bayes CMFs and to conduct an analysis on the significant roadway characteristics that affect the calculated CMFs the most.</w:t>
-      </w:r>
-    </w:p>
-    <w:p>
-      <w:pPr>
-        <w:keepNext/>
-        <w:keepLines/>
-        <w:spacing w:before="240" w:after="0"/>
-        <w:outlineLvl w:val="1"/>
-        <w:rPr>
-          <w:rFonts w:eastAsiaTheme="majorEastAsia" w:cstheme="majorBidi"/>
-          <w:b/>
-          <w:iCs/>
-          <w:szCs w:val="26"/>
-          <w:lang w:val="en"/>
-        </w:rPr>
+        <w:t xml:space="preserve">The naïve CMFs in this study are calculated using the cumulative crash frequencies of all curves </w:t>
+      </w:r>
+      <w:r>
+        <w:rPr>
+          <w:lang w:val="en"/>
+        </w:rPr>
+        <w:t>for</w:t>
+      </w:r>
+      <w:r>
+        <w:rPr>
+          <w:lang w:val="en"/>
+        </w:rPr>
+        <w:t xml:space="preserve"> each FIST. These cumulative naïve Bayes CMFs are then used to find which crash types should be used for the calculation of the empirical Bayes CMFs and to conduct an analysis on the significant roadway characteristics that affect the calculated CMFs the most.</w:t>
+      </w:r>
+    </w:p>
+    <w:p>
+      <w:pPr>
+        <w:pStyle w:val="Heading2"/>
       </w:pPr>
       <w:bookmarkStart w:id="19" w:name="_Toc109304585"/>
       <w:r>
-        <w:rPr>
-          <w:rFonts w:eastAsiaTheme="majorEastAsia" w:cstheme="majorBidi"/>
-          <w:b/>
-          <w:iCs/>
-          <w:szCs w:val="26"/>
-          <w:lang w:val="en"/>
-        </w:rPr>
         <w:t>Empirical Bayes Method to Developing High Quality CMFs</w:t>
       </w:r>
       <w:bookmarkEnd w:id="19"/>
@@ -2130,27 +2011,10 @@
     </w:p>
     <w:p>
       <w:pPr>
-        <w:keepNext/>
-        <w:keepLines/>
-        <w:spacing w:before="240" w:after="0"/>
-        <w:outlineLvl w:val="2"/>
-        <w:rPr>
-          <w:rFonts w:eastAsiaTheme="majorEastAsia" w:cstheme="majorBidi"/>
-          <w:bCs/>
-          <w:i/>
-          <w:szCs w:val="26"/>
-          <w:lang w:val="en"/>
-        </w:rPr>
+        <w:pStyle w:val="Heading3"/>
       </w:pPr>
       <w:bookmarkStart w:id="20" w:name="_Toc109304586"/>
       <w:r>
-        <w:rPr>
-          <w:rFonts w:eastAsiaTheme="majorEastAsia" w:cstheme="majorBidi"/>
-          <w:bCs/>
-          <w:i/>
-          <w:szCs w:val="26"/>
-          <w:lang w:val="en"/>
-        </w:rPr>
         <w:t>Development of Safety Performance Function Prediction Models</w:t>
       </w:r>
       <w:bookmarkEnd w:id="20"/>
@@ -2166,21 +2030,19 @@
         <w:rPr>
           <w:lang w:val="en"/>
         </w:rPr>
-        <w:t xml:space="preserve">As noted in the previous section, the safety performance function (SPF) is used to calculate the predicted number of crashes needed </w:t>
-      </w:r>
-      <w:proofErr w:type="gramStart"/>
-      <w:r>
-        <w:rPr>
-          <w:lang w:val="en"/>
-        </w:rPr>
-        <w:t>in order to</w:t>
-      </w:r>
-      <w:proofErr w:type="gramEnd"/>
-      <w:r>
-        <w:rPr>
-          <w:lang w:val="en"/>
-        </w:rPr>
-        <w:t xml:space="preserve"> calculate the EB CMF. The predicted crashes are calculated based on the curve characteristics, which for this study includes whether the road is divided, the natural log</w:t>
+        <w:t xml:space="preserve">As noted in the previous section, the safety performance function (SPF) is used to calculate the predicted number of crashes needed in order to calculate the EB CMF. The predicted crashes are calculated based on the curve </w:t>
+      </w:r>
+      <w:r>
+        <w:rPr>
+          <w:lang w:val="en"/>
+        </w:rPr>
+        <w:t xml:space="preserve">site </w:t>
+      </w:r>
+      <w:r>
+        <w:rPr>
+          <w:lang w:val="en"/>
+        </w:rPr>
+        <w:t>characteristics, which for this study includes whether the road is divided, the natural log</w:t>
       </w:r>
       <w:r>
         <w:rPr>
@@ -2246,21 +2108,7 @@
         <w:rPr>
           <w:lang w:val="en"/>
         </w:rPr>
-        <w:t xml:space="preserve">BBI measurements were obtained by a </w:t>
-      </w:r>
-      <w:proofErr w:type="spellStart"/>
-      <w:r>
-        <w:rPr>
-          <w:lang w:val="en"/>
-        </w:rPr>
-        <w:t>Rieker</w:t>
-      </w:r>
-      <w:proofErr w:type="spellEnd"/>
-      <w:r>
-        <w:rPr>
-          <w:lang w:val="en"/>
-        </w:rPr>
-        <w:t xml:space="preserve"> Inc. Survey of GDOT state routes, and this data was used to calculate advisory speed limit. </w:t>
+        <w:t xml:space="preserve">BBI measurements were obtained by a Rieker Inc. Survey of GDOT state routes, and this data was used to calculate advisory speed limit. </w:t>
       </w:r>
     </w:p>
     <w:p>
@@ -2274,6 +2122,54 @@
         <w:rPr>
           <w:lang w:val="en"/>
         </w:rPr>
+        <w:t>Using a</w:t>
+      </w:r>
+      <w:r>
+        <w:rPr>
+          <w:lang w:val="en"/>
+        </w:rPr>
+        <w:t xml:space="preserve"> negative binomial model, the natural log of crash frequency </w:t>
+      </w:r>
+      <w:r>
+        <w:rPr>
+          <w:lang w:val="en"/>
+        </w:rPr>
+        <w:t xml:space="preserve">of a curve </w:t>
+      </w:r>
+      <w:r>
+        <w:rPr>
+          <w:lang w:val="en"/>
+        </w:rPr>
+        <w:t xml:space="preserve">is predicted as a </w:t>
+      </w:r>
+      <w:r>
+        <w:rPr>
+          <w:lang w:val="en"/>
+        </w:rPr>
+        <w:t>function</w:t>
+      </w:r>
+      <w:r>
+        <w:rPr>
+          <w:lang w:val="en"/>
+        </w:rPr>
+        <w:t xml:space="preserve"> of </w:t>
+      </w:r>
+      <w:r>
+        <w:rPr>
+          <w:lang w:val="en"/>
+        </w:rPr>
+        <w:t>the curve site characteristics</w:t>
+      </w:r>
+      <w:r>
+        <w:rPr>
+          <w:lang w:val="en"/>
+        </w:rPr>
+        <w:t xml:space="preserve">. </w:t>
+      </w:r>
+      <w:r>
+        <w:rPr>
+          <w:lang w:val="en"/>
+        </w:rPr>
         <w:t>The calculation for the predicted number of crashes per year (P) given certain curve characteristics (C</w:t>
       </w:r>
       <w:r>
@@ -2299,14 +2195,7 @@
         <w:rPr>
           <w:lang w:val="en"/>
         </w:rPr>
-        <w:t>coefficients for those characteristics (</w:t>
-      </w:r>
-      <w:proofErr w:type="spellStart"/>
-      <w:r>
-        <w:rPr>
-          <w:lang w:val="en"/>
-        </w:rPr>
-        <w:t>Y</w:t>
+        <w:t>coefficients for those characteristics (Y</w:t>
       </w:r>
       <w:r>
         <w:rPr>
@@ -2315,7 +2204,6 @@
         </w:rPr>
         <w:t>n</w:t>
       </w:r>
-      <w:proofErr w:type="spellEnd"/>
       <w:r>
         <w:rPr>
           <w:lang w:val="en"/>
@@ -2823,19 +2711,7 @@
         <w:rPr>
           <w:lang w:val="en"/>
         </w:rPr>
-        <w:t xml:space="preserve">In the negative binomial model, the natural log of crash frequency is predicted as a </w:t>
-      </w:r>
-      <w:r>
-        <w:rPr>
-          <w:lang w:val="en"/>
-        </w:rPr>
-        <w:t>function</w:t>
-      </w:r>
-      <w:r>
-        <w:rPr>
-          <w:lang w:val="en"/>
-        </w:rPr>
-        <w:t xml:space="preserve"> of its explanatory variables. More on the </w:t>
+        <w:t xml:space="preserve">More on the </w:t>
       </w:r>
       <w:r>
         <w:rPr>
@@ -2878,27 +2754,10 @@
     </w:p>
     <w:p>
       <w:pPr>
-        <w:keepNext/>
-        <w:keepLines/>
-        <w:spacing w:before="240" w:after="0"/>
-        <w:outlineLvl w:val="2"/>
-        <w:rPr>
-          <w:rFonts w:eastAsiaTheme="majorEastAsia" w:cstheme="majorBidi"/>
-          <w:bCs/>
-          <w:i/>
-          <w:szCs w:val="26"/>
-          <w:lang w:val="en"/>
-        </w:rPr>
+        <w:pStyle w:val="Heading3"/>
       </w:pPr>
       <w:bookmarkStart w:id="22" w:name="_Toc109304587"/>
       <w:r>
-        <w:rPr>
-          <w:rFonts w:eastAsiaTheme="majorEastAsia" w:cstheme="majorBidi"/>
-          <w:bCs/>
-          <w:i/>
-          <w:szCs w:val="26"/>
-          <w:lang w:val="en"/>
-        </w:rPr>
         <w:t>Calculation of the EB CMF</w:t>
       </w:r>
       <w:bookmarkEnd w:id="22"/>
@@ -2926,14 +2785,7 @@
         <w:rPr>
           <w:lang w:val="en"/>
         </w:rPr>
-        <w:t>crashes before FIST implementation (</w:t>
-      </w:r>
-      <w:proofErr w:type="spellStart"/>
-      <w:r>
-        <w:rPr>
-          <w:lang w:val="en"/>
-        </w:rPr>
-        <w:t>E</w:t>
+        <w:t>crashes before FIST implementation (E</w:t>
       </w:r>
       <w:r>
         <w:rPr>
@@ -2942,7 +2794,6 @@
         </w:rPr>
         <w:t>before</w:t>
       </w:r>
-      <w:proofErr w:type="spellEnd"/>
       <w:r>
         <w:rPr>
           <w:lang w:val="en"/>
@@ -4824,53 +4675,66 @@
     </w:p>
     <w:p>
       <w:pPr>
-        <w:keepNext/>
-        <w:keepLines/>
-        <w:spacing w:before="240" w:after="0"/>
-        <w:outlineLvl w:val="1"/>
+        <w:pStyle w:val="Heading2"/>
+      </w:pPr>
+      <w:bookmarkStart w:id="23" w:name="_Toc109304588"/>
+      <w:r>
+        <w:t xml:space="preserve">Modeling naïve CMFs as functions of </w:t>
+      </w:r>
+      <w:bookmarkEnd w:id="23"/>
+      <w:r>
+        <w:t>curve site characteristics</w:t>
+      </w:r>
+    </w:p>
+    <w:p>
+      <w:pPr>
         <w:rPr>
           <w:rFonts w:eastAsiaTheme="majorEastAsia" w:cstheme="majorBidi"/>
-          <w:b/>
-          <w:iCs/>
-          <w:szCs w:val="26"/>
-          <w:lang w:val="en"/>
-        </w:rPr>
-      </w:pPr>
-      <w:bookmarkStart w:id="23" w:name="_Toc109304588"/>
+          <w:lang w:val="en"/>
+        </w:rPr>
+      </w:pPr>
+      <w:r>
+        <w:rPr>
+          <w:lang w:val="en"/>
+        </w:rPr>
+        <w:t xml:space="preserve">After the naïve Bayes CMFs are calculated, a regression analysis in R is performed to understand the effect of different </w:t>
+      </w:r>
+      <w:r>
+        <w:rPr>
+          <w:lang w:val="en"/>
+        </w:rPr>
+        <w:t>site characteristics</w:t>
+      </w:r>
+      <w:r>
+        <w:rPr>
+          <w:lang w:val="en"/>
+        </w:rPr>
+        <w:t xml:space="preserve"> on those CMFs and to propose a potential model for predicting future CMFs given a set of </w:t>
+      </w:r>
+      <w:r>
+        <w:rPr>
+          <w:lang w:val="en"/>
+        </w:rPr>
+        <w:t>site characteristics</w:t>
+      </w:r>
+      <w:r>
+        <w:rPr>
+          <w:lang w:val="en"/>
+        </w:rPr>
+        <w:t>.</w:t>
+      </w:r>
       <w:r>
         <w:rPr>
           <w:rFonts w:eastAsiaTheme="majorEastAsia" w:cstheme="majorBidi"/>
-          <w:b/>
-          <w:iCs/>
-          <w:szCs w:val="26"/>
-          <w:lang w:val="en"/>
-        </w:rPr>
-        <w:t xml:space="preserve">Modeling naïve CMFs as functions of </w:t>
-      </w:r>
-      <w:bookmarkEnd w:id="23"/>
-      <w:r>
-        <w:rPr>
-          <w:rFonts w:eastAsiaTheme="majorEastAsia" w:cstheme="majorBidi"/>
-          <w:b/>
-          <w:iCs/>
-          <w:szCs w:val="26"/>
-          <w:lang w:val="en"/>
-        </w:rPr>
-        <w:t>curve site characteristics</w:t>
-      </w:r>
-    </w:p>
-    <w:p>
-      <w:pPr>
-        <w:rPr>
-          <w:rFonts w:eastAsiaTheme="majorEastAsia" w:cstheme="majorBidi"/>
-          <w:lang w:val="en"/>
-        </w:rPr>
-      </w:pPr>
-      <w:r>
-        <w:rPr>
-          <w:lang w:val="en"/>
-        </w:rPr>
-        <w:t xml:space="preserve">After the naïve Bayes CMFs are calculated, a regression analysis in R is performed to understand the effect of different </w:t>
+          <w:lang w:val="en"/>
+        </w:rPr>
+        <w:t xml:space="preserve"> </w:t>
+      </w:r>
+      <w:r>
+        <w:rPr>
+          <w:lang w:val="en"/>
+        </w:rPr>
+        <w:t xml:space="preserve">In this study, this analysis is limited to CMFs for HFST in district 6. The </w:t>
       </w:r>
       <w:r>
         <w:rPr>
@@ -4882,7 +4746,43 @@
         <w:rPr>
           <w:lang w:val="en"/>
         </w:rPr>
-        <w:t xml:space="preserve"> on those CMFs and to propose a potential model for predicting future CMFs given a set of </w:t>
+        <w:t xml:space="preserve"> used for this analysis are selected on the basis that these </w:t>
+      </w:r>
+      <w:r>
+        <w:rPr>
+          <w:lang w:val="en"/>
+        </w:rPr>
+        <w:t>characteristics</w:t>
+      </w:r>
+      <w:r>
+        <w:rPr>
+          <w:lang w:val="en"/>
+        </w:rPr>
+        <w:t xml:space="preserve"> should be accessible to engineers before implementing the FIST. Thus, the roadway </w:t>
+      </w:r>
+      <w:r>
+        <w:rPr>
+          <w:lang w:val="en"/>
+        </w:rPr>
+        <w:t>characteristics</w:t>
+      </w:r>
+      <w:r>
+        <w:rPr>
+          <w:lang w:val="en"/>
+        </w:rPr>
+        <w:t xml:space="preserve"> selected for the analysis are the speed limit of the curve, the curve length, the BBI measurement of the curve, the average AADT of the curve before HFST implementation, the intersection-related crash frequency of the </w:t>
+      </w:r>
+      <w:r>
+        <w:rPr>
+          <w:lang w:val="en"/>
+        </w:rPr>
+        <w:t xml:space="preserve">curve </w:t>
+      </w:r>
+      <w:r>
+        <w:rPr>
+          <w:lang w:val="en"/>
+        </w:rPr>
+        <w:t xml:space="preserve">before HFST implementation, and the crash frequency of the curve before HFST implementation. A multiple linear regression model that uses the calculated naïve CMFs as the dependent variable and the selected </w:t>
       </w:r>
       <w:r>
         <w:rPr>
@@ -4894,11 +4794,37 @@
         <w:rPr>
           <w:lang w:val="en"/>
         </w:rPr>
-        <w:t>.</w:t>
-      </w:r>
-      <w:r>
-        <w:rPr>
-          <w:rFonts w:eastAsiaTheme="majorEastAsia" w:cstheme="majorBidi"/>
+        <w:t xml:space="preserve"> as the independent variables is generated, and a backward and forward feature selection process is performed to find the significant </w:t>
+      </w:r>
+      <w:r>
+        <w:rPr>
+          <w:lang w:val="en"/>
+        </w:rPr>
+        <w:t>site characteristics</w:t>
+      </w:r>
+      <w:r>
+        <w:rPr>
+          <w:lang w:val="en"/>
+        </w:rPr>
+        <w:t>. The multiple linear regression, given curve characteristics C</w:t>
+      </w:r>
+      <w:r>
+        <w:rPr>
+          <w:vertAlign w:val="subscript"/>
+          <w:lang w:val="en"/>
+        </w:rPr>
+        <w:t>n</w:t>
+      </w:r>
+      <w:r>
+        <w:rPr>
+          <w:vertAlign w:val="subscript"/>
+          <w:lang w:val="en"/>
+        </w:rPr>
+        <w:t>,</w:t>
+      </w:r>
+      <w:r>
+        <w:rPr>
+          <w:vertAlign w:val="subscript"/>
           <w:lang w:val="en"/>
         </w:rPr>
         <w:t xml:space="preserve"> </w:t>
@@ -4907,93 +4833,64 @@
         <w:rPr>
           <w:lang w:val="en"/>
         </w:rPr>
-        <w:t xml:space="preserve">In this study, this analysis is limited to CMFs for HFST in district 6. The </w:t>
-      </w:r>
-      <w:r>
-        <w:rPr>
-          <w:lang w:val="en"/>
-        </w:rPr>
-        <w:t>site characteristics</w:t>
-      </w:r>
-      <w:r>
-        <w:rPr>
-          <w:lang w:val="en"/>
-        </w:rPr>
-        <w:t xml:space="preserve"> used for this analysis are selected on the basis that these </w:t>
-      </w:r>
-      <w:r>
-        <w:rPr>
-          <w:lang w:val="en"/>
-        </w:rPr>
-        <w:t>characteristics</w:t>
-      </w:r>
-      <w:r>
-        <w:rPr>
-          <w:lang w:val="en"/>
-        </w:rPr>
-        <w:t xml:space="preserve"> should be accessible to engineers before implementing the FIST. Thus, the roadway </w:t>
-      </w:r>
-      <w:r>
-        <w:rPr>
-          <w:lang w:val="en"/>
-        </w:rPr>
-        <w:t>characteristics</w:t>
-      </w:r>
-      <w:r>
-        <w:rPr>
-          <w:lang w:val="en"/>
-        </w:rPr>
-        <w:t xml:space="preserve"> selected for the analysis are the speed limit of the curve, the curve length, the BBI measurement of the curve, the average AADT of the curve before HFST implementation, the intersection-related crash frequency of the before HFST implementation, and the crash frequency of the curve before HFST implementation. A multiple linear regression model that uses the calculated naïve CMFs as the dependent variable and the selected </w:t>
-      </w:r>
-      <w:r>
-        <w:rPr>
-          <w:lang w:val="en"/>
-        </w:rPr>
-        <w:t>site characteristics</w:t>
-      </w:r>
-      <w:r>
-        <w:rPr>
-          <w:lang w:val="en"/>
-        </w:rPr>
-        <w:t xml:space="preserve"> as the independent variables is generated, and a backward and forward feature selection process is performed to find the significant </w:t>
-      </w:r>
-      <w:r>
-        <w:rPr>
-          <w:lang w:val="en"/>
-        </w:rPr>
-        <w:t>site characteristics</w:t>
-      </w:r>
-      <w:r>
-        <w:rPr>
-          <w:lang w:val="en"/>
-        </w:rPr>
-        <w:t>. The multiple linear regression, given curve characteristics C</w:t>
+        <w:t xml:space="preserve">coefficients </w:t>
+      </w:r>
+      <w:r>
+        <w:rPr>
+          <w:lang w:val="en"/>
+        </w:rPr>
+        <w:t xml:space="preserve">for those characteristics </w:t>
+      </w:r>
+      <w:r>
+        <w:rPr>
+          <w:lang w:val="en"/>
+        </w:rPr>
+        <w:t>Z</w:t>
       </w:r>
       <w:r>
         <w:rPr>
           <w:vertAlign w:val="subscript"/>
           <w:lang w:val="en"/>
         </w:rPr>
-        <w:t xml:space="preserve">n </w:t>
-      </w:r>
-      <w:r>
-        <w:rPr>
-          <w:lang w:val="en"/>
-        </w:rPr>
-        <w:t>and coefficients Z</w:t>
+        <w:t>n</w:t>
+      </w:r>
+      <w:r>
+        <w:rPr>
+          <w:lang w:val="en"/>
+        </w:rPr>
+        <w:t>,</w:t>
+      </w:r>
+      <w:r>
+        <w:rPr>
+          <w:lang w:val="en"/>
+        </w:rPr>
+        <w:t xml:space="preserve"> </w:t>
+      </w:r>
+      <w:r>
+        <w:rPr>
+          <w:lang w:val="en"/>
+        </w:rPr>
+        <w:t>and an intercept C</w:t>
       </w:r>
       <w:r>
         <w:rPr>
           <w:vertAlign w:val="subscript"/>
           <w:lang w:val="en"/>
         </w:rPr>
-        <w:t>n</w:t>
-      </w:r>
-      <w:r>
-        <w:rPr>
-          <w:lang w:val="en"/>
-        </w:rPr>
-        <w:t xml:space="preserve">, takes the form of </w:t>
+        <w:t>0</w:t>
+      </w:r>
+      <w:r>
+        <w:rPr>
+          <w:vertAlign w:val="subscript"/>
+          <w:lang w:val="en"/>
+        </w:rPr>
+        <w:t>,</w:t>
+      </w:r>
+      <w:r>
+        <w:rPr>
+          <w:lang w:val="en"/>
+        </w:rPr>
+        <w:t xml:space="preserve"> takes the form of </w:t>
       </w:r>
       <w:r>
         <w:rPr>
@@ -5339,14 +5236,14 @@
         <w:rPr>
           <w:lang w:val="en"/>
         </w:rPr>
-        <w:t xml:space="preserve"> EB CMFs are then isolated by grouping curves based on those variables and then calculating separate EB CMFs for each group. For example, if curve length was identified as a significant variable, then the curves </w:t>
+        <w:t xml:space="preserve"> EB CMFs are then isolated by grouping curves based on those variables and calculating separate EB CMFs for each </w:t>
       </w:r>
       <w:r>
         <w:rPr>
           <w:lang w:val="en"/>
         </w:rPr>
         <w:lastRenderedPageBreak/>
-        <w:t>would be grouped based on longer or shorter curve lengths, and a separate EB CMF would be calculated for each curve length group.</w:t>
+        <w:t>group. For example, if curve length was identified as a significant variable, then the curves would be grouped based on longer or shorter curve lengths, and a separate EB CMF would be calculated for each curve length group.</w:t>
       </w:r>
       <w:r>
         <w:rPr>
@@ -5357,27 +5254,10 @@
     </w:p>
     <w:p>
       <w:pPr>
-        <w:keepNext/>
-        <w:keepLines/>
-        <w:spacing w:after="240"/>
-        <w:outlineLvl w:val="0"/>
-        <w:rPr>
-          <w:rFonts w:eastAsiaTheme="majorEastAsia" w:cstheme="majorBidi"/>
-          <w:b/>
-          <w:sz w:val="28"/>
-          <w:szCs w:val="28"/>
-          <w:lang w:val="en"/>
-        </w:rPr>
+        <w:pStyle w:val="Heading1"/>
       </w:pPr>
       <w:bookmarkStart w:id="24" w:name="_Toc109304589"/>
       <w:r>
-        <w:rPr>
-          <w:rFonts w:eastAsiaTheme="majorEastAsia" w:cstheme="majorBidi"/>
-          <w:b/>
-          <w:sz w:val="28"/>
-          <w:szCs w:val="28"/>
-          <w:lang w:val="en"/>
-        </w:rPr>
         <w:lastRenderedPageBreak/>
         <w:t>RESULTS</w:t>
       </w:r>
@@ -5385,27 +5265,10 @@
     </w:p>
     <w:p>
       <w:pPr>
-        <w:keepNext/>
-        <w:keepLines/>
-        <w:spacing w:before="240" w:after="0"/>
-        <w:outlineLvl w:val="1"/>
-        <w:rPr>
-          <w:rFonts w:eastAsiaTheme="majorEastAsia" w:cstheme="majorBidi"/>
-          <w:b/>
-          <w:iCs/>
-          <w:szCs w:val="26"/>
-          <w:lang w:val="en"/>
-        </w:rPr>
+        <w:pStyle w:val="Heading2"/>
       </w:pPr>
       <w:bookmarkStart w:id="25" w:name="_Toc109304590"/>
       <w:r>
-        <w:rPr>
-          <w:rFonts w:eastAsiaTheme="majorEastAsia" w:cstheme="majorBidi"/>
-          <w:b/>
-          <w:iCs/>
-          <w:szCs w:val="26"/>
-          <w:lang w:val="en"/>
-        </w:rPr>
         <w:t>Naïve Bayes CMFs</w:t>
       </w:r>
       <w:bookmarkEnd w:id="25"/>
@@ -7003,27 +6866,10 @@
     </w:p>
     <w:p>
       <w:pPr>
-        <w:keepNext/>
-        <w:keepLines/>
-        <w:spacing w:before="240" w:after="0"/>
-        <w:outlineLvl w:val="1"/>
-        <w:rPr>
-          <w:rFonts w:eastAsiaTheme="majorEastAsia" w:cstheme="majorBidi"/>
-          <w:b/>
-          <w:iCs/>
-          <w:szCs w:val="26"/>
-          <w:lang w:val="en"/>
-        </w:rPr>
+        <w:pStyle w:val="Heading2"/>
       </w:pPr>
       <w:bookmarkStart w:id="28" w:name="_Toc109304591"/>
       <w:r>
-        <w:rPr>
-          <w:rFonts w:eastAsiaTheme="majorEastAsia" w:cstheme="majorBidi"/>
-          <w:b/>
-          <w:iCs/>
-          <w:szCs w:val="26"/>
-          <w:lang w:val="en"/>
-        </w:rPr>
         <w:lastRenderedPageBreak/>
         <w:t>Developed SPFs</w:t>
       </w:r>
@@ -8613,7 +8459,6 @@
                 <w:lang w:val="en"/>
               </w:rPr>
             </w:pPr>
-            <w:proofErr w:type="gramStart"/>
             <w:r>
               <w:rPr>
                 <w:rFonts w:eastAsia="Times New Roman" w:cs="Times New Roman"/>
@@ -8622,18 +8467,7 @@
                 <w:szCs w:val="20"/>
                 <w:lang w:val="en"/>
               </w:rPr>
-              <w:t>Ln(</w:t>
-            </w:r>
-            <w:proofErr w:type="gramEnd"/>
-            <w:r>
-              <w:rPr>
-                <w:rFonts w:eastAsia="Times New Roman" w:cs="Times New Roman"/>
-                <w:color w:val="000000"/>
-                <w:sz w:val="20"/>
-                <w:szCs w:val="20"/>
-                <w:lang w:val="en"/>
-              </w:rPr>
-              <w:t>deflection angle)</w:t>
+              <w:t>Ln(deflection angle)</w:t>
             </w:r>
           </w:p>
           <w:p>
@@ -9374,28 +9208,7 @@
                 <w:lang w:val="en"/>
               </w:rPr>
               <w:br/>
-            </w:r>
-            <w:proofErr w:type="spellStart"/>
-            <w:r>
-              <w:rPr>
-                <w:rFonts w:eastAsia="Times New Roman" w:cs="Times New Roman"/>
-                <w:color w:val="000000"/>
-                <w:sz w:val="20"/>
-                <w:szCs w:val="20"/>
-                <w:lang w:val="en"/>
-              </w:rPr>
-              <w:t>veh</w:t>
-            </w:r>
-            <w:proofErr w:type="spellEnd"/>
-            <w:r>
-              <w:rPr>
-                <w:rFonts w:eastAsia="Times New Roman" w:cs="Times New Roman"/>
-                <w:color w:val="000000"/>
-                <w:sz w:val="20"/>
-                <w:szCs w:val="20"/>
-                <w:lang w:val="en"/>
-              </w:rPr>
-              <w:t>/day</w:t>
+              <w:t>veh/day</w:t>
             </w:r>
           </w:p>
         </w:tc>
@@ -9736,7 +9549,6 @@
                 <w:lang w:val="en"/>
               </w:rPr>
             </w:pPr>
-            <w:proofErr w:type="gramStart"/>
             <w:r>
               <w:rPr>
                 <w:rFonts w:eastAsia="Times New Roman" w:cs="Times New Roman"/>
@@ -9745,18 +9557,7 @@
                 <w:szCs w:val="20"/>
                 <w:lang w:val="en"/>
               </w:rPr>
-              <w:t>Ln(</w:t>
-            </w:r>
-            <w:proofErr w:type="gramEnd"/>
-            <w:r>
-              <w:rPr>
-                <w:rFonts w:eastAsia="Times New Roman" w:cs="Times New Roman"/>
-                <w:color w:val="000000"/>
-                <w:sz w:val="20"/>
-                <w:szCs w:val="20"/>
-                <w:lang w:val="en"/>
-              </w:rPr>
-              <w:t>BBI)</w:t>
+              <w:t>Ln(BBI)</w:t>
             </w:r>
           </w:p>
           <w:p>
@@ -10131,29 +9932,7 @@
                 <w:szCs w:val="20"/>
                 <w:lang w:val="en"/>
               </w:rPr>
-              <w:t>(</w:t>
-            </w:r>
-            <w:proofErr w:type="gramStart"/>
-            <w:r>
-              <w:rPr>
-                <w:rFonts w:eastAsia="Times New Roman" w:cs="Times New Roman"/>
-                <w:color w:val="000000"/>
-                <w:sz w:val="20"/>
-                <w:szCs w:val="20"/>
-                <w:lang w:val="en"/>
-              </w:rPr>
-              <w:t>regulatory</w:t>
-            </w:r>
-            <w:proofErr w:type="gramEnd"/>
-            <w:r>
-              <w:rPr>
-                <w:rFonts w:eastAsia="Times New Roman" w:cs="Times New Roman"/>
-                <w:color w:val="000000"/>
-                <w:sz w:val="20"/>
-                <w:szCs w:val="20"/>
-                <w:lang w:val="en"/>
-              </w:rPr>
-              <w:t xml:space="preserve"> – advisory speed limit)</w:t>
+              <w:t>(regulatory – advisory speed limit)</w:t>
             </w:r>
           </w:p>
           <w:p>
@@ -10973,9 +10752,8 @@
                 <w:sz w:val="20"/>
                 <w:szCs w:val="20"/>
               </w:rPr>
-              <w:t>(</w:t>
-            </w:r>
-            <w:proofErr w:type="spellStart"/>
+              <w:t>(Nagle</w:t>
+            </w:r>
             <w:r>
               <w:rPr>
                 <w:rFonts w:eastAsia="Times New Roman" w:cs="Times New Roman"/>
@@ -10983,7 +10761,7 @@
                 <w:sz w:val="20"/>
                 <w:szCs w:val="20"/>
               </w:rPr>
-              <w:t>Nagle</w:t>
+              <w:t>ker</w:t>
             </w:r>
             <w:r>
               <w:rPr>
@@ -10992,26 +10770,7 @@
                 <w:sz w:val="20"/>
                 <w:szCs w:val="20"/>
               </w:rPr>
-              <w:t>ker</w:t>
-            </w:r>
-            <w:r>
-              <w:rPr>
-                <w:rFonts w:eastAsia="Times New Roman" w:cs="Times New Roman"/>
-                <w:color w:val="000000"/>
-                <w:sz w:val="20"/>
-                <w:szCs w:val="20"/>
-              </w:rPr>
-              <w:t>ke</w:t>
-            </w:r>
-            <w:proofErr w:type="spellEnd"/>
-            <w:r>
-              <w:rPr>
-                <w:rFonts w:eastAsia="Times New Roman" w:cs="Times New Roman"/>
-                <w:color w:val="000000"/>
-                <w:sz w:val="20"/>
-                <w:szCs w:val="20"/>
-              </w:rPr>
-              <w:t>)</w:t>
+              <w:t>ke)</w:t>
             </w:r>
           </w:p>
         </w:tc>
@@ -11174,27 +10933,10 @@
     </w:p>
     <w:p>
       <w:pPr>
-        <w:keepNext/>
-        <w:keepLines/>
-        <w:spacing w:before="240" w:after="0"/>
-        <w:outlineLvl w:val="1"/>
-        <w:rPr>
-          <w:rFonts w:eastAsiaTheme="majorEastAsia" w:cstheme="majorBidi"/>
-          <w:b/>
-          <w:iCs/>
-          <w:szCs w:val="26"/>
-          <w:lang w:val="en"/>
-        </w:rPr>
+        <w:pStyle w:val="Heading2"/>
       </w:pPr>
       <w:bookmarkStart w:id="32" w:name="_Toc109304592"/>
       <w:r>
-        <w:rPr>
-          <w:rFonts w:eastAsiaTheme="majorEastAsia" w:cstheme="majorBidi"/>
-          <w:b/>
-          <w:iCs/>
-          <w:szCs w:val="26"/>
-          <w:lang w:val="en"/>
-        </w:rPr>
         <w:lastRenderedPageBreak/>
         <w:t>Empirical Bayes CMFs</w:t>
       </w:r>
@@ -11211,7 +10953,19 @@
         <w:rPr>
           <w:lang w:val="en"/>
         </w:rPr>
-        <w:t xml:space="preserve">The summary of the calculated Empirical Bayes CMFs is shown below in </w:t>
+        <w:t xml:space="preserve">The summary of the calculated </w:t>
+      </w:r>
+      <w:r>
+        <w:rPr>
+          <w:lang w:val="en"/>
+        </w:rPr>
+        <w:t>e</w:t>
+      </w:r>
+      <w:r>
+        <w:rPr>
+          <w:lang w:val="en"/>
+        </w:rPr>
+        <w:t xml:space="preserve">mpirical Bayes CMFs is shown below in </w:t>
       </w:r>
       <w:r>
         <w:rPr>
@@ -11279,7 +11033,19 @@
         <w:rPr>
           <w:lang w:val="en"/>
         </w:rPr>
-        <w:t>. No Empirical Bayes CMFs were calculated for curves in District 2 with LWA FIST due to the lack of sufficient data.</w:t>
+        <w:t xml:space="preserve">. No </w:t>
+      </w:r>
+      <w:r>
+        <w:rPr>
+          <w:lang w:val="en"/>
+        </w:rPr>
+        <w:t>e</w:t>
+      </w:r>
+      <w:r>
+        <w:rPr>
+          <w:lang w:val="en"/>
+        </w:rPr>
+        <w:t>mpirical Bayes CMFs were calculated for curves in District 2 with LWA FIST due to the lack of sufficient data.</w:t>
       </w:r>
     </w:p>
     <w:p>
@@ -12159,7 +11925,7 @@
               <w:rPr>
                 <w:lang w:val="en"/>
               </w:rPr>
-              <w:t>Intersection crashes*</w:t>
+              <w:t>Intersection crashes</w:t>
             </w:r>
           </w:p>
         </w:tc>
@@ -12232,22 +11998,9 @@
     </w:p>
     <w:p>
       <w:pPr>
-        <w:keepNext/>
-        <w:keepLines/>
-        <w:spacing w:before="240" w:after="0"/>
-        <w:outlineLvl w:val="1"/>
-        <w:rPr>
-          <w:rFonts w:eastAsiaTheme="majorEastAsia" w:cstheme="majorBidi"/>
-          <w:b/>
-          <w:lang w:val="en"/>
-        </w:rPr>
-      </w:pPr>
-      <w:r>
-        <w:rPr>
-          <w:rFonts w:eastAsiaTheme="majorEastAsia" w:cstheme="majorBidi"/>
-          <w:b/>
-          <w:lang w:val="en"/>
-        </w:rPr>
+        <w:pStyle w:val="Heading2"/>
+      </w:pPr>
+      <w:r>
         <w:lastRenderedPageBreak/>
         <w:t>Significant Factors of HFST CMFs</w:t>
       </w:r>
@@ -12375,6 +12128,86 @@
           <w:lang w:val="en"/>
         </w:rPr>
         <w:t xml:space="preserve"> were found to be insignificant to the calculated CMFs for HFST and thus were not included.</w:t>
+      </w:r>
+      <w:r>
+        <w:rPr>
+          <w:lang w:val="en"/>
+        </w:rPr>
+        <w:t xml:space="preserve"> An EB CMF for intersection-related crashes is included in</w:t>
+      </w:r>
+      <w:r>
+        <w:rPr>
+          <w:lang w:val="en"/>
+        </w:rPr>
+        <w:t xml:space="preserve"> </w:t>
+      </w:r>
+      <w:r>
+        <w:rPr>
+          <w:b/>
+          <w:bCs/>
+          <w:lang w:val="en"/>
+        </w:rPr>
+        <w:fldChar w:fldCharType="begin"/>
+      </w:r>
+      <w:r>
+        <w:rPr>
+          <w:b/>
+          <w:bCs/>
+          <w:lang w:val="en"/>
+        </w:rPr>
+        <w:instrText xml:space="preserve"> REF _Ref109806712 \h </w:instrText>
+      </w:r>
+      <w:r>
+        <w:rPr>
+          <w:b/>
+          <w:bCs/>
+          <w:lang w:val="en"/>
+        </w:rPr>
+      </w:r>
+      <w:r>
+        <w:rPr>
+          <w:b/>
+          <w:bCs/>
+          <w:lang w:val="en"/>
+        </w:rPr>
+        <w:instrText xml:space="preserve"> \* MERGEFORMAT </w:instrText>
+      </w:r>
+      <w:r>
+        <w:rPr>
+          <w:b/>
+          <w:bCs/>
+          <w:lang w:val="en"/>
+        </w:rPr>
+        <w:fldChar w:fldCharType="separate"/>
+      </w:r>
+      <w:r>
+        <w:rPr>
+          <w:b/>
+          <w:bCs/>
+        </w:rPr>
+        <w:t xml:space="preserve">Table </w:t>
+      </w:r>
+      <w:r>
+        <w:rPr>
+          <w:b/>
+          <w:bCs/>
+          <w:noProof/>
+        </w:rPr>
+        <w:t>3</w:t>
+      </w:r>
+      <w:r>
+        <w:rPr>
+          <w:b/>
+          <w:bCs/>
+          <w:lang w:val="en"/>
+        </w:rPr>
+        <w:fldChar w:fldCharType="end"/>
+      </w:r>
+      <w:r>
+        <w:rPr>
+          <w:lang w:val="en"/>
+        </w:rPr>
+        <w:t>.</w:t>
       </w:r>
     </w:p>
     <w:p>
@@ -13811,26 +13644,9 @@
     </w:p>
     <w:p>
       <w:pPr>
-        <w:keepNext/>
-        <w:keepLines/>
-        <w:spacing w:after="240"/>
-        <w:outlineLvl w:val="0"/>
-        <w:rPr>
-          <w:rFonts w:eastAsiaTheme="majorEastAsia" w:cstheme="majorBidi"/>
-          <w:b/>
-          <w:sz w:val="28"/>
-          <w:szCs w:val="32"/>
-          <w:lang w:val="en"/>
-        </w:rPr>
-      </w:pPr>
-      <w:r>
-        <w:rPr>
-          <w:rFonts w:eastAsiaTheme="majorEastAsia" w:cstheme="majorBidi"/>
-          <w:b/>
-          <w:sz w:val="28"/>
-          <w:szCs w:val="32"/>
-          <w:lang w:val="en"/>
-        </w:rPr>
+        <w:pStyle w:val="Heading1"/>
+      </w:pPr>
+      <w:r>
         <w:lastRenderedPageBreak/>
         <w:t>DISCUSSION</w:t>
       </w:r>
@@ -13838,27 +13654,10 @@
     </w:p>
     <w:p>
       <w:pPr>
-        <w:keepNext/>
-        <w:keepLines/>
-        <w:spacing w:before="240" w:after="0"/>
-        <w:outlineLvl w:val="1"/>
-        <w:rPr>
-          <w:rFonts w:eastAsiaTheme="majorEastAsia" w:cstheme="majorBidi"/>
-          <w:b/>
-          <w:iCs/>
-          <w:szCs w:val="26"/>
-          <w:lang w:val="en"/>
-        </w:rPr>
+        <w:pStyle w:val="Heading2"/>
       </w:pPr>
       <w:bookmarkStart w:id="40" w:name="_Toc109304595"/>
       <w:r>
-        <w:rPr>
-          <w:rFonts w:eastAsiaTheme="majorEastAsia" w:cstheme="majorBidi"/>
-          <w:b/>
-          <w:iCs/>
-          <w:szCs w:val="26"/>
-          <w:lang w:val="en"/>
-        </w:rPr>
         <w:t>Use of Empirical Bayes Method</w:t>
       </w:r>
       <w:bookmarkEnd w:id="40"/>
@@ -14010,7 +13809,26 @@
         <w:rPr>
           <w:lang w:val="en"/>
         </w:rPr>
-        <w:t>, this trend holds true for all CMFs calculated regardless of FIST or the type of crash filter, and the greatest benefits to CMFs were seen for phonolite—especially in the CMF for wet road crashes, which improved from a naïve CMF of 1.0667 to an EB CMF of 0.8616.</w:t>
+        <w:t xml:space="preserve">, this trend holds true for all CMFs calculated regardless of FIST or the type of crash filter, and the greatest benefits to CMFs were seen for phonolite—especially in the CMF for wet road crashes, </w:t>
+      </w:r>
+      <w:r>
+        <w:rPr>
+          <w:lang w:val="en"/>
+        </w:rPr>
+        <w:t>which improved from a naïve CMF of 1.0667 to an EB CMF of 0.8616.</w:t>
+      </w:r>
+    </w:p>
+    <w:p>
+      <w:pPr>
+        <w:pStyle w:val="Heading2"/>
+      </w:pPr>
+      <w:bookmarkStart w:id="41" w:name="_Toc109304596"/>
+      <w:r>
+        <w:t>Crash Types</w:t>
+      </w:r>
+      <w:bookmarkEnd w:id="41"/>
+      <w:r>
+        <w:t xml:space="preserve"> That HFST is More Effective at Reducing</w:t>
       </w:r>
     </w:p>
     <w:p>
@@ -14020,101 +13838,33 @@
           <w:lang w:val="en"/>
         </w:rPr>
       </w:pPr>
-      <w:commentRangeStart w:id="41"/>
+      <w:r>
+        <w:rPr>
+          <w:lang w:val="en"/>
+        </w:rPr>
+        <w:t>Because not all crashes on curves are necessarily affected by or related to the FIST implemented there—such as crashes caused by driver error or distraction—three distinct filters were applied to the crashes for each FIST to gain a clearer perspective of the FISTs effect on crashes where FIST does have relevance. These filters were single vehicle crashes, related crashes (where the vehicle maneuver(s) include a vehicle that is “Negotiating a curve” in the data), and wet road crashes. These filters revealed significant trends in their respective CMFs: for example, for HFST, the single vehicle crash CMF and wet road crash CMF are lower than all crashes CMF, regardless of whether the CMF was calculated using the naïve Bayes or empirical Bayes method. This indicates that HFST is especially effective in reducing single vehicle and wet road crashes on curves. Similar trends are not seen in neither the naïve or the empirical CMFs for phonolite and LWA.</w:t>
+      </w:r>
+    </w:p>
+    <w:p>
+      <w:pPr>
+        <w:pStyle w:val="Heading2"/>
+      </w:pPr>
+      <w:r>
+        <w:t xml:space="preserve">Curve </w:t>
+      </w:r>
       <w:commentRangeStart w:id="42"/>
-      <w:commentRangeStart w:id="43"/>
-      <w:r>
-        <w:rPr>
-          <w:highlight w:val="yellow"/>
-          <w:lang w:val="en"/>
-        </w:rPr>
-        <w:t xml:space="preserve">In addition, the </w:t>
-      </w:r>
-      <w:r>
-        <w:rPr>
-          <w:highlight w:val="yellow"/>
-          <w:lang w:val="en"/>
-        </w:rPr>
-        <w:t>95% confidence interval</w:t>
-      </w:r>
-      <w:r>
-        <w:rPr>
-          <w:highlight w:val="yellow"/>
-          <w:lang w:val="en"/>
-        </w:rPr>
-        <w:t xml:space="preserve"> for certain phonolite EB CMFs even suggest that the phonolite could have caused an increase in crashes. On the other hand, while the standard errors for the HFST EB CMFs are greater than the gains made through the EB method, the </w:t>
-      </w:r>
-      <w:r>
-        <w:rPr>
-          <w:highlight w:val="yellow"/>
-          <w:lang w:val="en"/>
-        </w:rPr>
-        <w:t xml:space="preserve">95% confidence intervals </w:t>
-      </w:r>
-      <w:r>
-        <w:rPr>
-          <w:highlight w:val="yellow"/>
-          <w:lang w:val="en"/>
-        </w:rPr>
-        <w:t>for all HFST EB CMFs are well under 1.0 and therefore still show that the implementation of HFST led to a crash reduction.</w:t>
-      </w:r>
-      <w:commentRangeEnd w:id="41"/>
+      <w:r>
+        <w:t>Site Characteristics</w:t>
+      </w:r>
+      <w:commentRangeEnd w:id="42"/>
       <w:r>
         <w:rPr>
           <w:rStyle w:val="CommentReference"/>
         </w:rPr>
-        <w:commentReference w:id="41"/>
-      </w:r>
-      <w:commentRangeEnd w:id="42"/>
-      <w:r>
-        <w:rPr>
-          <w:rStyle w:val="CommentReference"/>
-        </w:rPr>
         <w:commentReference w:id="42"/>
       </w:r>
-      <w:commentRangeEnd w:id="43"/>
-      <w:r>
-        <w:rPr>
-          <w:rStyle w:val="CommentReference"/>
-        </w:rPr>
-        <w:commentReference w:id="43"/>
-      </w:r>
-    </w:p>
-    <w:p>
-      <w:pPr>
-        <w:keepNext/>
-        <w:keepLines/>
-        <w:spacing w:before="240" w:after="0"/>
-        <w:outlineLvl w:val="1"/>
-        <w:rPr>
-          <w:rFonts w:eastAsiaTheme="majorEastAsia" w:cstheme="majorBidi"/>
-          <w:b/>
-          <w:iCs/>
-          <w:szCs w:val="26"/>
-          <w:lang w:val="en"/>
-        </w:rPr>
-      </w:pPr>
-      <w:bookmarkStart w:id="44" w:name="_Toc109304596"/>
-      <w:r>
-        <w:rPr>
-          <w:rFonts w:eastAsiaTheme="majorEastAsia" w:cstheme="majorBidi"/>
-          <w:b/>
-          <w:iCs/>
-          <w:szCs w:val="26"/>
-          <w:lang w:val="en"/>
-        </w:rPr>
-        <w:t>Crash Types</w:t>
-      </w:r>
-      <w:bookmarkEnd w:id="44"/>
-      <w:r>
-        <w:rPr>
-          <w:rFonts w:eastAsiaTheme="majorEastAsia" w:cstheme="majorBidi"/>
-          <w:b/>
-          <w:iCs/>
-          <w:szCs w:val="26"/>
-          <w:lang w:val="en"/>
-        </w:rPr>
-        <w:t xml:space="preserve"> That HFST is More Effective at Reducing</w:t>
+      <w:r>
+        <w:t xml:space="preserve"> That HFST is More Effective On</w:t>
       </w:r>
     </w:p>
     <w:p>
@@ -14128,60 +13878,50 @@
         <w:rPr>
           <w:lang w:val="en"/>
         </w:rPr>
-        <w:t>Because not all crashes on curves are necessarily affected by or related to the FIST implemented there—such as crashes caused by driver error or distraction—three distinct filters were applied to the crashes for each FIST to gain a clearer perspective of the FISTs effect on crashes where FIST does have relevance. These filters were single vehicle crashes, related crashes (where the vehicle maneuver(s) include a vehicle that is “Negotiating a curve” in the data), and wet road crashes. These filters revealed significant trends in their respective CMFs: for example, for HFST, the single vehicle crash CMF and wet road crash CMF are lower than all crashes CMF, regardless of whether the CMF was calculated using the naïve Bayes or empirical Bayes method. This indicates that HFST is especially effective in reducing single vehicle and wet road crashes on curves. Similar trends are not seen in neither the naïve or the empirical CMFs for phonolite and LWA.</w:t>
-      </w:r>
-    </w:p>
-    <w:p>
-      <w:pPr>
-        <w:keepNext/>
-        <w:keepLines/>
-        <w:spacing w:before="240" w:after="0"/>
-        <w:outlineLvl w:val="1"/>
-        <w:rPr>
-          <w:rFonts w:eastAsiaTheme="majorEastAsia" w:cstheme="majorBidi"/>
-          <w:b/>
-          <w:iCs/>
-          <w:szCs w:val="26"/>
-          <w:lang w:val="en"/>
-        </w:rPr>
-      </w:pPr>
-      <w:r>
-        <w:rPr>
-          <w:rFonts w:eastAsiaTheme="majorEastAsia" w:cstheme="majorBidi"/>
-          <w:b/>
-          <w:iCs/>
-          <w:szCs w:val="26"/>
-          <w:lang w:val="en"/>
-        </w:rPr>
-        <w:t xml:space="preserve">Curve </w:t>
-      </w:r>
-      <w:commentRangeStart w:id="45"/>
-      <w:r>
-        <w:rPr>
-          <w:rFonts w:eastAsiaTheme="majorEastAsia" w:cstheme="majorBidi"/>
-          <w:b/>
-          <w:iCs/>
-          <w:szCs w:val="26"/>
-          <w:lang w:val="en"/>
-        </w:rPr>
-        <w:t>Site Characteristics</w:t>
-      </w:r>
-      <w:commentRangeEnd w:id="45"/>
-      <w:r>
-        <w:rPr>
-          <w:rStyle w:val="CommentReference"/>
-        </w:rPr>
-        <w:commentReference w:id="45"/>
-      </w:r>
-      <w:r>
-        <w:rPr>
-          <w:rFonts w:eastAsiaTheme="majorEastAsia" w:cstheme="majorBidi"/>
-          <w:b/>
-          <w:iCs/>
-          <w:szCs w:val="26"/>
-          <w:lang w:val="en"/>
-        </w:rPr>
-        <w:t xml:space="preserve"> That HFST is More Effective On</w:t>
+        <w:t xml:space="preserve">It was found that there are three significant </w:t>
+      </w:r>
+      <w:r>
+        <w:rPr>
+          <w:lang w:val="en"/>
+        </w:rPr>
+        <w:t>site characteristics</w:t>
+      </w:r>
+      <w:r>
+        <w:rPr>
+          <w:lang w:val="en"/>
+        </w:rPr>
+        <w:t xml:space="preserve">, which are crash frequency before HFST implementation, intersection-related crash frequency before HFST implementation, and average AADT before HFST implementation. Other typical </w:t>
+      </w:r>
+      <w:r>
+        <w:rPr>
+          <w:lang w:val="en"/>
+        </w:rPr>
+        <w:t>site characteristics</w:t>
+      </w:r>
+      <w:r>
+        <w:rPr>
+          <w:lang w:val="en"/>
+        </w:rPr>
+        <w:t xml:space="preserve"> such as curve radius, BBI, speed limit, and curve length were abandoned in the model during the feature selection process as they were found to be uncorrelated and insignificant in predicting a CMF.</w:t>
+      </w:r>
+      <w:r>
+        <w:rPr>
+          <w:lang w:val="en"/>
+        </w:rPr>
+        <w:t xml:space="preserve"> There were initial concerns that outlier curves that observed an abnormally high number of crashes could skew the CMF models, but models made without those outliers did not see a significant improvement in R</w:t>
+      </w:r>
+      <w:r>
+        <w:rPr>
+          <w:vertAlign w:val="superscript"/>
+          <w:lang w:val="en"/>
+        </w:rPr>
+        <w:t>2</w:t>
+      </w:r>
+      <w:r>
+        <w:rPr>
+          <w:lang w:val="en"/>
+        </w:rPr>
+        <w:t xml:space="preserve"> value, and thus those curves were included in the final models.</w:t>
       </w:r>
     </w:p>
     <w:p>
@@ -14195,44 +13935,6 @@
         <w:rPr>
           <w:lang w:val="en"/>
         </w:rPr>
-        <w:t xml:space="preserve">It was found that there are three significant </w:t>
-      </w:r>
-      <w:r>
-        <w:rPr>
-          <w:lang w:val="en"/>
-        </w:rPr>
-        <w:t>site characteristics</w:t>
-      </w:r>
-      <w:r>
-        <w:rPr>
-          <w:lang w:val="en"/>
-        </w:rPr>
-        <w:t xml:space="preserve">, which are crash frequency before HFST implementation, intersection-related crash frequency before HFST implementation, and average AADT before HFST implementation. Other typical </w:t>
-      </w:r>
-      <w:r>
-        <w:rPr>
-          <w:lang w:val="en"/>
-        </w:rPr>
-        <w:t>site characteristics</w:t>
-      </w:r>
-      <w:r>
-        <w:rPr>
-          <w:lang w:val="en"/>
-        </w:rPr>
-        <w:t xml:space="preserve"> such as curve radius, BBI, speed limit, and curve length were abandoned in the model during the feature selection process as they were found to be uncorrelated and insignificant in predicting a CMF.</w:t>
-      </w:r>
-    </w:p>
-    <w:p>
-      <w:pPr>
-        <w:spacing w:after="240"/>
-        <w:rPr>
-          <w:lang w:val="en"/>
-        </w:rPr>
-      </w:pPr>
-      <w:r>
-        <w:rPr>
-          <w:lang w:val="en"/>
-        </w:rPr>
         <w:t xml:space="preserve">The latter two significant factors—average AADT before HFST and intersection-related crash frequency before HFST—are </w:t>
       </w:r>
       <w:r>
@@ -14269,14 +13971,14 @@
         <w:rPr>
           <w:lang w:val="en"/>
         </w:rPr>
-        <w:t xml:space="preserve">t mitigated by the increased friction from FISTs. Crash frequency before FIST, on the other hand, has a </w:t>
+        <w:t xml:space="preserve">t mitigated by the increased friction from FISTs. Crash frequency before FIST, on the other hand, has a negative coefficient in the multiple linear regression model, indicating that curves that have a higher prior crash frequency tend to result in lower CMFs, or a greater improvement in crash reduction. It is worth noting that this trend might simply be because curves that have small crash </w:t>
       </w:r>
       <w:r>
         <w:rPr>
           <w:lang w:val="en"/>
         </w:rPr>
         <w:lastRenderedPageBreak/>
-        <w:t xml:space="preserve">negative coefficient in the multiple linear regression model, indicating that curves that have a higher prior crash frequency tend to result in lower CMFs, or a greater improvement in crash reduction. It is worth noting that this trend might simply be because curves that have small crash frequency have little room for improvement and thus the benefit for implementing HFST might be less visible through the crash data. Future studies can expand upon these findings by locating a threshold for optimizing </w:t>
+        <w:t xml:space="preserve">frequency have little room for improvement and thus the benefit for implementing HFST might be less visible through the crash data. Future studies can expand upon these findings by locating a threshold for optimizing </w:t>
       </w:r>
       <w:r>
         <w:rPr>
@@ -14430,27 +14132,105 @@
           <w:lang w:val="en"/>
         </w:rPr>
       </w:pPr>
-      <w:commentRangeStart w:id="46"/>
-      <w:commentRangeStart w:id="47"/>
-      <w:r>
-        <w:rPr>
-          <w:lang w:val="en"/>
-        </w:rPr>
-        <w:t>Lastly, to confirm the positive relationship between intersection-related crash frequency before HFST implementation and the calculated CMF, the crash data was classified as either intersection related or not intersection related based on whether the crash included the term “Turning” anywhere in the vehicle maneuvers field. The trend also held true in this case, as table 9 shows that the CMF calculated for intersection related crashes is significantly higher than the CMF calculated for not intersection related crashes.</w:t>
-      </w:r>
-      <w:commentRangeEnd w:id="46"/>
+      <w:commentRangeStart w:id="43"/>
+      <w:commentRangeStart w:id="44"/>
+      <w:r>
+        <w:rPr>
+          <w:lang w:val="en"/>
+        </w:rPr>
+        <w:t xml:space="preserve">Lastly, to confirm the positive relationship between intersection-related crash frequency before HFST implementation and the calculated CMF, the crash data was classified as either intersection related or not intersection related based on whether the crash included the term “Turning” anywhere in the vehicle maneuvers field. </w:t>
+      </w:r>
+      <w:r>
+        <w:rPr>
+          <w:lang w:val="en"/>
+        </w:rPr>
+        <w:t xml:space="preserve">Another EB CMF was created for HFST </w:t>
+      </w:r>
+      <w:r>
+        <w:rPr>
+          <w:lang w:val="en"/>
+        </w:rPr>
+        <w:t>using this filtered data, and t</w:t>
+      </w:r>
+      <w:r>
+        <w:rPr>
+          <w:lang w:val="en"/>
+        </w:rPr>
+        <w:t>he trend held true</w:t>
+      </w:r>
+      <w:r>
+        <w:rPr>
+          <w:lang w:val="en"/>
+        </w:rPr>
+        <w:t>:</w:t>
+      </w:r>
+      <w:r>
+        <w:rPr>
+          <w:lang w:val="en"/>
+        </w:rPr>
+        <w:t xml:space="preserve"> </w:t>
+      </w:r>
+      <w:r>
+        <w:rPr>
+          <w:lang w:val="en"/>
+        </w:rPr>
+        <w:t>the calculated CMF of 0.965</w:t>
+      </w:r>
+      <w:r>
+        <w:rPr>
+          <w:lang w:val="en"/>
+        </w:rPr>
+        <w:t xml:space="preserve"> </w:t>
+      </w:r>
+      <w:r>
+        <w:rPr>
+          <w:lang w:val="en"/>
+        </w:rPr>
+        <w:t>is significantly higher than the other CMFs for HFST</w:t>
+      </w:r>
+      <w:r>
+        <w:rPr>
+          <w:lang w:val="en"/>
+        </w:rPr>
+        <w:t>, suggesting that the presence of an intersection at a curve correlates with less crash reduction from HFST</w:t>
+      </w:r>
+      <w:r>
+        <w:rPr>
+          <w:lang w:val="en"/>
+        </w:rPr>
+        <w:t>. This follows logical sense, as friction is not necessarily a factor in intersection</w:t>
+      </w:r>
+      <w:r>
+        <w:rPr>
+          <w:lang w:val="en"/>
+        </w:rPr>
+        <w:t xml:space="preserve"> </w:t>
+      </w:r>
+      <w:r>
+        <w:rPr>
+          <w:lang w:val="en"/>
+        </w:rPr>
+        <w:t>related crashes, which are often caused by other factors such as driver error</w:t>
+      </w:r>
+      <w:r>
+        <w:rPr>
+          <w:lang w:val="en"/>
+        </w:rPr>
+        <w:t>.</w:t>
+      </w:r>
+      <w:commentRangeEnd w:id="43"/>
       <w:r>
         <w:rPr>
           <w:rStyle w:val="CommentReference"/>
         </w:rPr>
-        <w:commentReference w:id="46"/>
-      </w:r>
-      <w:commentRangeEnd w:id="47"/>
+        <w:commentReference w:id="43"/>
+      </w:r>
+      <w:commentRangeEnd w:id="44"/>
       <w:r>
         <w:rPr>
           <w:rStyle w:val="CommentReference"/>
         </w:rPr>
-        <w:commentReference w:id="47"/>
+        <w:commentReference w:id="44"/>
       </w:r>
     </w:p>
     <w:p>
@@ -14550,31 +14330,209 @@
     </w:p>
     <w:p>
       <w:pPr>
-        <w:keepNext/>
-        <w:keepLines/>
-        <w:spacing w:before="240" w:after="0"/>
-        <w:outlineLvl w:val="1"/>
-        <w:rPr>
-          <w:rFonts w:eastAsiaTheme="majorEastAsia" w:cstheme="majorBidi"/>
-          <w:b/>
-          <w:iCs/>
-          <w:szCs w:val="26"/>
-          <w:lang w:val="en"/>
-        </w:rPr>
-      </w:pPr>
-      <w:bookmarkStart w:id="48" w:name="_Toc109304598"/>
+        <w:pStyle w:val="Heading2"/>
+      </w:pPr>
+      <w:bookmarkStart w:id="45" w:name="_Toc109304598"/>
+      <w:commentRangeStart w:id="46"/>
+      <w:r>
+        <w:t>Performance Comparison of the FISTs</w:t>
+      </w:r>
+      <w:bookmarkEnd w:id="45"/>
+      <w:commentRangeEnd w:id="46"/>
+      <w:r>
+        <w:rPr>
+          <w:rStyle w:val="CommentReference"/>
+        </w:rPr>
+        <w:commentReference w:id="46"/>
+      </w:r>
+    </w:p>
+    <w:p>
+      <w:pPr>
+        <w:spacing w:after="240"/>
+        <w:rPr>
+          <w:lang w:val="en"/>
+        </w:rPr>
+      </w:pPr>
+      <w:r>
+        <w:rPr>
+          <w:lang w:val="en"/>
+        </w:rPr>
+        <w:t xml:space="preserve">Out of the three FISTs presented in this study, HFST </w:t>
+      </w:r>
+      <w:r>
+        <w:rPr>
+          <w:lang w:val="en"/>
+        </w:rPr>
+        <w:t>is the only treatment where the CMFs provided significant evidence for its crash reduction capabilities</w:t>
+      </w:r>
+      <w:r>
+        <w:rPr>
+          <w:lang w:val="en"/>
+        </w:rPr>
+        <w:t xml:space="preserve">. The </w:t>
+      </w:r>
+      <w:r>
+        <w:rPr>
+          <w:lang w:val="en"/>
+        </w:rPr>
+        <w:t>e</w:t>
+      </w:r>
+      <w:r>
+        <w:rPr>
+          <w:lang w:val="en"/>
+        </w:rPr>
+        <w:t xml:space="preserve">mpirical Bayes CMFs show that HFST reduces crashes of all types by about 33%, and even more significantly, that it reduces </w:t>
+      </w:r>
+      <w:r>
+        <w:rPr>
+          <w:lang w:val="en"/>
+        </w:rPr>
+        <w:t xml:space="preserve">single vehicle crashes by about 46% and </w:t>
+      </w:r>
+      <w:r>
+        <w:rPr>
+          <w:lang w:val="en"/>
+        </w:rPr>
+        <w:t xml:space="preserve">wet road crashes by about 55%. </w:t>
+      </w:r>
+      <w:r>
+        <w:rPr>
+          <w:lang w:val="en"/>
+        </w:rPr>
+        <w:t>Even the maximum value of the 95% confidence interval for all crashes CMF leads to a CMF of 0.774, which still reduces crashes by about 23%. On the other hand, p</w:t>
+      </w:r>
+      <w:r>
+        <w:rPr>
+          <w:lang w:val="en"/>
+        </w:rPr>
+        <w:t xml:space="preserve">honolite was significantly less effective, with its </w:t>
+      </w:r>
+      <w:r>
+        <w:rPr>
+          <w:lang w:val="en"/>
+        </w:rPr>
+        <w:t>e</w:t>
+      </w:r>
+      <w:r>
+        <w:rPr>
+          <w:lang w:val="en"/>
+        </w:rPr>
+        <w:t xml:space="preserve">mpirical Bayes CMFs suggesting that it reduces crashes of all types by less than 9%. </w:t>
+      </w:r>
+      <w:commentRangeStart w:id="47"/>
+      <w:commentRangeStart w:id="48"/>
       <w:commentRangeStart w:id="49"/>
       <w:r>
         <w:rPr>
-          <w:rFonts w:eastAsiaTheme="majorEastAsia" w:cstheme="majorBidi"/>
-          <w:b/>
-          <w:iCs/>
-          <w:szCs w:val="26"/>
-          <w:lang w:val="en"/>
-        </w:rPr>
-        <w:t>Performance Comparison of the FISTs</w:t>
-      </w:r>
-      <w:bookmarkEnd w:id="48"/>
+          <w:lang w:val="en"/>
+        </w:rPr>
+        <w:t xml:space="preserve">In addition, the 95% confidence interval for certain phonolite EB CMFs even suggest that </w:t>
+      </w:r>
+      <w:r>
+        <w:rPr>
+          <w:lang w:val="en"/>
+        </w:rPr>
+        <w:t>curves with</w:t>
+      </w:r>
+      <w:r>
+        <w:rPr>
+          <w:lang w:val="en"/>
+        </w:rPr>
+        <w:t xml:space="preserve"> phonolite </w:t>
+      </w:r>
+      <w:r>
+        <w:rPr>
+          <w:lang w:val="en"/>
+        </w:rPr>
+        <w:t>treatmen</w:t>
+      </w:r>
+      <w:r>
+        <w:rPr>
+          <w:lang w:val="en"/>
+        </w:rPr>
+        <w:t xml:space="preserve">t can </w:t>
+      </w:r>
+      <w:r>
+        <w:rPr>
+          <w:lang w:val="en"/>
+        </w:rPr>
+        <w:t>possibly</w:t>
+      </w:r>
+      <w:r>
+        <w:rPr>
+          <w:lang w:val="en"/>
+        </w:rPr>
+        <w:t xml:space="preserve"> </w:t>
+      </w:r>
+      <w:r>
+        <w:rPr>
+          <w:lang w:val="en"/>
+        </w:rPr>
+        <w:t xml:space="preserve">observe </w:t>
+      </w:r>
+      <w:r>
+        <w:rPr>
+          <w:lang w:val="en"/>
+        </w:rPr>
+        <w:t xml:space="preserve">an increase in crashes. </w:t>
+      </w:r>
+      <w:r>
+        <w:rPr>
+          <w:lang w:val="en"/>
+        </w:rPr>
+        <w:t>In contrast, t</w:t>
+      </w:r>
+      <w:r>
+        <w:rPr>
+          <w:lang w:val="en"/>
+        </w:rPr>
+        <w:t xml:space="preserve">he </w:t>
+      </w:r>
+      <w:r>
+        <w:rPr>
+          <w:lang w:val="en"/>
+        </w:rPr>
+        <w:lastRenderedPageBreak/>
+        <w:t xml:space="preserve">95% confidence intervals for all HFST EB CMFs </w:t>
+      </w:r>
+      <w:r>
+        <w:rPr>
+          <w:lang w:val="en"/>
+        </w:rPr>
+        <w:t xml:space="preserve">other than intersection-related crashes </w:t>
+      </w:r>
+      <w:r>
+        <w:rPr>
+          <w:lang w:val="en"/>
+        </w:rPr>
+        <w:t>are well under 1.0 and therefore still show that the implementation of HFST led to crash reduction</w:t>
+      </w:r>
+      <w:r>
+        <w:rPr>
+          <w:lang w:val="en"/>
+        </w:rPr>
+        <w:t>s</w:t>
+      </w:r>
+      <w:r>
+        <w:rPr>
+          <w:lang w:val="en"/>
+        </w:rPr>
+        <w:t>.</w:t>
+      </w:r>
+      <w:commentRangeEnd w:id="47"/>
+      <w:r>
+        <w:rPr>
+          <w:rStyle w:val="CommentReference"/>
+        </w:rPr>
+        <w:commentReference w:id="47"/>
+      </w:r>
+      <w:commentRangeEnd w:id="48"/>
+      <w:r>
+        <w:rPr>
+          <w:rStyle w:val="CommentReference"/>
+        </w:rPr>
+        <w:commentReference w:id="48"/>
+      </w:r>
       <w:commentRangeEnd w:id="49"/>
       <w:r>
         <w:rPr>
@@ -14594,80 +14552,357 @@
         <w:rPr>
           <w:lang w:val="en"/>
         </w:rPr>
-        <w:t xml:space="preserve">Out of the three FISTs presented in this study, HFST </w:t>
-      </w:r>
-      <w:r>
-        <w:rPr>
-          <w:lang w:val="en"/>
-        </w:rPr>
-        <w:t>is the only treatment where the CMFs provided significant evidence for its crash reduction capabilities</w:t>
-      </w:r>
-      <w:r>
-        <w:rPr>
-          <w:lang w:val="en"/>
-        </w:rPr>
-        <w:t xml:space="preserve">. The </w:t>
-      </w:r>
-      <w:r>
-        <w:rPr>
-          <w:lang w:val="en"/>
-        </w:rPr>
-        <w:t>e</w:t>
-      </w:r>
-      <w:r>
-        <w:rPr>
-          <w:lang w:val="en"/>
-        </w:rPr>
-        <w:t xml:space="preserve">mpirical Bayes CMFs show that HFST reduces crashes of all types by about 33%, and even more significantly, that it reduces </w:t>
-      </w:r>
-      <w:r>
-        <w:rPr>
-          <w:lang w:val="en"/>
-        </w:rPr>
-        <w:t xml:space="preserve">single vehicle crashes by about 46% and </w:t>
-      </w:r>
-      <w:r>
-        <w:rPr>
-          <w:lang w:val="en"/>
-        </w:rPr>
-        <w:t xml:space="preserve">wet road crashes by about 55%. </w:t>
-      </w:r>
-      <w:r>
-        <w:rPr>
-          <w:lang w:val="en"/>
-        </w:rPr>
-        <w:t>Even the maximum value of the 95% confidence interval for all crashes CMF leads to a CMF of 0.774, which still reduces crashes by about 23%. On the other hand, p</w:t>
-      </w:r>
-      <w:r>
-        <w:rPr>
-          <w:lang w:val="en"/>
-        </w:rPr>
-        <w:t xml:space="preserve">honolite was significantly less effective, with its </w:t>
-      </w:r>
-      <w:r>
-        <w:rPr>
-          <w:lang w:val="en"/>
-        </w:rPr>
-        <w:t>e</w:t>
-      </w:r>
-      <w:r>
-        <w:rPr>
-          <w:lang w:val="en"/>
-        </w:rPr>
-        <w:t xml:space="preserve">mpirical Bayes CMFs suggesting that it reduces crashes of all types by less than 9%. These findings correlate to the observed friction performance of these materials over time, where phonolite only has about 60% of the initial friction of HFST (Tsai et al. 2022). This correlation further supports that friction is an important factor in curve crashes and that greater </w:t>
+        <w:t>These findings correlate to the observed friction performance of these materials over time, where phonolite only has about 60% of the initial friction of HFST (Tsai et al. 2022). This correlation further supports that friction is an important factor in curve crashes and that greater friction performance helps mitigate curve crashes. There were no conclusive findings for the performance of LWA, however, due to the lack of crash data</w:t>
+      </w:r>
+      <w:r>
+        <w:rPr>
+          <w:lang w:val="en"/>
+        </w:rPr>
+        <w:t xml:space="preserve"> and thus the absence of an EB CMF for LWA</w:t>
+      </w:r>
+      <w:r>
+        <w:rPr>
+          <w:lang w:val="en"/>
+        </w:rPr>
+        <w:t>.</w:t>
+      </w:r>
+    </w:p>
+    <w:p>
+      <w:pPr>
+        <w:pStyle w:val="Heading2"/>
+      </w:pPr>
+      <w:bookmarkStart w:id="50" w:name="_Toc109304599"/>
+      <w:r>
+        <w:t>COVID-19 Impact on EB CMFs</w:t>
+      </w:r>
+      <w:bookmarkEnd w:id="50"/>
+    </w:p>
+    <w:p>
+      <w:pPr>
+        <w:spacing w:after="240"/>
+        <w:rPr>
+          <w:lang w:val="en"/>
+        </w:rPr>
+      </w:pPr>
+      <w:r>
+        <w:rPr>
+          <w:lang w:val="en"/>
+        </w:rPr>
+        <w:t>There were initial concerns that the decreased traffic volume during the COVID-19 pandemic would cause significant changes to the calculated CMFs. However, after comparing EB CMFs that included data from the year 2020 to EB CMFs that excluded said data, only a minimal difference was noticed, suggesting that the sample size of the data was large enough to mitigate the effect of possible traffic volume variations during the pandemic. Since crashes are rare events, it is more advantageous to utilize more years of data, and thus data from the year 2020 was utilized to increase the sample size of data after FIST implementation to at least three years of data.</w:t>
+      </w:r>
+    </w:p>
+    <w:p>
+      <w:pPr>
+        <w:pStyle w:val="Heading1"/>
+      </w:pPr>
+      <w:bookmarkStart w:id="51" w:name="_Toc109304600"/>
+      <w:r>
+        <w:t>CONCLUSION</w:t>
+      </w:r>
+      <w:bookmarkEnd w:id="51"/>
+    </w:p>
+    <w:p>
+      <w:pPr>
+        <w:spacing w:after="240"/>
+        <w:rPr>
+          <w:lang w:val="en"/>
+        </w:rPr>
+      </w:pPr>
+      <w:r>
+        <w:rPr>
+          <w:lang w:val="en"/>
+        </w:rPr>
+        <w:t>The naïve Bayes and empirical Bayes method was used in order to calculate the CMFs of phonolite, LWA, and HFST curve sites in Georgia. For both naïve and empirical Bayes CMFs, HFST performs the best out of the three FISTs, which correlate with its superior friction performance found in other studies (Tsai et al. 2022). While curves with phonolite did observe some crash reduction, the statistical significance of these observations is tenuous due to a small sample size. LWA did not have a large enough sample size to make any proper observations.</w:t>
+      </w:r>
+    </w:p>
+    <w:p>
+      <w:pPr>
+        <w:spacing w:after="240"/>
+        <w:rPr>
+          <w:lang w:val="en"/>
+        </w:rPr>
+      </w:pPr>
+      <w:r>
+        <w:rPr>
+          <w:lang w:val="en"/>
+        </w:rPr>
+        <w:t>It was observed that HFST was most effective in reducing single vehicle and wet road crashes, and so curves that see these types of crashes often benefit from HFST. Furthermore, the multiple linear regression model performed using the calculated HFST naïve Bayes CMFs as the dependent variable and the curve characteristics as the independent variables found that the only significant curve characteristics were crash frequency before HFST implementation, intersection-related crash frequency before HFST implementation, and AADT before HFST implementation. The former of the three curve characteristics has a negative relationship with the calculated CMF, while the latter two curve characteristics have a positive relationship with the calculated CMF. While these trends were verified with EB CMFs on filtered groups afterwards, the statistical precision of the CMF model is rather low. A larger HFST crash data sample size can possibly remediate this concern.</w:t>
+      </w:r>
+    </w:p>
+    <w:p>
+      <w:pPr>
+        <w:spacing w:after="240"/>
+        <w:rPr>
+          <w:color w:val="BFBFBF" w:themeColor="background1" w:themeShade="BF"/>
+          <w:lang w:val="en"/>
+        </w:rPr>
+      </w:pPr>
+      <w:r>
+        <w:rPr>
+          <w:lang w:val="en"/>
+        </w:rPr>
+        <w:t>The main challenge for this study was that the analysis for phonolite and LWA could not be as robust as the analysis for HFST due their comparatively small sample sizes</w:t>
+      </w:r>
+      <w:r>
+        <w:rPr>
+          <w:lang w:val="en"/>
+        </w:rPr>
+        <w:t xml:space="preserve">, and future studies will benefit from more crash data on curves with phonolite and LWA. In addition, the </w:t>
       </w:r>
       <w:r>
         <w:rPr>
           <w:lang w:val="en"/>
         </w:rPr>
         <w:lastRenderedPageBreak/>
-        <w:t>friction performance helps mitigate curve crashes. There were no conclusive findings for the performance of LWA, however, due to the lack of crash data</w:t>
-      </w:r>
-      <w:r>
-        <w:rPr>
-          <w:lang w:val="en"/>
-        </w:rPr>
-        <w:t xml:space="preserve"> and thus the absence of an EB CMF for LWA</w:t>
+        <w:t xml:space="preserve">differences in </w:t>
+      </w:r>
+      <w:r>
+        <w:rPr>
+          <w:lang w:val="en"/>
+        </w:rPr>
+        <w:t>cost of these three FISTs implemented in Georgia</w:t>
+      </w:r>
+      <w:r>
+        <w:rPr>
+          <w:lang w:val="en"/>
+        </w:rPr>
+        <w:t xml:space="preserve"> provide opportunities for</w:t>
+      </w:r>
+      <w:r>
+        <w:rPr>
+          <w:lang w:val="en"/>
+        </w:rPr>
+        <w:t xml:space="preserve"> </w:t>
+      </w:r>
+      <w:r>
+        <w:rPr>
+          <w:lang w:val="en"/>
+        </w:rPr>
+        <w:t>future studies to develop</w:t>
+      </w:r>
+      <w:r>
+        <w:rPr>
+          <w:lang w:val="en"/>
+        </w:rPr>
+        <w:t xml:space="preserve"> cost</w:t>
+      </w:r>
+      <w:r>
+        <w:rPr>
+          <w:lang w:val="en"/>
+        </w:rPr>
+        <w:t>-benefit</w:t>
+      </w:r>
+      <w:r>
+        <w:rPr>
+          <w:lang w:val="en"/>
+        </w:rPr>
+        <w:t xml:space="preserve"> analys</w:t>
+      </w:r>
+      <w:r>
+        <w:rPr>
+          <w:lang w:val="en"/>
+        </w:rPr>
+        <w:t>es,</w:t>
+      </w:r>
+      <w:r>
+        <w:rPr>
+          <w:lang w:val="en"/>
+        </w:rPr>
+        <w:t xml:space="preserve"> </w:t>
+      </w:r>
+      <w:r>
+        <w:rPr>
+          <w:lang w:val="en"/>
+        </w:rPr>
+        <w:t xml:space="preserve">which can then be extended into the development of an </w:t>
+      </w:r>
+      <w:r>
+        <w:rPr>
+          <w:lang w:val="en"/>
+        </w:rPr>
+        <w:t>optimization strategy that can maximize the crash reduction effects of these FISTs with limited fund</w:t>
+      </w:r>
+      <w:r>
+        <w:rPr>
+          <w:lang w:val="en"/>
+        </w:rPr>
+        <w:t>s</w:t>
+      </w:r>
+      <w:r>
+        <w:rPr>
+          <w:lang w:val="en"/>
+        </w:rPr>
+        <w:t xml:space="preserve"> available. It</w:t>
+      </w:r>
+      <w:r>
+        <w:rPr>
+          <w:lang w:val="en"/>
+        </w:rPr>
+        <w:t xml:space="preserve"> i</w:t>
+      </w:r>
+      <w:r>
+        <w:rPr>
+          <w:lang w:val="en"/>
+        </w:rPr>
+        <w:t xml:space="preserve">s worth </w:t>
+      </w:r>
+      <w:r>
+        <w:rPr>
+          <w:lang w:val="en"/>
+        </w:rPr>
+        <w:t>noting</w:t>
+      </w:r>
+      <w:r>
+        <w:rPr>
+          <w:lang w:val="en"/>
+        </w:rPr>
+        <w:t xml:space="preserve"> that these FISTs are expected to produce a diminishing return</w:t>
+      </w:r>
+      <w:r>
+        <w:rPr>
+          <w:lang w:val="en"/>
+        </w:rPr>
+        <w:t xml:space="preserve">—which </w:t>
+      </w:r>
+      <w:r>
+        <w:rPr>
+          <w:lang w:val="en"/>
+        </w:rPr>
+        <w:t xml:space="preserve">in this case </w:t>
+      </w:r>
+      <w:r>
+        <w:rPr>
+          <w:lang w:val="en"/>
+        </w:rPr>
+        <w:t xml:space="preserve">is the </w:t>
+      </w:r>
+      <w:r>
+        <w:rPr>
+          <w:lang w:val="en"/>
+        </w:rPr>
+        <w:t>crash reduction</w:t>
+      </w:r>
+      <w:r>
+        <w:rPr>
+          <w:lang w:val="en"/>
+        </w:rPr>
+        <w:t>—</w:t>
+      </w:r>
+      <w:r>
+        <w:rPr>
+          <w:lang w:val="en"/>
+        </w:rPr>
+        <w:t>as</w:t>
+      </w:r>
+      <w:r>
+        <w:rPr>
+          <w:lang w:val="en"/>
+        </w:rPr>
+        <w:t xml:space="preserve"> these </w:t>
+      </w:r>
+      <w:r>
+        <w:rPr>
+          <w:lang w:val="en"/>
+        </w:rPr>
+        <w:t>FIST</w:t>
+      </w:r>
+      <w:r>
+        <w:rPr>
+          <w:lang w:val="en"/>
+        </w:rPr>
+        <w:t>s</w:t>
+      </w:r>
+      <w:r>
+        <w:rPr>
+          <w:lang w:val="en"/>
+        </w:rPr>
+        <w:t xml:space="preserve"> deteriorate over time. Thus, a successful strategy would need to take the characteristics of these FISTs</w:t>
+      </w:r>
+      <w:r>
+        <w:rPr>
+          <w:lang w:val="en"/>
+        </w:rPr>
+        <w:t xml:space="preserve">, such </w:t>
+      </w:r>
+      <w:r>
+        <w:rPr>
+          <w:lang w:val="en"/>
+        </w:rPr>
+        <w:t>as cost and durability</w:t>
+      </w:r>
+      <w:r>
+        <w:rPr>
+          <w:lang w:val="en"/>
+        </w:rPr>
+        <w:t>,</w:t>
+      </w:r>
+      <w:r>
+        <w:rPr>
+          <w:lang w:val="en"/>
+        </w:rPr>
+        <w:t xml:space="preserve"> </w:t>
+      </w:r>
+      <w:r>
+        <w:rPr>
+          <w:lang w:val="en"/>
+        </w:rPr>
+        <w:t>along with</w:t>
+      </w:r>
+      <w:r>
+        <w:rPr>
+          <w:lang w:val="en"/>
+        </w:rPr>
+        <w:t xml:space="preserve"> significant </w:t>
+      </w:r>
+      <w:r>
+        <w:rPr>
+          <w:lang w:val="en"/>
+        </w:rPr>
+        <w:t>site characteristics</w:t>
+      </w:r>
+      <w:r>
+        <w:rPr>
+          <w:lang w:val="en"/>
+        </w:rPr>
+        <w:t xml:space="preserve"> like increase</w:t>
+      </w:r>
+      <w:r>
+        <w:rPr>
+          <w:lang w:val="en"/>
+        </w:rPr>
+        <w:t>s</w:t>
+      </w:r>
+      <w:r>
+        <w:rPr>
+          <w:lang w:val="en"/>
+        </w:rPr>
+        <w:t xml:space="preserve"> in traffic volume in</w:t>
+      </w:r>
+      <w:r>
+        <w:rPr>
+          <w:lang w:val="en"/>
+        </w:rPr>
+        <w:t xml:space="preserve"> the</w:t>
+      </w:r>
+      <w:commentRangeStart w:id="52"/>
+      <w:r>
+        <w:rPr>
+          <w:lang w:val="en"/>
+        </w:rPr>
+        <w:t xml:space="preserve"> </w:t>
+      </w:r>
+      <w:r>
+        <w:rPr>
+          <w:lang w:val="en"/>
+        </w:rPr>
+        <w:t>observed curve</w:t>
+      </w:r>
+      <w:commentRangeEnd w:id="52"/>
+      <w:r>
+        <w:rPr>
+          <w:rStyle w:val="CommentReference"/>
+        </w:rPr>
+        <w:commentReference w:id="52"/>
       </w:r>
       <w:r>
         <w:rPr>
@@ -14675,33 +14910,22 @@
         </w:rPr>
         <w:t>.</w:t>
       </w:r>
-    </w:p>
-    <w:p>
-      <w:pPr>
-        <w:keepNext/>
-        <w:keepLines/>
-        <w:spacing w:before="240" w:after="0"/>
-        <w:outlineLvl w:val="1"/>
-        <w:rPr>
-          <w:rFonts w:eastAsiaTheme="majorEastAsia" w:cstheme="majorBidi"/>
-          <w:b/>
-          <w:iCs/>
-          <w:szCs w:val="26"/>
-          <w:lang w:val="en"/>
-        </w:rPr>
-      </w:pPr>
-      <w:bookmarkStart w:id="50" w:name="_Toc109304599"/>
-      <w:r>
-        <w:rPr>
-          <w:rFonts w:eastAsiaTheme="majorEastAsia" w:cstheme="majorBidi"/>
-          <w:b/>
-          <w:iCs/>
-          <w:szCs w:val="26"/>
-          <w:lang w:val="en"/>
-        </w:rPr>
-        <w:t>COVID-19 Impact on EB CMFs</w:t>
-      </w:r>
-      <w:bookmarkEnd w:id="50"/>
+      <w:r>
+        <w:rPr>
+          <w:lang w:val="en"/>
+        </w:rPr>
+        <w:t xml:space="preserve"> The deterioration of the friction performance of the FISTs over time leads to opportunities for future studies to investigate the crash reduction efficacy of the FISTs over time as well</w:t>
+      </w:r>
+    </w:p>
+    <w:p>
+      <w:pPr>
+        <w:pStyle w:val="Heading1"/>
+      </w:pPr>
+      <w:bookmarkStart w:id="53" w:name="_Toc109304601"/>
+      <w:r>
+        <w:t>ACKNOWLEDGMENTS</w:t>
+      </w:r>
+      <w:bookmarkEnd w:id="53"/>
     </w:p>
     <w:p>
       <w:pPr>
@@ -14714,475 +14938,47 @@
         <w:rPr>
           <w:lang w:val="en"/>
         </w:rPr>
-        <w:t>There were initial concerns that the decreased traffic volume during the COVID-19 pandemic would cause significant changes to the calculated CMFs. However, after comparing EB CMFs that included data from the year 2020 to EB CMFs that excluded said data, only a minimal difference was noticed, suggesting that the sample size of the data was large enough to mitigate the effect of possible traffic volume variations during the pandemic. Since crashes are rare events, it is more advantageous to utilize more years of data, and thus data from the year 2020 was utilized to increase the sample size of data after FIST implementation to at least three years of data.</w:t>
-      </w:r>
-    </w:p>
-    <w:p>
-      <w:pPr>
-        <w:keepNext/>
-        <w:keepLines/>
+        <w:t xml:space="preserve">The authors are grateful for the contributions of the GDOT </w:t>
+      </w:r>
+      <w:r>
+        <w:rPr>
+          <w:lang w:val="en"/>
+        </w:rPr>
+        <w:t>Safety Data Program</w:t>
+      </w:r>
+      <w:r>
+        <w:rPr>
+          <w:color w:val="FF0000"/>
+          <w:lang w:val="en"/>
+        </w:rPr>
+        <w:t xml:space="preserve"> </w:t>
+      </w:r>
+      <w:r>
+        <w:rPr>
+          <w:lang w:val="en"/>
+        </w:rPr>
+        <w:t>for providing the data that was used for the analysis of this study.</w:t>
+      </w:r>
+      <w:r>
+        <w:rPr>
+          <w:lang w:val="en"/>
+        </w:rPr>
+        <w:t xml:space="preserve"> Additionally, students that contributed to the data preparation of this paper include Jared Kofsky, Sidney Miller, and Benjamin Fan. Lastly, the authors are thankful for the suggestions provided by Dr. Maria Guercio.</w:t>
+      </w:r>
+    </w:p>
+    <w:p>
+      <w:pPr>
+        <w:pStyle w:val="Heading1"/>
+      </w:pPr>
+      <w:bookmarkStart w:id="54" w:name="_Toc109304602"/>
+      <w:r>
+        <w:t>AUTHOR CONTRIBUTIONS</w:t>
+      </w:r>
+      <w:bookmarkEnd w:id="54"/>
+    </w:p>
+    <w:p>
+      <w:pPr>
         <w:spacing w:after="240"/>
-        <w:outlineLvl w:val="0"/>
-        <w:rPr>
-          <w:rFonts w:eastAsiaTheme="majorEastAsia" w:cstheme="majorBidi"/>
-          <w:b/>
-          <w:sz w:val="28"/>
-          <w:szCs w:val="32"/>
-          <w:lang w:val="en"/>
-        </w:rPr>
-      </w:pPr>
-      <w:bookmarkStart w:id="51" w:name="_Toc109304600"/>
-      <w:r>
-        <w:rPr>
-          <w:rFonts w:eastAsiaTheme="majorEastAsia" w:cstheme="majorBidi"/>
-          <w:b/>
-          <w:sz w:val="28"/>
-          <w:szCs w:val="32"/>
-          <w:lang w:val="en"/>
-        </w:rPr>
-        <w:t>CONCLUSION</w:t>
-      </w:r>
-      <w:bookmarkEnd w:id="51"/>
-    </w:p>
-    <w:p>
-      <w:pPr>
-        <w:spacing w:after="240"/>
-        <w:rPr>
-          <w:lang w:val="en"/>
-        </w:rPr>
-      </w:pPr>
-      <w:r>
-        <w:rPr>
-          <w:lang w:val="en"/>
-        </w:rPr>
-        <w:t xml:space="preserve">The naïve Bayes and empirical Bayes method was used </w:t>
-      </w:r>
-      <w:proofErr w:type="gramStart"/>
-      <w:r>
-        <w:rPr>
-          <w:lang w:val="en"/>
-        </w:rPr>
-        <w:t>in order to</w:t>
-      </w:r>
-      <w:proofErr w:type="gramEnd"/>
-      <w:r>
-        <w:rPr>
-          <w:lang w:val="en"/>
-        </w:rPr>
-        <w:t xml:space="preserve"> calculate the CMFs of phonolite, LWA, and HFST curve sites in Georgia. For both naïve and empirical Bayes CMFs, HFST performs the best out of the three FISTs, which correlate with its superior friction performance found in other studies (Tsai et al. 2022). While curves with phonolite did observe some crash reduction, the statistical significance of these observations is tenuous due to a small sample size. LWA did not have a large enough sample size to make any proper observations.</w:t>
-      </w:r>
-    </w:p>
-    <w:p>
-      <w:pPr>
-        <w:spacing w:after="240"/>
-        <w:rPr>
-          <w:lang w:val="en"/>
-        </w:rPr>
-      </w:pPr>
-      <w:r>
-        <w:rPr>
-          <w:lang w:val="en"/>
-        </w:rPr>
-        <w:t>It was observed that HFST was most effective in reducing single vehicle and wet road crashes, and so curves that see these types of crashes often benefit from HFST. Furthermore, the multiple linear regression model performed using the calculated HFST naïve Bayes CMFs as the dependent variable and the curve characteristics as the independent variables found that the only significant curve characteristics were crash frequency before HFST implementation, intersection-related crash frequency before HFST implementation, and AADT before HFST implementation. The former of the three curve characteristics has a negative relationship with the calculated CMF, while the latter two curve characteristics have a positive relationship with the calculated CMF. While these trends were verified with EB CMFs on filtered groups afterwards, the statistical precision of the CMF model is rather low. A larger HFST crash data sample size can possibly remediate this concern.</w:t>
-      </w:r>
-    </w:p>
-    <w:p>
-      <w:pPr>
-        <w:spacing w:after="240"/>
-        <w:rPr>
-          <w:color w:val="BFBFBF" w:themeColor="background1" w:themeShade="BF"/>
-          <w:lang w:val="en"/>
-        </w:rPr>
-      </w:pPr>
-      <w:r>
-        <w:rPr>
-          <w:lang w:val="en"/>
-        </w:rPr>
-        <w:t>The main challenge for this study was that the analysis for phonolite and LWA could not be as robust as the analysis for HFST due their comparatively small sample sizes</w:t>
-      </w:r>
-      <w:r>
-        <w:rPr>
-          <w:lang w:val="en"/>
-        </w:rPr>
-        <w:t xml:space="preserve">, and future studies will benefit from more crash data on curves with phonolite and LWA. In addition, the differences in </w:t>
-      </w:r>
-      <w:r>
-        <w:rPr>
-          <w:lang w:val="en"/>
-        </w:rPr>
-        <w:t>cost of these three FISTs implemented in Georgia</w:t>
-      </w:r>
-      <w:r>
-        <w:rPr>
-          <w:lang w:val="en"/>
-        </w:rPr>
-        <w:t xml:space="preserve"> provide opportunities for</w:t>
-      </w:r>
-      <w:r>
-        <w:rPr>
-          <w:lang w:val="en"/>
-        </w:rPr>
-        <w:t xml:space="preserve"> </w:t>
-      </w:r>
-      <w:r>
-        <w:rPr>
-          <w:lang w:val="en"/>
-        </w:rPr>
-        <w:t>future studies to develop</w:t>
-      </w:r>
-      <w:r>
-        <w:rPr>
-          <w:lang w:val="en"/>
-        </w:rPr>
-        <w:t xml:space="preserve"> cost</w:t>
-      </w:r>
-      <w:r>
-        <w:rPr>
-          <w:lang w:val="en"/>
-        </w:rPr>
-        <w:t>-benefit</w:t>
-      </w:r>
-      <w:r>
-        <w:rPr>
-          <w:lang w:val="en"/>
-        </w:rPr>
-        <w:t xml:space="preserve"> analys</w:t>
-      </w:r>
-      <w:r>
-        <w:rPr>
-          <w:lang w:val="en"/>
-        </w:rPr>
-        <w:t>es,</w:t>
-      </w:r>
-      <w:r>
-        <w:rPr>
-          <w:lang w:val="en"/>
-        </w:rPr>
-        <w:t xml:space="preserve"> </w:t>
-      </w:r>
-      <w:r>
-        <w:rPr>
-          <w:lang w:val="en"/>
-        </w:rPr>
-        <w:t xml:space="preserve">which can then be extended into the development of an </w:t>
-      </w:r>
-      <w:r>
-        <w:rPr>
-          <w:lang w:val="en"/>
-        </w:rPr>
-        <w:t>optimization strategy that can maximize the crash reduction effects of these FISTs with limited fund</w:t>
-      </w:r>
-      <w:r>
-        <w:rPr>
-          <w:lang w:val="en"/>
-        </w:rPr>
-        <w:t>s</w:t>
-      </w:r>
-      <w:r>
-        <w:rPr>
-          <w:lang w:val="en"/>
-        </w:rPr>
-        <w:t xml:space="preserve"> available. It</w:t>
-      </w:r>
-      <w:r>
-        <w:rPr>
-          <w:lang w:val="en"/>
-        </w:rPr>
-        <w:t xml:space="preserve"> i</w:t>
-      </w:r>
-      <w:r>
-        <w:rPr>
-          <w:lang w:val="en"/>
-        </w:rPr>
-        <w:t xml:space="preserve">s worth </w:t>
-      </w:r>
-      <w:r>
-        <w:rPr>
-          <w:lang w:val="en"/>
-        </w:rPr>
-        <w:t>noting</w:t>
-      </w:r>
-      <w:r>
-        <w:rPr>
-          <w:lang w:val="en"/>
-        </w:rPr>
-        <w:t xml:space="preserve"> that these FISTs are expected to produce a diminishing return</w:t>
-      </w:r>
-      <w:r>
-        <w:rPr>
-          <w:lang w:val="en"/>
-        </w:rPr>
-        <w:t xml:space="preserve">—which </w:t>
-      </w:r>
-      <w:r>
-        <w:rPr>
-          <w:lang w:val="en"/>
-        </w:rPr>
-        <w:t xml:space="preserve">in this case </w:t>
-      </w:r>
-      <w:r>
-        <w:rPr>
-          <w:lang w:val="en"/>
-        </w:rPr>
-        <w:t xml:space="preserve">is the </w:t>
-      </w:r>
-      <w:r>
-        <w:rPr>
-          <w:lang w:val="en"/>
-        </w:rPr>
-        <w:t>crash reduction</w:t>
-      </w:r>
-      <w:r>
-        <w:rPr>
-          <w:lang w:val="en"/>
-        </w:rPr>
-        <w:t>—</w:t>
-      </w:r>
-      <w:r>
-        <w:rPr>
-          <w:lang w:val="en"/>
-        </w:rPr>
-        <w:t>as</w:t>
-      </w:r>
-      <w:r>
-        <w:rPr>
-          <w:lang w:val="en"/>
-        </w:rPr>
-        <w:t xml:space="preserve"> these </w:t>
-      </w:r>
-      <w:r>
-        <w:rPr>
-          <w:lang w:val="en"/>
-        </w:rPr>
-        <w:t>FIST</w:t>
-      </w:r>
-      <w:r>
-        <w:rPr>
-          <w:lang w:val="en"/>
-        </w:rPr>
-        <w:t>s</w:t>
-      </w:r>
-      <w:r>
-        <w:rPr>
-          <w:lang w:val="en"/>
-        </w:rPr>
-        <w:t xml:space="preserve"> deteriorate over time. Thus, a successful strategy would need to take the characteristics of these FISTs</w:t>
-      </w:r>
-      <w:r>
-        <w:rPr>
-          <w:lang w:val="en"/>
-        </w:rPr>
-        <w:t xml:space="preserve">, such </w:t>
-      </w:r>
-      <w:r>
-        <w:rPr>
-          <w:lang w:val="en"/>
-        </w:rPr>
-        <w:t xml:space="preserve">as cost and </w:t>
-      </w:r>
-      <w:r>
-        <w:rPr>
-          <w:lang w:val="en"/>
-        </w:rPr>
-        <w:lastRenderedPageBreak/>
-        <w:t>durability</w:t>
-      </w:r>
-      <w:r>
-        <w:rPr>
-          <w:lang w:val="en"/>
-        </w:rPr>
-        <w:t>,</w:t>
-      </w:r>
-      <w:r>
-        <w:rPr>
-          <w:lang w:val="en"/>
-        </w:rPr>
-        <w:t xml:space="preserve"> </w:t>
-      </w:r>
-      <w:r>
-        <w:rPr>
-          <w:lang w:val="en"/>
-        </w:rPr>
-        <w:t>along with</w:t>
-      </w:r>
-      <w:r>
-        <w:rPr>
-          <w:lang w:val="en"/>
-        </w:rPr>
-        <w:t xml:space="preserve"> significant </w:t>
-      </w:r>
-      <w:r>
-        <w:rPr>
-          <w:lang w:val="en"/>
-        </w:rPr>
-        <w:t>site characteristics</w:t>
-      </w:r>
-      <w:r>
-        <w:rPr>
-          <w:lang w:val="en"/>
-        </w:rPr>
-        <w:t xml:space="preserve"> like increase</w:t>
-      </w:r>
-      <w:r>
-        <w:rPr>
-          <w:lang w:val="en"/>
-        </w:rPr>
-        <w:t>s</w:t>
-      </w:r>
-      <w:r>
-        <w:rPr>
-          <w:lang w:val="en"/>
-        </w:rPr>
-        <w:t xml:space="preserve"> in traffic volume in</w:t>
-      </w:r>
-      <w:r>
-        <w:rPr>
-          <w:lang w:val="en"/>
-        </w:rPr>
-        <w:t xml:space="preserve"> the</w:t>
-      </w:r>
-      <w:commentRangeStart w:id="52"/>
-      <w:r>
-        <w:rPr>
-          <w:lang w:val="en"/>
-        </w:rPr>
-        <w:t xml:space="preserve"> </w:t>
-      </w:r>
-      <w:r>
-        <w:rPr>
-          <w:lang w:val="en"/>
-        </w:rPr>
-        <w:t>observed curve</w:t>
-      </w:r>
-      <w:commentRangeEnd w:id="52"/>
-      <w:r>
-        <w:rPr>
-          <w:rStyle w:val="CommentReference"/>
-        </w:rPr>
-        <w:commentReference w:id="52"/>
-      </w:r>
-      <w:r>
-        <w:rPr>
-          <w:lang w:val="en"/>
-        </w:rPr>
-        <w:t>.</w:t>
-      </w:r>
-      <w:r>
-        <w:rPr>
-          <w:lang w:val="en"/>
-        </w:rPr>
-        <w:t xml:space="preserve"> The deterioration of the friction performance of the FISTs over time leads to opportunities for future studies to investigate the crash reduction efficacy of the FISTs over time as well</w:t>
-      </w:r>
-    </w:p>
-    <w:p>
-      <w:pPr>
-        <w:keepNext/>
-        <w:keepLines/>
-        <w:spacing w:after="240"/>
-        <w:outlineLvl w:val="0"/>
-        <w:rPr>
-          <w:rFonts w:eastAsiaTheme="majorEastAsia" w:cstheme="majorBidi"/>
-          <w:b/>
-          <w:sz w:val="28"/>
-          <w:szCs w:val="32"/>
-          <w:lang w:val="en"/>
-        </w:rPr>
-      </w:pPr>
-      <w:bookmarkStart w:id="53" w:name="_Toc109304601"/>
-      <w:r>
-        <w:rPr>
-          <w:rFonts w:eastAsiaTheme="majorEastAsia" w:cstheme="majorBidi"/>
-          <w:b/>
-          <w:sz w:val="28"/>
-          <w:szCs w:val="32"/>
-          <w:lang w:val="en"/>
-        </w:rPr>
-        <w:t>ACKNOWLEDGMENTS</w:t>
-      </w:r>
-      <w:bookmarkEnd w:id="53"/>
-    </w:p>
-    <w:p>
-      <w:pPr>
-        <w:spacing w:after="240"/>
-        <w:rPr>
-          <w:lang w:val="en"/>
-        </w:rPr>
-      </w:pPr>
-      <w:r>
-        <w:rPr>
-          <w:lang w:val="en"/>
-        </w:rPr>
-        <w:t xml:space="preserve">The authors are grateful for the contributions of the GDOT </w:t>
-      </w:r>
-      <w:r>
-        <w:rPr>
-          <w:lang w:val="en"/>
-        </w:rPr>
-        <w:t>Safety Data Program</w:t>
-      </w:r>
-      <w:r>
-        <w:rPr>
-          <w:color w:val="FF0000"/>
-          <w:lang w:val="en"/>
-        </w:rPr>
-        <w:t xml:space="preserve"> </w:t>
-      </w:r>
-      <w:r>
-        <w:rPr>
-          <w:lang w:val="en"/>
-        </w:rPr>
-        <w:t>for providing the data that was used for the analysis of this study.</w:t>
-      </w:r>
-      <w:r>
-        <w:rPr>
-          <w:lang w:val="en"/>
-        </w:rPr>
-        <w:t xml:space="preserve"> Additionally, students that contributed to the data preparation of this paper include Jared </w:t>
-      </w:r>
-      <w:proofErr w:type="spellStart"/>
-      <w:r>
-        <w:rPr>
-          <w:lang w:val="en"/>
-        </w:rPr>
-        <w:t>Kofsky</w:t>
-      </w:r>
-      <w:proofErr w:type="spellEnd"/>
-      <w:r>
-        <w:rPr>
-          <w:lang w:val="en"/>
-        </w:rPr>
-        <w:t>, Sidney Miller, and Benjamin Fan. Lastly, the authors are thankful for the suggestions provided by Dr. Maria Guercio.</w:t>
-      </w:r>
-    </w:p>
-    <w:p>
-      <w:pPr>
-        <w:keepNext/>
-        <w:keepLines/>
-        <w:spacing w:after="240"/>
-        <w:rPr>
-          <w:rFonts w:eastAsiaTheme="majorEastAsia" w:cstheme="majorBidi"/>
-          <w:b/>
-          <w:sz w:val="28"/>
-          <w:szCs w:val="28"/>
-          <w:lang w:val="en"/>
-        </w:rPr>
-      </w:pPr>
-      <w:bookmarkStart w:id="54" w:name="_Toc109304602"/>
-      <w:r>
-        <w:rPr>
-          <w:rFonts w:eastAsiaTheme="majorEastAsia" w:cstheme="majorBidi"/>
-          <w:b/>
-          <w:sz w:val="28"/>
-          <w:szCs w:val="28"/>
-          <w:lang w:val="en"/>
-        </w:rPr>
-        <w:t>AUTHOR CONTRIBUTIONS</w:t>
-      </w:r>
-      <w:bookmarkEnd w:id="54"/>
-    </w:p>
-    <w:p>
-      <w:pPr>
-        <w:spacing w:after="240"/>
         <w:rPr>
           <w:lang w:val="en"/>
         </w:rPr>
@@ -15202,27 +14998,10 @@
     </w:p>
     <w:p>
       <w:pPr>
-        <w:keepNext/>
-        <w:keepLines/>
-        <w:spacing w:after="240"/>
-        <w:outlineLvl w:val="0"/>
-        <w:rPr>
-          <w:rFonts w:eastAsiaTheme="majorEastAsia" w:cstheme="majorBidi"/>
-          <w:b/>
-          <w:sz w:val="28"/>
-          <w:szCs w:val="32"/>
-          <w:lang w:val="en"/>
-        </w:rPr>
+        <w:pStyle w:val="Heading1"/>
       </w:pPr>
       <w:bookmarkStart w:id="55" w:name="_Toc109304603"/>
       <w:r>
-        <w:rPr>
-          <w:rFonts w:eastAsiaTheme="majorEastAsia" w:cstheme="majorBidi"/>
-          <w:b/>
-          <w:sz w:val="28"/>
-          <w:szCs w:val="32"/>
-          <w:lang w:val="en"/>
-        </w:rPr>
         <w:lastRenderedPageBreak/>
         <w:t>REFERENCES</w:t>
       </w:r>
@@ -15344,7 +15123,6 @@
         </w:rPr>
         <w:t xml:space="preserve">Georgia Department of Transportation (GDOT). </w:t>
       </w:r>
-      <w:proofErr w:type="spellStart"/>
       <w:r>
         <w:rPr>
           <w:i/>
@@ -15353,7 +15131,6 @@
         </w:rPr>
         <w:t>Numetric</w:t>
       </w:r>
-      <w:proofErr w:type="spellEnd"/>
       <w:r>
         <w:rPr>
           <w:lang w:val="en"/>
@@ -15728,7 +15505,7 @@
 </file>
 
 <file path=word/comments.xml><?xml version="1.0" encoding="utf-8"?>
-<w:comments xmlns:wpc="http://schemas.microsoft.com/office/word/2010/wordprocessingCanvas" xmlns:cx="http://schemas.microsoft.com/office/drawing/2014/chartex" xmlns:cx1="http://schemas.microsoft.com/office/drawing/2015/9/8/chartex" xmlns:cx2="http://schemas.microsoft.com/office/drawing/2015/10/21/chartex" xmlns:cx3="http://schemas.microsoft.com/office/drawing/2016/5/9/chartex" xmlns:cx4="http://schemas.microsoft.com/office/drawing/2016/5/10/chartex" xmlns:cx5="http://schemas.microsoft.com/office/drawing/2016/5/11/chartex" xmlns:cx6="http://schemas.microsoft.com/office/drawing/2016/5/12/chartex" xmlns:cx7="http://schemas.microsoft.com/office/drawing/2016/5/13/chartex" xmlns:cx8="http://schemas.microsoft.com/office/drawing/2016/5/14/chartex" xmlns:mc="http://schemas.openxmlformats.org/markup-compatibility/2006" xmlns:aink="http://schemas.microsoft.com/office/drawing/2016/ink" xmlns:am3d="http://schemas.microsoft.com/office/drawing/2017/model3d" xmlns:o="urn:schemas-microsoft-com:office:office" xmlns:oel="http://schemas.microsoft.com/office/2019/extlst" xmlns:r="http://schemas.openxmlformats.org/officeDocument/2006/relationships" xmlns:m="http://schemas.openxmlformats.org/officeDocument/2006/math" xmlns:v="urn:schemas-microsoft-com:vml" xmlns:wp14="http://schemas.microsoft.com/office/word/2010/wordprocessingDrawing" xmlns:wp="http://schemas.openxmlformats.org/drawingml/2006/wordprocessingDrawing" xmlns:w10="urn:schemas-microsoft-com:office:word" xmlns:w="http://schemas.openxmlformats.org/wordprocessingml/2006/main" xmlns:w14="http://schemas.microsoft.com/office/word/2010/wordml" xmlns:w15="http://schemas.microsoft.com/office/word/2012/wordml" xmlns:w16cex="http://schemas.microsoft.com/office/word/2018/wordml/cex" xmlns:w16cid="http://schemas.microsoft.com/office/word/2016/wordml/cid" xmlns:w16="http://schemas.microsoft.com/office/word/2018/wordml" xmlns:w16sdtdh="http://schemas.microsoft.com/office/word/2020/wordml/sdtdatahash" xmlns:w16se="http://schemas.microsoft.com/office/word/2015/wordml/symex" xmlns:wpg="http://schemas.microsoft.com/office/word/2010/wordprocessingGroup" xmlns:wpi="http://schemas.microsoft.com/office/word/2010/wordprocessingInk" xmlns:wne="http://schemas.microsoft.com/office/word/2006/wordml" xmlns:wps="http://schemas.microsoft.com/office/word/2010/wordprocessingShape" mc:Ignorable="w14 w15 w16se w16cid w16 w16cex w16sdtdh wp14">
+<w:comments xmlns:wpc="http://schemas.microsoft.com/office/word/2010/wordprocessingCanvas" xmlns:cx="http://schemas.microsoft.com/office/drawing/2014/chartex" xmlns:cx1="http://schemas.microsoft.com/office/drawing/2015/9/8/chartex" xmlns:cx2="http://schemas.microsoft.com/office/drawing/2015/10/21/chartex" xmlns:cx3="http://schemas.microsoft.com/office/drawing/2016/5/9/chartex" xmlns:cx4="http://schemas.microsoft.com/office/drawing/2016/5/10/chartex" xmlns:cx5="http://schemas.microsoft.com/office/drawing/2016/5/11/chartex" xmlns:cx6="http://schemas.microsoft.com/office/drawing/2016/5/12/chartex" xmlns:cx7="http://schemas.microsoft.com/office/drawing/2016/5/13/chartex" xmlns:cx8="http://schemas.microsoft.com/office/drawing/2016/5/14/chartex" xmlns:mc="http://schemas.openxmlformats.org/markup-compatibility/2006" xmlns:aink="http://schemas.microsoft.com/office/drawing/2016/ink" xmlns:am3d="http://schemas.microsoft.com/office/drawing/2017/model3d" xmlns:o="urn:schemas-microsoft-com:office:office" xmlns:r="http://schemas.openxmlformats.org/officeDocument/2006/relationships" xmlns:m="http://schemas.openxmlformats.org/officeDocument/2006/math" xmlns:v="urn:schemas-microsoft-com:vml" xmlns:wp14="http://schemas.microsoft.com/office/word/2010/wordprocessingDrawing" xmlns:wp="http://schemas.openxmlformats.org/drawingml/2006/wordprocessingDrawing" xmlns:w10="urn:schemas-microsoft-com:office:word" xmlns:w="http://schemas.openxmlformats.org/wordprocessingml/2006/main" xmlns:w14="http://schemas.microsoft.com/office/word/2010/wordml" xmlns:w15="http://schemas.microsoft.com/office/word/2012/wordml" xmlns:w16cex="http://schemas.microsoft.com/office/word/2018/wordml/cex" xmlns:w16cid="http://schemas.microsoft.com/office/word/2016/wordml/cid" xmlns:w16="http://schemas.microsoft.com/office/word/2018/wordml" xmlns:w16sdtdh="http://schemas.microsoft.com/office/word/2020/wordml/sdtdatahash" xmlns:w16se="http://schemas.microsoft.com/office/word/2015/wordml/symex" xmlns:wpg="http://schemas.microsoft.com/office/word/2010/wordprocessingGroup" xmlns:wpi="http://schemas.microsoft.com/office/word/2010/wordprocessingInk" xmlns:wne="http://schemas.microsoft.com/office/word/2006/wordml" xmlns:wps="http://schemas.microsoft.com/office/word/2010/wordprocessingShape" mc:Ignorable="w14 w15 w16se w16cid w16 w16cex w16sdtdh wp14">
   <w:comment w:id="0" w:author="Knezevich, Ronald" w:date="2022-07-24T19:26:00Z" w:initials="KR">
     <w:p>
       <w:pPr>
@@ -16030,7 +15807,7 @@
       </w:r>
     </w:p>
   </w:comment>
-  <w:comment w:id="41" w:author="Liu, Matthew (FHWA)" w:date="2022-07-21T14:30:00Z" w:initials="LM(">
+  <w:comment w:id="42" w:author="Knezevich, Ronald" w:date="2022-07-24T21:03:00Z" w:initials="KR">
     <w:p>
       <w:pPr>
         <w:pStyle w:val="CommentText"/>
@@ -16042,11 +15819,75 @@
         <w:annotationRef/>
       </w:r>
       <w:r>
+        <w:t>Can we use this terminology throughout the paper</w:t>
+      </w:r>
+    </w:p>
+  </w:comment>
+  <w:comment w:id="43" w:author="Liu, Matthew (FHWA)" w:date="2022-07-27T09:34:00Z" w:initials="LM(">
+    <w:p>
+      <w:pPr>
+        <w:pStyle w:val="CommentText"/>
+      </w:pPr>
+      <w:r>
+        <w:rPr>
+          <w:rStyle w:val="CommentReference"/>
+        </w:rPr>
+        <w:annotationRef/>
+      </w:r>
+      <w:r>
+        <w:t>Got rid of this table and added a new EB CMF, figure something out</w:t>
+      </w:r>
+    </w:p>
+  </w:comment>
+  <w:comment w:id="44" w:author="Liu, Matthew (FHWA)" w:date="2022-07-27T10:14:00Z" w:initials="LM(">
+    <w:p>
+      <w:pPr>
+        <w:pStyle w:val="CommentText"/>
+      </w:pPr>
+      <w:r>
+        <w:rPr>
+          <w:rStyle w:val="CommentReference"/>
+        </w:rPr>
+        <w:annotationRef/>
+      </w:r>
+      <w:r>
+        <w:t>Also need to talk about why we didn’t remove outliers from CMF model</w:t>
+      </w:r>
+    </w:p>
+  </w:comment>
+  <w:comment w:id="46" w:author="Liu, Matthew (FHWA)" w:date="2022-07-27T10:01:00Z" w:initials="LM(">
+    <w:p>
+      <w:pPr>
+        <w:pStyle w:val="CommentText"/>
+      </w:pPr>
+      <w:r>
+        <w:rPr>
+          <w:rStyle w:val="CommentReference"/>
+        </w:rPr>
+        <w:annotationRef/>
+      </w:r>
+      <w:r>
+        <w:t>Coworker: “After reading the title of this section, I was expecting a comparison of the actual “material” composition and how it affected performance. Consider removing this section (and include the findings in other sections of the paper) or expend on the material composition. What makes each treatment “better” than the others.”</w:t>
+      </w:r>
+    </w:p>
+  </w:comment>
+  <w:comment w:id="47" w:author="Liu, Matthew (FHWA)" w:date="2022-07-21T14:30:00Z" w:initials="LM(">
+    <w:p>
+      <w:pPr>
+        <w:pStyle w:val="CommentText"/>
+      </w:pPr>
+      <w:r>
+        <w:rPr>
+          <w:rStyle w:val="CommentReference"/>
+        </w:rPr>
+        <w:annotationRef/>
+      </w:r>
+      <w:r>
         <w:t>What’s the name of the range of the standard values?</w:t>
       </w:r>
     </w:p>
   </w:comment>
-  <w:comment w:id="42" w:author="Li, Jiashu" w:date="2022-07-23T15:01:00Z" w:initials="LJ">
+  <w:comment w:id="48" w:author="Li, Jiashu" w:date="2022-07-23T15:01:00Z" w:initials="LJ">
     <w:p>
       <w:pPr>
         <w:pStyle w:val="CommentText"/>
@@ -16067,7 +15908,7 @@
       </w:pPr>
     </w:p>
   </w:comment>
-  <w:comment w:id="43" w:author="Knezevich, Ronald" w:date="2022-07-24T21:05:00Z" w:initials="KR">
+  <w:comment w:id="49" w:author="Knezevich, Ronald" w:date="2022-07-24T21:05:00Z" w:initials="KR">
     <w:p>
       <w:pPr>
         <w:pStyle w:val="CommentText"/>
@@ -16080,70 +15921,6 @@
       </w:r>
       <w:r>
         <w:t xml:space="preserve">Ya confidence interval or standard error works. </w:t>
-      </w:r>
-    </w:p>
-  </w:comment>
-  <w:comment w:id="45" w:author="Knezevich, Ronald" w:date="2022-07-24T21:03:00Z" w:initials="KR">
-    <w:p>
-      <w:pPr>
-        <w:pStyle w:val="CommentText"/>
-      </w:pPr>
-      <w:r>
-        <w:rPr>
-          <w:rStyle w:val="CommentReference"/>
-        </w:rPr>
-        <w:annotationRef/>
-      </w:r>
-      <w:r>
-        <w:t>Can we use this terminology throughout the paper</w:t>
-      </w:r>
-    </w:p>
-  </w:comment>
-  <w:comment w:id="46" w:author="Liu, Matthew (FHWA)" w:date="2022-07-27T09:34:00Z" w:initials="LM(">
-    <w:p>
-      <w:pPr>
-        <w:pStyle w:val="CommentText"/>
-      </w:pPr>
-      <w:r>
-        <w:rPr>
-          <w:rStyle w:val="CommentReference"/>
-        </w:rPr>
-        <w:annotationRef/>
-      </w:r>
-      <w:r>
-        <w:t>Got rid of this table and added a new EB CMF, figure something out</w:t>
-      </w:r>
-    </w:p>
-  </w:comment>
-  <w:comment w:id="47" w:author="Liu, Matthew (FHWA)" w:date="2022-07-27T10:14:00Z" w:initials="LM(">
-    <w:p>
-      <w:pPr>
-        <w:pStyle w:val="CommentText"/>
-      </w:pPr>
-      <w:r>
-        <w:rPr>
-          <w:rStyle w:val="CommentReference"/>
-        </w:rPr>
-        <w:annotationRef/>
-      </w:r>
-      <w:r>
-        <w:t>Also need to talk about why we didn’t remove outliers from CMF model</w:t>
-      </w:r>
-    </w:p>
-  </w:comment>
-  <w:comment w:id="49" w:author="Liu, Matthew (FHWA)" w:date="2022-07-27T10:01:00Z" w:initials="LM(">
-    <w:p>
-      <w:pPr>
-        <w:pStyle w:val="CommentText"/>
-      </w:pPr>
-      <w:r>
-        <w:rPr>
-          <w:rStyle w:val="CommentReference"/>
-        </w:rPr>
-        <w:annotationRef/>
-      </w:r>
-      <w:r>
-        <w:t>Coworker: “After reading the title of this section, I was expecting a comparison of the actual “material” composition and how it affected performance. Consider removing this section (and include the findings in other sections of the paper) or expend on the material composition. What makes each treatment “better” than the others.”</w:t>
       </w:r>
     </w:p>
   </w:comment>
@@ -16183,7 +15960,7 @@
 </file>
 
 <file path=word/commentsExtended.xml><?xml version="1.0" encoding="utf-8"?>
-<w15:commentsEx xmlns:wpc="http://schemas.microsoft.com/office/word/2010/wordprocessingCanvas" xmlns:cx="http://schemas.microsoft.com/office/drawing/2014/chartex" xmlns:cx1="http://schemas.microsoft.com/office/drawing/2015/9/8/chartex" xmlns:cx2="http://schemas.microsoft.com/office/drawing/2015/10/21/chartex" xmlns:cx3="http://schemas.microsoft.com/office/drawing/2016/5/9/chartex" xmlns:cx4="http://schemas.microsoft.com/office/drawing/2016/5/10/chartex" xmlns:cx5="http://schemas.microsoft.com/office/drawing/2016/5/11/chartex" xmlns:cx6="http://schemas.microsoft.com/office/drawing/2016/5/12/chartex" xmlns:cx7="http://schemas.microsoft.com/office/drawing/2016/5/13/chartex" xmlns:cx8="http://schemas.microsoft.com/office/drawing/2016/5/14/chartex" xmlns:mc="http://schemas.openxmlformats.org/markup-compatibility/2006" xmlns:aink="http://schemas.microsoft.com/office/drawing/2016/ink" xmlns:am3d="http://schemas.microsoft.com/office/drawing/2017/model3d" xmlns:o="urn:schemas-microsoft-com:office:office" xmlns:oel="http://schemas.microsoft.com/office/2019/extlst" xmlns:r="http://schemas.openxmlformats.org/officeDocument/2006/relationships" xmlns:m="http://schemas.openxmlformats.org/officeDocument/2006/math" xmlns:v="urn:schemas-microsoft-com:vml" xmlns:wp14="http://schemas.microsoft.com/office/word/2010/wordprocessingDrawing" xmlns:wp="http://schemas.openxmlformats.org/drawingml/2006/wordprocessingDrawing" xmlns:w10="urn:schemas-microsoft-com:office:word" xmlns:w="http://schemas.openxmlformats.org/wordprocessingml/2006/main" xmlns:w14="http://schemas.microsoft.com/office/word/2010/wordml" xmlns:w15="http://schemas.microsoft.com/office/word/2012/wordml" xmlns:w16cex="http://schemas.microsoft.com/office/word/2018/wordml/cex" xmlns:w16cid="http://schemas.microsoft.com/office/word/2016/wordml/cid" xmlns:w16="http://schemas.microsoft.com/office/word/2018/wordml" xmlns:w16sdtdh="http://schemas.microsoft.com/office/word/2020/wordml/sdtdatahash" xmlns:w16se="http://schemas.microsoft.com/office/word/2015/wordml/symex" xmlns:wpg="http://schemas.microsoft.com/office/word/2010/wordprocessingGroup" xmlns:wpi="http://schemas.microsoft.com/office/word/2010/wordprocessingInk" xmlns:wne="http://schemas.microsoft.com/office/word/2006/wordml" xmlns:wps="http://schemas.microsoft.com/office/word/2010/wordprocessingShape" mc:Ignorable="w14 w15 w16se w16cid w16 w16cex w16sdtdh wp14">
+<w15:commentsEx xmlns:wpc="http://schemas.microsoft.com/office/word/2010/wordprocessingCanvas" xmlns:cx="http://schemas.microsoft.com/office/drawing/2014/chartex" xmlns:cx1="http://schemas.microsoft.com/office/drawing/2015/9/8/chartex" xmlns:cx2="http://schemas.microsoft.com/office/drawing/2015/10/21/chartex" xmlns:cx3="http://schemas.microsoft.com/office/drawing/2016/5/9/chartex" xmlns:cx4="http://schemas.microsoft.com/office/drawing/2016/5/10/chartex" xmlns:cx5="http://schemas.microsoft.com/office/drawing/2016/5/11/chartex" xmlns:cx6="http://schemas.microsoft.com/office/drawing/2016/5/12/chartex" xmlns:cx7="http://schemas.microsoft.com/office/drawing/2016/5/13/chartex" xmlns:cx8="http://schemas.microsoft.com/office/drawing/2016/5/14/chartex" xmlns:mc="http://schemas.openxmlformats.org/markup-compatibility/2006" xmlns:aink="http://schemas.microsoft.com/office/drawing/2016/ink" xmlns:am3d="http://schemas.microsoft.com/office/drawing/2017/model3d" xmlns:o="urn:schemas-microsoft-com:office:office" xmlns:r="http://schemas.openxmlformats.org/officeDocument/2006/relationships" xmlns:m="http://schemas.openxmlformats.org/officeDocument/2006/math" xmlns:v="urn:schemas-microsoft-com:vml" xmlns:wp14="http://schemas.microsoft.com/office/word/2010/wordprocessingDrawing" xmlns:wp="http://schemas.openxmlformats.org/drawingml/2006/wordprocessingDrawing" xmlns:w10="urn:schemas-microsoft-com:office:word" xmlns:w="http://schemas.openxmlformats.org/wordprocessingml/2006/main" xmlns:w14="http://schemas.microsoft.com/office/word/2010/wordml" xmlns:w15="http://schemas.microsoft.com/office/word/2012/wordml" xmlns:w16cex="http://schemas.microsoft.com/office/word/2018/wordml/cex" xmlns:w16cid="http://schemas.microsoft.com/office/word/2016/wordml/cid" xmlns:w16="http://schemas.microsoft.com/office/word/2018/wordml" xmlns:w16sdtdh="http://schemas.microsoft.com/office/word/2020/wordml/sdtdatahash" xmlns:w16se="http://schemas.microsoft.com/office/word/2015/wordml/symex" xmlns:wpg="http://schemas.microsoft.com/office/word/2010/wordprocessingGroup" xmlns:wpi="http://schemas.microsoft.com/office/word/2010/wordprocessingInk" xmlns:wne="http://schemas.microsoft.com/office/word/2006/wordml" xmlns:wps="http://schemas.microsoft.com/office/word/2010/wordprocessingShape" mc:Ignorable="w14 w15 w16se w16cid w16 w16cex w16sdtdh wp14">
   <w15:commentEx w15:paraId="775D21B4" w15:done="1"/>
   <w15:commentEx w15:paraId="4AE2E6A3" w15:done="0"/>
   <w15:commentEx w15:paraId="7DB6C983" w15:paraIdParent="4AE2E6A3" w15:done="0"/>
@@ -16202,20 +15979,20 @@
   <w15:commentEx w15:paraId="5B36273A" w15:done="1"/>
   <w15:commentEx w15:paraId="478BD514" w15:done="1"/>
   <w15:commentEx w15:paraId="3F4AC5EF" w15:done="0"/>
-  <w15:commentEx w15:paraId="5A7A4784" w15:done="1"/>
-  <w15:commentEx w15:paraId="19132581" w15:paraIdParent="5A7A4784" w15:done="1"/>
-  <w15:commentEx w15:paraId="0E928A6D" w15:paraIdParent="5A7A4784" w15:done="1"/>
   <w15:commentEx w15:paraId="26D532CB" w15:done="1"/>
-  <w15:commentEx w15:paraId="5C0A5C41" w15:done="0"/>
-  <w15:commentEx w15:paraId="14820088" w15:paraIdParent="5C0A5C41" w15:done="0"/>
+  <w15:commentEx w15:paraId="5C0A5C41" w15:done="1"/>
+  <w15:commentEx w15:paraId="14820088" w15:paraIdParent="5C0A5C41" w15:done="1"/>
   <w15:commentEx w15:paraId="5A5B2FDB" w15:done="0"/>
+  <w15:commentEx w15:paraId="164B4246" w15:done="1"/>
+  <w15:commentEx w15:paraId="33B4EAA2" w15:paraIdParent="164B4246" w15:done="1"/>
+  <w15:commentEx w15:paraId="3E9A1FC5" w15:paraIdParent="164B4246" w15:done="1"/>
   <w15:commentEx w15:paraId="7747C537" w15:done="1"/>
   <w15:commentEx w15:paraId="1765B4F6" w15:done="1"/>
 </w15:commentsEx>
 </file>
 
 <file path=word/commentsExtensible.xml><?xml version="1.0" encoding="utf-8"?>
-<w16cex:commentsExtensible xmlns:wpc="http://schemas.microsoft.com/office/word/2010/wordprocessingCanvas" xmlns:cx="http://schemas.microsoft.com/office/drawing/2014/chartex" xmlns:cx1="http://schemas.microsoft.com/office/drawing/2015/9/8/chartex" xmlns:cx2="http://schemas.microsoft.com/office/drawing/2015/10/21/chartex" xmlns:cx3="http://schemas.microsoft.com/office/drawing/2016/5/9/chartex" xmlns:cx4="http://schemas.microsoft.com/office/drawing/2016/5/10/chartex" xmlns:cx5="http://schemas.microsoft.com/office/drawing/2016/5/11/chartex" xmlns:cx6="http://schemas.microsoft.com/office/drawing/2016/5/12/chartex" xmlns:cx7="http://schemas.microsoft.com/office/drawing/2016/5/13/chartex" xmlns:cx8="http://schemas.microsoft.com/office/drawing/2016/5/14/chartex" xmlns:mc="http://schemas.openxmlformats.org/markup-compatibility/2006" xmlns:aink="http://schemas.microsoft.com/office/drawing/2016/ink" xmlns:am3d="http://schemas.microsoft.com/office/drawing/2017/model3d" xmlns:o="urn:schemas-microsoft-com:office:office" xmlns:oel="http://schemas.microsoft.com/office/2019/extlst" xmlns:r="http://schemas.openxmlformats.org/officeDocument/2006/relationships" xmlns:m="http://schemas.openxmlformats.org/officeDocument/2006/math" xmlns:v="urn:schemas-microsoft-com:vml" xmlns:wp14="http://schemas.microsoft.com/office/word/2010/wordprocessingDrawing" xmlns:wp="http://schemas.openxmlformats.org/drawingml/2006/wordprocessingDrawing" xmlns:w10="urn:schemas-microsoft-com:office:word" xmlns:w="http://schemas.openxmlformats.org/wordprocessingml/2006/main" xmlns:w14="http://schemas.microsoft.com/office/word/2010/wordml" xmlns:w15="http://schemas.microsoft.com/office/word/2012/wordml" xmlns:w16cex="http://schemas.microsoft.com/office/word/2018/wordml/cex" xmlns:w16cid="http://schemas.microsoft.com/office/word/2016/wordml/cid" xmlns:w16="http://schemas.microsoft.com/office/word/2018/wordml" xmlns:w16sdtdh="http://schemas.microsoft.com/office/word/2020/wordml/sdtdatahash" xmlns:w16se="http://schemas.microsoft.com/office/word/2015/wordml/symex" xmlns:wpg="http://schemas.microsoft.com/office/word/2010/wordprocessingGroup" xmlns:wpi="http://schemas.microsoft.com/office/word/2010/wordprocessingInk" xmlns:wne="http://schemas.microsoft.com/office/word/2006/wordml" xmlns:wps="http://schemas.microsoft.com/office/word/2010/wordprocessingShape" mc:Ignorable="w14 w15 w16se w16cid w16 w16cex w16sdtdh wp14">
+<w16cex:commentsExtensible xmlns:wpc="http://schemas.microsoft.com/office/word/2010/wordprocessingCanvas" xmlns:cx="http://schemas.microsoft.com/office/drawing/2014/chartex" xmlns:cx1="http://schemas.microsoft.com/office/drawing/2015/9/8/chartex" xmlns:cx2="http://schemas.microsoft.com/office/drawing/2015/10/21/chartex" xmlns:cx3="http://schemas.microsoft.com/office/drawing/2016/5/9/chartex" xmlns:cx4="http://schemas.microsoft.com/office/drawing/2016/5/10/chartex" xmlns:cx5="http://schemas.microsoft.com/office/drawing/2016/5/11/chartex" xmlns:cx6="http://schemas.microsoft.com/office/drawing/2016/5/12/chartex" xmlns:cx7="http://schemas.microsoft.com/office/drawing/2016/5/13/chartex" xmlns:cx8="http://schemas.microsoft.com/office/drawing/2016/5/14/chartex" xmlns:mc="http://schemas.openxmlformats.org/markup-compatibility/2006" xmlns:aink="http://schemas.microsoft.com/office/drawing/2016/ink" xmlns:am3d="http://schemas.microsoft.com/office/drawing/2017/model3d" xmlns:o="urn:schemas-microsoft-com:office:office" xmlns:r="http://schemas.openxmlformats.org/officeDocument/2006/relationships" xmlns:m="http://schemas.openxmlformats.org/officeDocument/2006/math" xmlns:v="urn:schemas-microsoft-com:vml" xmlns:wp14="http://schemas.microsoft.com/office/word/2010/wordprocessingDrawing" xmlns:wp="http://schemas.openxmlformats.org/drawingml/2006/wordprocessingDrawing" xmlns:w10="urn:schemas-microsoft-com:office:word" xmlns:w="http://schemas.openxmlformats.org/wordprocessingml/2006/main" xmlns:w14="http://schemas.microsoft.com/office/word/2010/wordml" xmlns:w15="http://schemas.microsoft.com/office/word/2012/wordml" xmlns:w16cex="http://schemas.microsoft.com/office/word/2018/wordml/cex" xmlns:w16cid="http://schemas.microsoft.com/office/word/2016/wordml/cid" xmlns:w16="http://schemas.microsoft.com/office/word/2018/wordml" xmlns:w16sdtdh="http://schemas.microsoft.com/office/word/2020/wordml/sdtdatahash" xmlns:w16se="http://schemas.microsoft.com/office/word/2015/wordml/symex" xmlns:wpg="http://schemas.microsoft.com/office/word/2010/wordprocessingGroup" xmlns:wpi="http://schemas.microsoft.com/office/word/2010/wordprocessingInk" xmlns:wne="http://schemas.microsoft.com/office/word/2006/wordml" xmlns:wps="http://schemas.microsoft.com/office/word/2010/wordprocessingShape" mc:Ignorable="w14 w15 w16se w16cid w16 w16cex w16sdtdh wp14">
   <w16cex:commentExtensible w16cex:durableId="26881B55" w16cex:dateUtc="2022-07-24T23:26:00Z"/>
   <w16cex:commentExtensible w16cex:durableId="26882B97" w16cex:dateUtc="2022-07-25T00:35:00Z"/>
   <w16cex:commentExtensible w16cex:durableId="26882B9F" w16cex:dateUtc="2022-07-25T00:35:00Z"/>
@@ -16234,20 +16011,20 @@
   <w16cex:commentExtensible w16cex:durableId="268825A1" w16cex:dateUtc="2022-07-25T00:10:00Z"/>
   <w16cex:commentExtensible w16cex:durableId="268AE981" w16cex:dateUtc="2022-07-27T02:30:00Z"/>
   <w16cex:commentExtensible w16cex:durableId="268C3C39" w16cex:dateUtc="2022-07-28T02:35:00Z"/>
-  <w16cex:commentExtensible w16cex:durableId="2683E19D" w16cex:dateUtc="2022-07-21T18:30:00Z"/>
-  <w16cex:commentExtensible w16cex:durableId="031FD1AD" w16cex:dateUtc="2022-07-23T19:01:00Z"/>
-  <w16cex:commentExtensible w16cex:durableId="2688328E" w16cex:dateUtc="2022-07-25T01:05:00Z"/>
   <w16cex:commentExtensible w16cex:durableId="26883235" w16cex:dateUtc="2022-07-25T01:03:00Z"/>
   <w16cex:commentExtensible w16cex:durableId="268B850F" w16cex:dateUtc="2022-07-27T13:34:00Z"/>
   <w16cex:commentExtensible w16cex:durableId="268B8E77" w16cex:dateUtc="2022-07-27T14:14:00Z"/>
   <w16cex:commentExtensible w16cex:durableId="268B8B76" w16cex:dateUtc="2022-07-27T14:01:00Z"/>
+  <w16cex:commentExtensible w16cex:durableId="2683E19D" w16cex:dateUtc="2022-07-21T18:30:00Z"/>
+  <w16cex:commentExtensible w16cex:durableId="031FD1AD" w16cex:dateUtc="2022-07-23T19:01:00Z"/>
+  <w16cex:commentExtensible w16cex:durableId="2688328E" w16cex:dateUtc="2022-07-25T01:05:00Z"/>
   <w16cex:commentExtensible w16cex:durableId="16E8398F" w16cex:dateUtc="2022-07-26T23:01:00Z"/>
   <w16cex:commentExtensible w16cex:durableId="2683A332" w16cex:dateUtc="2022-07-21T14:04:00Z"/>
 </w16cex:commentsExtensible>
 </file>
 
 <file path=word/commentsIds.xml><?xml version="1.0" encoding="utf-8"?>
-<w16cid:commentsIds xmlns:wpc="http://schemas.microsoft.com/office/word/2010/wordprocessingCanvas" xmlns:cx="http://schemas.microsoft.com/office/drawing/2014/chartex" xmlns:cx1="http://schemas.microsoft.com/office/drawing/2015/9/8/chartex" xmlns:cx2="http://schemas.microsoft.com/office/drawing/2015/10/21/chartex" xmlns:cx3="http://schemas.microsoft.com/office/drawing/2016/5/9/chartex" xmlns:cx4="http://schemas.microsoft.com/office/drawing/2016/5/10/chartex" xmlns:cx5="http://schemas.microsoft.com/office/drawing/2016/5/11/chartex" xmlns:cx6="http://schemas.microsoft.com/office/drawing/2016/5/12/chartex" xmlns:cx7="http://schemas.microsoft.com/office/drawing/2016/5/13/chartex" xmlns:cx8="http://schemas.microsoft.com/office/drawing/2016/5/14/chartex" xmlns:mc="http://schemas.openxmlformats.org/markup-compatibility/2006" xmlns:aink="http://schemas.microsoft.com/office/drawing/2016/ink" xmlns:am3d="http://schemas.microsoft.com/office/drawing/2017/model3d" xmlns:o="urn:schemas-microsoft-com:office:office" xmlns:oel="http://schemas.microsoft.com/office/2019/extlst" xmlns:r="http://schemas.openxmlformats.org/officeDocument/2006/relationships" xmlns:m="http://schemas.openxmlformats.org/officeDocument/2006/math" xmlns:v="urn:schemas-microsoft-com:vml" xmlns:wp14="http://schemas.microsoft.com/office/word/2010/wordprocessingDrawing" xmlns:wp="http://schemas.openxmlformats.org/drawingml/2006/wordprocessingDrawing" xmlns:w10="urn:schemas-microsoft-com:office:word" xmlns:w="http://schemas.openxmlformats.org/wordprocessingml/2006/main" xmlns:w14="http://schemas.microsoft.com/office/word/2010/wordml" xmlns:w15="http://schemas.microsoft.com/office/word/2012/wordml" xmlns:w16cex="http://schemas.microsoft.com/office/word/2018/wordml/cex" xmlns:w16cid="http://schemas.microsoft.com/office/word/2016/wordml/cid" xmlns:w16="http://schemas.microsoft.com/office/word/2018/wordml" xmlns:w16sdtdh="http://schemas.microsoft.com/office/word/2020/wordml/sdtdatahash" xmlns:w16se="http://schemas.microsoft.com/office/word/2015/wordml/symex" xmlns:wpg="http://schemas.microsoft.com/office/word/2010/wordprocessingGroup" xmlns:wpi="http://schemas.microsoft.com/office/word/2010/wordprocessingInk" xmlns:wne="http://schemas.microsoft.com/office/word/2006/wordml" xmlns:wps="http://schemas.microsoft.com/office/word/2010/wordprocessingShape" mc:Ignorable="w14 w15 w16se w16cid w16 w16cex w16sdtdh wp14">
+<w16cid:commentsIds xmlns:wpc="http://schemas.microsoft.com/office/word/2010/wordprocessingCanvas" xmlns:cx="http://schemas.microsoft.com/office/drawing/2014/chartex" xmlns:cx1="http://schemas.microsoft.com/office/drawing/2015/9/8/chartex" xmlns:cx2="http://schemas.microsoft.com/office/drawing/2015/10/21/chartex" xmlns:cx3="http://schemas.microsoft.com/office/drawing/2016/5/9/chartex" xmlns:cx4="http://schemas.microsoft.com/office/drawing/2016/5/10/chartex" xmlns:cx5="http://schemas.microsoft.com/office/drawing/2016/5/11/chartex" xmlns:cx6="http://schemas.microsoft.com/office/drawing/2016/5/12/chartex" xmlns:cx7="http://schemas.microsoft.com/office/drawing/2016/5/13/chartex" xmlns:cx8="http://schemas.microsoft.com/office/drawing/2016/5/14/chartex" xmlns:mc="http://schemas.openxmlformats.org/markup-compatibility/2006" xmlns:aink="http://schemas.microsoft.com/office/drawing/2016/ink" xmlns:am3d="http://schemas.microsoft.com/office/drawing/2017/model3d" xmlns:o="urn:schemas-microsoft-com:office:office" xmlns:r="http://schemas.openxmlformats.org/officeDocument/2006/relationships" xmlns:m="http://schemas.openxmlformats.org/officeDocument/2006/math" xmlns:v="urn:schemas-microsoft-com:vml" xmlns:wp14="http://schemas.microsoft.com/office/word/2010/wordprocessingDrawing" xmlns:wp="http://schemas.openxmlformats.org/drawingml/2006/wordprocessingDrawing" xmlns:w10="urn:schemas-microsoft-com:office:word" xmlns:w="http://schemas.openxmlformats.org/wordprocessingml/2006/main" xmlns:w14="http://schemas.microsoft.com/office/word/2010/wordml" xmlns:w15="http://schemas.microsoft.com/office/word/2012/wordml" xmlns:w16cex="http://schemas.microsoft.com/office/word/2018/wordml/cex" xmlns:w16cid="http://schemas.microsoft.com/office/word/2016/wordml/cid" xmlns:w16="http://schemas.microsoft.com/office/word/2018/wordml" xmlns:w16sdtdh="http://schemas.microsoft.com/office/word/2020/wordml/sdtdatahash" xmlns:w16se="http://schemas.microsoft.com/office/word/2015/wordml/symex" xmlns:wpg="http://schemas.microsoft.com/office/word/2010/wordprocessingGroup" xmlns:wpi="http://schemas.microsoft.com/office/word/2010/wordprocessingInk" xmlns:wne="http://schemas.microsoft.com/office/word/2006/wordml" xmlns:wps="http://schemas.microsoft.com/office/word/2010/wordprocessingShape" mc:Ignorable="w14 w15 w16se w16cid w16 w16cex w16sdtdh wp14">
   <w16cid:commentId w16cid:paraId="775D21B4" w16cid:durableId="26881B55"/>
   <w16cid:commentId w16cid:paraId="4AE2E6A3" w16cid:durableId="26882B97"/>
   <w16cid:commentId w16cid:paraId="7DB6C983" w16cid:durableId="26882B9F"/>
@@ -16266,20 +16043,20 @@
   <w16cid:commentId w16cid:paraId="5B36273A" w16cid:durableId="268825A1"/>
   <w16cid:commentId w16cid:paraId="478BD514" w16cid:durableId="268AE981"/>
   <w16cid:commentId w16cid:paraId="3F4AC5EF" w16cid:durableId="268C3C39"/>
-  <w16cid:commentId w16cid:paraId="5A7A4784" w16cid:durableId="2683E19D"/>
-  <w16cid:commentId w16cid:paraId="19132581" w16cid:durableId="031FD1AD"/>
-  <w16cid:commentId w16cid:paraId="0E928A6D" w16cid:durableId="2688328E"/>
   <w16cid:commentId w16cid:paraId="26D532CB" w16cid:durableId="26883235"/>
   <w16cid:commentId w16cid:paraId="5C0A5C41" w16cid:durableId="268B850F"/>
   <w16cid:commentId w16cid:paraId="14820088" w16cid:durableId="268B8E77"/>
   <w16cid:commentId w16cid:paraId="5A5B2FDB" w16cid:durableId="268B8B76"/>
+  <w16cid:commentId w16cid:paraId="164B4246" w16cid:durableId="2683E19D"/>
+  <w16cid:commentId w16cid:paraId="33B4EAA2" w16cid:durableId="031FD1AD"/>
+  <w16cid:commentId w16cid:paraId="3E9A1FC5" w16cid:durableId="2688328E"/>
   <w16cid:commentId w16cid:paraId="7747C537" w16cid:durableId="16E8398F"/>
   <w16cid:commentId w16cid:paraId="1765B4F6" w16cid:durableId="2683A332"/>
 </w16cid:commentsIds>
 </file>
 
 <file path=word/endnotes.xml><?xml version="1.0" encoding="utf-8"?>
-<w:endnotes xmlns:wpc="http://schemas.microsoft.com/office/word/2010/wordprocessingCanvas" xmlns:cx="http://schemas.microsoft.com/office/drawing/2014/chartex" xmlns:cx1="http://schemas.microsoft.com/office/drawing/2015/9/8/chartex" xmlns:cx2="http://schemas.microsoft.com/office/drawing/2015/10/21/chartex" xmlns:cx3="http://schemas.microsoft.com/office/drawing/2016/5/9/chartex" xmlns:cx4="http://schemas.microsoft.com/office/drawing/2016/5/10/chartex" xmlns:cx5="http://schemas.microsoft.com/office/drawing/2016/5/11/chartex" xmlns:cx6="http://schemas.microsoft.com/office/drawing/2016/5/12/chartex" xmlns:cx7="http://schemas.microsoft.com/office/drawing/2016/5/13/chartex" xmlns:cx8="http://schemas.microsoft.com/office/drawing/2016/5/14/chartex" xmlns:mc="http://schemas.openxmlformats.org/markup-compatibility/2006" xmlns:aink="http://schemas.microsoft.com/office/drawing/2016/ink" xmlns:am3d="http://schemas.microsoft.com/office/drawing/2017/model3d" xmlns:o="urn:schemas-microsoft-com:office:office" xmlns:oel="http://schemas.microsoft.com/office/2019/extlst" xmlns:r="http://schemas.openxmlformats.org/officeDocument/2006/relationships" xmlns:m="http://schemas.openxmlformats.org/officeDocument/2006/math" xmlns:v="urn:schemas-microsoft-com:vml" xmlns:wp14="http://schemas.microsoft.com/office/word/2010/wordprocessingDrawing" xmlns:wp="http://schemas.openxmlformats.org/drawingml/2006/wordprocessingDrawing" xmlns:w10="urn:schemas-microsoft-com:office:word" xmlns:w="http://schemas.openxmlformats.org/wordprocessingml/2006/main" xmlns:w14="http://schemas.microsoft.com/office/word/2010/wordml" xmlns:w15="http://schemas.microsoft.com/office/word/2012/wordml" xmlns:w16cex="http://schemas.microsoft.com/office/word/2018/wordml/cex" xmlns:w16cid="http://schemas.microsoft.com/office/word/2016/wordml/cid" xmlns:w16="http://schemas.microsoft.com/office/word/2018/wordml" xmlns:w16sdtdh="http://schemas.microsoft.com/office/word/2020/wordml/sdtdatahash" xmlns:w16se="http://schemas.microsoft.com/office/word/2015/wordml/symex" xmlns:wpg="http://schemas.microsoft.com/office/word/2010/wordprocessingGroup" xmlns:wpi="http://schemas.microsoft.com/office/word/2010/wordprocessingInk" xmlns:wne="http://schemas.microsoft.com/office/word/2006/wordml" xmlns:wps="http://schemas.microsoft.com/office/word/2010/wordprocessingShape" mc:Ignorable="w14 w15 w16se w16cid w16 w16cex w16sdtdh wp14">
+<w:endnotes xmlns:wpc="http://schemas.microsoft.com/office/word/2010/wordprocessingCanvas" xmlns:cx="http://schemas.microsoft.com/office/drawing/2014/chartex" xmlns:cx1="http://schemas.microsoft.com/office/drawing/2015/9/8/chartex" xmlns:cx2="http://schemas.microsoft.com/office/drawing/2015/10/21/chartex" xmlns:cx3="http://schemas.microsoft.com/office/drawing/2016/5/9/chartex" xmlns:cx4="http://schemas.microsoft.com/office/drawing/2016/5/10/chartex" xmlns:cx5="http://schemas.microsoft.com/office/drawing/2016/5/11/chartex" xmlns:cx6="http://schemas.microsoft.com/office/drawing/2016/5/12/chartex" xmlns:cx7="http://schemas.microsoft.com/office/drawing/2016/5/13/chartex" xmlns:cx8="http://schemas.microsoft.com/office/drawing/2016/5/14/chartex" xmlns:mc="http://schemas.openxmlformats.org/markup-compatibility/2006" xmlns:aink="http://schemas.microsoft.com/office/drawing/2016/ink" xmlns:am3d="http://schemas.microsoft.com/office/drawing/2017/model3d" xmlns:o="urn:schemas-microsoft-com:office:office" xmlns:r="http://schemas.openxmlformats.org/officeDocument/2006/relationships" xmlns:m="http://schemas.openxmlformats.org/officeDocument/2006/math" xmlns:v="urn:schemas-microsoft-com:vml" xmlns:wp14="http://schemas.microsoft.com/office/word/2010/wordprocessingDrawing" xmlns:wp="http://schemas.openxmlformats.org/drawingml/2006/wordprocessingDrawing" xmlns:w10="urn:schemas-microsoft-com:office:word" xmlns:w="http://schemas.openxmlformats.org/wordprocessingml/2006/main" xmlns:w14="http://schemas.microsoft.com/office/word/2010/wordml" xmlns:w15="http://schemas.microsoft.com/office/word/2012/wordml" xmlns:w16cex="http://schemas.microsoft.com/office/word/2018/wordml/cex" xmlns:w16cid="http://schemas.microsoft.com/office/word/2016/wordml/cid" xmlns:w16="http://schemas.microsoft.com/office/word/2018/wordml" xmlns:w16sdtdh="http://schemas.microsoft.com/office/word/2020/wordml/sdtdatahash" xmlns:w16se="http://schemas.microsoft.com/office/word/2015/wordml/symex" xmlns:wpg="http://schemas.microsoft.com/office/word/2010/wordprocessingGroup" xmlns:wpi="http://schemas.microsoft.com/office/word/2010/wordprocessingInk" xmlns:wne="http://schemas.microsoft.com/office/word/2006/wordml" xmlns:wps="http://schemas.microsoft.com/office/word/2010/wordprocessingShape" mc:Ignorable="w14 w15 w16se w16cid w16 w16cex w16sdtdh wp14">
   <w:endnote w:type="separator" w:id="-1">
     <w:p>
       <w:pPr>
@@ -16311,7 +16088,7 @@
 </file>
 
 <file path=word/footer1.xml><?xml version="1.0" encoding="utf-8"?>
-<w:ftr xmlns:wpc="http://schemas.microsoft.com/office/word/2010/wordprocessingCanvas" xmlns:cx="http://schemas.microsoft.com/office/drawing/2014/chartex" xmlns:cx1="http://schemas.microsoft.com/office/drawing/2015/9/8/chartex" xmlns:cx2="http://schemas.microsoft.com/office/drawing/2015/10/21/chartex" xmlns:cx3="http://schemas.microsoft.com/office/drawing/2016/5/9/chartex" xmlns:cx4="http://schemas.microsoft.com/office/drawing/2016/5/10/chartex" xmlns:cx5="http://schemas.microsoft.com/office/drawing/2016/5/11/chartex" xmlns:cx6="http://schemas.microsoft.com/office/drawing/2016/5/12/chartex" xmlns:cx7="http://schemas.microsoft.com/office/drawing/2016/5/13/chartex" xmlns:cx8="http://schemas.microsoft.com/office/drawing/2016/5/14/chartex" xmlns:mc="http://schemas.openxmlformats.org/markup-compatibility/2006" xmlns:aink="http://schemas.microsoft.com/office/drawing/2016/ink" xmlns:am3d="http://schemas.microsoft.com/office/drawing/2017/model3d" xmlns:o="urn:schemas-microsoft-com:office:office" xmlns:oel="http://schemas.microsoft.com/office/2019/extlst" xmlns:r="http://schemas.openxmlformats.org/officeDocument/2006/relationships" xmlns:m="http://schemas.openxmlformats.org/officeDocument/2006/math" xmlns:v="urn:schemas-microsoft-com:vml" xmlns:wp14="http://schemas.microsoft.com/office/word/2010/wordprocessingDrawing" xmlns:wp="http://schemas.openxmlformats.org/drawingml/2006/wordprocessingDrawing" xmlns:w10="urn:schemas-microsoft-com:office:word" xmlns:w="http://schemas.openxmlformats.org/wordprocessingml/2006/main" xmlns:w14="http://schemas.microsoft.com/office/word/2010/wordml" xmlns:w15="http://schemas.microsoft.com/office/word/2012/wordml" xmlns:w16cex="http://schemas.microsoft.com/office/word/2018/wordml/cex" xmlns:w16cid="http://schemas.microsoft.com/office/word/2016/wordml/cid" xmlns:w16="http://schemas.microsoft.com/office/word/2018/wordml" xmlns:w16sdtdh="http://schemas.microsoft.com/office/word/2020/wordml/sdtdatahash" xmlns:w16se="http://schemas.microsoft.com/office/word/2015/wordml/symex" xmlns:wpg="http://schemas.microsoft.com/office/word/2010/wordprocessingGroup" xmlns:wpi="http://schemas.microsoft.com/office/word/2010/wordprocessingInk" xmlns:wne="http://schemas.microsoft.com/office/word/2006/wordml" xmlns:wps="http://schemas.microsoft.com/office/word/2010/wordprocessingShape" mc:Ignorable="w14 w15 w16se w16cid w16 w16cex w16sdtdh wp14">
+<w:ftr xmlns:wpc="http://schemas.microsoft.com/office/word/2010/wordprocessingCanvas" xmlns:cx="http://schemas.microsoft.com/office/drawing/2014/chartex" xmlns:cx1="http://schemas.microsoft.com/office/drawing/2015/9/8/chartex" xmlns:cx2="http://schemas.microsoft.com/office/drawing/2015/10/21/chartex" xmlns:cx3="http://schemas.microsoft.com/office/drawing/2016/5/9/chartex" xmlns:cx4="http://schemas.microsoft.com/office/drawing/2016/5/10/chartex" xmlns:cx5="http://schemas.microsoft.com/office/drawing/2016/5/11/chartex" xmlns:cx6="http://schemas.microsoft.com/office/drawing/2016/5/12/chartex" xmlns:cx7="http://schemas.microsoft.com/office/drawing/2016/5/13/chartex" xmlns:cx8="http://schemas.microsoft.com/office/drawing/2016/5/14/chartex" xmlns:mc="http://schemas.openxmlformats.org/markup-compatibility/2006" xmlns:aink="http://schemas.microsoft.com/office/drawing/2016/ink" xmlns:am3d="http://schemas.microsoft.com/office/drawing/2017/model3d" xmlns:o="urn:schemas-microsoft-com:office:office" xmlns:r="http://schemas.openxmlformats.org/officeDocument/2006/relationships" xmlns:m="http://schemas.openxmlformats.org/officeDocument/2006/math" xmlns:v="urn:schemas-microsoft-com:vml" xmlns:wp14="http://schemas.microsoft.com/office/word/2010/wordprocessingDrawing" xmlns:wp="http://schemas.openxmlformats.org/drawingml/2006/wordprocessingDrawing" xmlns:w10="urn:schemas-microsoft-com:office:word" xmlns:w="http://schemas.openxmlformats.org/wordprocessingml/2006/main" xmlns:w14="http://schemas.microsoft.com/office/word/2010/wordml" xmlns:w15="http://schemas.microsoft.com/office/word/2012/wordml" xmlns:w16cex="http://schemas.microsoft.com/office/word/2018/wordml/cex" xmlns:w16cid="http://schemas.microsoft.com/office/word/2016/wordml/cid" xmlns:w16="http://schemas.microsoft.com/office/word/2018/wordml" xmlns:w16sdtdh="http://schemas.microsoft.com/office/word/2020/wordml/sdtdatahash" xmlns:w16se="http://schemas.microsoft.com/office/word/2015/wordml/symex" xmlns:wpg="http://schemas.microsoft.com/office/word/2010/wordprocessingGroup" xmlns:wpi="http://schemas.microsoft.com/office/word/2010/wordprocessingInk" xmlns:wne="http://schemas.microsoft.com/office/word/2006/wordml" xmlns:wps="http://schemas.microsoft.com/office/word/2010/wordprocessingShape" mc:Ignorable="w14 w15 w16se w16cid w16 w16cex w16sdtdh wp14">
   <w:sdt>
     <w:sdtPr>
       <w:id w:val="693501234"/>
@@ -16366,7 +16143,7 @@
 </file>
 
 <file path=word/footer2.xml><?xml version="1.0" encoding="utf-8"?>
-<w:ftr xmlns:wpc="http://schemas.microsoft.com/office/word/2010/wordprocessingCanvas" xmlns:cx="http://schemas.microsoft.com/office/drawing/2014/chartex" xmlns:cx1="http://schemas.microsoft.com/office/drawing/2015/9/8/chartex" xmlns:cx2="http://schemas.microsoft.com/office/drawing/2015/10/21/chartex" xmlns:cx3="http://schemas.microsoft.com/office/drawing/2016/5/9/chartex" xmlns:cx4="http://schemas.microsoft.com/office/drawing/2016/5/10/chartex" xmlns:cx5="http://schemas.microsoft.com/office/drawing/2016/5/11/chartex" xmlns:cx6="http://schemas.microsoft.com/office/drawing/2016/5/12/chartex" xmlns:cx7="http://schemas.microsoft.com/office/drawing/2016/5/13/chartex" xmlns:cx8="http://schemas.microsoft.com/office/drawing/2016/5/14/chartex" xmlns:mc="http://schemas.openxmlformats.org/markup-compatibility/2006" xmlns:aink="http://schemas.microsoft.com/office/drawing/2016/ink" xmlns:am3d="http://schemas.microsoft.com/office/drawing/2017/model3d" xmlns:o="urn:schemas-microsoft-com:office:office" xmlns:oel="http://schemas.microsoft.com/office/2019/extlst" xmlns:r="http://schemas.openxmlformats.org/officeDocument/2006/relationships" xmlns:m="http://schemas.openxmlformats.org/officeDocument/2006/math" xmlns:v="urn:schemas-microsoft-com:vml" xmlns:wp14="http://schemas.microsoft.com/office/word/2010/wordprocessingDrawing" xmlns:wp="http://schemas.openxmlformats.org/drawingml/2006/wordprocessingDrawing" xmlns:w10="urn:schemas-microsoft-com:office:word" xmlns:w="http://schemas.openxmlformats.org/wordprocessingml/2006/main" xmlns:w14="http://schemas.microsoft.com/office/word/2010/wordml" xmlns:w15="http://schemas.microsoft.com/office/word/2012/wordml" xmlns:w16cex="http://schemas.microsoft.com/office/word/2018/wordml/cex" xmlns:w16cid="http://schemas.microsoft.com/office/word/2016/wordml/cid" xmlns:w16="http://schemas.microsoft.com/office/word/2018/wordml" xmlns:w16sdtdh="http://schemas.microsoft.com/office/word/2020/wordml/sdtdatahash" xmlns:w16se="http://schemas.microsoft.com/office/word/2015/wordml/symex" xmlns:wpg="http://schemas.microsoft.com/office/word/2010/wordprocessingGroup" xmlns:wpi="http://schemas.microsoft.com/office/word/2010/wordprocessingInk" xmlns:wne="http://schemas.microsoft.com/office/word/2006/wordml" xmlns:wps="http://schemas.microsoft.com/office/word/2010/wordprocessingShape" mc:Ignorable="w14 w15 w16se w16cid w16 w16cex w16sdtdh wp14">
+<w:ftr xmlns:wpc="http://schemas.microsoft.com/office/word/2010/wordprocessingCanvas" xmlns:cx="http://schemas.microsoft.com/office/drawing/2014/chartex" xmlns:cx1="http://schemas.microsoft.com/office/drawing/2015/9/8/chartex" xmlns:cx2="http://schemas.microsoft.com/office/drawing/2015/10/21/chartex" xmlns:cx3="http://schemas.microsoft.com/office/drawing/2016/5/9/chartex" xmlns:cx4="http://schemas.microsoft.com/office/drawing/2016/5/10/chartex" xmlns:cx5="http://schemas.microsoft.com/office/drawing/2016/5/11/chartex" xmlns:cx6="http://schemas.microsoft.com/office/drawing/2016/5/12/chartex" xmlns:cx7="http://schemas.microsoft.com/office/drawing/2016/5/13/chartex" xmlns:cx8="http://schemas.microsoft.com/office/drawing/2016/5/14/chartex" xmlns:mc="http://schemas.openxmlformats.org/markup-compatibility/2006" xmlns:aink="http://schemas.microsoft.com/office/drawing/2016/ink" xmlns:am3d="http://schemas.microsoft.com/office/drawing/2017/model3d" xmlns:o="urn:schemas-microsoft-com:office:office" xmlns:r="http://schemas.openxmlformats.org/officeDocument/2006/relationships" xmlns:m="http://schemas.openxmlformats.org/officeDocument/2006/math" xmlns:v="urn:schemas-microsoft-com:vml" xmlns:wp14="http://schemas.microsoft.com/office/word/2010/wordprocessingDrawing" xmlns:wp="http://schemas.openxmlformats.org/drawingml/2006/wordprocessingDrawing" xmlns:w10="urn:schemas-microsoft-com:office:word" xmlns:w="http://schemas.openxmlformats.org/wordprocessingml/2006/main" xmlns:w14="http://schemas.microsoft.com/office/word/2010/wordml" xmlns:w15="http://schemas.microsoft.com/office/word/2012/wordml" xmlns:w16cex="http://schemas.microsoft.com/office/word/2018/wordml/cex" xmlns:w16cid="http://schemas.microsoft.com/office/word/2016/wordml/cid" xmlns:w16="http://schemas.microsoft.com/office/word/2018/wordml" xmlns:w16sdtdh="http://schemas.microsoft.com/office/word/2020/wordml/sdtdatahash" xmlns:w16se="http://schemas.microsoft.com/office/word/2015/wordml/symex" xmlns:wpg="http://schemas.microsoft.com/office/word/2010/wordprocessingGroup" xmlns:wpi="http://schemas.microsoft.com/office/word/2010/wordprocessingInk" xmlns:wne="http://schemas.microsoft.com/office/word/2006/wordml" xmlns:wps="http://schemas.microsoft.com/office/word/2010/wordprocessingShape" mc:Ignorable="w14 w15 w16se w16cid w16 w16cex w16sdtdh wp14">
   <w:p>
     <w:pPr>
       <w:pStyle w:val="Footer"/>
@@ -16377,7 +16154,7 @@
 </file>
 
 <file path=word/footnotes.xml><?xml version="1.0" encoding="utf-8"?>
-<w:footnotes xmlns:wpc="http://schemas.microsoft.com/office/word/2010/wordprocessingCanvas" xmlns:cx="http://schemas.microsoft.com/office/drawing/2014/chartex" xmlns:cx1="http://schemas.microsoft.com/office/drawing/2015/9/8/chartex" xmlns:cx2="http://schemas.microsoft.com/office/drawing/2015/10/21/chartex" xmlns:cx3="http://schemas.microsoft.com/office/drawing/2016/5/9/chartex" xmlns:cx4="http://schemas.microsoft.com/office/drawing/2016/5/10/chartex" xmlns:cx5="http://schemas.microsoft.com/office/drawing/2016/5/11/chartex" xmlns:cx6="http://schemas.microsoft.com/office/drawing/2016/5/12/chartex" xmlns:cx7="http://schemas.microsoft.com/office/drawing/2016/5/13/chartex" xmlns:cx8="http://schemas.microsoft.com/office/drawing/2016/5/14/chartex" xmlns:mc="http://schemas.openxmlformats.org/markup-compatibility/2006" xmlns:aink="http://schemas.microsoft.com/office/drawing/2016/ink" xmlns:am3d="http://schemas.microsoft.com/office/drawing/2017/model3d" xmlns:o="urn:schemas-microsoft-com:office:office" xmlns:oel="http://schemas.microsoft.com/office/2019/extlst" xmlns:r="http://schemas.openxmlformats.org/officeDocument/2006/relationships" xmlns:m="http://schemas.openxmlformats.org/officeDocument/2006/math" xmlns:v="urn:schemas-microsoft-com:vml" xmlns:wp14="http://schemas.microsoft.com/office/word/2010/wordprocessingDrawing" xmlns:wp="http://schemas.openxmlformats.org/drawingml/2006/wordprocessingDrawing" xmlns:w10="urn:schemas-microsoft-com:office:word" xmlns:w="http://schemas.openxmlformats.org/wordprocessingml/2006/main" xmlns:w14="http://schemas.microsoft.com/office/word/2010/wordml" xmlns:w15="http://schemas.microsoft.com/office/word/2012/wordml" xmlns:w16cex="http://schemas.microsoft.com/office/word/2018/wordml/cex" xmlns:w16cid="http://schemas.microsoft.com/office/word/2016/wordml/cid" xmlns:w16="http://schemas.microsoft.com/office/word/2018/wordml" xmlns:w16sdtdh="http://schemas.microsoft.com/office/word/2020/wordml/sdtdatahash" xmlns:w16se="http://schemas.microsoft.com/office/word/2015/wordml/symex" xmlns:wpg="http://schemas.microsoft.com/office/word/2010/wordprocessingGroup" xmlns:wpi="http://schemas.microsoft.com/office/word/2010/wordprocessingInk" xmlns:wne="http://schemas.microsoft.com/office/word/2006/wordml" xmlns:wps="http://schemas.microsoft.com/office/word/2010/wordprocessingShape" mc:Ignorable="w14 w15 w16se w16cid w16 w16cex w16sdtdh wp14">
+<w:footnotes xmlns:wpc="http://schemas.microsoft.com/office/word/2010/wordprocessingCanvas" xmlns:cx="http://schemas.microsoft.com/office/drawing/2014/chartex" xmlns:cx1="http://schemas.microsoft.com/office/drawing/2015/9/8/chartex" xmlns:cx2="http://schemas.microsoft.com/office/drawing/2015/10/21/chartex" xmlns:cx3="http://schemas.microsoft.com/office/drawing/2016/5/9/chartex" xmlns:cx4="http://schemas.microsoft.com/office/drawing/2016/5/10/chartex" xmlns:cx5="http://schemas.microsoft.com/office/drawing/2016/5/11/chartex" xmlns:cx6="http://schemas.microsoft.com/office/drawing/2016/5/12/chartex" xmlns:cx7="http://schemas.microsoft.com/office/drawing/2016/5/13/chartex" xmlns:cx8="http://schemas.microsoft.com/office/drawing/2016/5/14/chartex" xmlns:mc="http://schemas.openxmlformats.org/markup-compatibility/2006" xmlns:aink="http://schemas.microsoft.com/office/drawing/2016/ink" xmlns:am3d="http://schemas.microsoft.com/office/drawing/2017/model3d" xmlns:o="urn:schemas-microsoft-com:office:office" xmlns:r="http://schemas.openxmlformats.org/officeDocument/2006/relationships" xmlns:m="http://schemas.openxmlformats.org/officeDocument/2006/math" xmlns:v="urn:schemas-microsoft-com:vml" xmlns:wp14="http://schemas.microsoft.com/office/word/2010/wordprocessingDrawing" xmlns:wp="http://schemas.openxmlformats.org/drawingml/2006/wordprocessingDrawing" xmlns:w10="urn:schemas-microsoft-com:office:word" xmlns:w="http://schemas.openxmlformats.org/wordprocessingml/2006/main" xmlns:w14="http://schemas.microsoft.com/office/word/2010/wordml" xmlns:w15="http://schemas.microsoft.com/office/word/2012/wordml" xmlns:w16cex="http://schemas.microsoft.com/office/word/2018/wordml/cex" xmlns:w16cid="http://schemas.microsoft.com/office/word/2016/wordml/cid" xmlns:w16="http://schemas.microsoft.com/office/word/2018/wordml" xmlns:w16sdtdh="http://schemas.microsoft.com/office/word/2020/wordml/sdtdatahash" xmlns:w16se="http://schemas.microsoft.com/office/word/2015/wordml/symex" xmlns:wpg="http://schemas.microsoft.com/office/word/2010/wordprocessingGroup" xmlns:wpi="http://schemas.microsoft.com/office/word/2010/wordprocessingInk" xmlns:wne="http://schemas.microsoft.com/office/word/2006/wordml" xmlns:wps="http://schemas.microsoft.com/office/word/2010/wordprocessingShape" mc:Ignorable="w14 w15 w16se w16cid w16 w16cex w16sdtdh wp14">
   <w:footnote w:type="separator" w:id="-1">
     <w:p>
       <w:pPr>
@@ -16409,7 +16186,7 @@
 </file>
 
 <file path=word/header1.xml><?xml version="1.0" encoding="utf-8"?>
-<w:hdr xmlns:wpc="http://schemas.microsoft.com/office/word/2010/wordprocessingCanvas" xmlns:cx="http://schemas.microsoft.com/office/drawing/2014/chartex" xmlns:cx1="http://schemas.microsoft.com/office/drawing/2015/9/8/chartex" xmlns:cx2="http://schemas.microsoft.com/office/drawing/2015/10/21/chartex" xmlns:cx3="http://schemas.microsoft.com/office/drawing/2016/5/9/chartex" xmlns:cx4="http://schemas.microsoft.com/office/drawing/2016/5/10/chartex" xmlns:cx5="http://schemas.microsoft.com/office/drawing/2016/5/11/chartex" xmlns:cx6="http://schemas.microsoft.com/office/drawing/2016/5/12/chartex" xmlns:cx7="http://schemas.microsoft.com/office/drawing/2016/5/13/chartex" xmlns:cx8="http://schemas.microsoft.com/office/drawing/2016/5/14/chartex" xmlns:mc="http://schemas.openxmlformats.org/markup-compatibility/2006" xmlns:aink="http://schemas.microsoft.com/office/drawing/2016/ink" xmlns:am3d="http://schemas.microsoft.com/office/drawing/2017/model3d" xmlns:o="urn:schemas-microsoft-com:office:office" xmlns:oel="http://schemas.microsoft.com/office/2019/extlst" xmlns:r="http://schemas.openxmlformats.org/officeDocument/2006/relationships" xmlns:m="http://schemas.openxmlformats.org/officeDocument/2006/math" xmlns:v="urn:schemas-microsoft-com:vml" xmlns:wp14="http://schemas.microsoft.com/office/word/2010/wordprocessingDrawing" xmlns:wp="http://schemas.openxmlformats.org/drawingml/2006/wordprocessingDrawing" xmlns:w10="urn:schemas-microsoft-com:office:word" xmlns:w="http://schemas.openxmlformats.org/wordprocessingml/2006/main" xmlns:w14="http://schemas.microsoft.com/office/word/2010/wordml" xmlns:w15="http://schemas.microsoft.com/office/word/2012/wordml" xmlns:w16cex="http://schemas.microsoft.com/office/word/2018/wordml/cex" xmlns:w16cid="http://schemas.microsoft.com/office/word/2016/wordml/cid" xmlns:w16="http://schemas.microsoft.com/office/word/2018/wordml" xmlns:w16sdtdh="http://schemas.microsoft.com/office/word/2020/wordml/sdtdatahash" xmlns:w16se="http://schemas.microsoft.com/office/word/2015/wordml/symex" xmlns:wpg="http://schemas.microsoft.com/office/word/2010/wordprocessingGroup" xmlns:wpi="http://schemas.microsoft.com/office/word/2010/wordprocessingInk" xmlns:wne="http://schemas.microsoft.com/office/word/2006/wordml" xmlns:wps="http://schemas.microsoft.com/office/word/2010/wordprocessingShape" mc:Ignorable="w14 w15 w16se w16cid w16 w16cex w16sdtdh wp14">
+<w:hdr xmlns:wpc="http://schemas.microsoft.com/office/word/2010/wordprocessingCanvas" xmlns:cx="http://schemas.microsoft.com/office/drawing/2014/chartex" xmlns:cx1="http://schemas.microsoft.com/office/drawing/2015/9/8/chartex" xmlns:cx2="http://schemas.microsoft.com/office/drawing/2015/10/21/chartex" xmlns:cx3="http://schemas.microsoft.com/office/drawing/2016/5/9/chartex" xmlns:cx4="http://schemas.microsoft.com/office/drawing/2016/5/10/chartex" xmlns:cx5="http://schemas.microsoft.com/office/drawing/2016/5/11/chartex" xmlns:cx6="http://schemas.microsoft.com/office/drawing/2016/5/12/chartex" xmlns:cx7="http://schemas.microsoft.com/office/drawing/2016/5/13/chartex" xmlns:cx8="http://schemas.microsoft.com/office/drawing/2016/5/14/chartex" xmlns:mc="http://schemas.openxmlformats.org/markup-compatibility/2006" xmlns:aink="http://schemas.microsoft.com/office/drawing/2016/ink" xmlns:am3d="http://schemas.microsoft.com/office/drawing/2017/model3d" xmlns:o="urn:schemas-microsoft-com:office:office" xmlns:r="http://schemas.openxmlformats.org/officeDocument/2006/relationships" xmlns:m="http://schemas.openxmlformats.org/officeDocument/2006/math" xmlns:v="urn:schemas-microsoft-com:vml" xmlns:wp14="http://schemas.microsoft.com/office/word/2010/wordprocessingDrawing" xmlns:wp="http://schemas.openxmlformats.org/drawingml/2006/wordprocessingDrawing" xmlns:w10="urn:schemas-microsoft-com:office:word" xmlns:w="http://schemas.openxmlformats.org/wordprocessingml/2006/main" xmlns:w14="http://schemas.microsoft.com/office/word/2010/wordml" xmlns:w15="http://schemas.microsoft.com/office/word/2012/wordml" xmlns:w16cex="http://schemas.microsoft.com/office/word/2018/wordml/cex" xmlns:w16cid="http://schemas.microsoft.com/office/word/2016/wordml/cid" xmlns:w16="http://schemas.microsoft.com/office/word/2018/wordml" xmlns:w16sdtdh="http://schemas.microsoft.com/office/word/2020/wordml/sdtdatahash" xmlns:w16se="http://schemas.microsoft.com/office/word/2015/wordml/symex" xmlns:wpg="http://schemas.microsoft.com/office/word/2010/wordprocessingGroup" xmlns:wpi="http://schemas.microsoft.com/office/word/2010/wordprocessingInk" xmlns:wne="http://schemas.microsoft.com/office/word/2006/wordml" xmlns:wps="http://schemas.microsoft.com/office/word/2010/wordprocessingShape" mc:Ignorable="w14 w15 w16se w16cid w16 w16cex w16sdtdh wp14">
   <w:p>
     <w:pPr>
       <w:pStyle w:val="Header"/>
@@ -16438,7 +16215,7 @@
 </file>
 
 <file path=word/header2.xml><?xml version="1.0" encoding="utf-8"?>
-<w:hdr xmlns:wpc="http://schemas.microsoft.com/office/word/2010/wordprocessingCanvas" xmlns:cx="http://schemas.microsoft.com/office/drawing/2014/chartex" xmlns:cx1="http://schemas.microsoft.com/office/drawing/2015/9/8/chartex" xmlns:cx2="http://schemas.microsoft.com/office/drawing/2015/10/21/chartex" xmlns:cx3="http://schemas.microsoft.com/office/drawing/2016/5/9/chartex" xmlns:cx4="http://schemas.microsoft.com/office/drawing/2016/5/10/chartex" xmlns:cx5="http://schemas.microsoft.com/office/drawing/2016/5/11/chartex" xmlns:cx6="http://schemas.microsoft.com/office/drawing/2016/5/12/chartex" xmlns:cx7="http://schemas.microsoft.com/office/drawing/2016/5/13/chartex" xmlns:cx8="http://schemas.microsoft.com/office/drawing/2016/5/14/chartex" xmlns:mc="http://schemas.openxmlformats.org/markup-compatibility/2006" xmlns:aink="http://schemas.microsoft.com/office/drawing/2016/ink" xmlns:am3d="http://schemas.microsoft.com/office/drawing/2017/model3d" xmlns:o="urn:schemas-microsoft-com:office:office" xmlns:oel="http://schemas.microsoft.com/office/2019/extlst" xmlns:r="http://schemas.openxmlformats.org/officeDocument/2006/relationships" xmlns:m="http://schemas.openxmlformats.org/officeDocument/2006/math" xmlns:v="urn:schemas-microsoft-com:vml" xmlns:wp14="http://schemas.microsoft.com/office/word/2010/wordprocessingDrawing" xmlns:wp="http://schemas.openxmlformats.org/drawingml/2006/wordprocessingDrawing" xmlns:w10="urn:schemas-microsoft-com:office:word" xmlns:w="http://schemas.openxmlformats.org/wordprocessingml/2006/main" xmlns:w14="http://schemas.microsoft.com/office/word/2010/wordml" xmlns:w15="http://schemas.microsoft.com/office/word/2012/wordml" xmlns:w16cex="http://schemas.microsoft.com/office/word/2018/wordml/cex" xmlns:w16cid="http://schemas.microsoft.com/office/word/2016/wordml/cid" xmlns:w16="http://schemas.microsoft.com/office/word/2018/wordml" xmlns:w16sdtdh="http://schemas.microsoft.com/office/word/2020/wordml/sdtdatahash" xmlns:w16se="http://schemas.microsoft.com/office/word/2015/wordml/symex" xmlns:wpg="http://schemas.microsoft.com/office/word/2010/wordprocessingGroup" xmlns:wpi="http://schemas.microsoft.com/office/word/2010/wordprocessingInk" xmlns:wne="http://schemas.microsoft.com/office/word/2006/wordml" xmlns:wps="http://schemas.microsoft.com/office/word/2010/wordprocessingShape" mc:Ignorable="w14 w15 w16se w16cid w16 w16cex w16sdtdh wp14">
+<w:hdr xmlns:wpc="http://schemas.microsoft.com/office/word/2010/wordprocessingCanvas" xmlns:cx="http://schemas.microsoft.com/office/drawing/2014/chartex" xmlns:cx1="http://schemas.microsoft.com/office/drawing/2015/9/8/chartex" xmlns:cx2="http://schemas.microsoft.com/office/drawing/2015/10/21/chartex" xmlns:cx3="http://schemas.microsoft.com/office/drawing/2016/5/9/chartex" xmlns:cx4="http://schemas.microsoft.com/office/drawing/2016/5/10/chartex" xmlns:cx5="http://schemas.microsoft.com/office/drawing/2016/5/11/chartex" xmlns:cx6="http://schemas.microsoft.com/office/drawing/2016/5/12/chartex" xmlns:cx7="http://schemas.microsoft.com/office/drawing/2016/5/13/chartex" xmlns:cx8="http://schemas.microsoft.com/office/drawing/2016/5/14/chartex" xmlns:mc="http://schemas.openxmlformats.org/markup-compatibility/2006" xmlns:aink="http://schemas.microsoft.com/office/drawing/2016/ink" xmlns:am3d="http://schemas.microsoft.com/office/drawing/2017/model3d" xmlns:o="urn:schemas-microsoft-com:office:office" xmlns:r="http://schemas.openxmlformats.org/officeDocument/2006/relationships" xmlns:m="http://schemas.openxmlformats.org/officeDocument/2006/math" xmlns:v="urn:schemas-microsoft-com:vml" xmlns:wp14="http://schemas.microsoft.com/office/word/2010/wordprocessingDrawing" xmlns:wp="http://schemas.openxmlformats.org/drawingml/2006/wordprocessingDrawing" xmlns:w10="urn:schemas-microsoft-com:office:word" xmlns:w="http://schemas.openxmlformats.org/wordprocessingml/2006/main" xmlns:w14="http://schemas.microsoft.com/office/word/2010/wordml" xmlns:w15="http://schemas.microsoft.com/office/word/2012/wordml" xmlns:w16cex="http://schemas.microsoft.com/office/word/2018/wordml/cex" xmlns:w16cid="http://schemas.microsoft.com/office/word/2016/wordml/cid" xmlns:w16="http://schemas.microsoft.com/office/word/2018/wordml" xmlns:w16sdtdh="http://schemas.microsoft.com/office/word/2020/wordml/sdtdatahash" xmlns:w16se="http://schemas.microsoft.com/office/word/2015/wordml/symex" xmlns:wpg="http://schemas.microsoft.com/office/word/2010/wordprocessingGroup" xmlns:wpi="http://schemas.microsoft.com/office/word/2010/wordprocessingInk" xmlns:wne="http://schemas.microsoft.com/office/word/2006/wordml" xmlns:wps="http://schemas.microsoft.com/office/word/2010/wordprocessingShape" mc:Ignorable="w14 w15 w16se w16cid w16 w16cex w16sdtdh wp14">
   <w:p>
     <w:pPr>
       <w:pStyle w:val="Header"/>
@@ -16462,7 +16239,7 @@
 </file>
 
 <file path=word/numbering.xml><?xml version="1.0" encoding="utf-8"?>
-<w:numbering xmlns:wpc="http://schemas.microsoft.com/office/word/2010/wordprocessingCanvas" xmlns:cx="http://schemas.microsoft.com/office/drawing/2014/chartex" xmlns:cx1="http://schemas.microsoft.com/office/drawing/2015/9/8/chartex" xmlns:cx2="http://schemas.microsoft.com/office/drawing/2015/10/21/chartex" xmlns:cx3="http://schemas.microsoft.com/office/drawing/2016/5/9/chartex" xmlns:cx4="http://schemas.microsoft.com/office/drawing/2016/5/10/chartex" xmlns:cx5="http://schemas.microsoft.com/office/drawing/2016/5/11/chartex" xmlns:cx6="http://schemas.microsoft.com/office/drawing/2016/5/12/chartex" xmlns:cx7="http://schemas.microsoft.com/office/drawing/2016/5/13/chartex" xmlns:cx8="http://schemas.microsoft.com/office/drawing/2016/5/14/chartex" xmlns:mc="http://schemas.openxmlformats.org/markup-compatibility/2006" xmlns:aink="http://schemas.microsoft.com/office/drawing/2016/ink" xmlns:am3d="http://schemas.microsoft.com/office/drawing/2017/model3d" xmlns:o="urn:schemas-microsoft-com:office:office" xmlns:oel="http://schemas.microsoft.com/office/2019/extlst" xmlns:r="http://schemas.openxmlformats.org/officeDocument/2006/relationships" xmlns:m="http://schemas.openxmlformats.org/officeDocument/2006/math" xmlns:v="urn:schemas-microsoft-com:vml" xmlns:wp14="http://schemas.microsoft.com/office/word/2010/wordprocessingDrawing" xmlns:wp="http://schemas.openxmlformats.org/drawingml/2006/wordprocessingDrawing" xmlns:w10="urn:schemas-microsoft-com:office:word" xmlns:w="http://schemas.openxmlformats.org/wordprocessingml/2006/main" xmlns:w14="http://schemas.microsoft.com/office/word/2010/wordml" xmlns:w15="http://schemas.microsoft.com/office/word/2012/wordml" xmlns:w16cex="http://schemas.microsoft.com/office/word/2018/wordml/cex" xmlns:w16cid="http://schemas.microsoft.com/office/word/2016/wordml/cid" xmlns:w16="http://schemas.microsoft.com/office/word/2018/wordml" xmlns:w16sdtdh="http://schemas.microsoft.com/office/word/2020/wordml/sdtdatahash" xmlns:w16se="http://schemas.microsoft.com/office/word/2015/wordml/symex" xmlns:wpg="http://schemas.microsoft.com/office/word/2010/wordprocessingGroup" xmlns:wpi="http://schemas.microsoft.com/office/word/2010/wordprocessingInk" xmlns:wne="http://schemas.microsoft.com/office/word/2006/wordml" xmlns:wps="http://schemas.microsoft.com/office/word/2010/wordprocessingShape" mc:Ignorable="w14 w15 w16se w16cid w16 w16cex w16sdtdh wp14">
+<w:numbering xmlns:wpc="http://schemas.microsoft.com/office/word/2010/wordprocessingCanvas" xmlns:cx="http://schemas.microsoft.com/office/drawing/2014/chartex" xmlns:cx1="http://schemas.microsoft.com/office/drawing/2015/9/8/chartex" xmlns:cx2="http://schemas.microsoft.com/office/drawing/2015/10/21/chartex" xmlns:cx3="http://schemas.microsoft.com/office/drawing/2016/5/9/chartex" xmlns:cx4="http://schemas.microsoft.com/office/drawing/2016/5/10/chartex" xmlns:cx5="http://schemas.microsoft.com/office/drawing/2016/5/11/chartex" xmlns:cx6="http://schemas.microsoft.com/office/drawing/2016/5/12/chartex" xmlns:cx7="http://schemas.microsoft.com/office/drawing/2016/5/13/chartex" xmlns:cx8="http://schemas.microsoft.com/office/drawing/2016/5/14/chartex" xmlns:mc="http://schemas.openxmlformats.org/markup-compatibility/2006" xmlns:aink="http://schemas.microsoft.com/office/drawing/2016/ink" xmlns:am3d="http://schemas.microsoft.com/office/drawing/2017/model3d" xmlns:o="urn:schemas-microsoft-com:office:office" xmlns:r="http://schemas.openxmlformats.org/officeDocument/2006/relationships" xmlns:m="http://schemas.openxmlformats.org/officeDocument/2006/math" xmlns:v="urn:schemas-microsoft-com:vml" xmlns:wp14="http://schemas.microsoft.com/office/word/2010/wordprocessingDrawing" xmlns:wp="http://schemas.openxmlformats.org/drawingml/2006/wordprocessingDrawing" xmlns:w10="urn:schemas-microsoft-com:office:word" xmlns:w="http://schemas.openxmlformats.org/wordprocessingml/2006/main" xmlns:w14="http://schemas.microsoft.com/office/word/2010/wordml" xmlns:w15="http://schemas.microsoft.com/office/word/2012/wordml" xmlns:w16cex="http://schemas.microsoft.com/office/word/2018/wordml/cex" xmlns:w16cid="http://schemas.microsoft.com/office/word/2016/wordml/cid" xmlns:w16="http://schemas.microsoft.com/office/word/2018/wordml" xmlns:w16sdtdh="http://schemas.microsoft.com/office/word/2020/wordml/sdtdatahash" xmlns:w16se="http://schemas.microsoft.com/office/word/2015/wordml/symex" xmlns:wpg="http://schemas.microsoft.com/office/word/2010/wordprocessingGroup" xmlns:wpi="http://schemas.microsoft.com/office/word/2010/wordprocessingInk" xmlns:wne="http://schemas.microsoft.com/office/word/2006/wordml" xmlns:wps="http://schemas.microsoft.com/office/word/2010/wordprocessingShape" mc:Ignorable="w14 w15 w16se w16cid w16 w16cex w16sdtdh wp14">
   <w:abstractNum w:abstractNumId="0" w15:restartNumberingAfterBreak="0">
     <w:nsid w:val="0B2075D6"/>
     <w:multiLevelType w:val="hybridMultilevel"/>
@@ -18008,74 +17785,74 @@
       </w:rPr>
     </w:lvl>
   </w:abstractNum>
-  <w:num w:numId="1" w16cid:durableId="1715545611">
+  <w:num w:numId="1">
     <w:abstractNumId w:val="13"/>
   </w:num>
-  <w:num w:numId="2" w16cid:durableId="1075787286">
+  <w:num w:numId="2">
     <w:abstractNumId w:val="1"/>
   </w:num>
-  <w:num w:numId="3" w16cid:durableId="1906836422">
+  <w:num w:numId="3">
     <w:abstractNumId w:val="0"/>
   </w:num>
-  <w:num w:numId="4" w16cid:durableId="580797873">
+  <w:num w:numId="4">
     <w:abstractNumId w:val="14"/>
   </w:num>
-  <w:num w:numId="5" w16cid:durableId="1133249582">
+  <w:num w:numId="5">
     <w:abstractNumId w:val="12"/>
   </w:num>
-  <w:num w:numId="6" w16cid:durableId="1470397309">
+  <w:num w:numId="6">
     <w:abstractNumId w:val="6"/>
   </w:num>
-  <w:num w:numId="7" w16cid:durableId="324942357">
+  <w:num w:numId="7">
     <w:abstractNumId w:val="7"/>
   </w:num>
-  <w:num w:numId="8" w16cid:durableId="1171221237">
+  <w:num w:numId="8">
     <w:abstractNumId w:val="11"/>
   </w:num>
-  <w:num w:numId="9" w16cid:durableId="572618047">
+  <w:num w:numId="9">
     <w:abstractNumId w:val="5"/>
   </w:num>
-  <w:num w:numId="10" w16cid:durableId="1047951429">
+  <w:num w:numId="10">
     <w:abstractNumId w:val="9"/>
   </w:num>
-  <w:num w:numId="11" w16cid:durableId="1315530453">
+  <w:num w:numId="11">
     <w:abstractNumId w:val="10"/>
   </w:num>
-  <w:num w:numId="12" w16cid:durableId="2035692344">
+  <w:num w:numId="12">
     <w:abstractNumId w:val="3"/>
   </w:num>
-  <w:num w:numId="13" w16cid:durableId="607353419">
+  <w:num w:numId="13">
     <w:abstractNumId w:val="4"/>
   </w:num>
-  <w:num w:numId="14" w16cid:durableId="1832674586">
+  <w:num w:numId="14">
     <w:abstractNumId w:val="6"/>
     <w:lvlOverride w:ilvl="0">
       <w:startOverride w:val="1"/>
     </w:lvlOverride>
   </w:num>
-  <w:num w:numId="15" w16cid:durableId="773131458">
+  <w:num w:numId="15">
     <w:abstractNumId w:val="6"/>
     <w:lvlOverride w:ilvl="0">
       <w:startOverride w:val="1"/>
     </w:lvlOverride>
   </w:num>
-  <w:num w:numId="16" w16cid:durableId="861741833">
+  <w:num w:numId="16">
     <w:abstractNumId w:val="8"/>
   </w:num>
-  <w:num w:numId="17" w16cid:durableId="342519154">
+  <w:num w:numId="17">
     <w:abstractNumId w:val="6"/>
     <w:lvlOverride w:ilvl="0">
       <w:startOverride w:val="1"/>
     </w:lvlOverride>
   </w:num>
-  <w:num w:numId="18" w16cid:durableId="489758642">
+  <w:num w:numId="18">
     <w:abstractNumId w:val="2"/>
   </w:num>
 </w:numbering>
 </file>
 
 <file path=word/people.xml><?xml version="1.0" encoding="utf-8"?>
-<w15:people xmlns:wpc="http://schemas.microsoft.com/office/word/2010/wordprocessingCanvas" xmlns:cx="http://schemas.microsoft.com/office/drawing/2014/chartex" xmlns:cx1="http://schemas.microsoft.com/office/drawing/2015/9/8/chartex" xmlns:cx2="http://schemas.microsoft.com/office/drawing/2015/10/21/chartex" xmlns:cx3="http://schemas.microsoft.com/office/drawing/2016/5/9/chartex" xmlns:cx4="http://schemas.microsoft.com/office/drawing/2016/5/10/chartex" xmlns:cx5="http://schemas.microsoft.com/office/drawing/2016/5/11/chartex" xmlns:cx6="http://schemas.microsoft.com/office/drawing/2016/5/12/chartex" xmlns:cx7="http://schemas.microsoft.com/office/drawing/2016/5/13/chartex" xmlns:cx8="http://schemas.microsoft.com/office/drawing/2016/5/14/chartex" xmlns:mc="http://schemas.openxmlformats.org/markup-compatibility/2006" xmlns:aink="http://schemas.microsoft.com/office/drawing/2016/ink" xmlns:am3d="http://schemas.microsoft.com/office/drawing/2017/model3d" xmlns:o="urn:schemas-microsoft-com:office:office" xmlns:oel="http://schemas.microsoft.com/office/2019/extlst" xmlns:r="http://schemas.openxmlformats.org/officeDocument/2006/relationships" xmlns:m="http://schemas.openxmlformats.org/officeDocument/2006/math" xmlns:v="urn:schemas-microsoft-com:vml" xmlns:wp14="http://schemas.microsoft.com/office/word/2010/wordprocessingDrawing" xmlns:wp="http://schemas.openxmlformats.org/drawingml/2006/wordprocessingDrawing" xmlns:w10="urn:schemas-microsoft-com:office:word" xmlns:w="http://schemas.openxmlformats.org/wordprocessingml/2006/main" xmlns:w14="http://schemas.microsoft.com/office/word/2010/wordml" xmlns:w15="http://schemas.microsoft.com/office/word/2012/wordml" xmlns:w16cex="http://schemas.microsoft.com/office/word/2018/wordml/cex" xmlns:w16cid="http://schemas.microsoft.com/office/word/2016/wordml/cid" xmlns:w16="http://schemas.microsoft.com/office/word/2018/wordml" xmlns:w16sdtdh="http://schemas.microsoft.com/office/word/2020/wordml/sdtdatahash" xmlns:w16se="http://schemas.microsoft.com/office/word/2015/wordml/symex" xmlns:wpg="http://schemas.microsoft.com/office/word/2010/wordprocessingGroup" xmlns:wpi="http://schemas.microsoft.com/office/word/2010/wordprocessingInk" xmlns:wne="http://schemas.microsoft.com/office/word/2006/wordml" xmlns:wps="http://schemas.microsoft.com/office/word/2010/wordprocessingShape" mc:Ignorable="w14 w15 w16se w16cid w16 w16cex w16sdtdh wp14">
+<w15:people xmlns:wpc="http://schemas.microsoft.com/office/word/2010/wordprocessingCanvas" xmlns:cx="http://schemas.microsoft.com/office/drawing/2014/chartex" xmlns:cx1="http://schemas.microsoft.com/office/drawing/2015/9/8/chartex" xmlns:cx2="http://schemas.microsoft.com/office/drawing/2015/10/21/chartex" xmlns:cx3="http://schemas.microsoft.com/office/drawing/2016/5/9/chartex" xmlns:cx4="http://schemas.microsoft.com/office/drawing/2016/5/10/chartex" xmlns:cx5="http://schemas.microsoft.com/office/drawing/2016/5/11/chartex" xmlns:cx6="http://schemas.microsoft.com/office/drawing/2016/5/12/chartex" xmlns:cx7="http://schemas.microsoft.com/office/drawing/2016/5/13/chartex" xmlns:cx8="http://schemas.microsoft.com/office/drawing/2016/5/14/chartex" xmlns:mc="http://schemas.openxmlformats.org/markup-compatibility/2006" xmlns:aink="http://schemas.microsoft.com/office/drawing/2016/ink" xmlns:am3d="http://schemas.microsoft.com/office/drawing/2017/model3d" xmlns:o="urn:schemas-microsoft-com:office:office" xmlns:r="http://schemas.openxmlformats.org/officeDocument/2006/relationships" xmlns:m="http://schemas.openxmlformats.org/officeDocument/2006/math" xmlns:v="urn:schemas-microsoft-com:vml" xmlns:wp14="http://schemas.microsoft.com/office/word/2010/wordprocessingDrawing" xmlns:wp="http://schemas.openxmlformats.org/drawingml/2006/wordprocessingDrawing" xmlns:w10="urn:schemas-microsoft-com:office:word" xmlns:w="http://schemas.openxmlformats.org/wordprocessingml/2006/main" xmlns:w14="http://schemas.microsoft.com/office/word/2010/wordml" xmlns:w15="http://schemas.microsoft.com/office/word/2012/wordml" xmlns:w16cex="http://schemas.microsoft.com/office/word/2018/wordml/cex" xmlns:w16cid="http://schemas.microsoft.com/office/word/2016/wordml/cid" xmlns:w16="http://schemas.microsoft.com/office/word/2018/wordml" xmlns:w16sdtdh="http://schemas.microsoft.com/office/word/2020/wordml/sdtdatahash" xmlns:w16se="http://schemas.microsoft.com/office/word/2015/wordml/symex" xmlns:wpg="http://schemas.microsoft.com/office/word/2010/wordprocessingGroup" xmlns:wpi="http://schemas.microsoft.com/office/word/2010/wordprocessingInk" xmlns:wne="http://schemas.microsoft.com/office/word/2006/wordml" xmlns:wps="http://schemas.microsoft.com/office/word/2010/wordprocessingShape" mc:Ignorable="w14 w15 w16se w16cid w16 w16cex w16sdtdh wp14">
   <w15:person w15:author="Matthew">
     <w15:presenceInfo w15:providerId="None" w15:userId="Matthew"/>
   </w15:person>
@@ -18502,11 +18279,11 @@
     <w:link w:val="Heading1Char"/>
     <w:uiPriority w:val="9"/>
     <w:qFormat/>
-    <w:rsid w:val="00673E97"/>
+    <w:rsid w:val="001A57F9"/>
     <w:pPr>
       <w:keepNext/>
       <w:keepLines/>
-      <w:spacing w:before="240" w:after="0"/>
+      <w:spacing w:before="240" w:after="240"/>
       <w:outlineLvl w:val="0"/>
     </w:pPr>
     <w:rPr>
@@ -18514,6 +18291,7 @@
       <w:b/>
       <w:sz w:val="28"/>
       <w:szCs w:val="32"/>
+      <w:lang w:val="en"/>
     </w:rPr>
   </w:style>
   <w:style w:type="paragraph" w:styleId="Heading2">
@@ -18524,18 +18302,19 @@
     <w:uiPriority w:val="9"/>
     <w:unhideWhenUsed/>
     <w:qFormat/>
-    <w:rsid w:val="00341B80"/>
+    <w:rsid w:val="001A57F9"/>
     <w:pPr>
       <w:keepNext/>
       <w:keepLines/>
-      <w:spacing w:before="40" w:after="0"/>
+      <w:spacing w:before="240" w:after="0"/>
       <w:outlineLvl w:val="1"/>
     </w:pPr>
     <w:rPr>
       <w:rFonts w:eastAsiaTheme="majorEastAsia" w:cstheme="majorBidi"/>
       <w:b/>
-      <w:i/>
+      <w:iCs/>
       <w:szCs w:val="26"/>
+      <w:lang w:val="en"/>
     </w:rPr>
   </w:style>
   <w:style w:type="paragraph" w:styleId="Heading3">
@@ -18546,17 +18325,19 @@
     <w:uiPriority w:val="9"/>
     <w:unhideWhenUsed/>
     <w:qFormat/>
-    <w:rsid w:val="00BC0DFB"/>
+    <w:rsid w:val="001A57F9"/>
     <w:pPr>
       <w:keepNext/>
       <w:keepLines/>
-      <w:spacing w:before="40" w:after="0"/>
+      <w:spacing w:before="240" w:after="0"/>
       <w:outlineLvl w:val="2"/>
     </w:pPr>
     <w:rPr>
-      <w:rFonts w:asciiTheme="majorHAnsi" w:eastAsiaTheme="majorEastAsia" w:hAnsiTheme="majorHAnsi" w:cstheme="majorBidi"/>
-      <w:color w:val="1F3763" w:themeColor="accent1" w:themeShade="7F"/>
-      <w:szCs w:val="24"/>
+      <w:rFonts w:eastAsiaTheme="majorEastAsia" w:cstheme="majorBidi"/>
+      <w:bCs/>
+      <w:i/>
+      <w:szCs w:val="26"/>
+      <w:lang w:val="en"/>
     </w:rPr>
   </w:style>
   <w:style w:type="character" w:default="1" w:styleId="DefaultParagraphFont">
@@ -18591,12 +18372,13 @@
     <w:basedOn w:val="DefaultParagraphFont"/>
     <w:link w:val="Heading1"/>
     <w:uiPriority w:val="9"/>
-    <w:rsid w:val="00673E97"/>
+    <w:rsid w:val="001A57F9"/>
     <w:rPr>
       <w:rFonts w:ascii="Times New Roman" w:eastAsiaTheme="majorEastAsia" w:hAnsi="Times New Roman" w:cstheme="majorBidi"/>
       <w:b/>
       <w:sz w:val="28"/>
       <w:szCs w:val="32"/>
+      <w:lang w:val="en"/>
     </w:rPr>
   </w:style>
   <w:style w:type="paragraph" w:styleId="Title">
@@ -18652,13 +18434,14 @@
     <w:basedOn w:val="DefaultParagraphFont"/>
     <w:link w:val="Heading2"/>
     <w:uiPriority w:val="9"/>
-    <w:rsid w:val="00341B80"/>
+    <w:rsid w:val="001A57F9"/>
     <w:rPr>
       <w:rFonts w:ascii="Times New Roman" w:eastAsiaTheme="majorEastAsia" w:hAnsi="Times New Roman" w:cstheme="majorBidi"/>
       <w:b/>
-      <w:i/>
+      <w:iCs/>
       <w:sz w:val="24"/>
       <w:szCs w:val="26"/>
+      <w:lang w:val="en"/>
     </w:rPr>
   </w:style>
   <w:style w:type="character" w:styleId="CommentReference">
@@ -19001,12 +18784,14 @@
     <w:basedOn w:val="DefaultParagraphFont"/>
     <w:link w:val="Heading3"/>
     <w:uiPriority w:val="9"/>
-    <w:rsid w:val="00BC0DFB"/>
+    <w:rsid w:val="001A57F9"/>
     <w:rPr>
-      <w:rFonts w:asciiTheme="majorHAnsi" w:eastAsiaTheme="majorEastAsia" w:hAnsiTheme="majorHAnsi" w:cstheme="majorBidi"/>
-      <w:color w:val="1F3763" w:themeColor="accent1" w:themeShade="7F"/>
+      <w:rFonts w:ascii="Times New Roman" w:eastAsiaTheme="majorEastAsia" w:hAnsi="Times New Roman" w:cstheme="majorBidi"/>
+      <w:bCs/>
+      <w:i/>
       <w:sz w:val="24"/>
-      <w:szCs w:val="24"/>
+      <w:szCs w:val="26"/>
+      <w:lang w:val="en"/>
     </w:rPr>
   </w:style>
   <w:style w:type="table" w:customStyle="1" w:styleId="TableGrid3">
@@ -19403,12 +19188,9 @@
 </file>
 
 <file path=customXml/item2.xml><?xml version="1.0" encoding="utf-8"?>
-<?mso-contentType ?>
-<FormTemplates xmlns="http://schemas.microsoft.com/sharepoint/v3/contenttype/forms">
-  <Display>DocumentLibraryForm</Display>
-  <Edit>DocumentLibraryForm</Edit>
-  <New>DocumentLibraryForm</New>
-</FormTemplates>
+<p:properties xmlns:p="http://schemas.microsoft.com/office/2006/metadata/properties" xmlns:xsi="http://www.w3.org/2001/XMLSchema-instance" xmlns:pc="http://schemas.microsoft.com/office/infopath/2007/PartnerControls">
+  <documentManagement/>
+</p:properties>
 </file>
 
 <file path=customXml/item3.xml><?xml version="1.0" encoding="utf-8"?>
@@ -19558,9 +19340,12 @@
 </file>
 
 <file path=customXml/item4.xml><?xml version="1.0" encoding="utf-8"?>
-<p:properties xmlns:p="http://schemas.microsoft.com/office/2006/metadata/properties" xmlns:xsi="http://www.w3.org/2001/XMLSchema-instance" xmlns:pc="http://schemas.microsoft.com/office/infopath/2007/PartnerControls">
-  <documentManagement/>
-</p:properties>
+<?mso-contentType ?>
+<FormTemplates xmlns="http://schemas.microsoft.com/sharepoint/v3/contenttype/forms">
+  <Display>DocumentLibraryForm</Display>
+  <Edit>DocumentLibraryForm</Edit>
+  <New>DocumentLibraryForm</New>
+</FormTemplates>
 </file>
 
 <file path=customXml/itemProps1.xml><?xml version="1.0" encoding="utf-8"?>
@@ -19572,9 +19357,10 @@
 </file>
 
 <file path=customXml/itemProps2.xml><?xml version="1.0" encoding="utf-8"?>
-<ds:datastoreItem xmlns:ds="http://schemas.openxmlformats.org/officeDocument/2006/customXml" ds:itemID="{AF95D857-C357-43C6-820D-8423A8169D73}">
+<ds:datastoreItem xmlns:ds="http://schemas.openxmlformats.org/officeDocument/2006/customXml" ds:itemID="{33C039FA-B067-46BA-80B9-AA9C4A07E1D4}">
   <ds:schemaRefs>
-    <ds:schemaRef ds:uri="http://schemas.microsoft.com/sharepoint/v3/contenttype/forms"/>
+    <ds:schemaRef ds:uri="http://schemas.microsoft.com/office/2006/metadata/properties"/>
+    <ds:schemaRef ds:uri="http://schemas.microsoft.com/office/infopath/2007/PartnerControls"/>
   </ds:schemaRefs>
 </ds:datastoreItem>
 </file>
@@ -19598,10 +19384,9 @@
 </file>
 
 <file path=customXml/itemProps4.xml><?xml version="1.0" encoding="utf-8"?>
-<ds:datastoreItem xmlns:ds="http://schemas.openxmlformats.org/officeDocument/2006/customXml" ds:itemID="{33C039FA-B067-46BA-80B9-AA9C4A07E1D4}">
+<ds:datastoreItem xmlns:ds="http://schemas.openxmlformats.org/officeDocument/2006/customXml" ds:itemID="{AF95D857-C357-43C6-820D-8423A8169D73}">
   <ds:schemaRefs>
-    <ds:schemaRef ds:uri="http://schemas.microsoft.com/office/2006/metadata/properties"/>
-    <ds:schemaRef ds:uri="http://schemas.microsoft.com/office/infopath/2007/PartnerControls"/>
+    <ds:schemaRef ds:uri="http://schemas.microsoft.com/sharepoint/v3/contenttype/forms"/>
   </ds:schemaRefs>
 </ds:datastoreItem>
 </file>
</xml_diff>